<commit_message>
Terminada la app severalpings tanto en codigo como redactada :) :) :)
</commit_message>
<xml_diff>
--- a/Memoria TFG Ruben Blanco.docx
+++ b/Memoria TFG Ruben Blanco.docx
@@ -35,9 +35,9 @@
             <wp:wrapTight wrapText="bothSides">
               <wp:wrapPolygon edited="0">
                 <wp:start x="-28" y="0"/>
-                <wp:lineTo x="-28" y="21172"/>
-                <wp:lineTo x="21374" y="21172"/>
-                <wp:lineTo x="21374" y="0"/>
+                <wp:lineTo x="-28" y="21114"/>
+                <wp:lineTo x="21318" y="21114"/>
+                <wp:lineTo x="21318" y="0"/>
                 <wp:lineTo x="-28" y="0"/>
               </wp:wrapPolygon>
             </wp:wrapTight>
@@ -3414,26 +3414,14 @@
           <w:i w:val="false"/>
           <w:iCs w:val="false"/>
         </w:rPr>
-      </w:r>
-      <w:r>
-        <w:br w:type="page"/>
-      </w:r>
-    </w:p>
-    <w:p>
-      <w:pPr>
-        <w:pStyle w:val="Normal"/>
-        <w:rPr/>
-      </w:pPr>
-      <w:r>
-        <w:rPr/>
         <w:drawing>
           <wp:anchor behindDoc="0" distT="0" distB="0" distL="0" distR="0" simplePos="0" locked="0" layoutInCell="1" allowOverlap="1" relativeHeight="8">
             <wp:simplePos x="0" y="0"/>
             <wp:positionH relativeFrom="column">
-              <wp:posOffset>466090</wp:posOffset>
+              <wp:posOffset>675640</wp:posOffset>
             </wp:positionH>
             <wp:positionV relativeFrom="paragraph">
-              <wp:posOffset>-641985</wp:posOffset>
+              <wp:posOffset>170815</wp:posOffset>
             </wp:positionV>
             <wp:extent cx="4101465" cy="2329180"/>
             <wp:effectExtent l="0" t="0" r="0" b="0"/>
@@ -3473,59 +3461,8 @@
           </wp:anchor>
         </w:drawing>
       </w:r>
-    </w:p>
-    <w:p>
-      <w:pPr>
-        <w:pStyle w:val="Normal"/>
-        <w:rPr/>
-      </w:pPr>
-      <w:r>
-        <w:rPr/>
-      </w:r>
-    </w:p>
-    <w:p>
-      <w:pPr>
-        <w:pStyle w:val="Normal"/>
-        <w:rPr/>
-      </w:pPr>
-      <w:r>
-        <w:rPr/>
-      </w:r>
-    </w:p>
-    <w:p>
-      <w:pPr>
-        <w:pStyle w:val="Normal"/>
-        <w:rPr/>
-      </w:pPr>
-      <w:r>
-        <w:rPr/>
-      </w:r>
-    </w:p>
-    <w:p>
-      <w:pPr>
-        <w:pStyle w:val="Normal"/>
-        <w:rPr/>
-      </w:pPr>
-      <w:r>
-        <w:rPr/>
-      </w:r>
-    </w:p>
-    <w:p>
-      <w:pPr>
-        <w:pStyle w:val="Normal"/>
-        <w:rPr/>
-      </w:pPr>
-      <w:r>
-        <w:rPr/>
-      </w:r>
-    </w:p>
-    <w:p>
-      <w:pPr>
-        <w:pStyle w:val="Normal"/>
-        <w:rPr/>
-      </w:pPr>
-      <w:r>
-        <w:rPr/>
+      <w:r>
+        <w:br w:type="page"/>
       </w:r>
     </w:p>
     <w:p>
@@ -4421,70 +4358,69 @@
       </w:pPr>
       <w:r>
         <w:rPr>
-          <w:i w:val="false"/>
-          <w:iCs w:val="false"/>
-        </w:rPr>
-      </w:r>
-    </w:p>
-    <w:p>
-      <w:pPr>
-        <w:pStyle w:val="Normal"/>
-        <w:jc w:val="left"/>
-        <w:rPr/>
-      </w:pPr>
-      <w:r>
-        <w:rPr>
-          <w:i w:val="false"/>
-          <w:iCs w:val="false"/>
-          <w:color w:val="000000"/>
-        </w:rPr>
-        <w:t>U</w:t>
-      </w:r>
-      <w:r>
-        <w:rPr>
-          <w:i w:val="false"/>
-          <w:iCs w:val="false"/>
-          <w:color w:val="000000"/>
-        </w:rPr>
-        <w:t>na vez explicado el funcionamiento teórico se procede a detallar la programación de la aplicación. Para ello se va a dividir la misma en 3 partes diferenciadas que se proceden a detallar.</w:t>
-      </w:r>
-    </w:p>
-    <w:p>
-      <w:pPr>
-        <w:pStyle w:val="Normal"/>
-        <w:jc w:val="left"/>
-        <w:rPr/>
-      </w:pPr>
-      <w:r>
-        <w:rPr>
-          <w:i w:val="false"/>
-          <w:iCs w:val="false"/>
-          <w:color w:val="000000"/>
-        </w:rPr>
-        <w:t>4.1.1 Interceptar los paquetes</w:t>
-      </w:r>
-    </w:p>
-    <w:p>
-      <w:pPr>
-        <w:pStyle w:val="Normal"/>
-        <w:jc w:val="left"/>
-        <w:rPr/>
-      </w:pPr>
-      <w:r>
-        <w:rPr>
-          <w:i w:val="false"/>
-          <w:iCs w:val="false"/>
-          <w:color w:val="000000"/>
-        </w:rPr>
-        <w:t xml:space="preserve">En primer lugar para poder realizar la aplicación es necesario que todos los pings </w:t>
-      </w:r>
-      <w:r>
-        <w:rPr>
-          <w:i w:val="false"/>
-          <w:iCs w:val="false"/>
-          <w:color w:val="000000"/>
-        </w:rPr>
-        <w:t xml:space="preserve">del tipo ICMP  REQUEST sean enviados al controlador. Esto tiene como objetivo poder contabilizar los que se han enviado y saber si son más o menos del limite prefijado. </w:t>
+          <w:color w:val="000000"/>
+        </w:rPr>
+      </w:r>
+    </w:p>
+    <w:p>
+      <w:pPr>
+        <w:pStyle w:val="Normal"/>
+        <w:jc w:val="left"/>
+        <w:rPr/>
+      </w:pPr>
+      <w:r>
+        <w:rPr>
+          <w:i w:val="false"/>
+          <w:iCs w:val="false"/>
+          <w:color w:val="000000"/>
+        </w:rPr>
+        <w:t>Una vez explicado el funcionamiento teórico se procede a detallar la programación de la aplicación. Para ello se va a dividir la misma en 3 partes diferenciadas que se proceden a detallar.</w:t>
+      </w:r>
+    </w:p>
+    <w:p>
+      <w:pPr>
+        <w:pStyle w:val="Normal"/>
+        <w:jc w:val="left"/>
+        <w:rPr/>
+      </w:pPr>
+      <w:r>
+        <w:rPr>
+          <w:i w:val="false"/>
+          <w:iCs w:val="false"/>
+          <w:color w:val="000000"/>
+        </w:rPr>
+        <w:t>4.1.</w:t>
+      </w:r>
+      <w:r>
+        <w:rPr>
+          <w:i w:val="false"/>
+          <w:iCs w:val="false"/>
+          <w:color w:val="000000"/>
+        </w:rPr>
+        <w:t>2</w:t>
+      </w:r>
+      <w:r>
+        <w:rPr>
+          <w:i w:val="false"/>
+          <w:iCs w:val="false"/>
+          <w:color w:val="000000"/>
+        </w:rPr>
+        <w:t xml:space="preserve"> Interceptar los paquetes</w:t>
+      </w:r>
+    </w:p>
+    <w:p>
+      <w:pPr>
+        <w:pStyle w:val="Normal"/>
+        <w:jc w:val="left"/>
+        <w:rPr/>
+      </w:pPr>
+      <w:r>
+        <w:rPr>
+          <w:i w:val="false"/>
+          <w:iCs w:val="false"/>
+          <w:color w:val="000000"/>
+        </w:rPr>
+        <w:t xml:space="preserve">En primer lugar para poder realizar la aplicación es necesario que todos los pings del tipo ICMP  REQUEST sean enviados al controlador. Esto tiene como objetivo poder contabilizar los que se han enviado y saber si son más o menos del limite prefijado. </w:t>
       </w:r>
     </w:p>
     <w:p>
@@ -4722,20 +4658,7 @@
           <w:szCs w:val="22"/>
           <w:lang w:val="es-ES" w:eastAsia="en-US" w:bidi="ar-SA"/>
         </w:rPr>
-        <w:t xml:space="preserve">Este selector tiene que identificar los paquetes ICMP tipo REQUEST que lleguen al openVswitch de nuestra red para enviarlos al controlador </w:t>
-      </w:r>
-      <w:r>
-        <w:rPr>
-          <w:rFonts w:eastAsia="Calibri" w:cs=""/>
-          <w:i w:val="false"/>
-          <w:iCs w:val="false"/>
-          <w:color w:val="000000"/>
-          <w:kern w:val="0"/>
-          <w:sz w:val="22"/>
-          <w:szCs w:val="22"/>
-          <w:lang w:val="es-ES" w:eastAsia="en-US" w:bidi="ar-SA"/>
-        </w:rPr>
-        <w:t>de la manera que se indica a continuación:</w:t>
+        <w:t>Este selector tiene que identificar los paquetes ICMP tipo REQUEST que lleguen al openVswitch de nuestra red para enviarlos al controlador de la manera que se indica a continuación:</w:t>
       </w:r>
     </w:p>
     <w:p>
@@ -5023,32 +4946,38 @@
       <w:pPr>
         <w:pStyle w:val="Normal"/>
         <w:jc w:val="left"/>
-        <w:rPr>
-          <w:i w:val="false"/>
-          <w:i w:val="false"/>
-          <w:iCs w:val="false"/>
-          <w:color w:val="000000"/>
-        </w:rPr>
-      </w:pPr>
-      <w:r>
-        <w:rPr>
-          <w:i w:val="false"/>
-          <w:iCs w:val="false"/>
-          <w:color w:val="000000"/>
-        </w:rPr>
-        <w:t>4.1.2 Procesando los paquetes</w:t>
-      </w:r>
-    </w:p>
-    <w:p>
-      <w:pPr>
-        <w:pStyle w:val="Normal"/>
-        <w:jc w:val="left"/>
-        <w:rPr>
-          <w:i w:val="false"/>
-          <w:i w:val="false"/>
-          <w:iCs w:val="false"/>
-          <w:color w:val="000000"/>
-        </w:rPr>
+        <w:rPr/>
+      </w:pPr>
+      <w:r>
+        <w:rPr>
+          <w:i w:val="false"/>
+          <w:iCs w:val="false"/>
+          <w:color w:val="000000"/>
+        </w:rPr>
+        <w:t>4.1.</w:t>
+      </w:r>
+      <w:r>
+        <w:rPr>
+          <w:i w:val="false"/>
+          <w:iCs w:val="false"/>
+          <w:color w:val="000000"/>
+        </w:rPr>
+        <w:t xml:space="preserve">3 </w:t>
+      </w:r>
+      <w:r>
+        <w:rPr>
+          <w:i w:val="false"/>
+          <w:iCs w:val="false"/>
+          <w:color w:val="000000"/>
+        </w:rPr>
+        <w:t>Procesando los paquetes</w:t>
+      </w:r>
+    </w:p>
+    <w:p>
+      <w:pPr>
+        <w:pStyle w:val="Normal"/>
+        <w:jc w:val="left"/>
+        <w:rPr/>
       </w:pPr>
       <w:r>
         <w:rPr>
@@ -5072,45 +5001,2109 @@
           <w:iCs w:val="false"/>
           <w:color w:val="000000"/>
         </w:rPr>
-        <w:t>y comprobamos que de todos los paquetes que llegan al controlador cogemos solo los que nos interesan, esto se accediendo al paquete que se está procesando en cada momento.</w:t>
-      </w:r>
-    </w:p>
-    <w:p>
-      <w:pPr>
-        <w:pStyle w:val="Normal"/>
-        <w:jc w:val="left"/>
-        <w:rPr>
-          <w:i w:val="false"/>
-          <w:i w:val="false"/>
-          <w:iCs w:val="false"/>
-          <w:color w:val="000000"/>
-        </w:rPr>
-      </w:pPr>
-      <w:r>
-        <w:rPr>
-          <w:i w:val="false"/>
-          <w:iCs w:val="false"/>
-          <w:color w:val="000000"/>
-        </w:rPr>
-      </w:r>
-    </w:p>
-    <w:p>
-      <w:pPr>
-        <w:pStyle w:val="Normal"/>
-        <w:jc w:val="left"/>
-        <w:rPr>
-          <w:i w:val="false"/>
-          <w:i w:val="false"/>
-          <w:iCs w:val="false"/>
-          <w:color w:val="000000"/>
-        </w:rPr>
-      </w:pPr>
-      <w:r>
-        <w:rPr>
-          <w:i w:val="false"/>
-          <w:iCs w:val="false"/>
-          <w:color w:val="000000"/>
-        </w:rPr>
+        <w:t xml:space="preserve">y comprobamos que de todos los paquetes que llegan al controlador cogemos solo los que nos interesan, esto se accediendo al paquete que se está procesando en cada momento. </w:t>
+      </w:r>
+      <w:r>
+        <w:rPr>
+          <w:i w:val="false"/>
+          <w:iCs w:val="false"/>
+          <w:color w:val="000000"/>
+        </w:rPr>
+        <w:t>Para ello definimos el método que is</w:t>
+      </w:r>
+      <w:r>
+        <w:rPr>
+          <w:i/>
+          <w:iCs/>
+          <w:color w:val="000000"/>
+        </w:rPr>
+        <w:t>IcmpPing</w:t>
+      </w:r>
+      <w:r>
+        <w:rPr>
+          <w:i w:val="false"/>
+          <w:iCs w:val="false"/>
+          <w:color w:val="000000"/>
+        </w:rPr>
+        <w:t xml:space="preserve"> que tiene como argumento el paquete Ethernet procesado. Una vez realizada la comprobación se llama al método </w:t>
+      </w:r>
+      <w:r>
+        <w:rPr>
+          <w:i/>
+          <w:iCs/>
+          <w:color w:val="000000"/>
+        </w:rPr>
+        <w:t>processPing</w:t>
+      </w:r>
+      <w:r>
+        <w:rPr>
+          <w:i w:val="false"/>
+          <w:iCs w:val="false"/>
+          <w:color w:val="000000"/>
+        </w:rPr>
+        <w:t>. Este método obtiene la dirección MAC origen y destino del paquete procesado y accede a un hashMap definido previamente que contiene el número de pings realizados previamente entre esa correspondencia MAC origen-destino. Si el número de pings es menor que el máximo predefinido se realizan 2 operaciones:</w:t>
+      </w:r>
+    </w:p>
+    <w:p>
+      <w:pPr>
+        <w:pStyle w:val="Normal"/>
+        <w:numPr>
+          <w:ilvl w:val="0"/>
+          <w:numId w:val="5"/>
+        </w:numPr>
+        <w:jc w:val="left"/>
+        <w:rPr/>
+      </w:pPr>
+      <w:r>
+        <w:rPr>
+          <w:i w:val="false"/>
+          <w:iCs w:val="false"/>
+          <w:color w:val="000000"/>
+        </w:rPr>
+        <w:t>Se aumenta en 1 el valor de pings enviados en el hashMap.</w:t>
+      </w:r>
+    </w:p>
+    <w:p>
+      <w:pPr>
+        <w:pStyle w:val="Normal"/>
+        <w:numPr>
+          <w:ilvl w:val="0"/>
+          <w:numId w:val="5"/>
+        </w:numPr>
+        <w:jc w:val="left"/>
+        <w:rPr/>
+      </w:pPr>
+      <w:r>
+        <w:rPr>
+          <w:i w:val="false"/>
+          <w:iCs w:val="false"/>
+          <w:color w:val="000000"/>
+        </w:rPr>
+        <w:t xml:space="preserve">Se crea una tarea utilizando la clase </w:t>
+      </w:r>
+      <w:r>
+        <w:rPr>
+          <w:i/>
+          <w:iCs/>
+          <w:color w:val="000000"/>
+        </w:rPr>
+        <w:t>schedule</w:t>
+      </w:r>
+      <w:r>
+        <w:rPr>
+          <w:i w:val="false"/>
+          <w:iCs w:val="false"/>
+          <w:color w:val="000000"/>
+        </w:rPr>
+        <w:t xml:space="preserve"> </w:t>
+      </w:r>
+      <w:r>
+        <w:rPr>
+          <w:i w:val="false"/>
+          <w:iCs w:val="false"/>
+          <w:color w:val="000000"/>
+        </w:rPr>
+        <w:t>programada para el tiempo de baneo máximo prefijado que quite del hashMap el ping enviado.</w:t>
+      </w:r>
+    </w:p>
+    <w:p>
+      <w:pPr>
+        <w:pStyle w:val="Normal"/>
+        <w:jc w:val="left"/>
+        <w:rPr/>
+      </w:pPr>
+      <w:r>
+        <w:rPr>
+          <w:i w:val="false"/>
+          <w:iCs w:val="false"/>
+          <w:color w:val="000000"/>
+        </w:rPr>
+        <w:t>Por contra, si el número de pings es mayor que el máximo predefinido lo que se hace es bloquear ese paquete y llamar al método banPings.</w:t>
+      </w:r>
+    </w:p>
+    <w:p>
+      <w:pPr>
+        <w:pStyle w:val="Normal"/>
+        <w:jc w:val="left"/>
+        <w:rPr/>
+      </w:pPr>
+      <w:r>
+        <w:rPr>
+          <w:i w:val="false"/>
+          <w:iCs w:val="false"/>
+          <w:color w:val="000000"/>
+        </w:rPr>
+        <w:t>Este método crea una regla en el controlador que este enviará al openVswitch que regula el tráfico. La parte de código correspondiente a esta parte se presenta a continuación:</w:t>
+      </w:r>
+    </w:p>
+    <w:p>
+      <w:pPr>
+        <w:pStyle w:val="Normal"/>
+        <w:ind w:hanging="0"/>
+        <w:jc w:val="center"/>
+        <w:rPr>
+          <w:rFonts w:ascii="Times New Roman" w:hAnsi="Times New Roman" w:eastAsia="Calibri" w:cs=""/>
+          <w:i w:val="false"/>
+          <w:i w:val="false"/>
+          <w:iCs w:val="false"/>
+          <w:color w:val="000000"/>
+          <w:kern w:val="0"/>
+          <w:sz w:val="22"/>
+          <w:szCs w:val="22"/>
+          <w:lang w:val="es-ES" w:eastAsia="en-US" w:bidi="ar-SA"/>
+        </w:rPr>
+      </w:pPr>
+      <w:r>
+        <w:rPr>
+          <w:rFonts w:eastAsia="Calibri" w:cs=""/>
+          <w:i w:val="false"/>
+          <w:iCs w:val="false"/>
+          <w:color w:val="000000"/>
+          <w:kern w:val="0"/>
+          <w:sz w:val="22"/>
+          <w:szCs w:val="22"/>
+          <w:lang w:val="es-ES" w:eastAsia="en-US" w:bidi="ar-SA"/>
+        </w:rPr>
+        <w:t xml:space="preserve">        </w:t>
+      </w:r>
+      <w:r>
+        <w:rPr>
+          <w:rFonts w:eastAsia="Calibri" w:cs=""/>
+          <w:i w:val="false"/>
+          <w:iCs w:val="false"/>
+          <w:color w:val="000000"/>
+          <w:kern w:val="0"/>
+          <w:sz w:val="22"/>
+          <w:szCs w:val="22"/>
+          <w:lang w:val="es-ES" w:eastAsia="en-US" w:bidi="ar-SA"/>
+        </w:rPr>
+        <w:t>TrafficSelector selector = DefaultTrafficSelector.builder()</w:t>
+      </w:r>
+    </w:p>
+    <w:p>
+      <w:pPr>
+        <w:pStyle w:val="Normal"/>
+        <w:ind w:hanging="0"/>
+        <w:jc w:val="center"/>
+        <w:rPr>
+          <w:rFonts w:ascii="Times New Roman" w:hAnsi="Times New Roman" w:eastAsia="Calibri" w:cs=""/>
+          <w:i w:val="false"/>
+          <w:i w:val="false"/>
+          <w:iCs w:val="false"/>
+          <w:color w:val="000000"/>
+          <w:kern w:val="0"/>
+          <w:sz w:val="22"/>
+          <w:szCs w:val="22"/>
+          <w:lang w:val="es-ES" w:eastAsia="en-US" w:bidi="ar-SA"/>
+        </w:rPr>
+      </w:pPr>
+      <w:r>
+        <w:rPr>
+          <w:rFonts w:eastAsia="Calibri" w:cs=""/>
+          <w:i w:val="false"/>
+          <w:iCs w:val="false"/>
+          <w:color w:val="000000"/>
+          <w:kern w:val="0"/>
+          <w:sz w:val="22"/>
+          <w:szCs w:val="22"/>
+          <w:lang w:val="es-ES" w:eastAsia="en-US" w:bidi="ar-SA"/>
+        </w:rPr>
+        <w:t xml:space="preserve">                </w:t>
+      </w:r>
+      <w:r>
+        <w:rPr>
+          <w:rFonts w:eastAsia="Calibri" w:cs=""/>
+          <w:i w:val="false"/>
+          <w:iCs w:val="false"/>
+          <w:color w:val="000000"/>
+          <w:kern w:val="0"/>
+          <w:sz w:val="22"/>
+          <w:szCs w:val="22"/>
+          <w:lang w:val="es-ES" w:eastAsia="en-US" w:bidi="ar-SA"/>
+        </w:rPr>
+        <w:t>.matchEthSrc(src).matchEthDst(dst).matchEthType(Ethernet.</w:t>
+      </w:r>
+      <w:r>
+        <w:rPr>
+          <w:rFonts w:eastAsia="Calibri" w:cs=""/>
+          <w:b/>
+          <w:i w:val="false"/>
+          <w:iCs w:val="false"/>
+          <w:color w:val="000000"/>
+          <w:kern w:val="0"/>
+          <w:sz w:val="22"/>
+          <w:szCs w:val="22"/>
+          <w:lang w:val="es-ES" w:eastAsia="en-US" w:bidi="ar-SA"/>
+        </w:rPr>
+        <w:t>TYPE_IPV4</w:t>
+      </w:r>
+      <w:r>
+        <w:rPr>
+          <w:rFonts w:eastAsia="Calibri" w:cs=""/>
+          <w:i w:val="false"/>
+          <w:iCs w:val="false"/>
+          <w:color w:val="000000"/>
+          <w:kern w:val="0"/>
+          <w:sz w:val="22"/>
+          <w:szCs w:val="22"/>
+          <w:lang w:val="es-ES" w:eastAsia="en-US" w:bidi="ar-SA"/>
+        </w:rPr>
+        <w:t>).matchIPProtocol(IPv4.</w:t>
+      </w:r>
+      <w:r>
+        <w:rPr>
+          <w:rFonts w:eastAsia="Calibri" w:cs=""/>
+          <w:b/>
+          <w:i w:val="false"/>
+          <w:iCs w:val="false"/>
+          <w:color w:val="000000"/>
+          <w:kern w:val="0"/>
+          <w:sz w:val="22"/>
+          <w:szCs w:val="22"/>
+          <w:lang w:val="es-ES" w:eastAsia="en-US" w:bidi="ar-SA"/>
+        </w:rPr>
+        <w:t>PROTOCOL_ICMP</w:t>
+      </w:r>
+      <w:r>
+        <w:rPr>
+          <w:rFonts w:eastAsia="Calibri" w:cs=""/>
+          <w:i w:val="false"/>
+          <w:iCs w:val="false"/>
+          <w:color w:val="000000"/>
+          <w:kern w:val="0"/>
+          <w:sz w:val="22"/>
+          <w:szCs w:val="22"/>
+          <w:lang w:val="es-ES" w:eastAsia="en-US" w:bidi="ar-SA"/>
+        </w:rPr>
+        <w:t>).matchIcmpType(ICMP.</w:t>
+      </w:r>
+      <w:r>
+        <w:rPr>
+          <w:rFonts w:eastAsia="Calibri" w:cs=""/>
+          <w:b/>
+          <w:i w:val="false"/>
+          <w:iCs w:val="false"/>
+          <w:color w:val="000000"/>
+          <w:kern w:val="0"/>
+          <w:sz w:val="22"/>
+          <w:szCs w:val="22"/>
+          <w:lang w:val="es-ES" w:eastAsia="en-US" w:bidi="ar-SA"/>
+        </w:rPr>
+        <w:t>TYPE_ECHO_REQUEST</w:t>
+      </w:r>
+      <w:r>
+        <w:rPr>
+          <w:rFonts w:eastAsia="Calibri" w:cs=""/>
+          <w:i w:val="false"/>
+          <w:iCs w:val="false"/>
+          <w:color w:val="000000"/>
+          <w:kern w:val="0"/>
+          <w:sz w:val="22"/>
+          <w:szCs w:val="22"/>
+          <w:lang w:val="es-ES" w:eastAsia="en-US" w:bidi="ar-SA"/>
+        </w:rPr>
+        <w:t>).build();</w:t>
+      </w:r>
+    </w:p>
+    <w:p>
+      <w:pPr>
+        <w:pStyle w:val="Normal"/>
+        <w:ind w:hanging="0"/>
+        <w:jc w:val="center"/>
+        <w:rPr>
+          <w:rFonts w:ascii="Times New Roman" w:hAnsi="Times New Roman" w:eastAsia="Calibri" w:cs=""/>
+          <w:i w:val="false"/>
+          <w:i w:val="false"/>
+          <w:iCs w:val="false"/>
+          <w:color w:val="000000"/>
+          <w:kern w:val="0"/>
+          <w:sz w:val="22"/>
+          <w:szCs w:val="22"/>
+          <w:lang w:val="es-ES" w:eastAsia="en-US" w:bidi="ar-SA"/>
+        </w:rPr>
+      </w:pPr>
+      <w:r>
+        <w:rPr>
+          <w:rFonts w:eastAsia="Calibri" w:cs=""/>
+          <w:i w:val="false"/>
+          <w:iCs w:val="false"/>
+          <w:color w:val="000000"/>
+          <w:kern w:val="0"/>
+          <w:sz w:val="22"/>
+          <w:szCs w:val="22"/>
+          <w:lang w:val="es-ES" w:eastAsia="en-US" w:bidi="ar-SA"/>
+        </w:rPr>
+        <w:t xml:space="preserve">        </w:t>
+      </w:r>
+      <w:r>
+        <w:rPr>
+          <w:rFonts w:eastAsia="Calibri" w:cs=""/>
+          <w:i w:val="false"/>
+          <w:iCs w:val="false"/>
+          <w:color w:val="000000"/>
+          <w:kern w:val="0"/>
+          <w:sz w:val="22"/>
+          <w:szCs w:val="22"/>
+          <w:lang w:val="es-ES" w:eastAsia="en-US" w:bidi="ar-SA"/>
+        </w:rPr>
+        <w:t>TrafficTreatment drop = DefaultTrafficTreatment.builder()</w:t>
+      </w:r>
+    </w:p>
+    <w:p>
+      <w:pPr>
+        <w:pStyle w:val="Normal"/>
+        <w:ind w:hanging="0"/>
+        <w:jc w:val="center"/>
+        <w:rPr>
+          <w:rFonts w:ascii="Times New Roman" w:hAnsi="Times New Roman" w:eastAsia="Calibri" w:cs=""/>
+          <w:i w:val="false"/>
+          <w:i w:val="false"/>
+          <w:iCs w:val="false"/>
+          <w:color w:val="000000"/>
+          <w:kern w:val="0"/>
+          <w:sz w:val="22"/>
+          <w:szCs w:val="22"/>
+          <w:lang w:val="es-ES" w:eastAsia="en-US" w:bidi="ar-SA"/>
+        </w:rPr>
+      </w:pPr>
+      <w:r>
+        <w:rPr>
+          <w:rFonts w:eastAsia="Calibri" w:cs=""/>
+          <w:i w:val="false"/>
+          <w:iCs w:val="false"/>
+          <w:color w:val="000000"/>
+          <w:kern w:val="0"/>
+          <w:sz w:val="22"/>
+          <w:szCs w:val="22"/>
+          <w:lang w:val="es-ES" w:eastAsia="en-US" w:bidi="ar-SA"/>
+        </w:rPr>
+        <w:t xml:space="preserve">                </w:t>
+      </w:r>
+      <w:r>
+        <w:rPr>
+          <w:rFonts w:eastAsia="Calibri" w:cs=""/>
+          <w:i w:val="false"/>
+          <w:iCs w:val="false"/>
+          <w:color w:val="000000"/>
+          <w:kern w:val="0"/>
+          <w:sz w:val="22"/>
+          <w:szCs w:val="22"/>
+          <w:lang w:val="es-ES" w:eastAsia="en-US" w:bidi="ar-SA"/>
+        </w:rPr>
+        <w:t>.drop().build();</w:t>
+      </w:r>
+    </w:p>
+    <w:p>
+      <w:pPr>
+        <w:pStyle w:val="Normal"/>
+        <w:ind w:hanging="0"/>
+        <w:jc w:val="center"/>
+        <w:rPr>
+          <w:rFonts w:ascii="Times New Roman" w:hAnsi="Times New Roman" w:eastAsia="Calibri" w:cs=""/>
+          <w:i w:val="false"/>
+          <w:i w:val="false"/>
+          <w:iCs w:val="false"/>
+          <w:color w:val="000000"/>
+          <w:kern w:val="0"/>
+          <w:sz w:val="22"/>
+          <w:szCs w:val="22"/>
+          <w:lang w:val="es-ES" w:eastAsia="en-US" w:bidi="ar-SA"/>
+        </w:rPr>
+      </w:pPr>
+      <w:r>
+        <w:rPr>
+          <w:rFonts w:eastAsia="Calibri" w:cs=""/>
+          <w:i w:val="false"/>
+          <w:iCs w:val="false"/>
+          <w:color w:val="000000"/>
+          <w:kern w:val="0"/>
+          <w:sz w:val="22"/>
+          <w:szCs w:val="22"/>
+          <w:lang w:val="es-ES" w:eastAsia="en-US" w:bidi="ar-SA"/>
+        </w:rPr>
+      </w:r>
+    </w:p>
+    <w:p>
+      <w:pPr>
+        <w:pStyle w:val="Normal"/>
+        <w:ind w:hanging="0"/>
+        <w:jc w:val="center"/>
+        <w:rPr>
+          <w:rFonts w:ascii="Times New Roman" w:hAnsi="Times New Roman" w:eastAsia="Calibri" w:cs=""/>
+          <w:i w:val="false"/>
+          <w:i w:val="false"/>
+          <w:iCs w:val="false"/>
+          <w:color w:val="000000"/>
+          <w:kern w:val="0"/>
+          <w:sz w:val="22"/>
+          <w:szCs w:val="22"/>
+          <w:lang w:val="es-ES" w:eastAsia="en-US" w:bidi="ar-SA"/>
+        </w:rPr>
+      </w:pPr>
+      <w:r>
+        <w:rPr>
+          <w:rFonts w:eastAsia="Calibri" w:cs=""/>
+          <w:i w:val="false"/>
+          <w:iCs w:val="false"/>
+          <w:color w:val="000000"/>
+          <w:kern w:val="0"/>
+          <w:sz w:val="22"/>
+          <w:szCs w:val="22"/>
+          <w:lang w:val="es-ES" w:eastAsia="en-US" w:bidi="ar-SA"/>
+        </w:rPr>
+        <w:t xml:space="preserve">        </w:t>
+      </w:r>
+      <w:r>
+        <w:rPr>
+          <w:rFonts w:eastAsia="Calibri" w:cs=""/>
+          <w:i w:val="false"/>
+          <w:iCs w:val="false"/>
+          <w:color w:val="000000"/>
+          <w:kern w:val="0"/>
+          <w:sz w:val="22"/>
+          <w:szCs w:val="22"/>
+          <w:lang w:val="es-ES" w:eastAsia="en-US" w:bidi="ar-SA"/>
+        </w:rPr>
+        <w:t>flowObjectiveService.forward(deviceId, DefaultForwardingObjective.builder()</w:t>
+      </w:r>
+    </w:p>
+    <w:p>
+      <w:pPr>
+        <w:pStyle w:val="Normal"/>
+        <w:ind w:hanging="0"/>
+        <w:jc w:val="center"/>
+        <w:rPr>
+          <w:rFonts w:ascii="Times New Roman" w:hAnsi="Times New Roman" w:eastAsia="Calibri" w:cs=""/>
+          <w:i w:val="false"/>
+          <w:i w:val="false"/>
+          <w:iCs w:val="false"/>
+          <w:color w:val="000000"/>
+          <w:kern w:val="0"/>
+          <w:sz w:val="22"/>
+          <w:szCs w:val="22"/>
+          <w:lang w:val="es-ES" w:eastAsia="en-US" w:bidi="ar-SA"/>
+        </w:rPr>
+      </w:pPr>
+      <w:r>
+        <w:rPr>
+          <w:rFonts w:eastAsia="Calibri" w:cs=""/>
+          <w:i w:val="false"/>
+          <w:iCs w:val="false"/>
+          <w:color w:val="000000"/>
+          <w:kern w:val="0"/>
+          <w:sz w:val="22"/>
+          <w:szCs w:val="22"/>
+          <w:lang w:val="es-ES" w:eastAsia="en-US" w:bidi="ar-SA"/>
+        </w:rPr>
+        <w:t xml:space="preserve">                </w:t>
+      </w:r>
+      <w:r>
+        <w:rPr>
+          <w:rFonts w:eastAsia="Calibri" w:cs=""/>
+          <w:i w:val="false"/>
+          <w:iCs w:val="false"/>
+          <w:color w:val="000000"/>
+          <w:kern w:val="0"/>
+          <w:sz w:val="22"/>
+          <w:szCs w:val="22"/>
+          <w:lang w:val="es-ES" w:eastAsia="en-US" w:bidi="ar-SA"/>
+        </w:rPr>
+        <w:t>.fromApp(appId)</w:t>
+      </w:r>
+    </w:p>
+    <w:p>
+      <w:pPr>
+        <w:pStyle w:val="Normal"/>
+        <w:ind w:hanging="0"/>
+        <w:jc w:val="center"/>
+        <w:rPr>
+          <w:rFonts w:ascii="Times New Roman" w:hAnsi="Times New Roman" w:eastAsia="Calibri" w:cs=""/>
+          <w:i w:val="false"/>
+          <w:i w:val="false"/>
+          <w:iCs w:val="false"/>
+          <w:color w:val="000000"/>
+          <w:kern w:val="0"/>
+          <w:sz w:val="22"/>
+          <w:szCs w:val="22"/>
+          <w:lang w:val="es-ES" w:eastAsia="en-US" w:bidi="ar-SA"/>
+        </w:rPr>
+      </w:pPr>
+      <w:r>
+        <w:rPr>
+          <w:rFonts w:eastAsia="Calibri" w:cs=""/>
+          <w:i w:val="false"/>
+          <w:iCs w:val="false"/>
+          <w:color w:val="000000"/>
+          <w:kern w:val="0"/>
+          <w:sz w:val="22"/>
+          <w:szCs w:val="22"/>
+          <w:lang w:val="es-ES" w:eastAsia="en-US" w:bidi="ar-SA"/>
+        </w:rPr>
+        <w:t xml:space="preserve">                </w:t>
+      </w:r>
+      <w:r>
+        <w:rPr>
+          <w:rFonts w:eastAsia="Calibri" w:cs=""/>
+          <w:i w:val="false"/>
+          <w:iCs w:val="false"/>
+          <w:color w:val="000000"/>
+          <w:kern w:val="0"/>
+          <w:sz w:val="22"/>
+          <w:szCs w:val="22"/>
+          <w:lang w:val="es-ES" w:eastAsia="en-US" w:bidi="ar-SA"/>
+        </w:rPr>
+        <w:t>.withSelector(selector)</w:t>
+      </w:r>
+    </w:p>
+    <w:p>
+      <w:pPr>
+        <w:pStyle w:val="Normal"/>
+        <w:ind w:hanging="0"/>
+        <w:jc w:val="center"/>
+        <w:rPr>
+          <w:rFonts w:ascii="Times New Roman" w:hAnsi="Times New Roman" w:eastAsia="Calibri" w:cs=""/>
+          <w:i w:val="false"/>
+          <w:i w:val="false"/>
+          <w:iCs w:val="false"/>
+          <w:color w:val="000000"/>
+          <w:kern w:val="0"/>
+          <w:sz w:val="22"/>
+          <w:szCs w:val="22"/>
+          <w:lang w:val="es-ES" w:eastAsia="en-US" w:bidi="ar-SA"/>
+        </w:rPr>
+      </w:pPr>
+      <w:r>
+        <w:rPr>
+          <w:rFonts w:eastAsia="Calibri" w:cs=""/>
+          <w:i w:val="false"/>
+          <w:iCs w:val="false"/>
+          <w:color w:val="000000"/>
+          <w:kern w:val="0"/>
+          <w:sz w:val="22"/>
+          <w:szCs w:val="22"/>
+          <w:lang w:val="es-ES" w:eastAsia="en-US" w:bidi="ar-SA"/>
+        </w:rPr>
+        <w:t xml:space="preserve">                </w:t>
+      </w:r>
+      <w:r>
+        <w:rPr>
+          <w:rFonts w:eastAsia="Calibri" w:cs=""/>
+          <w:i w:val="false"/>
+          <w:iCs w:val="false"/>
+          <w:color w:val="000000"/>
+          <w:kern w:val="0"/>
+          <w:sz w:val="22"/>
+          <w:szCs w:val="22"/>
+          <w:lang w:val="es-ES" w:eastAsia="en-US" w:bidi="ar-SA"/>
+        </w:rPr>
+        <w:t>.withTreatment(drop)</w:t>
+      </w:r>
+    </w:p>
+    <w:p>
+      <w:pPr>
+        <w:pStyle w:val="Normal"/>
+        <w:ind w:hanging="0"/>
+        <w:jc w:val="center"/>
+        <w:rPr>
+          <w:rFonts w:ascii="Times New Roman" w:hAnsi="Times New Roman" w:eastAsia="Calibri" w:cs=""/>
+          <w:i w:val="false"/>
+          <w:i w:val="false"/>
+          <w:iCs w:val="false"/>
+          <w:color w:val="000000"/>
+          <w:kern w:val="0"/>
+          <w:sz w:val="22"/>
+          <w:szCs w:val="22"/>
+          <w:lang w:val="es-ES" w:eastAsia="en-US" w:bidi="ar-SA"/>
+        </w:rPr>
+      </w:pPr>
+      <w:r>
+        <w:rPr>
+          <w:rFonts w:eastAsia="Calibri" w:cs=""/>
+          <w:i w:val="false"/>
+          <w:iCs w:val="false"/>
+          <w:color w:val="000000"/>
+          <w:kern w:val="0"/>
+          <w:sz w:val="22"/>
+          <w:szCs w:val="22"/>
+          <w:lang w:val="es-ES" w:eastAsia="en-US" w:bidi="ar-SA"/>
+        </w:rPr>
+        <w:t xml:space="preserve">                </w:t>
+      </w:r>
+      <w:r>
+        <w:rPr>
+          <w:rFonts w:eastAsia="Calibri" w:cs=""/>
+          <w:i w:val="false"/>
+          <w:iCs w:val="false"/>
+          <w:color w:val="000000"/>
+          <w:kern w:val="0"/>
+          <w:sz w:val="22"/>
+          <w:szCs w:val="22"/>
+          <w:lang w:val="es-ES" w:eastAsia="en-US" w:bidi="ar-SA"/>
+        </w:rPr>
+        <w:t>.withFlag(ForwardingObjective.Flag.</w:t>
+      </w:r>
+      <w:r>
+        <w:rPr>
+          <w:rFonts w:eastAsia="Calibri" w:cs=""/>
+          <w:b/>
+          <w:i w:val="false"/>
+          <w:iCs w:val="false"/>
+          <w:color w:val="000000"/>
+          <w:kern w:val="0"/>
+          <w:sz w:val="22"/>
+          <w:szCs w:val="22"/>
+          <w:lang w:val="es-ES" w:eastAsia="en-US" w:bidi="ar-SA"/>
+        </w:rPr>
+        <w:t>VERSATILE</w:t>
+      </w:r>
+      <w:r>
+        <w:rPr>
+          <w:rFonts w:eastAsia="Calibri" w:cs=""/>
+          <w:i w:val="false"/>
+          <w:iCs w:val="false"/>
+          <w:color w:val="000000"/>
+          <w:kern w:val="0"/>
+          <w:sz w:val="22"/>
+          <w:szCs w:val="22"/>
+          <w:lang w:val="es-ES" w:eastAsia="en-US" w:bidi="ar-SA"/>
+        </w:rPr>
+        <w:t>)</w:t>
+      </w:r>
+    </w:p>
+    <w:p>
+      <w:pPr>
+        <w:pStyle w:val="Normal"/>
+        <w:ind w:hanging="0"/>
+        <w:jc w:val="center"/>
+        <w:rPr>
+          <w:rFonts w:ascii="Times New Roman" w:hAnsi="Times New Roman" w:eastAsia="Calibri" w:cs=""/>
+          <w:i w:val="false"/>
+          <w:i w:val="false"/>
+          <w:iCs w:val="false"/>
+          <w:color w:val="000000"/>
+          <w:kern w:val="0"/>
+          <w:sz w:val="22"/>
+          <w:szCs w:val="22"/>
+          <w:lang w:val="es-ES" w:eastAsia="en-US" w:bidi="ar-SA"/>
+        </w:rPr>
+      </w:pPr>
+      <w:r>
+        <w:rPr>
+          <w:rFonts w:eastAsia="Calibri" w:cs=""/>
+          <w:i w:val="false"/>
+          <w:iCs w:val="false"/>
+          <w:color w:val="000000"/>
+          <w:kern w:val="0"/>
+          <w:sz w:val="22"/>
+          <w:szCs w:val="22"/>
+          <w:lang w:val="es-ES" w:eastAsia="en-US" w:bidi="ar-SA"/>
+        </w:rPr>
+        <w:t xml:space="preserve">                </w:t>
+      </w:r>
+      <w:r>
+        <w:rPr>
+          <w:rFonts w:eastAsia="Calibri" w:cs=""/>
+          <w:i w:val="false"/>
+          <w:iCs w:val="false"/>
+          <w:color w:val="000000"/>
+          <w:kern w:val="0"/>
+          <w:sz w:val="22"/>
+          <w:szCs w:val="22"/>
+          <w:lang w:val="es-ES" w:eastAsia="en-US" w:bidi="ar-SA"/>
+        </w:rPr>
+        <w:t>.withPriority(</w:t>
+      </w:r>
+      <w:r>
+        <w:rPr>
+          <w:rFonts w:eastAsia="Calibri" w:cs=""/>
+          <w:b/>
+          <w:i w:val="false"/>
+          <w:iCs w:val="false"/>
+          <w:color w:val="000000"/>
+          <w:kern w:val="0"/>
+          <w:sz w:val="22"/>
+          <w:szCs w:val="22"/>
+          <w:lang w:val="es-ES" w:eastAsia="en-US" w:bidi="ar-SA"/>
+        </w:rPr>
+        <w:t>DROP_PRIORITY</w:t>
+      </w:r>
+      <w:r>
+        <w:rPr>
+          <w:rFonts w:eastAsia="Calibri" w:cs=""/>
+          <w:i w:val="false"/>
+          <w:iCs w:val="false"/>
+          <w:color w:val="000000"/>
+          <w:kern w:val="0"/>
+          <w:sz w:val="22"/>
+          <w:szCs w:val="22"/>
+          <w:lang w:val="es-ES" w:eastAsia="en-US" w:bidi="ar-SA"/>
+        </w:rPr>
+        <w:t>)</w:t>
+      </w:r>
+    </w:p>
+    <w:p>
+      <w:pPr>
+        <w:pStyle w:val="Normal"/>
+        <w:ind w:hanging="0"/>
+        <w:jc w:val="center"/>
+        <w:rPr>
+          <w:rFonts w:ascii="Times New Roman" w:hAnsi="Times New Roman" w:eastAsia="Calibri" w:cs=""/>
+          <w:i w:val="false"/>
+          <w:i w:val="false"/>
+          <w:iCs w:val="false"/>
+          <w:color w:val="000000"/>
+          <w:kern w:val="0"/>
+          <w:sz w:val="22"/>
+          <w:szCs w:val="22"/>
+          <w:lang w:val="es-ES" w:eastAsia="en-US" w:bidi="ar-SA"/>
+        </w:rPr>
+      </w:pPr>
+      <w:r>
+        <w:rPr>
+          <w:rFonts w:eastAsia="Calibri" w:cs=""/>
+          <w:i w:val="false"/>
+          <w:iCs w:val="false"/>
+          <w:color w:val="000000"/>
+          <w:kern w:val="0"/>
+          <w:sz w:val="22"/>
+          <w:szCs w:val="22"/>
+          <w:lang w:val="es-ES" w:eastAsia="en-US" w:bidi="ar-SA"/>
+        </w:rPr>
+        <w:t xml:space="preserve">                </w:t>
+      </w:r>
+      <w:r>
+        <w:rPr>
+          <w:rFonts w:eastAsia="Calibri" w:cs=""/>
+          <w:i w:val="false"/>
+          <w:iCs w:val="false"/>
+          <w:color w:val="000000"/>
+          <w:kern w:val="0"/>
+          <w:sz w:val="22"/>
+          <w:szCs w:val="22"/>
+          <w:lang w:val="es-ES" w:eastAsia="en-US" w:bidi="ar-SA"/>
+        </w:rPr>
+        <w:t>.makeTemporary(</w:t>
+      </w:r>
+      <w:r>
+        <w:rPr>
+          <w:rFonts w:eastAsia="Calibri" w:cs=""/>
+          <w:b/>
+          <w:i w:val="false"/>
+          <w:iCs w:val="false"/>
+          <w:color w:val="000000"/>
+          <w:kern w:val="0"/>
+          <w:sz w:val="22"/>
+          <w:szCs w:val="22"/>
+          <w:lang w:val="es-ES" w:eastAsia="en-US" w:bidi="ar-SA"/>
+        </w:rPr>
+        <w:t>TIMEOUT_SEC</w:t>
+      </w:r>
+      <w:r>
+        <w:rPr>
+          <w:rFonts w:eastAsia="Calibri" w:cs=""/>
+          <w:i w:val="false"/>
+          <w:iCs w:val="false"/>
+          <w:color w:val="000000"/>
+          <w:kern w:val="0"/>
+          <w:sz w:val="22"/>
+          <w:szCs w:val="22"/>
+          <w:lang w:val="es-ES" w:eastAsia="en-US" w:bidi="ar-SA"/>
+        </w:rPr>
+        <w:t>)</w:t>
+      </w:r>
+    </w:p>
+    <w:p>
+      <w:pPr>
+        <w:pStyle w:val="Normal"/>
+        <w:ind w:hanging="0"/>
+        <w:jc w:val="center"/>
+        <w:rPr>
+          <w:rFonts w:ascii="Times New Roman" w:hAnsi="Times New Roman" w:eastAsia="Calibri" w:cs=""/>
+          <w:i w:val="false"/>
+          <w:i w:val="false"/>
+          <w:iCs w:val="false"/>
+          <w:color w:val="000000"/>
+          <w:kern w:val="0"/>
+          <w:sz w:val="22"/>
+          <w:szCs w:val="22"/>
+          <w:lang w:val="es-ES" w:eastAsia="en-US" w:bidi="ar-SA"/>
+        </w:rPr>
+      </w:pPr>
+      <w:r>
+        <w:rPr>
+          <w:rFonts w:eastAsia="Calibri" w:cs=""/>
+          <w:i w:val="false"/>
+          <w:iCs w:val="false"/>
+          <w:color w:val="000000"/>
+          <w:kern w:val="0"/>
+          <w:sz w:val="22"/>
+          <w:szCs w:val="22"/>
+          <w:lang w:val="es-ES" w:eastAsia="en-US" w:bidi="ar-SA"/>
+        </w:rPr>
+        <w:t xml:space="preserve">                </w:t>
+      </w:r>
+      <w:r>
+        <w:rPr>
+          <w:rFonts w:eastAsia="Calibri" w:cs=""/>
+          <w:i w:val="false"/>
+          <w:iCs w:val="false"/>
+          <w:color w:val="000000"/>
+          <w:kern w:val="0"/>
+          <w:sz w:val="22"/>
+          <w:szCs w:val="22"/>
+          <w:lang w:val="es-ES" w:eastAsia="en-US" w:bidi="ar-SA"/>
+        </w:rPr>
+        <w:t>.add());</w:t>
+      </w:r>
+    </w:p>
+    <w:p>
+      <w:pPr>
+        <w:pStyle w:val="Normal"/>
+        <w:ind w:hanging="0"/>
+        <w:jc w:val="center"/>
+        <w:rPr>
+          <w:rFonts w:ascii="Times New Roman" w:hAnsi="Times New Roman" w:eastAsia="Calibri" w:cs=""/>
+          <w:i w:val="false"/>
+          <w:i w:val="false"/>
+          <w:iCs w:val="false"/>
+          <w:color w:val="000000"/>
+          <w:kern w:val="0"/>
+          <w:sz w:val="22"/>
+          <w:szCs w:val="22"/>
+          <w:lang w:val="es-ES" w:eastAsia="en-US" w:bidi="ar-SA"/>
+        </w:rPr>
+      </w:pPr>
+      <w:r>
+        <w:rPr>
+          <w:rFonts w:eastAsia="Calibri" w:cs=""/>
+          <w:i w:val="false"/>
+          <w:iCs w:val="false"/>
+          <w:color w:val="000000"/>
+          <w:kern w:val="0"/>
+          <w:sz w:val="22"/>
+          <w:szCs w:val="22"/>
+          <w:lang w:val="es-ES" w:eastAsia="en-US" w:bidi="ar-SA"/>
+        </w:rPr>
+        <w:t xml:space="preserve">    </w:t>
+      </w:r>
+    </w:p>
+    <w:p>
+      <w:pPr>
+        <w:pStyle w:val="Normal"/>
+        <w:jc w:val="left"/>
+        <w:rPr>
+          <w:rFonts w:ascii="Times New Roman" w:hAnsi="Times New Roman" w:eastAsia="Calibri" w:cs=""/>
+          <w:i w:val="false"/>
+          <w:i w:val="false"/>
+          <w:iCs w:val="false"/>
+          <w:color w:val="000000"/>
+          <w:kern w:val="0"/>
+          <w:sz w:val="22"/>
+          <w:szCs w:val="22"/>
+          <w:lang w:val="es-ES" w:eastAsia="en-US" w:bidi="ar-SA"/>
+        </w:rPr>
+      </w:pPr>
+      <w:r>
+        <w:rPr>
+          <w:rFonts w:eastAsia="Calibri" w:cs=""/>
+          <w:i w:val="false"/>
+          <w:iCs w:val="false"/>
+          <w:color w:val="000000"/>
+          <w:kern w:val="0"/>
+          <w:sz w:val="22"/>
+          <w:szCs w:val="22"/>
+          <w:lang w:val="es-ES" w:eastAsia="en-US" w:bidi="ar-SA"/>
+        </w:rPr>
+        <w:t xml:space="preserve">Fundamentalmente una regla de flujo se compone de 2 elementos. </w:t>
+      </w:r>
+    </w:p>
+    <w:p>
+      <w:pPr>
+        <w:pStyle w:val="Normal"/>
+        <w:numPr>
+          <w:ilvl w:val="0"/>
+          <w:numId w:val="6"/>
+        </w:numPr>
+        <w:jc w:val="left"/>
+        <w:rPr/>
+      </w:pPr>
+      <w:r>
+        <w:rPr>
+          <w:rFonts w:eastAsia="Calibri" w:cs=""/>
+          <w:i w:val="false"/>
+          <w:iCs w:val="false"/>
+          <w:color w:val="000000"/>
+          <w:kern w:val="0"/>
+          <w:sz w:val="22"/>
+          <w:szCs w:val="22"/>
+          <w:lang w:val="es-ES" w:eastAsia="en-US" w:bidi="ar-SA"/>
+        </w:rPr>
+        <w:t>El selector de tráfico que en este caso lo que hace es coger todos los paquetes tipo ICMP REQUEST que vayan entre ese origen y destino, permitiendo de esta forma poder enviar el resto de tráfico (incluidos los ICMP REPLY que se puedan originar de otros pings)</w:t>
+      </w:r>
+    </w:p>
+    <w:p>
+      <w:pPr>
+        <w:pStyle w:val="Normal"/>
+        <w:numPr>
+          <w:ilvl w:val="0"/>
+          <w:numId w:val="6"/>
+        </w:numPr>
+        <w:jc w:val="left"/>
+        <w:rPr/>
+      </w:pPr>
+      <w:r>
+        <w:rPr>
+          <w:rFonts w:eastAsia="Calibri" w:cs=""/>
+          <w:i w:val="false"/>
+          <w:iCs w:val="false"/>
+          <w:color w:val="000000"/>
+          <w:kern w:val="0"/>
+          <w:sz w:val="22"/>
+          <w:szCs w:val="22"/>
+          <w:lang w:val="es-ES" w:eastAsia="en-US" w:bidi="ar-SA"/>
+        </w:rPr>
+        <w:t>El tratamiento a realizar para ese tráfico seleccionado previamente. En este caso se trata simplemente de descartarlo, pero otras acciones que pueden ocurrir son por ejemplo enviar el tráfico por otro puerto.</w:t>
+      </w:r>
+    </w:p>
+    <w:p>
+      <w:pPr>
+        <w:pStyle w:val="Normal"/>
+        <w:jc w:val="left"/>
+        <w:rPr/>
+      </w:pPr>
+      <w:r>
+        <w:rPr>
+          <w:rFonts w:eastAsia="Calibri" w:cs=""/>
+          <w:i w:val="false"/>
+          <w:iCs w:val="false"/>
+          <w:color w:val="000000"/>
+          <w:kern w:val="0"/>
+          <w:sz w:val="22"/>
+          <w:szCs w:val="22"/>
+          <w:lang w:val="es-ES" w:eastAsia="en-US" w:bidi="ar-SA"/>
+        </w:rPr>
+        <w:t xml:space="preserve">A mayores de estos 2 elementos seleccionamos la prioridad que tendrá la regla (que será superior </w:t>
+      </w:r>
+      <w:r>
+        <w:rPr>
+          <w:rFonts w:eastAsia="Calibri" w:cs=""/>
+          <w:i w:val="false"/>
+          <w:iCs w:val="false"/>
+          <w:color w:val="000000"/>
+          <w:kern w:val="0"/>
+          <w:sz w:val="22"/>
+          <w:szCs w:val="22"/>
+          <w:lang w:val="es-ES" w:eastAsia="en-US" w:bidi="ar-SA"/>
+        </w:rPr>
+        <w:t>al de un envío normal) y la temporalidad de la regla que vendrá predefinida previamente.</w:t>
+      </w:r>
+    </w:p>
+    <w:p>
+      <w:pPr>
+        <w:pStyle w:val="Normal"/>
+        <w:jc w:val="left"/>
+        <w:rPr>
+          <w:rFonts w:ascii="Times New Roman" w:hAnsi="Times New Roman" w:eastAsia="Calibri" w:cs=""/>
+          <w:i w:val="false"/>
+          <w:i w:val="false"/>
+          <w:iCs w:val="false"/>
+          <w:color w:val="000000"/>
+          <w:kern w:val="0"/>
+          <w:sz w:val="22"/>
+          <w:szCs w:val="22"/>
+          <w:lang w:val="es-ES" w:eastAsia="en-US" w:bidi="ar-SA"/>
+        </w:rPr>
+      </w:pPr>
+      <w:r>
+        <w:rPr/>
+      </w:r>
+    </w:p>
+    <w:p>
+      <w:pPr>
+        <w:pStyle w:val="Normal"/>
+        <w:jc w:val="left"/>
+        <w:rPr/>
+      </w:pPr>
+      <w:r>
+        <w:rPr>
+          <w:rFonts w:eastAsia="Calibri" w:cs=""/>
+          <w:i w:val="false"/>
+          <w:iCs w:val="false"/>
+          <w:color w:val="000000"/>
+          <w:kern w:val="0"/>
+          <w:sz w:val="22"/>
+          <w:szCs w:val="22"/>
+          <w:lang w:val="es-ES" w:eastAsia="en-US" w:bidi="ar-SA"/>
+        </w:rPr>
+        <w:t>4.1.4 Escuchando los flujos</w:t>
+      </w:r>
+    </w:p>
+    <w:p>
+      <w:pPr>
+        <w:pStyle w:val="Normal"/>
+        <w:jc w:val="left"/>
+        <w:rPr/>
+      </w:pPr>
+      <w:r>
+        <w:rPr>
+          <w:rFonts w:eastAsia="Calibri" w:cs=""/>
+          <w:i w:val="false"/>
+          <w:iCs w:val="false"/>
+          <w:color w:val="000000"/>
+          <w:kern w:val="0"/>
+          <w:sz w:val="22"/>
+          <w:szCs w:val="22"/>
+          <w:lang w:val="es-ES" w:eastAsia="en-US" w:bidi="ar-SA"/>
+        </w:rPr>
+        <w:t xml:space="preserve">Una vez creamos la regla que sabemos que tiene una duración limitada creamos un </w:t>
+      </w:r>
+      <w:r>
+        <w:rPr>
+          <w:rFonts w:eastAsia="Calibri" w:cs=""/>
+          <w:i/>
+          <w:iCs/>
+          <w:color w:val="000000"/>
+          <w:kern w:val="0"/>
+          <w:sz w:val="22"/>
+          <w:szCs w:val="22"/>
+          <w:lang w:val="es-ES" w:eastAsia="en-US" w:bidi="ar-SA"/>
+        </w:rPr>
+        <w:t>Listener</w:t>
+      </w:r>
+      <w:r>
+        <w:rPr>
+          <w:rFonts w:eastAsia="Calibri" w:cs=""/>
+          <w:i w:val="false"/>
+          <w:iCs w:val="false"/>
+          <w:color w:val="000000"/>
+          <w:kern w:val="0"/>
+          <w:sz w:val="22"/>
+          <w:szCs w:val="22"/>
+          <w:lang w:val="es-ES" w:eastAsia="en-US" w:bidi="ar-SA"/>
+        </w:rPr>
+        <w:t xml:space="preserve"> cuya implementación se puede ver más abajo con el objetivo de que esté pendiente de cuando una regla es eliminada (porque ha pasado su tiempo de vida determinado) para, de esta forma, crear un mensaje en el </w:t>
+      </w:r>
+      <w:r>
+        <w:rPr>
+          <w:rFonts w:eastAsia="Calibri" w:cs=""/>
+          <w:i/>
+          <w:iCs/>
+          <w:color w:val="000000"/>
+          <w:kern w:val="0"/>
+          <w:sz w:val="22"/>
+          <w:szCs w:val="22"/>
+          <w:lang w:val="es-ES" w:eastAsia="en-US" w:bidi="ar-SA"/>
+        </w:rPr>
+        <w:t>log</w:t>
+      </w:r>
+      <w:r>
+        <w:rPr>
+          <w:rFonts w:eastAsia="Calibri" w:cs=""/>
+          <w:i w:val="false"/>
+          <w:iCs w:val="false"/>
+          <w:color w:val="000000"/>
+          <w:kern w:val="0"/>
+          <w:sz w:val="22"/>
+          <w:szCs w:val="22"/>
+          <w:lang w:val="es-ES" w:eastAsia="en-US" w:bidi="ar-SA"/>
+        </w:rPr>
+        <w:t xml:space="preserve"> que nos informe que el enlace entre los 2 hosts baneados vuelve a estar disponible para mandar otra vez pings.</w:t>
+      </w:r>
+    </w:p>
+    <w:p>
+      <w:pPr>
+        <w:pStyle w:val="Normal"/>
+        <w:jc w:val="left"/>
+        <w:rPr>
+          <w:rFonts w:ascii="Times New Roman" w:hAnsi="Times New Roman" w:eastAsia="Calibri" w:cs=""/>
+          <w:i w:val="false"/>
+          <w:i w:val="false"/>
+          <w:iCs w:val="false"/>
+          <w:color w:val="000000"/>
+          <w:kern w:val="0"/>
+          <w:sz w:val="22"/>
+          <w:szCs w:val="22"/>
+          <w:lang w:val="es-ES" w:eastAsia="en-US" w:bidi="ar-SA"/>
+        </w:rPr>
+      </w:pPr>
+      <w:r>
+        <w:rPr/>
+      </w:r>
+    </w:p>
+    <w:p>
+      <w:pPr>
+        <w:pStyle w:val="Normal"/>
+        <w:jc w:val="center"/>
+        <w:rPr>
+          <w:rFonts w:ascii="Times New Roman" w:hAnsi="Times New Roman" w:eastAsia="Calibri" w:cs=""/>
+          <w:i w:val="false"/>
+          <w:i w:val="false"/>
+          <w:iCs w:val="false"/>
+          <w:color w:val="000000"/>
+          <w:kern w:val="0"/>
+          <w:sz w:val="22"/>
+          <w:szCs w:val="22"/>
+          <w:lang w:val="es-ES" w:eastAsia="en-US" w:bidi="ar-SA"/>
+        </w:rPr>
+      </w:pPr>
+      <w:r>
+        <w:rPr>
+          <w:rFonts w:eastAsia="Calibri" w:cs=""/>
+          <w:i w:val="false"/>
+          <w:iCs w:val="false"/>
+          <w:color w:val="000000"/>
+          <w:kern w:val="0"/>
+          <w:sz w:val="22"/>
+          <w:szCs w:val="22"/>
+          <w:lang w:val="es-ES" w:eastAsia="en-US" w:bidi="ar-SA"/>
+        </w:rPr>
+        <w:t xml:space="preserve">        </w:t>
+      </w:r>
+      <w:r>
+        <w:rPr>
+          <w:rFonts w:eastAsia="Calibri" w:cs=""/>
+          <w:i w:val="false"/>
+          <w:iCs w:val="false"/>
+          <w:color w:val="000000"/>
+          <w:kern w:val="0"/>
+          <w:sz w:val="22"/>
+          <w:szCs w:val="22"/>
+          <w:lang w:val="es-ES" w:eastAsia="en-US" w:bidi="ar-SA"/>
+        </w:rPr>
+        <w:t>flowRuleService.addListener(flowListener);</w:t>
+      </w:r>
+    </w:p>
+    <w:p>
+      <w:pPr>
+        <w:pStyle w:val="Normal"/>
+        <w:jc w:val="left"/>
+        <w:rPr>
+          <w:rFonts w:ascii="Times New Roman" w:hAnsi="Times New Roman" w:eastAsia="Calibri" w:cs=""/>
+          <w:i w:val="false"/>
+          <w:i w:val="false"/>
+          <w:iCs w:val="false"/>
+          <w:color w:val="000000"/>
+          <w:kern w:val="0"/>
+          <w:sz w:val="22"/>
+          <w:szCs w:val="22"/>
+          <w:lang w:val="es-ES" w:eastAsia="en-US" w:bidi="ar-SA"/>
+        </w:rPr>
+      </w:pPr>
+      <w:r>
+        <w:rPr>
+          <w:rFonts w:eastAsia="Calibri" w:cs=""/>
+          <w:i w:val="false"/>
+          <w:iCs w:val="false"/>
+          <w:color w:val="000000"/>
+          <w:kern w:val="0"/>
+          <w:sz w:val="22"/>
+          <w:szCs w:val="22"/>
+          <w:lang w:val="es-ES" w:eastAsia="en-US" w:bidi="ar-SA"/>
+        </w:rPr>
+      </w:r>
+    </w:p>
+    <w:p>
+      <w:pPr>
+        <w:pStyle w:val="Normal"/>
+        <w:jc w:val="left"/>
+        <w:rPr>
+          <w:i w:val="false"/>
+          <w:i w:val="false"/>
+          <w:iCs w:val="false"/>
+          <w:color w:val="000000"/>
+        </w:rPr>
+      </w:pPr>
+      <w:r>
+        <w:rPr>
+          <w:i w:val="false"/>
+          <w:iCs w:val="false"/>
+          <w:color w:val="000000"/>
+        </w:rPr>
+        <w:t>4.1.5 Parámetros configurables</w:t>
+      </w:r>
+    </w:p>
+    <w:p>
+      <w:pPr>
+        <w:pStyle w:val="Normal"/>
+        <w:jc w:val="left"/>
+        <w:rPr>
+          <w:i w:val="false"/>
+          <w:i w:val="false"/>
+          <w:iCs w:val="false"/>
+          <w:color w:val="000000"/>
+        </w:rPr>
+      </w:pPr>
+      <w:r>
+        <w:rPr>
+          <w:i w:val="false"/>
+          <w:iCs w:val="false"/>
+          <w:color w:val="000000"/>
+        </w:rPr>
+        <w:t xml:space="preserve">Finalmente dentro de esta aplicación se han creado 2 parámetros configurables mediante la CLI de onos para evitar tener que modificar el código en caso de querer variar su valor. En concreto los parámetros configurables son el número máximo de pings que permitiremos entre 2 hosts y </w:t>
+      </w:r>
+      <w:r>
+        <w:rPr>
+          <w:i w:val="false"/>
+          <w:iCs w:val="false"/>
+          <w:color w:val="000000"/>
+        </w:rPr>
+        <w:t xml:space="preserve">el tiempo que mantendremos el enlace baneado para el envío de mas pings. Los valores por defecto se pueden encontrar en el fichero </w:t>
+      </w:r>
+      <w:r>
+        <w:rPr>
+          <w:i/>
+          <w:iCs/>
+          <w:color w:val="000000"/>
+        </w:rPr>
+        <w:t xml:space="preserve">OsgiPropertyConstants.java </w:t>
+      </w:r>
+      <w:r>
+        <w:rPr>
+          <w:i w:val="false"/>
+          <w:iCs w:val="false"/>
+          <w:color w:val="000000"/>
+        </w:rPr>
+        <w:t>y son 7 pings como máximo y 60 segundos de baneo.</w:t>
+      </w:r>
+    </w:p>
+    <w:p>
+      <w:pPr>
+        <w:pStyle w:val="Normal"/>
+        <w:jc w:val="left"/>
+        <w:rPr>
+          <w:i w:val="false"/>
+          <w:i w:val="false"/>
+          <w:iCs w:val="false"/>
+          <w:color w:val="000000"/>
+        </w:rPr>
+      </w:pPr>
+      <w:r>
+        <w:rPr>
+          <w:i w:val="false"/>
+          <w:iCs w:val="false"/>
+          <w:color w:val="000000"/>
+        </w:rPr>
+        <w:t>La forma de declarar parámetros configurables es así:</w:t>
+      </w:r>
+    </w:p>
+    <w:p>
+      <w:pPr>
+        <w:pStyle w:val="Normal"/>
+        <w:jc w:val="center"/>
+        <w:rPr>
+          <w:rFonts w:ascii="Times New Roman" w:hAnsi="Times New Roman" w:eastAsia="Calibri" w:cs=""/>
+          <w:i w:val="false"/>
+          <w:i w:val="false"/>
+          <w:iCs w:val="false"/>
+          <w:color w:val="000000"/>
+          <w:kern w:val="0"/>
+          <w:sz w:val="22"/>
+          <w:szCs w:val="22"/>
+          <w:lang w:val="es-ES" w:eastAsia="en-US" w:bidi="ar-SA"/>
+        </w:rPr>
+      </w:pPr>
+      <w:r>
+        <w:rPr>
+          <w:rFonts w:eastAsia="Calibri" w:cs=""/>
+          <w:i w:val="false"/>
+          <w:iCs w:val="false"/>
+          <w:color w:val="000000"/>
+          <w:kern w:val="0"/>
+          <w:sz w:val="22"/>
+          <w:szCs w:val="22"/>
+          <w:lang w:val="es-ES" w:eastAsia="en-US" w:bidi="ar-SA"/>
+        </w:rPr>
+        <w:t>@Component(</w:t>
+      </w:r>
+    </w:p>
+    <w:p>
+      <w:pPr>
+        <w:pStyle w:val="Normal"/>
+        <w:ind w:hanging="0"/>
+        <w:jc w:val="center"/>
+        <w:rPr>
+          <w:rFonts w:ascii="Times New Roman" w:hAnsi="Times New Roman" w:eastAsia="Calibri" w:cs=""/>
+          <w:i w:val="false"/>
+          <w:i w:val="false"/>
+          <w:iCs w:val="false"/>
+          <w:color w:val="000000"/>
+          <w:kern w:val="0"/>
+          <w:sz w:val="22"/>
+          <w:szCs w:val="22"/>
+          <w:lang w:val="es-ES" w:eastAsia="en-US" w:bidi="ar-SA"/>
+        </w:rPr>
+      </w:pPr>
+      <w:r>
+        <w:rPr>
+          <w:rFonts w:eastAsia="Calibri" w:cs=""/>
+          <w:i w:val="false"/>
+          <w:iCs w:val="false"/>
+          <w:color w:val="000000"/>
+          <w:kern w:val="0"/>
+          <w:sz w:val="22"/>
+          <w:szCs w:val="22"/>
+          <w:lang w:val="es-ES" w:eastAsia="en-US" w:bidi="ar-SA"/>
+        </w:rPr>
+        <w:tab/>
+        <w:t xml:space="preserve">    immediate = </w:t>
+      </w:r>
+      <w:r>
+        <w:rPr>
+          <w:rFonts w:eastAsia="Calibri" w:cs=""/>
+          <w:b/>
+          <w:i w:val="false"/>
+          <w:iCs w:val="false"/>
+          <w:color w:val="000000"/>
+          <w:kern w:val="0"/>
+          <w:sz w:val="22"/>
+          <w:szCs w:val="22"/>
+          <w:lang w:val="es-ES" w:eastAsia="en-US" w:bidi="ar-SA"/>
+        </w:rPr>
+        <w:t>true</w:t>
+      </w:r>
+      <w:r>
+        <w:rPr>
+          <w:rFonts w:eastAsia="Calibri" w:cs=""/>
+          <w:i w:val="false"/>
+          <w:iCs w:val="false"/>
+          <w:color w:val="000000"/>
+          <w:kern w:val="0"/>
+          <w:sz w:val="22"/>
+          <w:szCs w:val="22"/>
+          <w:lang w:val="es-ES" w:eastAsia="en-US" w:bidi="ar-SA"/>
+        </w:rPr>
+        <w:t>,</w:t>
+      </w:r>
+    </w:p>
+    <w:p>
+      <w:pPr>
+        <w:pStyle w:val="Normal"/>
+        <w:ind w:hanging="0"/>
+        <w:jc w:val="center"/>
+        <w:rPr>
+          <w:rFonts w:ascii="Times New Roman" w:hAnsi="Times New Roman" w:eastAsia="Calibri" w:cs=""/>
+          <w:i w:val="false"/>
+          <w:i w:val="false"/>
+          <w:iCs w:val="false"/>
+          <w:color w:val="000000"/>
+          <w:kern w:val="0"/>
+          <w:sz w:val="22"/>
+          <w:szCs w:val="22"/>
+          <w:lang w:val="es-ES" w:eastAsia="en-US" w:bidi="ar-SA"/>
+        </w:rPr>
+      </w:pPr>
+      <w:r>
+        <w:rPr>
+          <w:rFonts w:eastAsia="Calibri" w:cs=""/>
+          <w:i w:val="false"/>
+          <w:iCs w:val="false"/>
+          <w:color w:val="000000"/>
+          <w:kern w:val="0"/>
+          <w:sz w:val="22"/>
+          <w:szCs w:val="22"/>
+          <w:lang w:val="es-ES" w:eastAsia="en-US" w:bidi="ar-SA"/>
+        </w:rPr>
+        <w:tab/>
+        <w:t xml:space="preserve">    service = AppComponent.</w:t>
+      </w:r>
+      <w:r>
+        <w:rPr>
+          <w:rFonts w:eastAsia="Calibri" w:cs=""/>
+          <w:b/>
+          <w:i w:val="false"/>
+          <w:iCs w:val="false"/>
+          <w:color w:val="000000"/>
+          <w:kern w:val="0"/>
+          <w:sz w:val="22"/>
+          <w:szCs w:val="22"/>
+          <w:lang w:val="es-ES" w:eastAsia="en-US" w:bidi="ar-SA"/>
+        </w:rPr>
+        <w:t>class</w:t>
+      </w:r>
+      <w:r>
+        <w:rPr>
+          <w:rFonts w:eastAsia="Calibri" w:cs=""/>
+          <w:i w:val="false"/>
+          <w:iCs w:val="false"/>
+          <w:color w:val="000000"/>
+          <w:kern w:val="0"/>
+          <w:sz w:val="22"/>
+          <w:szCs w:val="22"/>
+          <w:lang w:val="es-ES" w:eastAsia="en-US" w:bidi="ar-SA"/>
+        </w:rPr>
+        <w:t>,</w:t>
+      </w:r>
+    </w:p>
+    <w:p>
+      <w:pPr>
+        <w:pStyle w:val="Normal"/>
+        <w:ind w:hanging="0"/>
+        <w:jc w:val="center"/>
+        <w:rPr>
+          <w:rFonts w:ascii="Times New Roman" w:hAnsi="Times New Roman" w:eastAsia="Calibri" w:cs=""/>
+          <w:i w:val="false"/>
+          <w:i w:val="false"/>
+          <w:iCs w:val="false"/>
+          <w:color w:val="000000"/>
+          <w:kern w:val="0"/>
+          <w:sz w:val="22"/>
+          <w:szCs w:val="22"/>
+          <w:lang w:val="es-ES" w:eastAsia="en-US" w:bidi="ar-SA"/>
+        </w:rPr>
+      </w:pPr>
+      <w:r>
+        <w:rPr>
+          <w:rFonts w:eastAsia="Calibri" w:cs=""/>
+          <w:i w:val="false"/>
+          <w:iCs w:val="false"/>
+          <w:color w:val="000000"/>
+          <w:kern w:val="0"/>
+          <w:sz w:val="22"/>
+          <w:szCs w:val="22"/>
+          <w:lang w:val="es-ES" w:eastAsia="en-US" w:bidi="ar-SA"/>
+        </w:rPr>
+        <w:tab/>
+        <w:t xml:space="preserve">    property = {</w:t>
+      </w:r>
+    </w:p>
+    <w:p>
+      <w:pPr>
+        <w:pStyle w:val="Normal"/>
+        <w:ind w:hanging="0"/>
+        <w:jc w:val="center"/>
+        <w:rPr>
+          <w:rFonts w:ascii="Times New Roman" w:hAnsi="Times New Roman" w:eastAsia="Calibri" w:cs=""/>
+          <w:i w:val="false"/>
+          <w:i w:val="false"/>
+          <w:iCs w:val="false"/>
+          <w:color w:val="000000"/>
+          <w:kern w:val="0"/>
+          <w:sz w:val="22"/>
+          <w:szCs w:val="22"/>
+          <w:lang w:val="es-ES" w:eastAsia="en-US" w:bidi="ar-SA"/>
+        </w:rPr>
+      </w:pPr>
+      <w:r>
+        <w:rPr>
+          <w:rFonts w:eastAsia="Calibri" w:cs=""/>
+          <w:i w:val="false"/>
+          <w:iCs w:val="false"/>
+          <w:color w:val="000000"/>
+          <w:kern w:val="0"/>
+          <w:sz w:val="22"/>
+          <w:szCs w:val="22"/>
+          <w:lang w:val="es-ES" w:eastAsia="en-US" w:bidi="ar-SA"/>
+        </w:rPr>
+        <w:tab/>
+        <w:t xml:space="preserve">    </w:t>
+        <w:tab/>
+        <w:tab/>
+      </w:r>
+      <w:r>
+        <w:rPr>
+          <w:rFonts w:eastAsia="Calibri" w:cs=""/>
+          <w:b/>
+          <w:i w:val="false"/>
+          <w:iCs w:val="false"/>
+          <w:color w:val="000000"/>
+          <w:kern w:val="0"/>
+          <w:sz w:val="22"/>
+          <w:szCs w:val="22"/>
+          <w:lang w:val="es-ES" w:eastAsia="en-US" w:bidi="ar-SA"/>
+        </w:rPr>
+        <w:t>MAX_PINGS</w:t>
+      </w:r>
+      <w:r>
+        <w:rPr>
+          <w:rFonts w:eastAsia="Calibri" w:cs=""/>
+          <w:i w:val="false"/>
+          <w:iCs w:val="false"/>
+          <w:color w:val="000000"/>
+          <w:kern w:val="0"/>
+          <w:sz w:val="22"/>
+          <w:szCs w:val="22"/>
+          <w:lang w:val="es-ES" w:eastAsia="en-US" w:bidi="ar-SA"/>
+        </w:rPr>
+        <w:t xml:space="preserve"> + ":Integer=" + </w:t>
+      </w:r>
+      <w:r>
+        <w:rPr>
+          <w:rFonts w:eastAsia="Calibri" w:cs=""/>
+          <w:b/>
+          <w:i w:val="false"/>
+          <w:iCs w:val="false"/>
+          <w:color w:val="000000"/>
+          <w:kern w:val="0"/>
+          <w:sz w:val="22"/>
+          <w:szCs w:val="22"/>
+          <w:lang w:val="es-ES" w:eastAsia="en-US" w:bidi="ar-SA"/>
+        </w:rPr>
+        <w:t>MAX_PINGS_DEFAULT</w:t>
+      </w:r>
+      <w:r>
+        <w:rPr>
+          <w:rFonts w:eastAsia="Calibri" w:cs=""/>
+          <w:i w:val="false"/>
+          <w:iCs w:val="false"/>
+          <w:color w:val="000000"/>
+          <w:kern w:val="0"/>
+          <w:sz w:val="22"/>
+          <w:szCs w:val="22"/>
+          <w:lang w:val="es-ES" w:eastAsia="en-US" w:bidi="ar-SA"/>
+        </w:rPr>
+        <w:t>,</w:t>
+      </w:r>
+    </w:p>
+    <w:p>
+      <w:pPr>
+        <w:pStyle w:val="Normal"/>
+        <w:ind w:hanging="0"/>
+        <w:jc w:val="center"/>
+        <w:rPr>
+          <w:rFonts w:ascii="Times New Roman" w:hAnsi="Times New Roman" w:eastAsia="Calibri" w:cs=""/>
+          <w:i w:val="false"/>
+          <w:i w:val="false"/>
+          <w:iCs w:val="false"/>
+          <w:color w:val="000000"/>
+          <w:kern w:val="0"/>
+          <w:sz w:val="22"/>
+          <w:szCs w:val="22"/>
+          <w:lang w:val="es-ES" w:eastAsia="en-US" w:bidi="ar-SA"/>
+        </w:rPr>
+      </w:pPr>
+      <w:r>
+        <w:rPr>
+          <w:rFonts w:eastAsia="Calibri" w:cs=""/>
+          <w:i w:val="false"/>
+          <w:iCs w:val="false"/>
+          <w:color w:val="000000"/>
+          <w:kern w:val="0"/>
+          <w:sz w:val="22"/>
+          <w:szCs w:val="22"/>
+          <w:lang w:val="es-ES" w:eastAsia="en-US" w:bidi="ar-SA"/>
+        </w:rPr>
+        <w:tab/>
+        <w:t xml:space="preserve">    </w:t>
+        <w:tab/>
+        <w:tab/>
+      </w:r>
+      <w:r>
+        <w:rPr>
+          <w:rFonts w:eastAsia="Calibri" w:cs=""/>
+          <w:b/>
+          <w:i w:val="false"/>
+          <w:iCs w:val="false"/>
+          <w:color w:val="000000"/>
+          <w:kern w:val="0"/>
+          <w:sz w:val="22"/>
+          <w:szCs w:val="22"/>
+          <w:lang w:val="es-ES" w:eastAsia="en-US" w:bidi="ar-SA"/>
+        </w:rPr>
+        <w:t>TIME_BAN</w:t>
+      </w:r>
+      <w:r>
+        <w:rPr>
+          <w:rFonts w:eastAsia="Calibri" w:cs=""/>
+          <w:i w:val="false"/>
+          <w:iCs w:val="false"/>
+          <w:color w:val="000000"/>
+          <w:kern w:val="0"/>
+          <w:sz w:val="22"/>
+          <w:szCs w:val="22"/>
+          <w:lang w:val="es-ES" w:eastAsia="en-US" w:bidi="ar-SA"/>
+        </w:rPr>
+        <w:t xml:space="preserve"> + ":Integer=" + </w:t>
+      </w:r>
+      <w:r>
+        <w:rPr>
+          <w:rFonts w:eastAsia="Calibri" w:cs=""/>
+          <w:b/>
+          <w:i w:val="false"/>
+          <w:iCs w:val="false"/>
+          <w:color w:val="000000"/>
+          <w:kern w:val="0"/>
+          <w:sz w:val="22"/>
+          <w:szCs w:val="22"/>
+          <w:lang w:val="es-ES" w:eastAsia="en-US" w:bidi="ar-SA"/>
+        </w:rPr>
+        <w:t>TIME_BAN_DEFAULT</w:t>
+      </w:r>
+      <w:r>
+        <w:rPr>
+          <w:rFonts w:eastAsia="Calibri" w:cs=""/>
+          <w:i w:val="false"/>
+          <w:iCs w:val="false"/>
+          <w:color w:val="000000"/>
+          <w:kern w:val="0"/>
+          <w:sz w:val="22"/>
+          <w:szCs w:val="22"/>
+          <w:lang w:val="es-ES" w:eastAsia="en-US" w:bidi="ar-SA"/>
+        </w:rPr>
+        <w:t>,</w:t>
+      </w:r>
+    </w:p>
+    <w:p>
+      <w:pPr>
+        <w:pStyle w:val="Normal"/>
+        <w:ind w:hanging="0"/>
+        <w:jc w:val="center"/>
+        <w:rPr>
+          <w:rFonts w:ascii="Times New Roman" w:hAnsi="Times New Roman" w:eastAsia="Calibri" w:cs=""/>
+          <w:i w:val="false"/>
+          <w:i w:val="false"/>
+          <w:iCs w:val="false"/>
+          <w:color w:val="000000"/>
+          <w:kern w:val="0"/>
+          <w:sz w:val="22"/>
+          <w:szCs w:val="22"/>
+          <w:lang w:val="es-ES" w:eastAsia="en-US" w:bidi="ar-SA"/>
+        </w:rPr>
+      </w:pPr>
+      <w:r>
+        <w:rPr>
+          <w:rFonts w:eastAsia="Calibri" w:cs=""/>
+          <w:i w:val="false"/>
+          <w:iCs w:val="false"/>
+          <w:color w:val="000000"/>
+          <w:kern w:val="0"/>
+          <w:sz w:val="22"/>
+          <w:szCs w:val="22"/>
+          <w:lang w:val="es-ES" w:eastAsia="en-US" w:bidi="ar-SA"/>
+        </w:rPr>
+        <w:tab/>
+        <w:t xml:space="preserve">    }</w:t>
+      </w:r>
+    </w:p>
+    <w:p>
+      <w:pPr>
+        <w:pStyle w:val="Normal"/>
+        <w:ind w:hanging="0"/>
+        <w:jc w:val="center"/>
+        <w:rPr>
+          <w:rFonts w:ascii="Times New Roman" w:hAnsi="Times New Roman" w:eastAsia="Calibri" w:cs=""/>
+          <w:i w:val="false"/>
+          <w:i w:val="false"/>
+          <w:iCs w:val="false"/>
+          <w:color w:val="000000"/>
+          <w:kern w:val="0"/>
+          <w:sz w:val="22"/>
+          <w:szCs w:val="22"/>
+          <w:lang w:val="es-ES" w:eastAsia="en-US" w:bidi="ar-SA"/>
+        </w:rPr>
+      </w:pPr>
+      <w:r>
+        <w:rPr>
+          <w:rFonts w:eastAsia="Calibri" w:cs=""/>
+          <w:i w:val="false"/>
+          <w:iCs w:val="false"/>
+          <w:color w:val="000000"/>
+          <w:kern w:val="0"/>
+          <w:sz w:val="22"/>
+          <w:szCs w:val="22"/>
+          <w:lang w:val="es-ES" w:eastAsia="en-US" w:bidi="ar-SA"/>
+        </w:rPr>
+        <w:tab/>
+        <w:t>)</w:t>
+      </w:r>
+    </w:p>
+    <w:p>
+      <w:pPr>
+        <w:pStyle w:val="Normal"/>
+        <w:jc w:val="left"/>
+        <w:rPr>
+          <w:rFonts w:ascii="Times New Roman" w:hAnsi="Times New Roman" w:eastAsia="Calibri" w:cs=""/>
+          <w:i w:val="false"/>
+          <w:i w:val="false"/>
+          <w:iCs w:val="false"/>
+          <w:color w:val="000000"/>
+          <w:kern w:val="0"/>
+          <w:sz w:val="22"/>
+          <w:szCs w:val="22"/>
+          <w:lang w:val="es-ES" w:eastAsia="en-US" w:bidi="ar-SA"/>
+        </w:rPr>
+      </w:pPr>
+      <w:r>
+        <w:rPr>
+          <w:rFonts w:eastAsia="Calibri" w:cs=""/>
+          <w:i w:val="false"/>
+          <w:iCs w:val="false"/>
+          <w:color w:val="000000"/>
+          <w:kern w:val="0"/>
+          <w:sz w:val="22"/>
+          <w:szCs w:val="22"/>
+          <w:lang w:val="es-ES" w:eastAsia="en-US" w:bidi="ar-SA"/>
+        </w:rPr>
+        <w:t>Resaltando que el servicio que hemos de declarar es cfgService</w:t>
+      </w:r>
+    </w:p>
+    <w:p>
+      <w:pPr>
+        <w:pStyle w:val="Normal"/>
+        <w:jc w:val="left"/>
+        <w:rPr>
+          <w:rFonts w:ascii="Times New Roman" w:hAnsi="Times New Roman" w:eastAsia="Calibri" w:cs=""/>
+          <w:i w:val="false"/>
+          <w:i w:val="false"/>
+          <w:iCs w:val="false"/>
+          <w:color w:val="000000"/>
+          <w:kern w:val="0"/>
+          <w:sz w:val="22"/>
+          <w:szCs w:val="22"/>
+          <w:lang w:val="es-ES" w:eastAsia="en-US" w:bidi="ar-SA"/>
+        </w:rPr>
+      </w:pPr>
+      <w:r>
+        <w:rPr>
+          <w:rFonts w:eastAsia="Calibri" w:cs=""/>
+          <w:i w:val="false"/>
+          <w:iCs w:val="false"/>
+          <w:color w:val="000000"/>
+          <w:kern w:val="0"/>
+          <w:sz w:val="22"/>
+          <w:szCs w:val="22"/>
+          <w:lang w:val="es-ES" w:eastAsia="en-US" w:bidi="ar-SA"/>
+        </w:rPr>
+        <w:t>Cuando hayamos declarado los parametros declaramos un método modified cuya implementación puede verse en el código que se ocupa de actualizar el valor de los parámetros una vez los hayamos cambiado.</w:t>
+      </w:r>
+    </w:p>
+    <w:p>
+      <w:pPr>
+        <w:pStyle w:val="Normal"/>
+        <w:jc w:val="left"/>
+        <w:rPr>
+          <w:rFonts w:ascii="Times New Roman" w:hAnsi="Times New Roman" w:eastAsia="Calibri" w:cs=""/>
+          <w:i w:val="false"/>
+          <w:i w:val="false"/>
+          <w:iCs w:val="false"/>
+          <w:color w:val="000000"/>
+          <w:kern w:val="0"/>
+          <w:sz w:val="22"/>
+          <w:szCs w:val="22"/>
+          <w:lang w:val="es-ES" w:eastAsia="en-US" w:bidi="ar-SA"/>
+        </w:rPr>
+      </w:pPr>
+      <w:r>
+        <w:rPr>
+          <w:rFonts w:eastAsia="Calibri" w:cs=""/>
+          <w:i w:val="false"/>
+          <w:iCs w:val="false"/>
+          <w:color w:val="000000"/>
+          <w:kern w:val="0"/>
+          <w:sz w:val="22"/>
+          <w:szCs w:val="22"/>
+          <w:lang w:val="es-ES" w:eastAsia="en-US" w:bidi="ar-SA"/>
+        </w:rPr>
+        <w:t>Para poder ver los parámetros que tiene una aplicación concreta y modificarlos es necesario ir a la CLI de ONOS. Los comandos fundamentales son:</w:t>
+      </w:r>
+    </w:p>
+    <w:p>
+      <w:pPr>
+        <w:pStyle w:val="Normal"/>
+        <w:numPr>
+          <w:ilvl w:val="0"/>
+          <w:numId w:val="8"/>
+        </w:numPr>
+        <w:jc w:val="left"/>
+        <w:rPr>
+          <w:rFonts w:ascii="Times New Roman" w:hAnsi="Times New Roman" w:eastAsia="Calibri" w:cs=""/>
+          <w:i w:val="false"/>
+          <w:i w:val="false"/>
+          <w:iCs w:val="false"/>
+          <w:color w:val="000000"/>
+          <w:kern w:val="0"/>
+          <w:sz w:val="22"/>
+          <w:szCs w:val="22"/>
+          <w:lang w:val="es-ES" w:eastAsia="en-US" w:bidi="ar-SA"/>
+        </w:rPr>
+      </w:pPr>
+      <w:r>
+        <w:rPr>
+          <w:rFonts w:eastAsia="Calibri" w:cs=""/>
+          <w:i w:val="false"/>
+          <w:iCs w:val="false"/>
+          <w:color w:val="000000"/>
+          <w:kern w:val="0"/>
+          <w:sz w:val="22"/>
+          <w:szCs w:val="22"/>
+          <w:lang w:val="es-ES" w:eastAsia="en-US" w:bidi="ar-SA"/>
+        </w:rPr>
+        <w:t>cfg: Lista todos los nombres de las clases que tienen parámetros configurables</w:t>
+      </w:r>
+    </w:p>
+    <w:p>
+      <w:pPr>
+        <w:pStyle w:val="Normal"/>
+        <w:numPr>
+          <w:ilvl w:val="0"/>
+          <w:numId w:val="8"/>
+        </w:numPr>
+        <w:jc w:val="left"/>
+        <w:rPr>
+          <w:rFonts w:ascii="Times New Roman" w:hAnsi="Times New Roman" w:eastAsia="Calibri" w:cs=""/>
+          <w:i w:val="false"/>
+          <w:i w:val="false"/>
+          <w:iCs w:val="false"/>
+          <w:color w:val="000000"/>
+          <w:kern w:val="0"/>
+          <w:sz w:val="22"/>
+          <w:szCs w:val="22"/>
+          <w:lang w:val="es-ES" w:eastAsia="en-US" w:bidi="ar-SA"/>
+        </w:rPr>
+      </w:pPr>
+      <w:r>
+        <w:rPr>
+          <w:rFonts w:eastAsia="Calibri" w:cs=""/>
+          <w:i w:val="false"/>
+          <w:iCs w:val="false"/>
+          <w:color w:val="000000"/>
+          <w:kern w:val="0"/>
+          <w:sz w:val="22"/>
+          <w:szCs w:val="22"/>
+          <w:lang w:val="es-ES" w:eastAsia="en-US" w:bidi="ar-SA"/>
+        </w:rPr>
+        <w:t>cfg get componentClass: Lista todas las propiedades de la clase especificada</w:t>
+      </w:r>
+    </w:p>
+    <w:p>
+      <w:pPr>
+        <w:pStyle w:val="TextBody"/>
+        <w:numPr>
+          <w:ilvl w:val="0"/>
+          <w:numId w:val="7"/>
+        </w:numPr>
+        <w:jc w:val="left"/>
+        <w:rPr>
+          <w:rFonts w:ascii="Times New Roman" w:hAnsi="Times New Roman" w:eastAsia="Calibri" w:cs=""/>
+          <w:i w:val="false"/>
+          <w:i w:val="false"/>
+          <w:iCs w:val="false"/>
+          <w:color w:val="000000"/>
+          <w:kern w:val="0"/>
+          <w:sz w:val="22"/>
+          <w:szCs w:val="22"/>
+          <w:lang w:val="es-ES" w:eastAsia="en-US" w:bidi="ar-SA"/>
+        </w:rPr>
+      </w:pPr>
+      <w:r>
+        <w:rPr>
+          <w:rStyle w:val="Emphasis"/>
+          <w:rFonts w:eastAsia="Calibri" w:cs=""/>
+          <w:b w:val="false"/>
+          <w:i w:val="false"/>
+          <w:iCs w:val="false"/>
+          <w:caps w:val="false"/>
+          <w:smallCaps w:val="false"/>
+          <w:color w:val="000000"/>
+          <w:spacing w:val="0"/>
+          <w:kern w:val="0"/>
+          <w:sz w:val="22"/>
+          <w:szCs w:val="22"/>
+          <w:lang w:val="es-ES" w:eastAsia="en-US" w:bidi="ar-SA"/>
+        </w:rPr>
+        <w:t xml:space="preserve">cfg </w:t>
+      </w:r>
+      <w:r>
+        <w:rPr>
+          <w:rFonts w:eastAsia="Calibri" w:cs=""/>
+          <w:b w:val="false"/>
+          <w:i w:val="false"/>
+          <w:iCs w:val="false"/>
+          <w:caps w:val="false"/>
+          <w:smallCaps w:val="false"/>
+          <w:color w:val="000000"/>
+          <w:spacing w:val="0"/>
+          <w:kern w:val="0"/>
+          <w:sz w:val="22"/>
+          <w:szCs w:val="22"/>
+          <w:lang w:val="es-ES" w:eastAsia="en-US" w:bidi="ar-SA"/>
+        </w:rPr>
+        <w:t>get componentClass name: Lista el valor de la propiedad especificada</w:t>
+      </w:r>
+    </w:p>
+    <w:p>
+      <w:pPr>
+        <w:pStyle w:val="TextBody"/>
+        <w:numPr>
+          <w:ilvl w:val="0"/>
+          <w:numId w:val="7"/>
+        </w:numPr>
+        <w:jc w:val="left"/>
+        <w:rPr/>
+      </w:pPr>
+      <w:r>
+        <w:rPr>
+          <w:rFonts w:eastAsia="Calibri" w:cs=""/>
+          <w:b w:val="false"/>
+          <w:i w:val="false"/>
+          <w:iCs w:val="false"/>
+          <w:caps w:val="false"/>
+          <w:smallCaps w:val="false"/>
+          <w:color w:val="000000"/>
+          <w:spacing w:val="0"/>
+          <w:kern w:val="0"/>
+          <w:sz w:val="22"/>
+          <w:szCs w:val="22"/>
+          <w:lang w:val="es-ES" w:eastAsia="en-US" w:bidi="ar-SA"/>
+        </w:rPr>
+        <w:t>cfg set componentClass name value: Modifica el valor de la propiedad especificada</w:t>
+      </w:r>
+    </w:p>
+    <w:p>
+      <w:pPr>
+        <w:pStyle w:val="TextBody"/>
+        <w:numPr>
+          <w:ilvl w:val="0"/>
+          <w:numId w:val="7"/>
+        </w:numPr>
+        <w:jc w:val="left"/>
+        <w:rPr/>
+      </w:pPr>
+      <w:r>
+        <w:rPr>
+          <w:rFonts w:eastAsia="Calibri" w:cs=""/>
+          <w:b w:val="false"/>
+          <w:i w:val="false"/>
+          <w:iCs w:val="false"/>
+          <w:caps w:val="false"/>
+          <w:smallCaps w:val="false"/>
+          <w:color w:val="000000"/>
+          <w:spacing w:val="0"/>
+          <w:kern w:val="0"/>
+          <w:sz w:val="22"/>
+          <w:szCs w:val="22"/>
+          <w:lang w:val="es-ES" w:eastAsia="en-US" w:bidi="ar-SA"/>
+        </w:rPr>
+        <w:t>cfg set componentClass name: Reestablece el valor de la propiedad especificada a su valor por defecto</w:t>
+      </w:r>
+    </w:p>
+    <w:p>
+      <w:pPr>
+        <w:pStyle w:val="TextBody"/>
+        <w:widowControl/>
+        <w:spacing w:before="150" w:after="0"/>
+        <w:rPr>
+          <w:rFonts w:ascii="Times New Roman" w:hAnsi="Times New Roman" w:eastAsia="Calibri" w:cs=""/>
+          <w:i w:val="false"/>
+          <w:i w:val="false"/>
+          <w:iCs w:val="false"/>
+          <w:color w:val="CE181E"/>
+          <w:kern w:val="0"/>
+          <w:sz w:val="22"/>
+          <w:szCs w:val="22"/>
+          <w:lang w:val="es-ES" w:eastAsia="en-US" w:bidi="ar-SA"/>
+        </w:rPr>
+      </w:pPr>
+      <w:r>
+        <w:rPr>
+          <w:rFonts w:eastAsia="Calibri" w:cs=""/>
+          <w:b w:val="false"/>
+          <w:i w:val="false"/>
+          <w:iCs w:val="false"/>
+          <w:caps w:val="false"/>
+          <w:smallCaps w:val="false"/>
+          <w:color w:val="CE181E"/>
+          <w:spacing w:val="0"/>
+          <w:kern w:val="0"/>
+          <w:sz w:val="22"/>
+          <w:szCs w:val="22"/>
+          <w:lang w:val="es-ES" w:eastAsia="en-US" w:bidi="ar-SA"/>
+        </w:rPr>
+        <w:t>PONER CAPTURA DE LA ALPINEMODIFICADA CON ESTOS COMANDOS PARA QUE QUEDE MAS CLARO</w:t>
+      </w:r>
+    </w:p>
+    <w:p>
+      <w:pPr>
+        <w:pStyle w:val="TextBody"/>
+        <w:widowControl/>
+        <w:spacing w:before="150" w:after="0"/>
+        <w:rPr>
+          <w:b w:val="false"/>
+          <w:caps w:val="false"/>
+          <w:smallCaps w:val="false"/>
+          <w:spacing w:val="0"/>
+        </w:rPr>
+      </w:pPr>
+      <w:r>
+        <w:rPr>
+          <w:rFonts w:eastAsia="Calibri" w:cs=""/>
+          <w:i w:val="false"/>
+          <w:iCs w:val="false"/>
+          <w:color w:val="CE181E"/>
+          <w:kern w:val="0"/>
+          <w:sz w:val="22"/>
+          <w:szCs w:val="22"/>
+          <w:lang w:val="es-ES" w:eastAsia="en-US" w:bidi="ar-SA"/>
+        </w:rPr>
+      </w:r>
+    </w:p>
+    <w:p>
+      <w:pPr>
+        <w:pStyle w:val="TextBody"/>
+        <w:widowControl/>
+        <w:spacing w:before="150" w:after="0"/>
+        <w:rPr>
+          <w:rFonts w:ascii="Times New Roman" w:hAnsi="Times New Roman" w:eastAsia="Calibri" w:cs=""/>
+          <w:i w:val="false"/>
+          <w:i w:val="false"/>
+          <w:iCs w:val="false"/>
+          <w:color w:val="CE181E"/>
+          <w:kern w:val="0"/>
+          <w:sz w:val="22"/>
+          <w:szCs w:val="22"/>
+          <w:lang w:val="es-ES" w:eastAsia="en-US" w:bidi="ar-SA"/>
+        </w:rPr>
+      </w:pPr>
+      <w:r>
+        <w:rPr>
+          <w:rFonts w:eastAsia="Calibri" w:cs=""/>
+          <w:b w:val="false"/>
+          <w:i w:val="false"/>
+          <w:iCs w:val="false"/>
+          <w:caps w:val="false"/>
+          <w:smallCaps w:val="false"/>
+          <w:color w:val="CE181E"/>
+          <w:spacing w:val="0"/>
+          <w:kern w:val="0"/>
+          <w:sz w:val="22"/>
+          <w:szCs w:val="22"/>
+          <w:lang w:val="es-ES" w:eastAsia="en-US" w:bidi="ar-SA"/>
+        </w:rPr>
+        <w:t>4.2 Analizando las estadísticas de tráfico</w:t>
+      </w:r>
+    </w:p>
+    <w:p>
+      <w:pPr>
+        <w:pStyle w:val="TextBody"/>
+        <w:widowControl/>
+        <w:spacing w:before="150" w:after="0"/>
+        <w:rPr>
+          <w:rFonts w:ascii="Times New Roman" w:hAnsi="Times New Roman" w:eastAsia="Calibri" w:cs=""/>
+          <w:i w:val="false"/>
+          <w:i w:val="false"/>
+          <w:iCs w:val="false"/>
+          <w:color w:val="CE181E"/>
+          <w:kern w:val="0"/>
+          <w:sz w:val="22"/>
+          <w:szCs w:val="22"/>
+          <w:lang w:val="es-ES" w:eastAsia="en-US" w:bidi="ar-SA"/>
+        </w:rPr>
+      </w:pPr>
+      <w:r>
+        <w:rPr>
+          <w:rFonts w:eastAsia="Calibri" w:cs=""/>
+          <w:b w:val="false"/>
+          <w:i w:val="false"/>
+          <w:iCs w:val="false"/>
+          <w:caps w:val="false"/>
+          <w:smallCaps w:val="false"/>
+          <w:color w:val="CE181E"/>
+          <w:spacing w:val="0"/>
+          <w:kern w:val="0"/>
+          <w:sz w:val="22"/>
+          <w:szCs w:val="22"/>
+          <w:lang w:val="es-ES" w:eastAsia="en-US" w:bidi="ar-SA"/>
+        </w:rPr>
+        <w:t>(...)</w:t>
       </w:r>
       <w:r>
         <w:br w:type="page"/>
@@ -5241,7 +7234,7 @@
         <w:docPartGallery w:val="Page Numbers (Bottom of Page)"/>
         <w:docPartUnique w:val="true"/>
       </w:docPartObj>
-      <w:id w:val="1099595355"/>
+      <w:id w:val="663645526"/>
     </w:sdtPr>
     <w:sdtContent>
       <w:p>
@@ -5264,7 +7257,7 @@
         </w:r>
         <w:r>
           <w:rPr/>
-          <w:t>20</w:t>
+          <w:t>22</w:t>
         </w:r>
         <w:r>
           <w:rPr/>
@@ -5884,6 +7877,590 @@
   <w:abstractNum w:abstractNumId="5">
     <w:lvl w:ilvl="0">
       <w:start w:val="1"/>
+      <w:numFmt w:val="bullet"/>
+      <w:lvlText w:val=""/>
+      <w:lvlJc w:val="left"/>
+      <w:pPr>
+        <w:tabs>
+          <w:tab w:val="num" w:pos="720"/>
+        </w:tabs>
+        <w:ind w:left="720" w:hanging="360"/>
+      </w:pPr>
+      <w:rPr>
+        <w:rFonts w:ascii="Symbol" w:hAnsi="Symbol" w:cs="Symbol" w:hint="default"/>
+        <w:rFonts w:cs="OpenSymbol"/>
+      </w:rPr>
+    </w:lvl>
+    <w:lvl w:ilvl="1">
+      <w:start w:val="1"/>
+      <w:numFmt w:val="bullet"/>
+      <w:lvlText w:val="◦"/>
+      <w:lvlJc w:val="left"/>
+      <w:pPr>
+        <w:tabs>
+          <w:tab w:val="num" w:pos="1080"/>
+        </w:tabs>
+        <w:ind w:left="1080" w:hanging="360"/>
+      </w:pPr>
+      <w:rPr>
+        <w:rFonts w:ascii="OpenSymbol" w:hAnsi="OpenSymbol" w:cs="OpenSymbol" w:hint="default"/>
+        <w:rFonts w:cs="OpenSymbol"/>
+      </w:rPr>
+    </w:lvl>
+    <w:lvl w:ilvl="2">
+      <w:start w:val="1"/>
+      <w:numFmt w:val="bullet"/>
+      <w:lvlText w:val="▪"/>
+      <w:lvlJc w:val="left"/>
+      <w:pPr>
+        <w:tabs>
+          <w:tab w:val="num" w:pos="1440"/>
+        </w:tabs>
+        <w:ind w:left="1440" w:hanging="360"/>
+      </w:pPr>
+      <w:rPr>
+        <w:rFonts w:ascii="OpenSymbol" w:hAnsi="OpenSymbol" w:cs="OpenSymbol" w:hint="default"/>
+        <w:rFonts w:cs="OpenSymbol"/>
+      </w:rPr>
+    </w:lvl>
+    <w:lvl w:ilvl="3">
+      <w:start w:val="1"/>
+      <w:numFmt w:val="bullet"/>
+      <w:lvlText w:val=""/>
+      <w:lvlJc w:val="left"/>
+      <w:pPr>
+        <w:tabs>
+          <w:tab w:val="num" w:pos="1800"/>
+        </w:tabs>
+        <w:ind w:left="1800" w:hanging="360"/>
+      </w:pPr>
+      <w:rPr>
+        <w:rFonts w:ascii="Symbol" w:hAnsi="Symbol" w:cs="Symbol" w:hint="default"/>
+        <w:rFonts w:cs="OpenSymbol"/>
+      </w:rPr>
+    </w:lvl>
+    <w:lvl w:ilvl="4">
+      <w:start w:val="1"/>
+      <w:numFmt w:val="bullet"/>
+      <w:lvlText w:val="◦"/>
+      <w:lvlJc w:val="left"/>
+      <w:pPr>
+        <w:tabs>
+          <w:tab w:val="num" w:pos="2160"/>
+        </w:tabs>
+        <w:ind w:left="2160" w:hanging="360"/>
+      </w:pPr>
+      <w:rPr>
+        <w:rFonts w:ascii="OpenSymbol" w:hAnsi="OpenSymbol" w:cs="OpenSymbol" w:hint="default"/>
+        <w:rFonts w:cs="OpenSymbol"/>
+      </w:rPr>
+    </w:lvl>
+    <w:lvl w:ilvl="5">
+      <w:start w:val="1"/>
+      <w:numFmt w:val="bullet"/>
+      <w:lvlText w:val="▪"/>
+      <w:lvlJc w:val="left"/>
+      <w:pPr>
+        <w:tabs>
+          <w:tab w:val="num" w:pos="2520"/>
+        </w:tabs>
+        <w:ind w:left="2520" w:hanging="360"/>
+      </w:pPr>
+      <w:rPr>
+        <w:rFonts w:ascii="OpenSymbol" w:hAnsi="OpenSymbol" w:cs="OpenSymbol" w:hint="default"/>
+        <w:rFonts w:cs="OpenSymbol"/>
+      </w:rPr>
+    </w:lvl>
+    <w:lvl w:ilvl="6">
+      <w:start w:val="1"/>
+      <w:numFmt w:val="bullet"/>
+      <w:lvlText w:val=""/>
+      <w:lvlJc w:val="left"/>
+      <w:pPr>
+        <w:tabs>
+          <w:tab w:val="num" w:pos="2880"/>
+        </w:tabs>
+        <w:ind w:left="2880" w:hanging="360"/>
+      </w:pPr>
+      <w:rPr>
+        <w:rFonts w:ascii="Symbol" w:hAnsi="Symbol" w:cs="Symbol" w:hint="default"/>
+        <w:rFonts w:cs="OpenSymbol"/>
+      </w:rPr>
+    </w:lvl>
+    <w:lvl w:ilvl="7">
+      <w:start w:val="1"/>
+      <w:numFmt w:val="bullet"/>
+      <w:lvlText w:val="◦"/>
+      <w:lvlJc w:val="left"/>
+      <w:pPr>
+        <w:tabs>
+          <w:tab w:val="num" w:pos="3240"/>
+        </w:tabs>
+        <w:ind w:left="3240" w:hanging="360"/>
+      </w:pPr>
+      <w:rPr>
+        <w:rFonts w:ascii="OpenSymbol" w:hAnsi="OpenSymbol" w:cs="OpenSymbol" w:hint="default"/>
+        <w:rFonts w:cs="OpenSymbol"/>
+      </w:rPr>
+    </w:lvl>
+    <w:lvl w:ilvl="8">
+      <w:start w:val="1"/>
+      <w:numFmt w:val="bullet"/>
+      <w:lvlText w:val="▪"/>
+      <w:lvlJc w:val="left"/>
+      <w:pPr>
+        <w:tabs>
+          <w:tab w:val="num" w:pos="3600"/>
+        </w:tabs>
+        <w:ind w:left="3600" w:hanging="360"/>
+      </w:pPr>
+      <w:rPr>
+        <w:rFonts w:ascii="OpenSymbol" w:hAnsi="OpenSymbol" w:cs="OpenSymbol" w:hint="default"/>
+        <w:rFonts w:cs="OpenSymbol"/>
+      </w:rPr>
+    </w:lvl>
+  </w:abstractNum>
+  <w:abstractNum w:abstractNumId="6">
+    <w:lvl w:ilvl="0">
+      <w:start w:val="1"/>
+      <w:numFmt w:val="bullet"/>
+      <w:lvlText w:val=""/>
+      <w:lvlJc w:val="left"/>
+      <w:pPr>
+        <w:tabs>
+          <w:tab w:val="num" w:pos="720"/>
+        </w:tabs>
+        <w:ind w:left="720" w:hanging="360"/>
+      </w:pPr>
+      <w:rPr>
+        <w:rFonts w:ascii="Symbol" w:hAnsi="Symbol" w:cs="Symbol" w:hint="default"/>
+        <w:rFonts w:cs="OpenSymbol"/>
+      </w:rPr>
+    </w:lvl>
+    <w:lvl w:ilvl="1">
+      <w:start w:val="1"/>
+      <w:numFmt w:val="bullet"/>
+      <w:lvlText w:val="◦"/>
+      <w:lvlJc w:val="left"/>
+      <w:pPr>
+        <w:tabs>
+          <w:tab w:val="num" w:pos="1080"/>
+        </w:tabs>
+        <w:ind w:left="1080" w:hanging="360"/>
+      </w:pPr>
+      <w:rPr>
+        <w:rFonts w:ascii="OpenSymbol" w:hAnsi="OpenSymbol" w:cs="OpenSymbol" w:hint="default"/>
+        <w:rFonts w:cs="OpenSymbol"/>
+      </w:rPr>
+    </w:lvl>
+    <w:lvl w:ilvl="2">
+      <w:start w:val="1"/>
+      <w:numFmt w:val="bullet"/>
+      <w:lvlText w:val="▪"/>
+      <w:lvlJc w:val="left"/>
+      <w:pPr>
+        <w:tabs>
+          <w:tab w:val="num" w:pos="1440"/>
+        </w:tabs>
+        <w:ind w:left="1440" w:hanging="360"/>
+      </w:pPr>
+      <w:rPr>
+        <w:rFonts w:ascii="OpenSymbol" w:hAnsi="OpenSymbol" w:cs="OpenSymbol" w:hint="default"/>
+        <w:rFonts w:cs="OpenSymbol"/>
+      </w:rPr>
+    </w:lvl>
+    <w:lvl w:ilvl="3">
+      <w:start w:val="1"/>
+      <w:numFmt w:val="bullet"/>
+      <w:lvlText w:val=""/>
+      <w:lvlJc w:val="left"/>
+      <w:pPr>
+        <w:tabs>
+          <w:tab w:val="num" w:pos="1800"/>
+        </w:tabs>
+        <w:ind w:left="1800" w:hanging="360"/>
+      </w:pPr>
+      <w:rPr>
+        <w:rFonts w:ascii="Symbol" w:hAnsi="Symbol" w:cs="Symbol" w:hint="default"/>
+        <w:rFonts w:cs="OpenSymbol"/>
+      </w:rPr>
+    </w:lvl>
+    <w:lvl w:ilvl="4">
+      <w:start w:val="1"/>
+      <w:numFmt w:val="bullet"/>
+      <w:lvlText w:val="◦"/>
+      <w:lvlJc w:val="left"/>
+      <w:pPr>
+        <w:tabs>
+          <w:tab w:val="num" w:pos="2160"/>
+        </w:tabs>
+        <w:ind w:left="2160" w:hanging="360"/>
+      </w:pPr>
+      <w:rPr>
+        <w:rFonts w:ascii="OpenSymbol" w:hAnsi="OpenSymbol" w:cs="OpenSymbol" w:hint="default"/>
+        <w:rFonts w:cs="OpenSymbol"/>
+      </w:rPr>
+    </w:lvl>
+    <w:lvl w:ilvl="5">
+      <w:start w:val="1"/>
+      <w:numFmt w:val="bullet"/>
+      <w:lvlText w:val="▪"/>
+      <w:lvlJc w:val="left"/>
+      <w:pPr>
+        <w:tabs>
+          <w:tab w:val="num" w:pos="2520"/>
+        </w:tabs>
+        <w:ind w:left="2520" w:hanging="360"/>
+      </w:pPr>
+      <w:rPr>
+        <w:rFonts w:ascii="OpenSymbol" w:hAnsi="OpenSymbol" w:cs="OpenSymbol" w:hint="default"/>
+        <w:rFonts w:cs="OpenSymbol"/>
+      </w:rPr>
+    </w:lvl>
+    <w:lvl w:ilvl="6">
+      <w:start w:val="1"/>
+      <w:numFmt w:val="bullet"/>
+      <w:lvlText w:val=""/>
+      <w:lvlJc w:val="left"/>
+      <w:pPr>
+        <w:tabs>
+          <w:tab w:val="num" w:pos="2880"/>
+        </w:tabs>
+        <w:ind w:left="2880" w:hanging="360"/>
+      </w:pPr>
+      <w:rPr>
+        <w:rFonts w:ascii="Symbol" w:hAnsi="Symbol" w:cs="Symbol" w:hint="default"/>
+        <w:rFonts w:cs="OpenSymbol"/>
+      </w:rPr>
+    </w:lvl>
+    <w:lvl w:ilvl="7">
+      <w:start w:val="1"/>
+      <w:numFmt w:val="bullet"/>
+      <w:lvlText w:val="◦"/>
+      <w:lvlJc w:val="left"/>
+      <w:pPr>
+        <w:tabs>
+          <w:tab w:val="num" w:pos="3240"/>
+        </w:tabs>
+        <w:ind w:left="3240" w:hanging="360"/>
+      </w:pPr>
+      <w:rPr>
+        <w:rFonts w:ascii="OpenSymbol" w:hAnsi="OpenSymbol" w:cs="OpenSymbol" w:hint="default"/>
+        <w:rFonts w:cs="OpenSymbol"/>
+      </w:rPr>
+    </w:lvl>
+    <w:lvl w:ilvl="8">
+      <w:start w:val="1"/>
+      <w:numFmt w:val="bullet"/>
+      <w:lvlText w:val="▪"/>
+      <w:lvlJc w:val="left"/>
+      <w:pPr>
+        <w:tabs>
+          <w:tab w:val="num" w:pos="3600"/>
+        </w:tabs>
+        <w:ind w:left="3600" w:hanging="360"/>
+      </w:pPr>
+      <w:rPr>
+        <w:rFonts w:ascii="OpenSymbol" w:hAnsi="OpenSymbol" w:cs="OpenSymbol" w:hint="default"/>
+        <w:rFonts w:cs="OpenSymbol"/>
+      </w:rPr>
+    </w:lvl>
+  </w:abstractNum>
+  <w:abstractNum w:abstractNumId="7">
+    <w:lvl w:ilvl="0">
+      <w:start w:val="1"/>
+      <w:numFmt w:val="bullet"/>
+      <w:lvlText w:val=""/>
+      <w:lvlJc w:val="left"/>
+      <w:pPr>
+        <w:tabs>
+          <w:tab w:val="num" w:pos="720"/>
+        </w:tabs>
+        <w:ind w:left="720" w:hanging="360"/>
+      </w:pPr>
+      <w:rPr>
+        <w:rFonts w:ascii="Symbol" w:hAnsi="Symbol" w:cs="Symbol" w:hint="default"/>
+        <w:rFonts w:cs="OpenSymbol"/>
+      </w:rPr>
+    </w:lvl>
+    <w:lvl w:ilvl="1">
+      <w:start w:val="1"/>
+      <w:numFmt w:val="bullet"/>
+      <w:lvlText w:val="◦"/>
+      <w:lvlJc w:val="left"/>
+      <w:pPr>
+        <w:tabs>
+          <w:tab w:val="num" w:pos="1080"/>
+        </w:tabs>
+        <w:ind w:left="1080" w:hanging="360"/>
+      </w:pPr>
+      <w:rPr>
+        <w:rFonts w:ascii="OpenSymbol" w:hAnsi="OpenSymbol" w:cs="OpenSymbol" w:hint="default"/>
+        <w:rFonts w:cs="OpenSymbol"/>
+      </w:rPr>
+    </w:lvl>
+    <w:lvl w:ilvl="2">
+      <w:start w:val="1"/>
+      <w:numFmt w:val="bullet"/>
+      <w:lvlText w:val="▪"/>
+      <w:lvlJc w:val="left"/>
+      <w:pPr>
+        <w:tabs>
+          <w:tab w:val="num" w:pos="1440"/>
+        </w:tabs>
+        <w:ind w:left="1440" w:hanging="360"/>
+      </w:pPr>
+      <w:rPr>
+        <w:rFonts w:ascii="OpenSymbol" w:hAnsi="OpenSymbol" w:cs="OpenSymbol" w:hint="default"/>
+        <w:rFonts w:cs="OpenSymbol"/>
+      </w:rPr>
+    </w:lvl>
+    <w:lvl w:ilvl="3">
+      <w:start w:val="1"/>
+      <w:numFmt w:val="bullet"/>
+      <w:lvlText w:val=""/>
+      <w:lvlJc w:val="left"/>
+      <w:pPr>
+        <w:tabs>
+          <w:tab w:val="num" w:pos="1800"/>
+        </w:tabs>
+        <w:ind w:left="1800" w:hanging="360"/>
+      </w:pPr>
+      <w:rPr>
+        <w:rFonts w:ascii="Symbol" w:hAnsi="Symbol" w:cs="Symbol" w:hint="default"/>
+        <w:rFonts w:cs="OpenSymbol"/>
+      </w:rPr>
+    </w:lvl>
+    <w:lvl w:ilvl="4">
+      <w:start w:val="1"/>
+      <w:numFmt w:val="bullet"/>
+      <w:lvlText w:val="◦"/>
+      <w:lvlJc w:val="left"/>
+      <w:pPr>
+        <w:tabs>
+          <w:tab w:val="num" w:pos="2160"/>
+        </w:tabs>
+        <w:ind w:left="2160" w:hanging="360"/>
+      </w:pPr>
+      <w:rPr>
+        <w:rFonts w:ascii="OpenSymbol" w:hAnsi="OpenSymbol" w:cs="OpenSymbol" w:hint="default"/>
+        <w:rFonts w:cs="OpenSymbol"/>
+      </w:rPr>
+    </w:lvl>
+    <w:lvl w:ilvl="5">
+      <w:start w:val="1"/>
+      <w:numFmt w:val="bullet"/>
+      <w:lvlText w:val="▪"/>
+      <w:lvlJc w:val="left"/>
+      <w:pPr>
+        <w:tabs>
+          <w:tab w:val="num" w:pos="2520"/>
+        </w:tabs>
+        <w:ind w:left="2520" w:hanging="360"/>
+      </w:pPr>
+      <w:rPr>
+        <w:rFonts w:ascii="OpenSymbol" w:hAnsi="OpenSymbol" w:cs="OpenSymbol" w:hint="default"/>
+        <w:rFonts w:cs="OpenSymbol"/>
+      </w:rPr>
+    </w:lvl>
+    <w:lvl w:ilvl="6">
+      <w:start w:val="1"/>
+      <w:numFmt w:val="bullet"/>
+      <w:lvlText w:val=""/>
+      <w:lvlJc w:val="left"/>
+      <w:pPr>
+        <w:tabs>
+          <w:tab w:val="num" w:pos="2880"/>
+        </w:tabs>
+        <w:ind w:left="2880" w:hanging="360"/>
+      </w:pPr>
+      <w:rPr>
+        <w:rFonts w:ascii="Symbol" w:hAnsi="Symbol" w:cs="Symbol" w:hint="default"/>
+        <w:rFonts w:cs="OpenSymbol"/>
+      </w:rPr>
+    </w:lvl>
+    <w:lvl w:ilvl="7">
+      <w:start w:val="1"/>
+      <w:numFmt w:val="bullet"/>
+      <w:lvlText w:val="◦"/>
+      <w:lvlJc w:val="left"/>
+      <w:pPr>
+        <w:tabs>
+          <w:tab w:val="num" w:pos="3240"/>
+        </w:tabs>
+        <w:ind w:left="3240" w:hanging="360"/>
+      </w:pPr>
+      <w:rPr>
+        <w:rFonts w:ascii="OpenSymbol" w:hAnsi="OpenSymbol" w:cs="OpenSymbol" w:hint="default"/>
+        <w:rFonts w:cs="OpenSymbol"/>
+      </w:rPr>
+    </w:lvl>
+    <w:lvl w:ilvl="8">
+      <w:start w:val="1"/>
+      <w:numFmt w:val="bullet"/>
+      <w:lvlText w:val="▪"/>
+      <w:lvlJc w:val="left"/>
+      <w:pPr>
+        <w:tabs>
+          <w:tab w:val="num" w:pos="3600"/>
+        </w:tabs>
+        <w:ind w:left="3600" w:hanging="360"/>
+      </w:pPr>
+      <w:rPr>
+        <w:rFonts w:ascii="OpenSymbol" w:hAnsi="OpenSymbol" w:cs="OpenSymbol" w:hint="default"/>
+        <w:rFonts w:cs="OpenSymbol"/>
+      </w:rPr>
+    </w:lvl>
+  </w:abstractNum>
+  <w:abstractNum w:abstractNumId="8">
+    <w:lvl w:ilvl="0">
+      <w:start w:val="1"/>
+      <w:numFmt w:val="bullet"/>
+      <w:lvlText w:val=""/>
+      <w:lvlJc w:val="left"/>
+      <w:pPr>
+        <w:tabs>
+          <w:tab w:val="num" w:pos="720"/>
+        </w:tabs>
+        <w:ind w:left="720" w:hanging="360"/>
+      </w:pPr>
+      <w:rPr>
+        <w:rFonts w:ascii="Symbol" w:hAnsi="Symbol" w:cs="Symbol" w:hint="default"/>
+        <w:rFonts w:cs="OpenSymbol"/>
+      </w:rPr>
+    </w:lvl>
+    <w:lvl w:ilvl="1">
+      <w:start w:val="1"/>
+      <w:numFmt w:val="bullet"/>
+      <w:lvlText w:val="◦"/>
+      <w:lvlJc w:val="left"/>
+      <w:pPr>
+        <w:tabs>
+          <w:tab w:val="num" w:pos="1080"/>
+        </w:tabs>
+        <w:ind w:left="1080" w:hanging="360"/>
+      </w:pPr>
+      <w:rPr>
+        <w:rFonts w:ascii="OpenSymbol" w:hAnsi="OpenSymbol" w:cs="OpenSymbol" w:hint="default"/>
+        <w:rFonts w:cs="OpenSymbol"/>
+      </w:rPr>
+    </w:lvl>
+    <w:lvl w:ilvl="2">
+      <w:start w:val="1"/>
+      <w:numFmt w:val="bullet"/>
+      <w:lvlText w:val="▪"/>
+      <w:lvlJc w:val="left"/>
+      <w:pPr>
+        <w:tabs>
+          <w:tab w:val="num" w:pos="1440"/>
+        </w:tabs>
+        <w:ind w:left="1440" w:hanging="360"/>
+      </w:pPr>
+      <w:rPr>
+        <w:rFonts w:ascii="OpenSymbol" w:hAnsi="OpenSymbol" w:cs="OpenSymbol" w:hint="default"/>
+        <w:rFonts w:cs="OpenSymbol"/>
+      </w:rPr>
+    </w:lvl>
+    <w:lvl w:ilvl="3">
+      <w:start w:val="1"/>
+      <w:numFmt w:val="bullet"/>
+      <w:lvlText w:val=""/>
+      <w:lvlJc w:val="left"/>
+      <w:pPr>
+        <w:tabs>
+          <w:tab w:val="num" w:pos="1800"/>
+        </w:tabs>
+        <w:ind w:left="1800" w:hanging="360"/>
+      </w:pPr>
+      <w:rPr>
+        <w:rFonts w:ascii="Symbol" w:hAnsi="Symbol" w:cs="Symbol" w:hint="default"/>
+        <w:rFonts w:cs="OpenSymbol"/>
+      </w:rPr>
+    </w:lvl>
+    <w:lvl w:ilvl="4">
+      <w:start w:val="1"/>
+      <w:numFmt w:val="bullet"/>
+      <w:lvlText w:val="◦"/>
+      <w:lvlJc w:val="left"/>
+      <w:pPr>
+        <w:tabs>
+          <w:tab w:val="num" w:pos="2160"/>
+        </w:tabs>
+        <w:ind w:left="2160" w:hanging="360"/>
+      </w:pPr>
+      <w:rPr>
+        <w:rFonts w:ascii="OpenSymbol" w:hAnsi="OpenSymbol" w:cs="OpenSymbol" w:hint="default"/>
+        <w:rFonts w:cs="OpenSymbol"/>
+      </w:rPr>
+    </w:lvl>
+    <w:lvl w:ilvl="5">
+      <w:start w:val="1"/>
+      <w:numFmt w:val="bullet"/>
+      <w:lvlText w:val="▪"/>
+      <w:lvlJc w:val="left"/>
+      <w:pPr>
+        <w:tabs>
+          <w:tab w:val="num" w:pos="2520"/>
+        </w:tabs>
+        <w:ind w:left="2520" w:hanging="360"/>
+      </w:pPr>
+      <w:rPr>
+        <w:rFonts w:ascii="OpenSymbol" w:hAnsi="OpenSymbol" w:cs="OpenSymbol" w:hint="default"/>
+        <w:rFonts w:cs="OpenSymbol"/>
+      </w:rPr>
+    </w:lvl>
+    <w:lvl w:ilvl="6">
+      <w:start w:val="1"/>
+      <w:numFmt w:val="bullet"/>
+      <w:lvlText w:val=""/>
+      <w:lvlJc w:val="left"/>
+      <w:pPr>
+        <w:tabs>
+          <w:tab w:val="num" w:pos="2880"/>
+        </w:tabs>
+        <w:ind w:left="2880" w:hanging="360"/>
+      </w:pPr>
+      <w:rPr>
+        <w:rFonts w:ascii="Symbol" w:hAnsi="Symbol" w:cs="Symbol" w:hint="default"/>
+        <w:rFonts w:cs="OpenSymbol"/>
+      </w:rPr>
+    </w:lvl>
+    <w:lvl w:ilvl="7">
+      <w:start w:val="1"/>
+      <w:numFmt w:val="bullet"/>
+      <w:lvlText w:val="◦"/>
+      <w:lvlJc w:val="left"/>
+      <w:pPr>
+        <w:tabs>
+          <w:tab w:val="num" w:pos="3240"/>
+        </w:tabs>
+        <w:ind w:left="3240" w:hanging="360"/>
+      </w:pPr>
+      <w:rPr>
+        <w:rFonts w:ascii="OpenSymbol" w:hAnsi="OpenSymbol" w:cs="OpenSymbol" w:hint="default"/>
+        <w:rFonts w:cs="OpenSymbol"/>
+      </w:rPr>
+    </w:lvl>
+    <w:lvl w:ilvl="8">
+      <w:start w:val="1"/>
+      <w:numFmt w:val="bullet"/>
+      <w:lvlText w:val="▪"/>
+      <w:lvlJc w:val="left"/>
+      <w:pPr>
+        <w:tabs>
+          <w:tab w:val="num" w:pos="3600"/>
+        </w:tabs>
+        <w:ind w:left="3600" w:hanging="360"/>
+      </w:pPr>
+      <w:rPr>
+        <w:rFonts w:ascii="OpenSymbol" w:hAnsi="OpenSymbol" w:cs="OpenSymbol" w:hint="default"/>
+        <w:rFonts w:cs="OpenSymbol"/>
+      </w:rPr>
+    </w:lvl>
+  </w:abstractNum>
+  <w:abstractNum w:abstractNumId="9">
+    <w:lvl w:ilvl="0">
+      <w:start w:val="1"/>
       <w:numFmt w:val="none"/>
       <w:suff w:val="nothing"/>
       <w:lvlText w:val=""/>
@@ -5987,6 +8564,18 @@
   </w:num>
   <w:num w:numId="5">
     <w:abstractNumId w:val="5"/>
+  </w:num>
+  <w:num w:numId="6">
+    <w:abstractNumId w:val="6"/>
+  </w:num>
+  <w:num w:numId="7">
+    <w:abstractNumId w:val="7"/>
+  </w:num>
+  <w:num w:numId="8">
+    <w:abstractNumId w:val="8"/>
+  </w:num>
+  <w:num w:numId="9">
+    <w:abstractNumId w:val="9"/>
   </w:num>
 </w:numbering>
 </file>
@@ -7554,6 +10143,528 @@
     <w:qFormat/>
     <w:rPr/>
   </w:style>
+  <w:style w:type="character" w:styleId="ListLabel134">
+    <w:name w:val="ListLabel 134"/>
+    <w:qFormat/>
+    <w:rPr>
+      <w:rFonts w:cs="OpenSymbol"/>
+    </w:rPr>
+  </w:style>
+  <w:style w:type="character" w:styleId="ListLabel135">
+    <w:name w:val="ListLabel 135"/>
+    <w:qFormat/>
+    <w:rPr>
+      <w:rFonts w:cs="OpenSymbol"/>
+    </w:rPr>
+  </w:style>
+  <w:style w:type="character" w:styleId="ListLabel136">
+    <w:name w:val="ListLabel 136"/>
+    <w:qFormat/>
+    <w:rPr>
+      <w:rFonts w:cs="OpenSymbol"/>
+    </w:rPr>
+  </w:style>
+  <w:style w:type="character" w:styleId="ListLabel137">
+    <w:name w:val="ListLabel 137"/>
+    <w:qFormat/>
+    <w:rPr>
+      <w:rFonts w:cs="OpenSymbol"/>
+    </w:rPr>
+  </w:style>
+  <w:style w:type="character" w:styleId="ListLabel138">
+    <w:name w:val="ListLabel 138"/>
+    <w:qFormat/>
+    <w:rPr>
+      <w:rFonts w:cs="OpenSymbol"/>
+    </w:rPr>
+  </w:style>
+  <w:style w:type="character" w:styleId="ListLabel139">
+    <w:name w:val="ListLabel 139"/>
+    <w:qFormat/>
+    <w:rPr>
+      <w:rFonts w:cs="OpenSymbol"/>
+    </w:rPr>
+  </w:style>
+  <w:style w:type="character" w:styleId="ListLabel140">
+    <w:name w:val="ListLabel 140"/>
+    <w:qFormat/>
+    <w:rPr>
+      <w:rFonts w:cs="OpenSymbol"/>
+    </w:rPr>
+  </w:style>
+  <w:style w:type="character" w:styleId="ListLabel141">
+    <w:name w:val="ListLabel 141"/>
+    <w:qFormat/>
+    <w:rPr>
+      <w:rFonts w:cs="OpenSymbol"/>
+    </w:rPr>
+  </w:style>
+  <w:style w:type="character" w:styleId="ListLabel142">
+    <w:name w:val="ListLabel 142"/>
+    <w:qFormat/>
+    <w:rPr>
+      <w:rFonts w:cs="OpenSymbol"/>
+    </w:rPr>
+  </w:style>
+  <w:style w:type="character" w:styleId="ListLabel143">
+    <w:name w:val="ListLabel 143"/>
+    <w:qFormat/>
+    <w:rPr>
+      <w:rFonts w:cs="OpenSymbol"/>
+    </w:rPr>
+  </w:style>
+  <w:style w:type="character" w:styleId="ListLabel144">
+    <w:name w:val="ListLabel 144"/>
+    <w:qFormat/>
+    <w:rPr>
+      <w:rFonts w:cs="OpenSymbol"/>
+    </w:rPr>
+  </w:style>
+  <w:style w:type="character" w:styleId="ListLabel145">
+    <w:name w:val="ListLabel 145"/>
+    <w:qFormat/>
+    <w:rPr>
+      <w:rFonts w:cs="OpenSymbol"/>
+    </w:rPr>
+  </w:style>
+  <w:style w:type="character" w:styleId="ListLabel146">
+    <w:name w:val="ListLabel 146"/>
+    <w:qFormat/>
+    <w:rPr>
+      <w:rFonts w:cs="OpenSymbol"/>
+    </w:rPr>
+  </w:style>
+  <w:style w:type="character" w:styleId="ListLabel147">
+    <w:name w:val="ListLabel 147"/>
+    <w:qFormat/>
+    <w:rPr>
+      <w:rFonts w:cs="OpenSymbol"/>
+    </w:rPr>
+  </w:style>
+  <w:style w:type="character" w:styleId="ListLabel148">
+    <w:name w:val="ListLabel 148"/>
+    <w:qFormat/>
+    <w:rPr>
+      <w:rFonts w:cs="OpenSymbol"/>
+    </w:rPr>
+  </w:style>
+  <w:style w:type="character" w:styleId="ListLabel149">
+    <w:name w:val="ListLabel 149"/>
+    <w:qFormat/>
+    <w:rPr>
+      <w:rFonts w:cs="OpenSymbol"/>
+    </w:rPr>
+  </w:style>
+  <w:style w:type="character" w:styleId="ListLabel150">
+    <w:name w:val="ListLabel 150"/>
+    <w:qFormat/>
+    <w:rPr>
+      <w:rFonts w:cs="OpenSymbol"/>
+    </w:rPr>
+  </w:style>
+  <w:style w:type="character" w:styleId="ListLabel151">
+    <w:name w:val="ListLabel 151"/>
+    <w:qFormat/>
+    <w:rPr>
+      <w:rFonts w:cs="OpenSymbol"/>
+    </w:rPr>
+  </w:style>
+  <w:style w:type="character" w:styleId="ListLabel152">
+    <w:name w:val="ListLabel 152"/>
+    <w:qFormat/>
+    <w:rPr>
+      <w:rFonts w:cs="OpenSymbol"/>
+    </w:rPr>
+  </w:style>
+  <w:style w:type="character" w:styleId="ListLabel153">
+    <w:name w:val="ListLabel 153"/>
+    <w:qFormat/>
+    <w:rPr>
+      <w:rFonts w:cs="OpenSymbol"/>
+    </w:rPr>
+  </w:style>
+  <w:style w:type="character" w:styleId="ListLabel154">
+    <w:name w:val="ListLabel 154"/>
+    <w:qFormat/>
+    <w:rPr>
+      <w:rFonts w:cs="OpenSymbol"/>
+    </w:rPr>
+  </w:style>
+  <w:style w:type="character" w:styleId="ListLabel155">
+    <w:name w:val="ListLabel 155"/>
+    <w:qFormat/>
+    <w:rPr>
+      <w:rFonts w:cs="OpenSymbol"/>
+    </w:rPr>
+  </w:style>
+  <w:style w:type="character" w:styleId="ListLabel156">
+    <w:name w:val="ListLabel 156"/>
+    <w:qFormat/>
+    <w:rPr>
+      <w:rFonts w:cs="OpenSymbol"/>
+    </w:rPr>
+  </w:style>
+  <w:style w:type="character" w:styleId="ListLabel157">
+    <w:name w:val="ListLabel 157"/>
+    <w:qFormat/>
+    <w:rPr>
+      <w:rFonts w:cs="OpenSymbol"/>
+    </w:rPr>
+  </w:style>
+  <w:style w:type="character" w:styleId="ListLabel158">
+    <w:name w:val="ListLabel 158"/>
+    <w:qFormat/>
+    <w:rPr>
+      <w:rFonts w:cs="OpenSymbol"/>
+    </w:rPr>
+  </w:style>
+  <w:style w:type="character" w:styleId="ListLabel159">
+    <w:name w:val="ListLabel 159"/>
+    <w:qFormat/>
+    <w:rPr>
+      <w:rFonts w:cs="OpenSymbol"/>
+    </w:rPr>
+  </w:style>
+  <w:style w:type="character" w:styleId="ListLabel160">
+    <w:name w:val="ListLabel 160"/>
+    <w:qFormat/>
+    <w:rPr>
+      <w:rFonts w:cs="OpenSymbol"/>
+    </w:rPr>
+  </w:style>
+  <w:style w:type="character" w:styleId="ListLabel161">
+    <w:name w:val="ListLabel 161"/>
+    <w:qFormat/>
+    <w:rPr>
+      <w:rFonts w:cs="OpenSymbol"/>
+    </w:rPr>
+  </w:style>
+  <w:style w:type="character" w:styleId="ListLabel162">
+    <w:name w:val="ListLabel 162"/>
+    <w:qFormat/>
+    <w:rPr>
+      <w:rFonts w:cs="OpenSymbol"/>
+    </w:rPr>
+  </w:style>
+  <w:style w:type="character" w:styleId="ListLabel163">
+    <w:name w:val="ListLabel 163"/>
+    <w:qFormat/>
+    <w:rPr>
+      <w:rFonts w:cs="OpenSymbol"/>
+    </w:rPr>
+  </w:style>
+  <w:style w:type="character" w:styleId="ListLabel164">
+    <w:name w:val="ListLabel 164"/>
+    <w:qFormat/>
+    <w:rPr>
+      <w:rFonts w:cs="OpenSymbol"/>
+    </w:rPr>
+  </w:style>
+  <w:style w:type="character" w:styleId="ListLabel165">
+    <w:name w:val="ListLabel 165"/>
+    <w:qFormat/>
+    <w:rPr>
+      <w:rFonts w:cs="OpenSymbol"/>
+    </w:rPr>
+  </w:style>
+  <w:style w:type="character" w:styleId="ListLabel166">
+    <w:name w:val="ListLabel 166"/>
+    <w:qFormat/>
+    <w:rPr>
+      <w:rFonts w:cs="OpenSymbol"/>
+    </w:rPr>
+  </w:style>
+  <w:style w:type="character" w:styleId="ListLabel167">
+    <w:name w:val="ListLabel 167"/>
+    <w:qFormat/>
+    <w:rPr>
+      <w:rFonts w:cs="OpenSymbol"/>
+    </w:rPr>
+  </w:style>
+  <w:style w:type="character" w:styleId="ListLabel168">
+    <w:name w:val="ListLabel 168"/>
+    <w:qFormat/>
+    <w:rPr>
+      <w:rFonts w:cs="OpenSymbol"/>
+    </w:rPr>
+  </w:style>
+  <w:style w:type="character" w:styleId="ListLabel169">
+    <w:name w:val="ListLabel 169"/>
+    <w:qFormat/>
+    <w:rPr>
+      <w:rFonts w:cs="OpenSymbol"/>
+    </w:rPr>
+  </w:style>
+  <w:style w:type="character" w:styleId="ListLabel170">
+    <w:name w:val="ListLabel 170"/>
+    <w:qFormat/>
+    <w:rPr/>
+  </w:style>
+  <w:style w:type="character" w:styleId="ListLabel171">
+    <w:name w:val="ListLabel 171"/>
+    <w:qFormat/>
+    <w:rPr>
+      <w:rFonts w:cs="OpenSymbol"/>
+    </w:rPr>
+  </w:style>
+  <w:style w:type="character" w:styleId="ListLabel172">
+    <w:name w:val="ListLabel 172"/>
+    <w:qFormat/>
+    <w:rPr>
+      <w:rFonts w:cs="OpenSymbol"/>
+    </w:rPr>
+  </w:style>
+  <w:style w:type="character" w:styleId="ListLabel173">
+    <w:name w:val="ListLabel 173"/>
+    <w:qFormat/>
+    <w:rPr>
+      <w:rFonts w:cs="OpenSymbol"/>
+    </w:rPr>
+  </w:style>
+  <w:style w:type="character" w:styleId="ListLabel174">
+    <w:name w:val="ListLabel 174"/>
+    <w:qFormat/>
+    <w:rPr>
+      <w:rFonts w:cs="OpenSymbol"/>
+    </w:rPr>
+  </w:style>
+  <w:style w:type="character" w:styleId="ListLabel175">
+    <w:name w:val="ListLabel 175"/>
+    <w:qFormat/>
+    <w:rPr>
+      <w:rFonts w:cs="OpenSymbol"/>
+    </w:rPr>
+  </w:style>
+  <w:style w:type="character" w:styleId="ListLabel176">
+    <w:name w:val="ListLabel 176"/>
+    <w:qFormat/>
+    <w:rPr>
+      <w:rFonts w:cs="OpenSymbol"/>
+    </w:rPr>
+  </w:style>
+  <w:style w:type="character" w:styleId="ListLabel177">
+    <w:name w:val="ListLabel 177"/>
+    <w:qFormat/>
+    <w:rPr>
+      <w:rFonts w:cs="OpenSymbol"/>
+    </w:rPr>
+  </w:style>
+  <w:style w:type="character" w:styleId="ListLabel178">
+    <w:name w:val="ListLabel 178"/>
+    <w:qFormat/>
+    <w:rPr>
+      <w:rFonts w:cs="OpenSymbol"/>
+    </w:rPr>
+  </w:style>
+  <w:style w:type="character" w:styleId="ListLabel179">
+    <w:name w:val="ListLabel 179"/>
+    <w:qFormat/>
+    <w:rPr>
+      <w:rFonts w:cs="OpenSymbol"/>
+    </w:rPr>
+  </w:style>
+  <w:style w:type="character" w:styleId="ListLabel180">
+    <w:name w:val="ListLabel 180"/>
+    <w:qFormat/>
+    <w:rPr>
+      <w:rFonts w:cs="OpenSymbol"/>
+    </w:rPr>
+  </w:style>
+  <w:style w:type="character" w:styleId="ListLabel181">
+    <w:name w:val="ListLabel 181"/>
+    <w:qFormat/>
+    <w:rPr>
+      <w:rFonts w:cs="OpenSymbol"/>
+    </w:rPr>
+  </w:style>
+  <w:style w:type="character" w:styleId="ListLabel182">
+    <w:name w:val="ListLabel 182"/>
+    <w:qFormat/>
+    <w:rPr>
+      <w:rFonts w:cs="OpenSymbol"/>
+    </w:rPr>
+  </w:style>
+  <w:style w:type="character" w:styleId="ListLabel183">
+    <w:name w:val="ListLabel 183"/>
+    <w:qFormat/>
+    <w:rPr>
+      <w:rFonts w:cs="OpenSymbol"/>
+    </w:rPr>
+  </w:style>
+  <w:style w:type="character" w:styleId="ListLabel184">
+    <w:name w:val="ListLabel 184"/>
+    <w:qFormat/>
+    <w:rPr>
+      <w:rFonts w:cs="OpenSymbol"/>
+    </w:rPr>
+  </w:style>
+  <w:style w:type="character" w:styleId="ListLabel185">
+    <w:name w:val="ListLabel 185"/>
+    <w:qFormat/>
+    <w:rPr>
+      <w:rFonts w:cs="OpenSymbol"/>
+    </w:rPr>
+  </w:style>
+  <w:style w:type="character" w:styleId="ListLabel186">
+    <w:name w:val="ListLabel 186"/>
+    <w:qFormat/>
+    <w:rPr>
+      <w:rFonts w:cs="OpenSymbol"/>
+    </w:rPr>
+  </w:style>
+  <w:style w:type="character" w:styleId="ListLabel187">
+    <w:name w:val="ListLabel 187"/>
+    <w:qFormat/>
+    <w:rPr>
+      <w:rFonts w:cs="OpenSymbol"/>
+    </w:rPr>
+  </w:style>
+  <w:style w:type="character" w:styleId="ListLabel188">
+    <w:name w:val="ListLabel 188"/>
+    <w:qFormat/>
+    <w:rPr>
+      <w:rFonts w:cs="OpenSymbol"/>
+    </w:rPr>
+  </w:style>
+  <w:style w:type="character" w:styleId="ListLabel189">
+    <w:name w:val="ListLabel 189"/>
+    <w:qFormat/>
+    <w:rPr>
+      <w:rFonts w:cs="OpenSymbol"/>
+    </w:rPr>
+  </w:style>
+  <w:style w:type="character" w:styleId="ListLabel190">
+    <w:name w:val="ListLabel 190"/>
+    <w:qFormat/>
+    <w:rPr>
+      <w:rFonts w:cs="OpenSymbol"/>
+    </w:rPr>
+  </w:style>
+  <w:style w:type="character" w:styleId="ListLabel191">
+    <w:name w:val="ListLabel 191"/>
+    <w:qFormat/>
+    <w:rPr>
+      <w:rFonts w:cs="OpenSymbol"/>
+    </w:rPr>
+  </w:style>
+  <w:style w:type="character" w:styleId="ListLabel192">
+    <w:name w:val="ListLabel 192"/>
+    <w:qFormat/>
+    <w:rPr>
+      <w:rFonts w:cs="OpenSymbol"/>
+    </w:rPr>
+  </w:style>
+  <w:style w:type="character" w:styleId="ListLabel193">
+    <w:name w:val="ListLabel 193"/>
+    <w:qFormat/>
+    <w:rPr>
+      <w:rFonts w:cs="OpenSymbol"/>
+    </w:rPr>
+  </w:style>
+  <w:style w:type="character" w:styleId="ListLabel194">
+    <w:name w:val="ListLabel 194"/>
+    <w:qFormat/>
+    <w:rPr>
+      <w:rFonts w:cs="OpenSymbol"/>
+    </w:rPr>
+  </w:style>
+  <w:style w:type="character" w:styleId="ListLabel195">
+    <w:name w:val="ListLabel 195"/>
+    <w:qFormat/>
+    <w:rPr>
+      <w:rFonts w:cs="OpenSymbol"/>
+    </w:rPr>
+  </w:style>
+  <w:style w:type="character" w:styleId="ListLabel196">
+    <w:name w:val="ListLabel 196"/>
+    <w:qFormat/>
+    <w:rPr>
+      <w:rFonts w:cs="OpenSymbol"/>
+    </w:rPr>
+  </w:style>
+  <w:style w:type="character" w:styleId="ListLabel197">
+    <w:name w:val="ListLabel 197"/>
+    <w:qFormat/>
+    <w:rPr>
+      <w:rFonts w:cs="OpenSymbol"/>
+    </w:rPr>
+  </w:style>
+  <w:style w:type="character" w:styleId="ListLabel198">
+    <w:name w:val="ListLabel 198"/>
+    <w:qFormat/>
+    <w:rPr>
+      <w:rFonts w:cs="OpenSymbol"/>
+    </w:rPr>
+  </w:style>
+  <w:style w:type="character" w:styleId="ListLabel199">
+    <w:name w:val="ListLabel 199"/>
+    <w:qFormat/>
+    <w:rPr>
+      <w:rFonts w:cs="OpenSymbol"/>
+    </w:rPr>
+  </w:style>
+  <w:style w:type="character" w:styleId="ListLabel200">
+    <w:name w:val="ListLabel 200"/>
+    <w:qFormat/>
+    <w:rPr>
+      <w:rFonts w:cs="OpenSymbol"/>
+    </w:rPr>
+  </w:style>
+  <w:style w:type="character" w:styleId="ListLabel201">
+    <w:name w:val="ListLabel 201"/>
+    <w:qFormat/>
+    <w:rPr>
+      <w:rFonts w:cs="OpenSymbol"/>
+    </w:rPr>
+  </w:style>
+  <w:style w:type="character" w:styleId="ListLabel202">
+    <w:name w:val="ListLabel 202"/>
+    <w:qFormat/>
+    <w:rPr>
+      <w:rFonts w:cs="OpenSymbol"/>
+    </w:rPr>
+  </w:style>
+  <w:style w:type="character" w:styleId="ListLabel203">
+    <w:name w:val="ListLabel 203"/>
+    <w:qFormat/>
+    <w:rPr>
+      <w:rFonts w:cs="OpenSymbol"/>
+    </w:rPr>
+  </w:style>
+  <w:style w:type="character" w:styleId="ListLabel204">
+    <w:name w:val="ListLabel 204"/>
+    <w:qFormat/>
+    <w:rPr>
+      <w:rFonts w:cs="OpenSymbol"/>
+    </w:rPr>
+  </w:style>
+  <w:style w:type="character" w:styleId="ListLabel205">
+    <w:name w:val="ListLabel 205"/>
+    <w:qFormat/>
+    <w:rPr>
+      <w:rFonts w:cs="OpenSymbol"/>
+    </w:rPr>
+  </w:style>
+  <w:style w:type="character" w:styleId="ListLabel206">
+    <w:name w:val="ListLabel 206"/>
+    <w:qFormat/>
+    <w:rPr>
+      <w:rFonts w:cs="OpenSymbol"/>
+    </w:rPr>
+  </w:style>
+  <w:style w:type="character" w:styleId="ListLabel207">
+    <w:name w:val="ListLabel 207"/>
+    <w:qFormat/>
+    <w:rPr/>
+  </w:style>
+  <w:style w:type="character" w:styleId="Emphasis">
+    <w:name w:val="Emphasis"/>
+    <w:qFormat/>
+    <w:rPr>
+      <w:i/>
+      <w:iCs/>
+    </w:rPr>
+  </w:style>
   <w:style w:type="paragraph" w:styleId="Heading">
     <w:name w:val="Heading"/>
     <w:basedOn w:val="Normal"/>

</xml_diff>

<commit_message>
¿Ganara Landa? PS: Actualizada memoria
</commit_message>
<xml_diff>
--- a/Memoria TFG Ruben Blanco.docx
+++ b/Memoria TFG Ruben Blanco.docx
@@ -35,9 +35,9 @@
             <wp:wrapTight wrapText="bothSides">
               <wp:wrapPolygon edited="0">
                 <wp:start x="-28" y="0"/>
-                <wp:lineTo x="-28" y="20943"/>
-                <wp:lineTo x="21206" y="20943"/>
-                <wp:lineTo x="21206" y="0"/>
+                <wp:lineTo x="-28" y="20914"/>
+                <wp:lineTo x="21178" y="20914"/>
+                <wp:lineTo x="21178" y="0"/>
                 <wp:lineTo x="-28" y="0"/>
               </wp:wrapPolygon>
             </wp:wrapTight>
@@ -1190,8 +1190,8 @@
         <w:pStyle w:val="Title"/>
         <w:rPr/>
       </w:pPr>
-      <w:bookmarkStart w:id="4" w:name="_Toc511992075"/>
-      <w:bookmarkStart w:id="5" w:name="_Toc526778433"/>
+      <w:bookmarkStart w:id="4" w:name="_Toc526778433"/>
+      <w:bookmarkStart w:id="5" w:name="_Toc511992075"/>
       <w:r>
         <w:rPr/>
         <w:t>Índice</w:t>
@@ -2345,7 +2345,7 @@
                   </pic:nvPicPr>
                   <pic:blipFill>
                     <a:blip r:embed="rId4"/>
-                    <a:srcRect l="4889" t="20059" r="29550" b="35423"/>
+                    <a:srcRect l="4889" t="20054" r="29547" b="35418"/>
                     <a:stretch>
                       <a:fillRect/>
                     </a:stretch>
@@ -2484,7 +2484,7 @@
                   </pic:nvPicPr>
                   <pic:blipFill>
                     <a:blip r:embed="rId5"/>
-                    <a:srcRect l="20721" t="9365" r="23723" b="42923"/>
+                    <a:srcRect l="20718" t="9365" r="23720" b="42918"/>
                     <a:stretch>
                       <a:fillRect/>
                     </a:stretch>
@@ -3206,7 +3206,7 @@
                   </pic:nvPicPr>
                   <pic:blipFill>
                     <a:blip r:embed="rId9"/>
-                    <a:srcRect l="22478" t="15748" r="31492" b="40319"/>
+                    <a:srcRect l="22475" t="15748" r="31489" b="40314"/>
                     <a:stretch>
                       <a:fillRect/>
                     </a:stretch>
@@ -3391,7 +3391,7 @@
                   </pic:nvPicPr>
                   <pic:blipFill>
                     <a:blip r:embed="rId10"/>
-                    <a:srcRect l="21072" t="1589" r="23020" b="41934"/>
+                    <a:srcRect l="21069" t="1589" r="23017" b="41929"/>
                     <a:stretch>
                       <a:fillRect/>
                     </a:stretch>
@@ -4009,7 +4009,7 @@
           <w:i/>
           <w:iCs/>
         </w:rPr>
-        <w:t>severalpings</w:t>
+        <w:t xml:space="preserve">severalpings </w:t>
       </w:r>
     </w:p>
     <w:p>
@@ -5961,10 +5961,7 @@
       <w:pPr>
         <w:pStyle w:val="TextBody"/>
         <w:spacing w:before="150" w:after="0"/>
-        <w:rPr>
-          <w:rFonts w:eastAsia="Calibri"/>
-          <w:color w:val="000000"/>
-        </w:rPr>
+        <w:rPr/>
       </w:pPr>
       <w:r>
         <w:rPr>
@@ -5980,7 +5977,16 @@
           <w:iCs/>
           <w:color w:val="000000"/>
         </w:rPr>
-        <w:t>statsshow</w:t>
+        <w:t xml:space="preserve">statsshow </w:t>
+      </w:r>
+      <w:r>
+        <w:rPr>
+          <w:rFonts w:eastAsia="Calibri"/>
+          <w:i/>
+          <w:iCs/>
+          <w:color w:val="CE181E"/>
+        </w:rPr>
+        <w:t>APLICACION TERMINANDA EXPLICACION Y CODIGO</w:t>
       </w:r>
     </w:p>
     <w:p>
@@ -6825,21 +6831,7 @@
           <w:szCs w:val="22"/>
           <w:lang w:val="es-ES" w:eastAsia="en-US" w:bidi="ar-SA"/>
         </w:rPr>
-        <w:t xml:space="preserve">En segundo lugar, es necesario, para todos los hosts detectados conocer sus estadísticas, para lo cual se usará código de la aplicación statsshow, utilizando las delta estadísticas dentro de un temporizador. En cada iteración del bucle iremos sumando el valor e introduciendolo en un HashMap que relaciona la MAC del host con </w:t>
-      </w:r>
-      <w:r>
-        <w:rPr>
-          <w:rFonts w:eastAsia="Calibri" w:cs="" w:cstheme="minorBidi" w:eastAsiaTheme="minorHAnsi"/>
-          <w:b w:val="false"/>
-          <w:i w:val="false"/>
-          <w:iCs w:val="false"/>
-          <w:color w:val="auto"/>
-          <w:kern w:val="0"/>
-          <w:sz w:val="22"/>
-          <w:szCs w:val="22"/>
-          <w:lang w:val="es-ES" w:eastAsia="en-US" w:bidi="ar-SA"/>
-        </w:rPr>
-        <w:t>los datos acumulados que lleva desde que se activó la aplicación.</w:t>
+        <w:t>En segundo lugar, es necesario, para todos los hosts detectados conocer sus estadísticas, para lo cual se usará código de la aplicación statsshow, utilizando las delta estadísticas dentro de un temporizador. En cada iteración del bucle iremos sumando el valor e introduciendolo en un HashMap que relaciona la MAC del host con los datos acumulados que lleva desde que se activó la aplicación.</w:t>
       </w:r>
     </w:p>
     <w:p>
@@ -6900,21 +6892,7 @@
           <w:szCs w:val="22"/>
           <w:lang w:val="es-ES" w:eastAsia="en-US" w:bidi="ar-SA"/>
         </w:rPr>
-        <w:t xml:space="preserve"> se banea todo tipo de tráfico bidireccionalmente, es decir, el host no puede ni enviar ni recibir dato alguno durante un tiempo que está definido como un parámetro configurable del estilo a aplicaciones anteriores, </w:t>
-      </w:r>
-      <w:r>
-        <w:rPr>
-          <w:rFonts w:eastAsia="Calibri" w:cs="" w:cstheme="minorBidi" w:eastAsiaTheme="minorHAnsi"/>
-          <w:b w:val="false"/>
-          <w:i w:val="false"/>
-          <w:iCs w:val="false"/>
-          <w:color w:val="auto"/>
-          <w:kern w:val="0"/>
-          <w:sz w:val="22"/>
-          <w:szCs w:val="22"/>
-          <w:lang w:val="es-ES" w:eastAsia="en-US" w:bidi="ar-SA"/>
-        </w:rPr>
-        <w:t xml:space="preserve">para ello se llama al método </w:t>
+        <w:t xml:space="preserve"> se banea todo tipo de tráfico bidireccionalmente, es decir, el host no puede ni enviar ni recibir dato alguno durante un tiempo que está definido como un parámetro configurable del estilo a aplicaciones anteriores, para ello se llama al método </w:t>
       </w:r>
       <w:r>
         <w:rPr>
@@ -7526,6 +7504,121 @@
       <w:pPr>
         <w:pStyle w:val="TextBody"/>
         <w:jc w:val="left"/>
+        <w:rPr/>
+      </w:pPr>
+      <w:r>
+        <w:rPr>
+          <w:rFonts w:eastAsia="Calibri" w:cs="" w:cstheme="minorBidi" w:eastAsiaTheme="minorHAnsi"/>
+          <w:b w:val="false"/>
+          <w:i w:val="false"/>
+          <w:iCs w:val="false"/>
+          <w:color w:val="auto"/>
+          <w:kern w:val="0"/>
+          <w:sz w:val="22"/>
+          <w:szCs w:val="22"/>
+          <w:lang w:val="es-ES" w:eastAsia="en-US" w:bidi="ar-SA"/>
+        </w:rPr>
+        <w:t>Una Vlan (red de área local virtual) es una forma de crear redes lógicas independientes dentro de una misma red física. Es decir, poder tener diferentes redes dentro de un mismo enrutador. Esto permite simplificar  la administración de la red ya que permite separar que hosts no deben intercambiar datos. Por tanto, en resumen las ventajas que aporta son las siguientes:</w:t>
+      </w:r>
+    </w:p>
+    <w:p>
+      <w:pPr>
+        <w:pStyle w:val="TextBody"/>
+        <w:numPr>
+          <w:ilvl w:val="0"/>
+          <w:numId w:val="11"/>
+        </w:numPr>
+        <w:jc w:val="left"/>
+        <w:rPr/>
+      </w:pPr>
+      <w:r>
+        <w:rPr>
+          <w:rFonts w:eastAsia="Calibri" w:cs="" w:cstheme="minorBidi" w:eastAsiaTheme="minorHAnsi"/>
+          <w:b w:val="false"/>
+          <w:i w:val="false"/>
+          <w:iCs w:val="false"/>
+          <w:color w:val="auto"/>
+          <w:kern w:val="0"/>
+          <w:sz w:val="22"/>
+          <w:szCs w:val="22"/>
+          <w:lang w:val="es-ES" w:eastAsia="en-US" w:bidi="ar-SA"/>
+        </w:rPr>
+        <w:t xml:space="preserve">Mayor flexibilidad ya que se facilita el cambio y moviemiento de los dispositivos de la red. Simplemente con cambiar </w:t>
+      </w:r>
+      <w:r>
+        <w:rPr>
+          <w:rFonts w:eastAsia="Calibri" w:cs="" w:cstheme="minorBidi" w:eastAsiaTheme="minorHAnsi"/>
+          <w:b w:val="false"/>
+          <w:i w:val="false"/>
+          <w:iCs w:val="false"/>
+          <w:color w:val="auto"/>
+          <w:kern w:val="0"/>
+          <w:sz w:val="22"/>
+          <w:szCs w:val="22"/>
+          <w:lang w:val="es-ES" w:eastAsia="en-US" w:bidi="ar-SA"/>
+        </w:rPr>
+        <w:t>la Vlan en la que se encuentra un host cambiamos por completo la topología de la red virtual</w:t>
+      </w:r>
+    </w:p>
+    <w:p>
+      <w:pPr>
+        <w:pStyle w:val="TextBody"/>
+        <w:numPr>
+          <w:ilvl w:val="0"/>
+          <w:numId w:val="11"/>
+        </w:numPr>
+        <w:jc w:val="left"/>
+        <w:rPr/>
+      </w:pPr>
+      <w:r>
+        <w:rPr>
+          <w:rFonts w:eastAsia="Calibri" w:cs="" w:cstheme="minorBidi" w:eastAsiaTheme="minorHAnsi"/>
+          <w:b w:val="false"/>
+          <w:i w:val="false"/>
+          <w:iCs w:val="false"/>
+          <w:color w:val="auto"/>
+          <w:kern w:val="0"/>
+          <w:sz w:val="22"/>
+          <w:szCs w:val="22"/>
+          <w:lang w:val="es-ES" w:eastAsia="en-US" w:bidi="ar-SA"/>
+        </w:rPr>
+        <w:t>Mayor seguridad ya que los dispostivos están separados en diferentes Vlan, por tanto su comunicación está mas restringida</w:t>
+      </w:r>
+    </w:p>
+    <w:p>
+      <w:pPr>
+        <w:pStyle w:val="TextBody"/>
+        <w:numPr>
+          <w:ilvl w:val="0"/>
+          <w:numId w:val="11"/>
+        </w:numPr>
+        <w:jc w:val="left"/>
+        <w:rPr/>
+      </w:pPr>
+      <w:r>
+        <w:rPr>
+          <w:rFonts w:eastAsia="Calibri" w:cs="" w:cstheme="minorBidi" w:eastAsiaTheme="minorHAnsi"/>
+          <w:b w:val="false"/>
+          <w:i w:val="false"/>
+          <w:iCs w:val="false"/>
+          <w:color w:val="auto"/>
+          <w:kern w:val="0"/>
+          <w:sz w:val="22"/>
+          <w:szCs w:val="22"/>
+          <w:lang w:val="es-ES" w:eastAsia="en-US" w:bidi="ar-SA"/>
+        </w:rPr>
+        <w:t>Control del tráfico broadcast, ya que entre subredes no se produce.</w:t>
+      </w:r>
+    </w:p>
+    <w:p>
+      <w:pPr>
+        <w:pStyle w:val="TextBody"/>
+        <w:numPr>
+          <w:ilvl w:val="0"/>
+          <w:numId w:val="0"/>
+        </w:numPr>
+        <w:ind w:left="720" w:hanging="0"/>
+        <w:jc w:val="left"/>
         <w:rPr>
           <w:rFonts w:ascii="Times New Roman" w:hAnsi="Times New Roman" w:eastAsia="Calibri" w:cs="" w:cstheme="minorBidi" w:eastAsiaTheme="minorHAnsi"/>
           <w:b w:val="false"/>
@@ -7541,25 +7634,6 @@
         </w:rPr>
       </w:pPr>
       <w:r>
-        <w:rPr>
-          <w:rFonts w:eastAsia="Calibri" w:cs="" w:cstheme="minorBidi" w:eastAsiaTheme="minorHAnsi"/>
-          <w:b w:val="false"/>
-          <w:i w:val="false"/>
-          <w:iCs w:val="false"/>
-          <w:color w:val="auto"/>
-          <w:kern w:val="0"/>
-          <w:sz w:val="22"/>
-          <w:szCs w:val="22"/>
-          <w:lang w:val="es-ES" w:eastAsia="en-US" w:bidi="ar-SA"/>
-        </w:rPr>
-      </w:r>
-    </w:p>
-    <w:p>
-      <w:pPr>
-        <w:pStyle w:val="Normal"/>
-        <w:rPr/>
-      </w:pPr>
-      <w:r>
         <w:rPr/>
       </w:r>
     </w:p>
@@ -7570,15 +7644,135 @@
       </w:pPr>
       <w:r>
         <w:rPr/>
+        <w:t xml:space="preserve">A la hora de configurar las Vlan se utiliza el protocolo IEEE 802.1Q. Su propuesta principal es añadir 4 bytes a una trama Ethernet (en lugar de encapsularla) </w:t>
       </w:r>
     </w:p>
     <w:p>
       <w:pPr>
         <w:pStyle w:val="TextBody"/>
-        <w:rPr/>
-      </w:pPr>
-      <w:r>
-        <w:rPr/>
+        <w:rPr>
+          <w:color w:val="CE181E"/>
+        </w:rPr>
+      </w:pPr>
+      <w:r>
+        <w:rPr>
+          <w:color w:val="CE181E"/>
+        </w:rPr>
+        <w:t>PONER IMAGEN FORMATO DE TRAMA ETHERNET Y 802.1Q y ver diferencias</w:t>
+      </w:r>
+    </w:p>
+    <w:p>
+      <w:pPr>
+        <w:pStyle w:val="TextBody"/>
+        <w:rPr>
+          <w:color w:val="CE181E"/>
+        </w:rPr>
+      </w:pPr>
+      <w:r>
+        <w:rPr>
+          <w:color w:val="CE181E"/>
+        </w:rPr>
+      </w:r>
+    </w:p>
+    <w:p>
+      <w:pPr>
+        <w:pStyle w:val="TextBody"/>
+        <w:rPr/>
+      </w:pPr>
+      <w:r>
+        <w:rPr/>
+        <w:t>Este protocolo permite identificar a una trama perteneciente a una Vlan, de esta forma el tráfico se mandará unicamente por su Vlan.</w:t>
+      </w:r>
+    </w:p>
+    <w:p>
+      <w:pPr>
+        <w:pStyle w:val="TextBody"/>
+        <w:rPr/>
+      </w:pPr>
+      <w:r>
+        <w:rPr/>
+        <w:t>Para interconectar Vlan se añadió un tipo de puerto en los switches:</w:t>
+      </w:r>
+    </w:p>
+    <w:p>
+      <w:pPr>
+        <w:pStyle w:val="TextBody"/>
+        <w:numPr>
+          <w:ilvl w:val="0"/>
+          <w:numId w:val="12"/>
+        </w:numPr>
+        <w:rPr/>
+      </w:pPr>
+      <w:r>
+        <w:rPr/>
+        <w:t>Por un lado están los puertos de acceso, estos conectan con los hosts directamente. Cuando entra una trama Ethernet se le añade la etiqueta de acuerdo con el protocolo 802.1Q, mientras que cuando sale una trama 802.1Q se le quita la etiqueta de tal forma que al host final le llega la trama Ethernet original.</w:t>
+      </w:r>
+    </w:p>
+    <w:p>
+      <w:pPr>
+        <w:pStyle w:val="TextBody"/>
+        <w:numPr>
+          <w:ilvl w:val="0"/>
+          <w:numId w:val="12"/>
+        </w:numPr>
+        <w:rPr/>
+      </w:pPr>
+      <w:r>
+        <w:rPr/>
+        <w:t xml:space="preserve">Por otro lado, están los puerto 1Q Trunk que son los que se utilizan para conectar los switches entre sí y que el tráfico de varias VLANs circule a través de él. </w:t>
+      </w:r>
+      <w:r>
+        <w:rPr/>
+        <w:t xml:space="preserve">En este caso, tanto las tramas entrantes al switch como las salientes van etiquetadas según 802.1Q </w:t>
+      </w:r>
+    </w:p>
+    <w:p>
+      <w:pPr>
+        <w:pStyle w:val="TextBody"/>
+        <w:rPr/>
+      </w:pPr>
+      <w:r>
+        <w:rPr/>
+      </w:r>
+    </w:p>
+    <w:p>
+      <w:pPr>
+        <w:pStyle w:val="TextBody"/>
+        <w:rPr/>
+      </w:pPr>
+      <w:r>
+        <w:rPr/>
+        <w:t xml:space="preserve">Por tanto, el objetivo de esta aplicación será implementar el funcionamiento de este protocolo estableciendo reglas de flujo. </w:t>
+      </w:r>
+    </w:p>
+    <w:p>
+      <w:pPr>
+        <w:pStyle w:val="TextBody"/>
+        <w:rPr/>
+      </w:pPr>
+      <w:r>
+        <w:rPr/>
+        <w:t>4.3.2 Desarrollo de la aplicación</w:t>
+      </w:r>
+    </w:p>
+    <w:p>
+      <w:pPr>
+        <w:pStyle w:val="TextBody"/>
+        <w:rPr/>
+      </w:pPr>
+      <w:r>
+        <w:rPr/>
+        <w:t>El funcionamiento de la aplicación se va a ir explicando paulatinamente.</w:t>
+      </w:r>
+    </w:p>
+    <w:p>
+      <w:pPr>
+        <w:pStyle w:val="TextBody"/>
+        <w:rPr/>
+      </w:pPr>
+      <w:r>
+        <w:rPr/>
+        <w:t>En primer lugar, nada mas activar la aplicación capturamos todo el tráfico ARP para mandarlo al controlador y que sea este el que decida que hacer con él. Esta regla será fundamental como se verá posteriormente y se instalará en todos los dispostivos que tengamos</w:t>
       </w:r>
       <w:r>
         <w:br w:type="page"/>
@@ -7687,8 +7881,28 @@
         </w:r>
       </w:hyperlink>
     </w:p>
+    <w:p>
+      <w:pPr>
+        <w:pStyle w:val="Normal"/>
+        <w:widowControl/>
+        <w:bidi w:val="0"/>
+        <w:spacing w:before="0" w:after="160"/>
+        <w:jc w:val="both"/>
+        <w:rPr>
+          <w:rStyle w:val="InternetLink"/>
+        </w:rPr>
+      </w:pPr>
+      <w:hyperlink r:id="rId16">
+        <w:r>
+          <w:rPr>
+            <w:rStyle w:val="InternetLink"/>
+          </w:rPr>
+          <w:t>https://riunet.upv.es/bitstream/handle/10251/16310/Art%C3%ADculo%20docente%20configuraci%C3%B3n%20b%C3%A1sica%20VLANs.pdf</w:t>
+        </w:r>
+      </w:hyperlink>
+    </w:p>
     <w:sectPr>
-      <w:footerReference w:type="default" r:id="rId16"/>
+      <w:footerReference w:type="default" r:id="rId17"/>
       <w:type w:val="nextPage"/>
       <w:pgSz w:w="11906" w:h="16838"/>
       <w:pgMar w:left="1701" w:right="1701" w:header="0" w:top="1417" w:footer="708" w:bottom="1417" w:gutter="0"/>
@@ -7761,7 +7975,7 @@
         <w:docPartGallery w:val="Page Numbers (Bottom of Page)"/>
         <w:docPartUnique w:val="true"/>
       </w:docPartObj>
-      <w:id w:val="1450824648"/>
+      <w:id w:val="1399881508"/>
     </w:sdtPr>
     <w:sdtContent>
       <w:p>
@@ -7784,7 +7998,7 @@
         </w:r>
         <w:r>
           <w:rPr/>
-          <w:t>25</w:t>
+          <w:t>1</w:t>
         </w:r>
         <w:r>
           <w:rPr/>
@@ -9282,6 +9496,298 @@
   <w:abstractNum w:abstractNumId="11">
     <w:lvl w:ilvl="0">
       <w:start w:val="1"/>
+      <w:numFmt w:val="bullet"/>
+      <w:lvlText w:val=""/>
+      <w:lvlJc w:val="left"/>
+      <w:pPr>
+        <w:tabs>
+          <w:tab w:val="num" w:pos="720"/>
+        </w:tabs>
+        <w:ind w:left="720" w:hanging="360"/>
+      </w:pPr>
+      <w:rPr>
+        <w:rFonts w:ascii="Symbol" w:hAnsi="Symbol" w:cs="Symbol" w:hint="default"/>
+        <w:rFonts w:cs="OpenSymbol"/>
+      </w:rPr>
+    </w:lvl>
+    <w:lvl w:ilvl="1">
+      <w:start w:val="1"/>
+      <w:numFmt w:val="bullet"/>
+      <w:lvlText w:val="◦"/>
+      <w:lvlJc w:val="left"/>
+      <w:pPr>
+        <w:tabs>
+          <w:tab w:val="num" w:pos="1080"/>
+        </w:tabs>
+        <w:ind w:left="1080" w:hanging="360"/>
+      </w:pPr>
+      <w:rPr>
+        <w:rFonts w:ascii="OpenSymbol" w:hAnsi="OpenSymbol" w:cs="OpenSymbol" w:hint="default"/>
+        <w:rFonts w:cs="OpenSymbol"/>
+      </w:rPr>
+    </w:lvl>
+    <w:lvl w:ilvl="2">
+      <w:start w:val="1"/>
+      <w:numFmt w:val="bullet"/>
+      <w:lvlText w:val="▪"/>
+      <w:lvlJc w:val="left"/>
+      <w:pPr>
+        <w:tabs>
+          <w:tab w:val="num" w:pos="1440"/>
+        </w:tabs>
+        <w:ind w:left="1440" w:hanging="360"/>
+      </w:pPr>
+      <w:rPr>
+        <w:rFonts w:ascii="OpenSymbol" w:hAnsi="OpenSymbol" w:cs="OpenSymbol" w:hint="default"/>
+        <w:rFonts w:cs="OpenSymbol"/>
+      </w:rPr>
+    </w:lvl>
+    <w:lvl w:ilvl="3">
+      <w:start w:val="1"/>
+      <w:numFmt w:val="bullet"/>
+      <w:lvlText w:val=""/>
+      <w:lvlJc w:val="left"/>
+      <w:pPr>
+        <w:tabs>
+          <w:tab w:val="num" w:pos="1800"/>
+        </w:tabs>
+        <w:ind w:left="1800" w:hanging="360"/>
+      </w:pPr>
+      <w:rPr>
+        <w:rFonts w:ascii="Symbol" w:hAnsi="Symbol" w:cs="Symbol" w:hint="default"/>
+        <w:rFonts w:cs="OpenSymbol"/>
+      </w:rPr>
+    </w:lvl>
+    <w:lvl w:ilvl="4">
+      <w:start w:val="1"/>
+      <w:numFmt w:val="bullet"/>
+      <w:lvlText w:val="◦"/>
+      <w:lvlJc w:val="left"/>
+      <w:pPr>
+        <w:tabs>
+          <w:tab w:val="num" w:pos="2160"/>
+        </w:tabs>
+        <w:ind w:left="2160" w:hanging="360"/>
+      </w:pPr>
+      <w:rPr>
+        <w:rFonts w:ascii="OpenSymbol" w:hAnsi="OpenSymbol" w:cs="OpenSymbol" w:hint="default"/>
+        <w:rFonts w:cs="OpenSymbol"/>
+      </w:rPr>
+    </w:lvl>
+    <w:lvl w:ilvl="5">
+      <w:start w:val="1"/>
+      <w:numFmt w:val="bullet"/>
+      <w:lvlText w:val="▪"/>
+      <w:lvlJc w:val="left"/>
+      <w:pPr>
+        <w:tabs>
+          <w:tab w:val="num" w:pos="2520"/>
+        </w:tabs>
+        <w:ind w:left="2520" w:hanging="360"/>
+      </w:pPr>
+      <w:rPr>
+        <w:rFonts w:ascii="OpenSymbol" w:hAnsi="OpenSymbol" w:cs="OpenSymbol" w:hint="default"/>
+        <w:rFonts w:cs="OpenSymbol"/>
+      </w:rPr>
+    </w:lvl>
+    <w:lvl w:ilvl="6">
+      <w:start w:val="1"/>
+      <w:numFmt w:val="bullet"/>
+      <w:lvlText w:val=""/>
+      <w:lvlJc w:val="left"/>
+      <w:pPr>
+        <w:tabs>
+          <w:tab w:val="num" w:pos="2880"/>
+        </w:tabs>
+        <w:ind w:left="2880" w:hanging="360"/>
+      </w:pPr>
+      <w:rPr>
+        <w:rFonts w:ascii="Symbol" w:hAnsi="Symbol" w:cs="Symbol" w:hint="default"/>
+        <w:rFonts w:cs="OpenSymbol"/>
+      </w:rPr>
+    </w:lvl>
+    <w:lvl w:ilvl="7">
+      <w:start w:val="1"/>
+      <w:numFmt w:val="bullet"/>
+      <w:lvlText w:val="◦"/>
+      <w:lvlJc w:val="left"/>
+      <w:pPr>
+        <w:tabs>
+          <w:tab w:val="num" w:pos="3240"/>
+        </w:tabs>
+        <w:ind w:left="3240" w:hanging="360"/>
+      </w:pPr>
+      <w:rPr>
+        <w:rFonts w:ascii="OpenSymbol" w:hAnsi="OpenSymbol" w:cs="OpenSymbol" w:hint="default"/>
+        <w:rFonts w:cs="OpenSymbol"/>
+      </w:rPr>
+    </w:lvl>
+    <w:lvl w:ilvl="8">
+      <w:start w:val="1"/>
+      <w:numFmt w:val="bullet"/>
+      <w:lvlText w:val="▪"/>
+      <w:lvlJc w:val="left"/>
+      <w:pPr>
+        <w:tabs>
+          <w:tab w:val="num" w:pos="3600"/>
+        </w:tabs>
+        <w:ind w:left="3600" w:hanging="360"/>
+      </w:pPr>
+      <w:rPr>
+        <w:rFonts w:ascii="OpenSymbol" w:hAnsi="OpenSymbol" w:cs="OpenSymbol" w:hint="default"/>
+        <w:rFonts w:cs="OpenSymbol"/>
+      </w:rPr>
+    </w:lvl>
+  </w:abstractNum>
+  <w:abstractNum w:abstractNumId="12">
+    <w:lvl w:ilvl="0">
+      <w:start w:val="1"/>
+      <w:numFmt w:val="bullet"/>
+      <w:lvlText w:val=""/>
+      <w:lvlJc w:val="left"/>
+      <w:pPr>
+        <w:tabs>
+          <w:tab w:val="num" w:pos="720"/>
+        </w:tabs>
+        <w:ind w:left="720" w:hanging="360"/>
+      </w:pPr>
+      <w:rPr>
+        <w:rFonts w:ascii="Symbol" w:hAnsi="Symbol" w:cs="Symbol" w:hint="default"/>
+        <w:rFonts w:cs="OpenSymbol"/>
+      </w:rPr>
+    </w:lvl>
+    <w:lvl w:ilvl="1">
+      <w:start w:val="1"/>
+      <w:numFmt w:val="bullet"/>
+      <w:lvlText w:val="◦"/>
+      <w:lvlJc w:val="left"/>
+      <w:pPr>
+        <w:tabs>
+          <w:tab w:val="num" w:pos="1080"/>
+        </w:tabs>
+        <w:ind w:left="1080" w:hanging="360"/>
+      </w:pPr>
+      <w:rPr>
+        <w:rFonts w:ascii="OpenSymbol" w:hAnsi="OpenSymbol" w:cs="OpenSymbol" w:hint="default"/>
+        <w:rFonts w:cs="OpenSymbol"/>
+      </w:rPr>
+    </w:lvl>
+    <w:lvl w:ilvl="2">
+      <w:start w:val="1"/>
+      <w:numFmt w:val="bullet"/>
+      <w:lvlText w:val="▪"/>
+      <w:lvlJc w:val="left"/>
+      <w:pPr>
+        <w:tabs>
+          <w:tab w:val="num" w:pos="1440"/>
+        </w:tabs>
+        <w:ind w:left="1440" w:hanging="360"/>
+      </w:pPr>
+      <w:rPr>
+        <w:rFonts w:ascii="OpenSymbol" w:hAnsi="OpenSymbol" w:cs="OpenSymbol" w:hint="default"/>
+        <w:rFonts w:cs="OpenSymbol"/>
+      </w:rPr>
+    </w:lvl>
+    <w:lvl w:ilvl="3">
+      <w:start w:val="1"/>
+      <w:numFmt w:val="bullet"/>
+      <w:lvlText w:val=""/>
+      <w:lvlJc w:val="left"/>
+      <w:pPr>
+        <w:tabs>
+          <w:tab w:val="num" w:pos="1800"/>
+        </w:tabs>
+        <w:ind w:left="1800" w:hanging="360"/>
+      </w:pPr>
+      <w:rPr>
+        <w:rFonts w:ascii="Symbol" w:hAnsi="Symbol" w:cs="Symbol" w:hint="default"/>
+        <w:rFonts w:cs="OpenSymbol"/>
+      </w:rPr>
+    </w:lvl>
+    <w:lvl w:ilvl="4">
+      <w:start w:val="1"/>
+      <w:numFmt w:val="bullet"/>
+      <w:lvlText w:val="◦"/>
+      <w:lvlJc w:val="left"/>
+      <w:pPr>
+        <w:tabs>
+          <w:tab w:val="num" w:pos="2160"/>
+        </w:tabs>
+        <w:ind w:left="2160" w:hanging="360"/>
+      </w:pPr>
+      <w:rPr>
+        <w:rFonts w:ascii="OpenSymbol" w:hAnsi="OpenSymbol" w:cs="OpenSymbol" w:hint="default"/>
+        <w:rFonts w:cs="OpenSymbol"/>
+      </w:rPr>
+    </w:lvl>
+    <w:lvl w:ilvl="5">
+      <w:start w:val="1"/>
+      <w:numFmt w:val="bullet"/>
+      <w:lvlText w:val="▪"/>
+      <w:lvlJc w:val="left"/>
+      <w:pPr>
+        <w:tabs>
+          <w:tab w:val="num" w:pos="2520"/>
+        </w:tabs>
+        <w:ind w:left="2520" w:hanging="360"/>
+      </w:pPr>
+      <w:rPr>
+        <w:rFonts w:ascii="OpenSymbol" w:hAnsi="OpenSymbol" w:cs="OpenSymbol" w:hint="default"/>
+        <w:rFonts w:cs="OpenSymbol"/>
+      </w:rPr>
+    </w:lvl>
+    <w:lvl w:ilvl="6">
+      <w:start w:val="1"/>
+      <w:numFmt w:val="bullet"/>
+      <w:lvlText w:val=""/>
+      <w:lvlJc w:val="left"/>
+      <w:pPr>
+        <w:tabs>
+          <w:tab w:val="num" w:pos="2880"/>
+        </w:tabs>
+        <w:ind w:left="2880" w:hanging="360"/>
+      </w:pPr>
+      <w:rPr>
+        <w:rFonts w:ascii="Symbol" w:hAnsi="Symbol" w:cs="Symbol" w:hint="default"/>
+        <w:rFonts w:cs="OpenSymbol"/>
+      </w:rPr>
+    </w:lvl>
+    <w:lvl w:ilvl="7">
+      <w:start w:val="1"/>
+      <w:numFmt w:val="bullet"/>
+      <w:lvlText w:val="◦"/>
+      <w:lvlJc w:val="left"/>
+      <w:pPr>
+        <w:tabs>
+          <w:tab w:val="num" w:pos="3240"/>
+        </w:tabs>
+        <w:ind w:left="3240" w:hanging="360"/>
+      </w:pPr>
+      <w:rPr>
+        <w:rFonts w:ascii="OpenSymbol" w:hAnsi="OpenSymbol" w:cs="OpenSymbol" w:hint="default"/>
+        <w:rFonts w:cs="OpenSymbol"/>
+      </w:rPr>
+    </w:lvl>
+    <w:lvl w:ilvl="8">
+      <w:start w:val="1"/>
+      <w:numFmt w:val="bullet"/>
+      <w:lvlText w:val="▪"/>
+      <w:lvlJc w:val="left"/>
+      <w:pPr>
+        <w:tabs>
+          <w:tab w:val="num" w:pos="3600"/>
+        </w:tabs>
+        <w:ind w:left="3600" w:hanging="360"/>
+      </w:pPr>
+      <w:rPr>
+        <w:rFonts w:ascii="OpenSymbol" w:hAnsi="OpenSymbol" w:cs="OpenSymbol" w:hint="default"/>
+        <w:rFonts w:cs="OpenSymbol"/>
+      </w:rPr>
+    </w:lvl>
+  </w:abstractNum>
+  <w:abstractNum w:abstractNumId="13">
+    <w:lvl w:ilvl="0">
+      <w:start w:val="1"/>
       <w:numFmt w:val="none"/>
       <w:suff w:val="nothing"/>
       <w:lvlText w:val=""/>
@@ -9403,6 +9909,12 @@
   </w:num>
   <w:num w:numId="11">
     <w:abstractNumId w:val="11"/>
+  </w:num>
+  <w:num w:numId="12">
+    <w:abstractNumId w:val="12"/>
+  </w:num>
+  <w:num w:numId="13">
+    <w:abstractNumId w:val="13"/>
   </w:num>
 </w:numbering>
 </file>
@@ -13728,6 +14240,643 @@
   </w:style>
   <w:style w:type="character" w:styleId="ListLabel553">
     <w:name w:val="ListLabel 553"/>
+    <w:qFormat/>
+    <w:rPr/>
+  </w:style>
+  <w:style w:type="character" w:styleId="ListLabel554">
+    <w:name w:val="ListLabel 554"/>
+    <w:qFormat/>
+    <w:rPr>
+      <w:rFonts w:cs="OpenSymbol"/>
+    </w:rPr>
+  </w:style>
+  <w:style w:type="character" w:styleId="ListLabel555">
+    <w:name w:val="ListLabel 555"/>
+    <w:qFormat/>
+    <w:rPr>
+      <w:rFonts w:cs="OpenSymbol"/>
+    </w:rPr>
+  </w:style>
+  <w:style w:type="character" w:styleId="ListLabel556">
+    <w:name w:val="ListLabel 556"/>
+    <w:qFormat/>
+    <w:rPr>
+      <w:rFonts w:cs="OpenSymbol"/>
+    </w:rPr>
+  </w:style>
+  <w:style w:type="character" w:styleId="ListLabel557">
+    <w:name w:val="ListLabel 557"/>
+    <w:qFormat/>
+    <w:rPr>
+      <w:rFonts w:cs="OpenSymbol"/>
+    </w:rPr>
+  </w:style>
+  <w:style w:type="character" w:styleId="ListLabel558">
+    <w:name w:val="ListLabel 558"/>
+    <w:qFormat/>
+    <w:rPr>
+      <w:rFonts w:cs="OpenSymbol"/>
+    </w:rPr>
+  </w:style>
+  <w:style w:type="character" w:styleId="ListLabel559">
+    <w:name w:val="ListLabel 559"/>
+    <w:qFormat/>
+    <w:rPr>
+      <w:rFonts w:cs="OpenSymbol"/>
+    </w:rPr>
+  </w:style>
+  <w:style w:type="character" w:styleId="ListLabel560">
+    <w:name w:val="ListLabel 560"/>
+    <w:qFormat/>
+    <w:rPr>
+      <w:rFonts w:cs="OpenSymbol"/>
+    </w:rPr>
+  </w:style>
+  <w:style w:type="character" w:styleId="ListLabel561">
+    <w:name w:val="ListLabel 561"/>
+    <w:qFormat/>
+    <w:rPr>
+      <w:rFonts w:cs="OpenSymbol"/>
+    </w:rPr>
+  </w:style>
+  <w:style w:type="character" w:styleId="ListLabel562">
+    <w:name w:val="ListLabel 562"/>
+    <w:qFormat/>
+    <w:rPr>
+      <w:rFonts w:cs="OpenSymbol"/>
+    </w:rPr>
+  </w:style>
+  <w:style w:type="character" w:styleId="ListLabel563">
+    <w:name w:val="ListLabel 563"/>
+    <w:qFormat/>
+    <w:rPr>
+      <w:rFonts w:cs="OpenSymbol"/>
+    </w:rPr>
+  </w:style>
+  <w:style w:type="character" w:styleId="ListLabel564">
+    <w:name w:val="ListLabel 564"/>
+    <w:qFormat/>
+    <w:rPr>
+      <w:rFonts w:cs="OpenSymbol"/>
+    </w:rPr>
+  </w:style>
+  <w:style w:type="character" w:styleId="ListLabel565">
+    <w:name w:val="ListLabel 565"/>
+    <w:qFormat/>
+    <w:rPr>
+      <w:rFonts w:cs="OpenSymbol"/>
+    </w:rPr>
+  </w:style>
+  <w:style w:type="character" w:styleId="ListLabel566">
+    <w:name w:val="ListLabel 566"/>
+    <w:qFormat/>
+    <w:rPr>
+      <w:rFonts w:cs="OpenSymbol"/>
+    </w:rPr>
+  </w:style>
+  <w:style w:type="character" w:styleId="ListLabel567">
+    <w:name w:val="ListLabel 567"/>
+    <w:qFormat/>
+    <w:rPr>
+      <w:rFonts w:cs="OpenSymbol"/>
+    </w:rPr>
+  </w:style>
+  <w:style w:type="character" w:styleId="ListLabel568">
+    <w:name w:val="ListLabel 568"/>
+    <w:qFormat/>
+    <w:rPr>
+      <w:rFonts w:cs="OpenSymbol"/>
+    </w:rPr>
+  </w:style>
+  <w:style w:type="character" w:styleId="ListLabel569">
+    <w:name w:val="ListLabel 569"/>
+    <w:qFormat/>
+    <w:rPr>
+      <w:rFonts w:cs="OpenSymbol"/>
+    </w:rPr>
+  </w:style>
+  <w:style w:type="character" w:styleId="ListLabel570">
+    <w:name w:val="ListLabel 570"/>
+    <w:qFormat/>
+    <w:rPr>
+      <w:rFonts w:cs="OpenSymbol"/>
+    </w:rPr>
+  </w:style>
+  <w:style w:type="character" w:styleId="ListLabel571">
+    <w:name w:val="ListLabel 571"/>
+    <w:qFormat/>
+    <w:rPr>
+      <w:rFonts w:cs="OpenSymbol"/>
+    </w:rPr>
+  </w:style>
+  <w:style w:type="character" w:styleId="ListLabel572">
+    <w:name w:val="ListLabel 572"/>
+    <w:qFormat/>
+    <w:rPr>
+      <w:rFonts w:cs="OpenSymbol"/>
+    </w:rPr>
+  </w:style>
+  <w:style w:type="character" w:styleId="ListLabel573">
+    <w:name w:val="ListLabel 573"/>
+    <w:qFormat/>
+    <w:rPr>
+      <w:rFonts w:cs="OpenSymbol"/>
+    </w:rPr>
+  </w:style>
+  <w:style w:type="character" w:styleId="ListLabel574">
+    <w:name w:val="ListLabel 574"/>
+    <w:qFormat/>
+    <w:rPr>
+      <w:rFonts w:cs="OpenSymbol"/>
+    </w:rPr>
+  </w:style>
+  <w:style w:type="character" w:styleId="ListLabel575">
+    <w:name w:val="ListLabel 575"/>
+    <w:qFormat/>
+    <w:rPr>
+      <w:rFonts w:cs="OpenSymbol"/>
+    </w:rPr>
+  </w:style>
+  <w:style w:type="character" w:styleId="ListLabel576">
+    <w:name w:val="ListLabel 576"/>
+    <w:qFormat/>
+    <w:rPr>
+      <w:rFonts w:cs="OpenSymbol"/>
+    </w:rPr>
+  </w:style>
+  <w:style w:type="character" w:styleId="ListLabel577">
+    <w:name w:val="ListLabel 577"/>
+    <w:qFormat/>
+    <w:rPr>
+      <w:rFonts w:cs="OpenSymbol"/>
+    </w:rPr>
+  </w:style>
+  <w:style w:type="character" w:styleId="ListLabel578">
+    <w:name w:val="ListLabel 578"/>
+    <w:qFormat/>
+    <w:rPr>
+      <w:rFonts w:cs="OpenSymbol"/>
+    </w:rPr>
+  </w:style>
+  <w:style w:type="character" w:styleId="ListLabel579">
+    <w:name w:val="ListLabel 579"/>
+    <w:qFormat/>
+    <w:rPr>
+      <w:rFonts w:cs="OpenSymbol"/>
+    </w:rPr>
+  </w:style>
+  <w:style w:type="character" w:styleId="ListLabel580">
+    <w:name w:val="ListLabel 580"/>
+    <w:qFormat/>
+    <w:rPr>
+      <w:rFonts w:cs="OpenSymbol"/>
+    </w:rPr>
+  </w:style>
+  <w:style w:type="character" w:styleId="ListLabel581">
+    <w:name w:val="ListLabel 581"/>
+    <w:qFormat/>
+    <w:rPr>
+      <w:rFonts w:cs="OpenSymbol"/>
+    </w:rPr>
+  </w:style>
+  <w:style w:type="character" w:styleId="ListLabel582">
+    <w:name w:val="ListLabel 582"/>
+    <w:qFormat/>
+    <w:rPr>
+      <w:rFonts w:cs="OpenSymbol"/>
+    </w:rPr>
+  </w:style>
+  <w:style w:type="character" w:styleId="ListLabel583">
+    <w:name w:val="ListLabel 583"/>
+    <w:qFormat/>
+    <w:rPr>
+      <w:rFonts w:cs="OpenSymbol"/>
+    </w:rPr>
+  </w:style>
+  <w:style w:type="character" w:styleId="ListLabel584">
+    <w:name w:val="ListLabel 584"/>
+    <w:qFormat/>
+    <w:rPr>
+      <w:rFonts w:cs="OpenSymbol"/>
+    </w:rPr>
+  </w:style>
+  <w:style w:type="character" w:styleId="ListLabel585">
+    <w:name w:val="ListLabel 585"/>
+    <w:qFormat/>
+    <w:rPr>
+      <w:rFonts w:cs="OpenSymbol"/>
+    </w:rPr>
+  </w:style>
+  <w:style w:type="character" w:styleId="ListLabel586">
+    <w:name w:val="ListLabel 586"/>
+    <w:qFormat/>
+    <w:rPr>
+      <w:rFonts w:cs="OpenSymbol"/>
+    </w:rPr>
+  </w:style>
+  <w:style w:type="character" w:styleId="ListLabel587">
+    <w:name w:val="ListLabel 587"/>
+    <w:qFormat/>
+    <w:rPr>
+      <w:rFonts w:cs="OpenSymbol"/>
+    </w:rPr>
+  </w:style>
+  <w:style w:type="character" w:styleId="ListLabel588">
+    <w:name w:val="ListLabel 588"/>
+    <w:qFormat/>
+    <w:rPr>
+      <w:rFonts w:cs="OpenSymbol"/>
+    </w:rPr>
+  </w:style>
+  <w:style w:type="character" w:styleId="ListLabel589">
+    <w:name w:val="ListLabel 589"/>
+    <w:qFormat/>
+    <w:rPr>
+      <w:rFonts w:cs="OpenSymbol"/>
+    </w:rPr>
+  </w:style>
+  <w:style w:type="character" w:styleId="ListLabel590">
+    <w:name w:val="ListLabel 590"/>
+    <w:qFormat/>
+    <w:rPr>
+      <w:rFonts w:cs="OpenSymbol"/>
+    </w:rPr>
+  </w:style>
+  <w:style w:type="character" w:styleId="ListLabel591">
+    <w:name w:val="ListLabel 591"/>
+    <w:qFormat/>
+    <w:rPr>
+      <w:rFonts w:cs="OpenSymbol"/>
+    </w:rPr>
+  </w:style>
+  <w:style w:type="character" w:styleId="ListLabel592">
+    <w:name w:val="ListLabel 592"/>
+    <w:qFormat/>
+    <w:rPr>
+      <w:rFonts w:cs="OpenSymbol"/>
+    </w:rPr>
+  </w:style>
+  <w:style w:type="character" w:styleId="ListLabel593">
+    <w:name w:val="ListLabel 593"/>
+    <w:qFormat/>
+    <w:rPr>
+      <w:rFonts w:cs="OpenSymbol"/>
+    </w:rPr>
+  </w:style>
+  <w:style w:type="character" w:styleId="ListLabel594">
+    <w:name w:val="ListLabel 594"/>
+    <w:qFormat/>
+    <w:rPr>
+      <w:rFonts w:cs="OpenSymbol"/>
+    </w:rPr>
+  </w:style>
+  <w:style w:type="character" w:styleId="ListLabel595">
+    <w:name w:val="ListLabel 595"/>
+    <w:qFormat/>
+    <w:rPr>
+      <w:rFonts w:cs="OpenSymbol"/>
+    </w:rPr>
+  </w:style>
+  <w:style w:type="character" w:styleId="ListLabel596">
+    <w:name w:val="ListLabel 596"/>
+    <w:qFormat/>
+    <w:rPr>
+      <w:rFonts w:cs="OpenSymbol"/>
+    </w:rPr>
+  </w:style>
+  <w:style w:type="character" w:styleId="ListLabel597">
+    <w:name w:val="ListLabel 597"/>
+    <w:qFormat/>
+    <w:rPr>
+      <w:rFonts w:cs="OpenSymbol"/>
+    </w:rPr>
+  </w:style>
+  <w:style w:type="character" w:styleId="ListLabel598">
+    <w:name w:val="ListLabel 598"/>
+    <w:qFormat/>
+    <w:rPr>
+      <w:rFonts w:cs="OpenSymbol"/>
+    </w:rPr>
+  </w:style>
+  <w:style w:type="character" w:styleId="ListLabel599">
+    <w:name w:val="ListLabel 599"/>
+    <w:qFormat/>
+    <w:rPr>
+      <w:rFonts w:cs="OpenSymbol"/>
+    </w:rPr>
+  </w:style>
+  <w:style w:type="character" w:styleId="ListLabel600">
+    <w:name w:val="ListLabel 600"/>
+    <w:qFormat/>
+    <w:rPr>
+      <w:rFonts w:cs="OpenSymbol"/>
+    </w:rPr>
+  </w:style>
+  <w:style w:type="character" w:styleId="ListLabel601">
+    <w:name w:val="ListLabel 601"/>
+    <w:qFormat/>
+    <w:rPr>
+      <w:rFonts w:cs="OpenSymbol"/>
+    </w:rPr>
+  </w:style>
+  <w:style w:type="character" w:styleId="ListLabel602">
+    <w:name w:val="ListLabel 602"/>
+    <w:qFormat/>
+    <w:rPr>
+      <w:rFonts w:cs="OpenSymbol"/>
+    </w:rPr>
+  </w:style>
+  <w:style w:type="character" w:styleId="ListLabel603">
+    <w:name w:val="ListLabel 603"/>
+    <w:qFormat/>
+    <w:rPr>
+      <w:rFonts w:cs="OpenSymbol"/>
+    </w:rPr>
+  </w:style>
+  <w:style w:type="character" w:styleId="ListLabel604">
+    <w:name w:val="ListLabel 604"/>
+    <w:qFormat/>
+    <w:rPr>
+      <w:rFonts w:cs="OpenSymbol"/>
+    </w:rPr>
+  </w:style>
+  <w:style w:type="character" w:styleId="ListLabel605">
+    <w:name w:val="ListLabel 605"/>
+    <w:qFormat/>
+    <w:rPr>
+      <w:rFonts w:cs="OpenSymbol"/>
+    </w:rPr>
+  </w:style>
+  <w:style w:type="character" w:styleId="ListLabel606">
+    <w:name w:val="ListLabel 606"/>
+    <w:qFormat/>
+    <w:rPr>
+      <w:rFonts w:cs="OpenSymbol"/>
+    </w:rPr>
+  </w:style>
+  <w:style w:type="character" w:styleId="ListLabel607">
+    <w:name w:val="ListLabel 607"/>
+    <w:qFormat/>
+    <w:rPr>
+      <w:rFonts w:cs="OpenSymbol"/>
+    </w:rPr>
+  </w:style>
+  <w:style w:type="character" w:styleId="ListLabel608">
+    <w:name w:val="ListLabel 608"/>
+    <w:qFormat/>
+    <w:rPr>
+      <w:rFonts w:cs="OpenSymbol"/>
+      <w:sz w:val="22"/>
+    </w:rPr>
+  </w:style>
+  <w:style w:type="character" w:styleId="ListLabel609">
+    <w:name w:val="ListLabel 609"/>
+    <w:qFormat/>
+    <w:rPr>
+      <w:rFonts w:cs="OpenSymbol"/>
+    </w:rPr>
+  </w:style>
+  <w:style w:type="character" w:styleId="ListLabel610">
+    <w:name w:val="ListLabel 610"/>
+    <w:qFormat/>
+    <w:rPr>
+      <w:rFonts w:cs="OpenSymbol"/>
+    </w:rPr>
+  </w:style>
+  <w:style w:type="character" w:styleId="ListLabel611">
+    <w:name w:val="ListLabel 611"/>
+    <w:qFormat/>
+    <w:rPr>
+      <w:rFonts w:cs="OpenSymbol"/>
+    </w:rPr>
+  </w:style>
+  <w:style w:type="character" w:styleId="ListLabel612">
+    <w:name w:val="ListLabel 612"/>
+    <w:qFormat/>
+    <w:rPr>
+      <w:rFonts w:cs="OpenSymbol"/>
+    </w:rPr>
+  </w:style>
+  <w:style w:type="character" w:styleId="ListLabel613">
+    <w:name w:val="ListLabel 613"/>
+    <w:qFormat/>
+    <w:rPr>
+      <w:rFonts w:cs="OpenSymbol"/>
+    </w:rPr>
+  </w:style>
+  <w:style w:type="character" w:styleId="ListLabel614">
+    <w:name w:val="ListLabel 614"/>
+    <w:qFormat/>
+    <w:rPr>
+      <w:rFonts w:cs="OpenSymbol"/>
+    </w:rPr>
+  </w:style>
+  <w:style w:type="character" w:styleId="ListLabel615">
+    <w:name w:val="ListLabel 615"/>
+    <w:qFormat/>
+    <w:rPr>
+      <w:rFonts w:cs="OpenSymbol"/>
+    </w:rPr>
+  </w:style>
+  <w:style w:type="character" w:styleId="ListLabel616">
+    <w:name w:val="ListLabel 616"/>
+    <w:qFormat/>
+    <w:rPr>
+      <w:rFonts w:cs="OpenSymbol"/>
+    </w:rPr>
+  </w:style>
+  <w:style w:type="character" w:styleId="ListLabel617">
+    <w:name w:val="ListLabel 617"/>
+    <w:qFormat/>
+    <w:rPr>
+      <w:rFonts w:cs="OpenSymbol"/>
+      <w:sz w:val="22"/>
+    </w:rPr>
+  </w:style>
+  <w:style w:type="character" w:styleId="ListLabel618">
+    <w:name w:val="ListLabel 618"/>
+    <w:qFormat/>
+    <w:rPr>
+      <w:rFonts w:cs="OpenSymbol"/>
+    </w:rPr>
+  </w:style>
+  <w:style w:type="character" w:styleId="ListLabel619">
+    <w:name w:val="ListLabel 619"/>
+    <w:qFormat/>
+    <w:rPr>
+      <w:rFonts w:cs="OpenSymbol"/>
+    </w:rPr>
+  </w:style>
+  <w:style w:type="character" w:styleId="ListLabel620">
+    <w:name w:val="ListLabel 620"/>
+    <w:qFormat/>
+    <w:rPr>
+      <w:rFonts w:cs="OpenSymbol"/>
+    </w:rPr>
+  </w:style>
+  <w:style w:type="character" w:styleId="ListLabel621">
+    <w:name w:val="ListLabel 621"/>
+    <w:qFormat/>
+    <w:rPr>
+      <w:rFonts w:cs="OpenSymbol"/>
+    </w:rPr>
+  </w:style>
+  <w:style w:type="character" w:styleId="ListLabel622">
+    <w:name w:val="ListLabel 622"/>
+    <w:qFormat/>
+    <w:rPr>
+      <w:rFonts w:cs="OpenSymbol"/>
+    </w:rPr>
+  </w:style>
+  <w:style w:type="character" w:styleId="ListLabel623">
+    <w:name w:val="ListLabel 623"/>
+    <w:qFormat/>
+    <w:rPr>
+      <w:rFonts w:cs="OpenSymbol"/>
+    </w:rPr>
+  </w:style>
+  <w:style w:type="character" w:styleId="ListLabel624">
+    <w:name w:val="ListLabel 624"/>
+    <w:qFormat/>
+    <w:rPr>
+      <w:rFonts w:cs="OpenSymbol"/>
+    </w:rPr>
+  </w:style>
+  <w:style w:type="character" w:styleId="ListLabel625">
+    <w:name w:val="ListLabel 625"/>
+    <w:qFormat/>
+    <w:rPr>
+      <w:rFonts w:cs="OpenSymbol"/>
+    </w:rPr>
+  </w:style>
+  <w:style w:type="character" w:styleId="ListLabel626">
+    <w:name w:val="ListLabel 626"/>
+    <w:qFormat/>
+    <w:rPr>
+      <w:rFonts w:cs="OpenSymbol"/>
+    </w:rPr>
+  </w:style>
+  <w:style w:type="character" w:styleId="ListLabel627">
+    <w:name w:val="ListLabel 627"/>
+    <w:qFormat/>
+    <w:rPr>
+      <w:rFonts w:cs="OpenSymbol"/>
+    </w:rPr>
+  </w:style>
+  <w:style w:type="character" w:styleId="ListLabel628">
+    <w:name w:val="ListLabel 628"/>
+    <w:qFormat/>
+    <w:rPr>
+      <w:rFonts w:cs="OpenSymbol"/>
+    </w:rPr>
+  </w:style>
+  <w:style w:type="character" w:styleId="ListLabel629">
+    <w:name w:val="ListLabel 629"/>
+    <w:qFormat/>
+    <w:rPr>
+      <w:rFonts w:cs="OpenSymbol"/>
+    </w:rPr>
+  </w:style>
+  <w:style w:type="character" w:styleId="ListLabel630">
+    <w:name w:val="ListLabel 630"/>
+    <w:qFormat/>
+    <w:rPr>
+      <w:rFonts w:cs="OpenSymbol"/>
+    </w:rPr>
+  </w:style>
+  <w:style w:type="character" w:styleId="ListLabel631">
+    <w:name w:val="ListLabel 631"/>
+    <w:qFormat/>
+    <w:rPr>
+      <w:rFonts w:cs="OpenSymbol"/>
+    </w:rPr>
+  </w:style>
+  <w:style w:type="character" w:styleId="ListLabel632">
+    <w:name w:val="ListLabel 632"/>
+    <w:qFormat/>
+    <w:rPr>
+      <w:rFonts w:cs="OpenSymbol"/>
+    </w:rPr>
+  </w:style>
+  <w:style w:type="character" w:styleId="ListLabel633">
+    <w:name w:val="ListLabel 633"/>
+    <w:qFormat/>
+    <w:rPr>
+      <w:rFonts w:cs="OpenSymbol"/>
+    </w:rPr>
+  </w:style>
+  <w:style w:type="character" w:styleId="ListLabel634">
+    <w:name w:val="ListLabel 634"/>
+    <w:qFormat/>
+    <w:rPr>
+      <w:rFonts w:cs="OpenSymbol"/>
+    </w:rPr>
+  </w:style>
+  <w:style w:type="character" w:styleId="ListLabel635">
+    <w:name w:val="ListLabel 635"/>
+    <w:qFormat/>
+    <w:rPr>
+      <w:rFonts w:cs="OpenSymbol"/>
+    </w:rPr>
+  </w:style>
+  <w:style w:type="character" w:styleId="ListLabel636">
+    <w:name w:val="ListLabel 636"/>
+    <w:qFormat/>
+    <w:rPr>
+      <w:rFonts w:cs="OpenSymbol"/>
+    </w:rPr>
+  </w:style>
+  <w:style w:type="character" w:styleId="ListLabel637">
+    <w:name w:val="ListLabel 637"/>
+    <w:qFormat/>
+    <w:rPr>
+      <w:rFonts w:cs="OpenSymbol"/>
+    </w:rPr>
+  </w:style>
+  <w:style w:type="character" w:styleId="ListLabel638">
+    <w:name w:val="ListLabel 638"/>
+    <w:qFormat/>
+    <w:rPr>
+      <w:rFonts w:cs="OpenSymbol"/>
+    </w:rPr>
+  </w:style>
+  <w:style w:type="character" w:styleId="ListLabel639">
+    <w:name w:val="ListLabel 639"/>
+    <w:qFormat/>
+    <w:rPr>
+      <w:rFonts w:cs="OpenSymbol"/>
+    </w:rPr>
+  </w:style>
+  <w:style w:type="character" w:styleId="ListLabel640">
+    <w:name w:val="ListLabel 640"/>
+    <w:qFormat/>
+    <w:rPr>
+      <w:rFonts w:cs="OpenSymbol"/>
+    </w:rPr>
+  </w:style>
+  <w:style w:type="character" w:styleId="ListLabel641">
+    <w:name w:val="ListLabel 641"/>
+    <w:qFormat/>
+    <w:rPr>
+      <w:rFonts w:cs="OpenSymbol"/>
+    </w:rPr>
+  </w:style>
+  <w:style w:type="character" w:styleId="ListLabel642">
+    <w:name w:val="ListLabel 642"/>
+    <w:qFormat/>
+    <w:rPr>
+      <w:rFonts w:cs="OpenSymbol"/>
+    </w:rPr>
+  </w:style>
+  <w:style w:type="character" w:styleId="ListLabel643">
+    <w:name w:val="ListLabel 643"/>
+    <w:qFormat/>
+    <w:rPr>
+      <w:rFonts w:cs="OpenSymbol"/>
+    </w:rPr>
+  </w:style>
+  <w:style w:type="character" w:styleId="ListLabel644">
+    <w:name w:val="ListLabel 644"/>
     <w:qFormat/>
     <w:rPr/>
   </w:style>

</xml_diff>

<commit_message>
Actualizada memoria. Avanzada aplicacion 4
</commit_message>
<xml_diff>
--- a/Memoria TFG Ruben Blanco.docx
+++ b/Memoria TFG Ruben Blanco.docx
@@ -35,9 +35,9 @@
             <wp:wrapTight wrapText="bothSides">
               <wp:wrapPolygon edited="0">
                 <wp:start x="-28" y="0"/>
-                <wp:lineTo x="-28" y="20801"/>
-                <wp:lineTo x="21122" y="20801"/>
-                <wp:lineTo x="21122" y="0"/>
+                <wp:lineTo x="-28" y="20773"/>
+                <wp:lineTo x="21094" y="20773"/>
+                <wp:lineTo x="21094" y="0"/>
                 <wp:lineTo x="-28" y="0"/>
               </wp:wrapPolygon>
             </wp:wrapTight>
@@ -1190,8 +1190,8 @@
         <w:pStyle w:val="Title"/>
         <w:rPr/>
       </w:pPr>
-      <w:bookmarkStart w:id="4" w:name="_Toc526778433"/>
-      <w:bookmarkStart w:id="5" w:name="_Toc511992075"/>
+      <w:bookmarkStart w:id="4" w:name="_Toc511992075"/>
+      <w:bookmarkStart w:id="5" w:name="_Toc526778433"/>
       <w:r>
         <w:rPr/>
         <w:t>Índice</w:t>
@@ -2345,7 +2345,7 @@
                   </pic:nvPicPr>
                   <pic:blipFill>
                     <a:blip r:embed="rId4"/>
-                    <a:srcRect l="4889" t="20054" r="29547" b="35418"/>
+                    <a:srcRect l="4889" t="20059" r="29550" b="35423"/>
                     <a:stretch>
                       <a:fillRect/>
                     </a:stretch>
@@ -2484,7 +2484,7 @@
                   </pic:nvPicPr>
                   <pic:blipFill>
                     <a:blip r:embed="rId5"/>
-                    <a:srcRect l="20718" t="9365" r="23720" b="42918"/>
+                    <a:srcRect l="20721" t="9365" r="23723" b="42923"/>
                     <a:stretch>
                       <a:fillRect/>
                     </a:stretch>
@@ -3206,7 +3206,7 @@
                   </pic:nvPicPr>
                   <pic:blipFill>
                     <a:blip r:embed="rId9"/>
-                    <a:srcRect l="22475" t="15748" r="31484" b="40314"/>
+                    <a:srcRect l="22478" t="15748" r="31489" b="40319"/>
                     <a:stretch>
                       <a:fillRect/>
                     </a:stretch>
@@ -3391,7 +3391,7 @@
                   </pic:nvPicPr>
                   <pic:blipFill>
                     <a:blip r:embed="rId10"/>
-                    <a:srcRect l="21069" t="1589" r="23017" b="41929"/>
+                    <a:srcRect l="21072" t="1589" r="23020" b="41934"/>
                     <a:stretch>
                       <a:fillRect/>
                     </a:stretch>
@@ -8031,7 +8031,7 @@
                   </pic:nvPicPr>
                   <pic:blipFill>
                     <a:blip r:embed="rId12"/>
-                    <a:srcRect l="26617" t="15866" r="27867" b="39247"/>
+                    <a:srcRect l="26617" t="15866" r="27873" b="39251"/>
                     <a:stretch>
                       <a:fillRect/>
                     </a:stretch>
@@ -8243,15 +8243,7 @@
           <w:iCs w:val="false"/>
           <w:color w:val="000000"/>
         </w:rPr>
-        <w:t xml:space="preserve">Finalmente, modificamos  el nombre de las carpetas que tienen el nombre de la aplicación sustituyendolas por fwdBalanceo (lo que modificará el paquete en el que está contenido), y una vez hecho esto ya podemos empezar a realizar nuestra aplicación, </w:t>
-      </w:r>
-      <w:r>
-        <w:rPr>
-          <w:i w:val="false"/>
-          <w:iCs w:val="false"/>
-          <w:color w:val="000000"/>
-        </w:rPr>
-        <w:t xml:space="preserve">en concreto se van a modificar el </w:t>
+        <w:t xml:space="preserve">Finalmente, modificamos  el nombre de las carpetas que tienen el nombre de la aplicación sustituyendolas por fwdBalanceo (lo que modificará el paquete en el que está contenido), y una vez hecho esto ya podemos empezar a realizar nuestra aplicación, en concreto se van a modificar el </w:t>
       </w:r>
       <w:r>
         <w:rPr>
@@ -8309,49 +8301,25 @@
           <w:iCs w:val="false"/>
           <w:color w:val="000000"/>
         </w:rPr>
-        <w:t>4.</w:t>
-      </w:r>
-      <w:r>
-        <w:rPr>
+        <w:t>4.4.1 Explicación teórica</w:t>
+      </w:r>
+    </w:p>
+    <w:p>
+      <w:pPr>
+        <w:pStyle w:val="TextBody"/>
+        <w:rPr>
+          <w:i w:val="false"/>
           <w:i w:val="false"/>
           <w:iCs w:val="false"/>
-          <w:color w:val="000000"/>
-        </w:rPr>
-        <w:t>4.1 Explicación teórica</w:t>
-      </w:r>
-    </w:p>
-    <w:p>
-      <w:pPr>
-        <w:pStyle w:val="TextBody"/>
-        <w:rPr>
-          <w:i w:val="false"/>
+        </w:rPr>
+      </w:pPr>
+      <w:r>
+        <w:rPr>
           <w:i w:val="false"/>
           <w:iCs w:val="false"/>
-        </w:rPr>
-      </w:pPr>
-      <w:r>
-        <w:rPr>
-          <w:i w:val="false"/>
-          <w:iCs w:val="false"/>
-          <w:color w:val="000000"/>
-        </w:rPr>
-        <w:t xml:space="preserve">En este apartado se va a realizar la explicación acerca de como realizar el balanceo de carga. Para ello es necesario que los puertos que conecten ambos open Vswitch (puertos troncales) estén asociados un grupo. </w:t>
-      </w:r>
-      <w:r>
-        <w:rPr>
-          <w:i w:val="false"/>
-          <w:iCs w:val="false"/>
-          <w:color w:val="000000"/>
-        </w:rPr>
-        <w:t xml:space="preserve">Un grupo es una </w:t>
-      </w:r>
-      <w:r>
-        <w:rPr>
-          <w:i w:val="false"/>
-          <w:iCs w:val="false"/>
-          <w:color w:val="000000"/>
-        </w:rPr>
-        <w:t>abstracción que permite realizar operaciones más complejas (como lo es esta) que no se pueden realizar mediante las reglas de flujo que se han visto hasta el momento. Tampoco se pueden enviar a otras tablas. Cada grupo contiene una lista separada de acciones (</w:t>
+          <w:color w:val="000000"/>
+        </w:rPr>
+        <w:t>En este apartado se va a realizar la explicación acerca de como realizar el balanceo de carga. Para ello es necesario que los puertos que conecten ambos open Vswitch (puertos troncales) estén asociados un grupo. Un grupo es una abstracción que permite realizar operaciones más complejas (como lo es esta) que no se pueden realizar mediante las reglas de flujo que se han visto hasta el momento. Tampoco se pueden enviar a otras tablas. Cada grupo contiene una lista separada de acciones (</w:t>
       </w:r>
       <w:r>
         <w:rPr>
@@ -8367,15 +8335,7 @@
           <w:iCs w:val="false"/>
           <w:color w:val="000000"/>
         </w:rPr>
-        <w:t xml:space="preserve">). </w:t>
-      </w:r>
-      <w:r>
-        <w:rPr>
-          <w:i w:val="false"/>
-          <w:iCs w:val="false"/>
-          <w:color w:val="000000"/>
-        </w:rPr>
-        <w:t xml:space="preserve">En nuestro caso el bucket serán los puertos por los que se enviará tráfico en cada momento en función del tráfico existente en la red. </w:t>
+        <w:t xml:space="preserve">). En nuestro caso el bucket serán los puertos por los que se enviará tráfico en cada momento en función del tráfico existente en la red. </w:t>
       </w:r>
     </w:p>
     <w:p>
@@ -8386,16 +8346,9 @@
         </w:rPr>
       </w:pPr>
       <w:r>
-        <w:rPr>
-          <w:i w:val="false"/>
-          <w:iCs w:val="false"/>
-          <w:caps w:val="false"/>
-          <w:smallCaps w:val="false"/>
-          <w:color w:val="091E42"/>
-          <w:spacing w:val="0"/>
-        </w:rPr>
+        <w:rPr/>
         <w:drawing>
-          <wp:inline distT="0" distB="0" distL="19050" distR="19050">
+          <wp:inline distT="0" distB="0" distL="0" distR="0">
             <wp:extent cx="3148330" cy="2915285"/>
             <wp:effectExtent l="0" t="0" r="0" b="0"/>
             <wp:docPr id="11" name="Image10" descr=""/>
@@ -8455,14 +8408,9 @@
       </w:pPr>
       <w:r>
         <w:rPr>
-          <w:rFonts w:eastAsia="Calibri" w:cs=""/>
-          <w:i w:val="false"/>
-          <w:iCs w:val="false"/>
-          <w:color w:val="000000"/>
-          <w:kern w:val="0"/>
-          <w:sz w:val="22"/>
-          <w:szCs w:val="22"/>
-          <w:lang w:val="es-ES" w:eastAsia="en-US" w:bidi="ar-SA"/>
+          <w:caps w:val="false"/>
+          <w:smallCaps w:val="false"/>
+          <w:spacing w:val="0"/>
         </w:rPr>
       </w:r>
     </w:p>
@@ -8583,15 +8531,7 @@
           <w:iCs w:val="false"/>
           <w:color w:val="000000"/>
         </w:rPr>
-        <w:t xml:space="preserve">INDIRECT group: </w:t>
-      </w:r>
-      <w:r>
-        <w:rPr>
-          <w:i w:val="false"/>
-          <w:iCs w:val="false"/>
-          <w:color w:val="000000"/>
-        </w:rPr>
-        <w:t xml:space="preserve">Este caso es un poco especial, ya que solo contiene un único </w:t>
+        <w:t xml:space="preserve">INDIRECT group: Este caso es un poco especial, ya que solo contiene un único </w:t>
       </w:r>
       <w:r>
         <w:rPr>
@@ -8630,15 +8570,7 @@
           <w:iCs w:val="false"/>
           <w:color w:val="000000"/>
         </w:rPr>
-        <w:t xml:space="preserve">FAST-FAILOVER group: </w:t>
-      </w:r>
-      <w:r>
-        <w:rPr>
-          <w:i w:val="false"/>
-          <w:iCs w:val="false"/>
-          <w:color w:val="000000"/>
-        </w:rPr>
-        <w:t xml:space="preserve">Este tipo de grupo está diseñado para detectar y superar fallos en los puertos. Cada </w:t>
+        <w:t xml:space="preserve">FAST-FAILOVER group: Este tipo de grupo está diseñado para detectar y superar fallos en los puertos. Cada </w:t>
       </w:r>
       <w:r>
         <w:rPr>
@@ -8732,10 +8664,38 @@
       </w:pPr>
       <w:r>
         <w:rPr>
+          <w:color w:val="000000"/>
+        </w:rPr>
+      </w:r>
+    </w:p>
+    <w:p>
+      <w:pPr>
+        <w:pStyle w:val="TextBody"/>
+        <w:rPr/>
+      </w:pPr>
+      <w:r>
+        <w:rPr>
           <w:i w:val="false"/>
           <w:iCs w:val="false"/>
           <w:color w:val="000000"/>
         </w:rPr>
+        <w:t>4.4.</w:t>
+      </w:r>
+      <w:r>
+        <w:rPr>
+          <w:i w:val="false"/>
+          <w:iCs w:val="false"/>
+          <w:color w:val="000000"/>
+        </w:rPr>
+        <w:t>2</w:t>
+      </w:r>
+      <w:r>
+        <w:rPr>
+          <w:i w:val="false"/>
+          <w:iCs w:val="false"/>
+          <w:color w:val="000000"/>
+        </w:rPr>
+        <w:t xml:space="preserve"> Método activate</w:t>
       </w:r>
     </w:p>
     <w:p>
@@ -8749,15 +8709,13 @@
           <w:iCs w:val="false"/>
           <w:color w:val="000000"/>
         </w:rPr>
-        <w:t>4.4.1 Método activate</w:t>
+        <w:t>En este método en primer lugar definimos como parámetros configurables los puertos que van a ser troncales. Se ponen como configurables para que sea más sencillo en caso de que se modifique la topología de la red modificarlos, y así mantener el código. En nuestro caso, los puertos seleccionados para ser troncales son los 10, 11, 12 y 13 de la topología del open V switch. A la hora de programar hay que sumar 1 a estos valores ya que no contabiliza el 0 como puerto y empieza en el 1 directamente.</w:t>
       </w:r>
     </w:p>
     <w:p>
       <w:pPr>
         <w:pStyle w:val="TextBody"/>
-        <w:rPr>
-          <w:color w:val="000000"/>
-        </w:rPr>
+        <w:rPr/>
       </w:pPr>
       <w:r>
         <w:rPr>
@@ -8765,22 +8723,133 @@
           <w:iCs w:val="false"/>
           <w:color w:val="000000"/>
         </w:rPr>
-        <w:t>En este método en primer lugar definimos como parámetros configurables los puertos que van a ser troncales. Se ponen como configurables para que sea más sencillo en caso de que se modifique la topología de la red modificarlos, y así mantener el código. En nuestro caso, los puertos seleccionados para ser troncales son los 10, 11, 12 y 13 de la topología del open V switch. A la hora de programar hay que sumar 1 a estos valores ya que no contabiliza el 0 como puerto y empieza en el 1 directamente.</w:t>
+        <w:t>Por tanto, nada más activar la aplicación creamos el primer grupo. Como el proceso puede parecer un poco complejo se va a explicar detalladamente.:</w:t>
       </w:r>
     </w:p>
     <w:p>
       <w:pPr>
         <w:pStyle w:val="TextBody"/>
-        <w:rPr>
-          <w:i w:val="false"/>
+        <w:rPr/>
+      </w:pPr>
+      <w:r>
+        <w:rPr>
           <w:i w:val="false"/>
           <w:iCs w:val="false"/>
-        </w:rPr>
-      </w:pPr>
-      <w:r>
-        <w:rPr>
-          <w:color w:val="000000"/>
-        </w:rPr>
+          <w:color w:val="000000"/>
+        </w:rPr>
+        <w:t xml:space="preserve">Un grupo se crea a partir de un constructor que contiene un GroupId (arbitrariamente hemos elegido el 137, y un </w:t>
+      </w:r>
+      <w:r>
+        <w:rPr>
+          <w:i/>
+          <w:iCs/>
+          <w:color w:val="000000"/>
+        </w:rPr>
+        <w:t>DefaultGroupDescription</w:t>
+      </w:r>
+      <w:r>
+        <w:rPr>
+          <w:i w:val="false"/>
+          <w:iCs w:val="false"/>
+          <w:color w:val="000000"/>
+        </w:rPr>
+        <w:t>:</w:t>
+      </w:r>
+    </w:p>
+    <w:p>
+      <w:pPr>
+        <w:pStyle w:val="Normal"/>
+        <w:rPr>
+          <w:i w:val="false"/>
+          <w:i w:val="false"/>
+          <w:iCs w:val="false"/>
+          <w:color w:val="000000"/>
+        </w:rPr>
+      </w:pPr>
+      <w:r>
+        <w:rPr>
+          <w:rFonts w:ascii="Monospace" w:hAnsi="Monospace"/>
+          <w:i w:val="false"/>
+          <w:iCs w:val="false"/>
+          <w:color w:val="000000"/>
+          <w:sz w:val="20"/>
+          <w:shd w:fill="E8F2FE" w:val="clear"/>
+        </w:rPr>
+        <w:t xml:space="preserve">DefaultGroup </w:t>
+      </w:r>
+      <w:r>
+        <w:rPr>
+          <w:rFonts w:ascii="Monospace" w:hAnsi="Monospace"/>
+          <w:color w:val="6A3E3E"/>
+          <w:sz w:val="20"/>
+          <w:shd w:fill="E8F2FE" w:val="clear"/>
+        </w:rPr>
+        <w:t>dgd</w:t>
+      </w:r>
+      <w:r>
+        <w:rPr>
+          <w:rFonts w:ascii="Monospace" w:hAnsi="Monospace"/>
+          <w:color w:val="000000"/>
+          <w:sz w:val="20"/>
+          <w:shd w:fill="E8F2FE" w:val="clear"/>
+        </w:rPr>
+        <w:t xml:space="preserve"> = </w:t>
+      </w:r>
+      <w:r>
+        <w:rPr>
+          <w:rFonts w:ascii="Monospace" w:hAnsi="Monospace"/>
+          <w:b/>
+          <w:color w:val="7F0055"/>
+          <w:sz w:val="20"/>
+          <w:shd w:fill="E8F2FE" w:val="clear"/>
+        </w:rPr>
+        <w:t>new</w:t>
+      </w:r>
+      <w:r>
+        <w:rPr>
+          <w:rFonts w:ascii="Monospace" w:hAnsi="Monospace"/>
+          <w:color w:val="000000"/>
+          <w:sz w:val="20"/>
+          <w:shd w:fill="E8F2FE" w:val="clear"/>
+        </w:rPr>
+        <w:t xml:space="preserve"> DefaultGroup(</w:t>
+      </w:r>
+      <w:r>
+        <w:rPr>
+          <w:rFonts w:ascii="Monospace" w:hAnsi="Monospace"/>
+          <w:b/>
+          <w:color w:val="7F0055"/>
+          <w:sz w:val="20"/>
+          <w:shd w:fill="E8F2FE" w:val="clear"/>
+        </w:rPr>
+        <w:t>new</w:t>
+      </w:r>
+      <w:r>
+        <w:rPr>
+          <w:rFonts w:ascii="Monospace" w:hAnsi="Monospace"/>
+          <w:color w:val="000000"/>
+          <w:sz w:val="20"/>
+          <w:shd w:fill="E8F2FE" w:val="clear"/>
+        </w:rPr>
+        <w:t xml:space="preserve"> GroupId(137),</w:t>
+      </w:r>
+      <w:r>
+        <w:rPr>
+          <w:rFonts w:ascii="Monospace" w:hAnsi="Monospace"/>
+          <w:color w:val="6A3E3E"/>
+          <w:sz w:val="20"/>
+          <w:shd w:fill="E8F2FE" w:val="clear"/>
+        </w:rPr>
+        <w:t>degd</w:t>
+      </w:r>
+      <w:r>
+        <w:rPr>
+          <w:rFonts w:ascii="Monospace" w:hAnsi="Monospace"/>
+          <w:color w:val="000000"/>
+          <w:sz w:val="20"/>
+          <w:shd w:fill="E8F2FE" w:val="clear"/>
+        </w:rPr>
+        <w:t>);</w:t>
       </w:r>
     </w:p>
     <w:p>
@@ -8796,7 +8865,6 @@
         <w:rPr>
           <w:i w:val="false"/>
           <w:iCs w:val="false"/>
-          <w:color w:val="000000"/>
         </w:rPr>
       </w:r>
     </w:p>
@@ -8807,49 +8875,999 @@
           <w:i w:val="false"/>
           <w:i w:val="false"/>
           <w:iCs w:val="false"/>
-          <w:color w:val="000000"/>
         </w:rPr>
       </w:pPr>
       <w:r>
         <w:rPr>
           <w:i w:val="false"/>
           <w:iCs w:val="false"/>
-          <w:color w:val="000000"/>
+        </w:rPr>
+        <w:t xml:space="preserve">A su vez, un </w:t>
+      </w:r>
+      <w:r>
+        <w:rPr>
+          <w:i/>
+          <w:iCs/>
+        </w:rPr>
+        <w:t>DefaultGroupDescription</w:t>
+      </w:r>
+      <w:r>
+        <w:rPr>
+          <w:i w:val="false"/>
+          <w:iCs w:val="false"/>
+        </w:rPr>
+        <w:t xml:space="preserve"> tiene varios constructores. Usaremos el utilizado para las aplicaciones de la API del norte. Está formado por el dispositivo, el tipo de grupo que va a ser, los </w:t>
+      </w:r>
+      <w:r>
+        <w:rPr>
+          <w:i/>
+          <w:iCs/>
+        </w:rPr>
+        <w:t>GroupB</w:t>
+      </w:r>
+      <w:r>
+        <w:rPr>
+          <w:i/>
+          <w:iCs/>
+        </w:rPr>
+        <w:t>uckets</w:t>
+      </w:r>
+      <w:r>
+        <w:rPr>
+          <w:i w:val="false"/>
+          <w:iCs w:val="false"/>
+        </w:rPr>
+        <w:t>, una clave para el grupo, el groupId definido previamente y la aplicación en la que se va a instanciar.</w:t>
+      </w:r>
+    </w:p>
+    <w:p>
+      <w:pPr>
+        <w:pStyle w:val="Normal"/>
+        <w:rPr>
+          <w:i w:val="false"/>
+          <w:i w:val="false"/>
+          <w:iCs w:val="false"/>
+        </w:rPr>
+      </w:pPr>
+      <w:r>
+        <w:rPr>
+          <w:rFonts w:ascii="Monospace" w:hAnsi="Monospace"/>
+          <w:i w:val="false"/>
+          <w:iCs w:val="false"/>
+          <w:color w:val="000000"/>
+          <w:sz w:val="20"/>
+        </w:rPr>
+        <w:t xml:space="preserve">DefaultGroupDescription </w:t>
+      </w:r>
+      <w:r>
+        <w:rPr>
+          <w:rFonts w:ascii="Monospace" w:hAnsi="Monospace"/>
+          <w:i w:val="false"/>
+          <w:iCs w:val="false"/>
+          <w:color w:val="6A3E3E"/>
+          <w:sz w:val="20"/>
+        </w:rPr>
+        <w:t>degd</w:t>
+      </w:r>
+      <w:r>
+        <w:rPr>
+          <w:rFonts w:ascii="Monospace" w:hAnsi="Monospace"/>
+          <w:i w:val="false"/>
+          <w:iCs w:val="false"/>
+          <w:color w:val="000000"/>
+          <w:sz w:val="20"/>
+        </w:rPr>
+        <w:t xml:space="preserve"> = </w:t>
+      </w:r>
+      <w:r>
+        <w:rPr>
+          <w:rFonts w:ascii="Monospace" w:hAnsi="Monospace"/>
+          <w:b/>
+          <w:i w:val="false"/>
+          <w:iCs w:val="false"/>
+          <w:color w:val="7F0055"/>
+          <w:sz w:val="20"/>
+        </w:rPr>
+        <w:t>new</w:t>
+      </w:r>
+      <w:r>
+        <w:rPr>
+          <w:rFonts w:ascii="Monospace" w:hAnsi="Monospace"/>
+          <w:i w:val="false"/>
+          <w:iCs w:val="false"/>
+          <w:color w:val="000000"/>
+          <w:sz w:val="20"/>
+        </w:rPr>
+        <w:t xml:space="preserve"> DefaultGroupDescription(</w:t>
+      </w:r>
+      <w:r>
+        <w:rPr>
+          <w:rFonts w:ascii="Monospace" w:hAnsi="Monospace"/>
+          <w:i w:val="false"/>
+          <w:iCs w:val="false"/>
+          <w:color w:val="6A3E3E"/>
+          <w:sz w:val="20"/>
+        </w:rPr>
+        <w:t>d</w:t>
+      </w:r>
+      <w:r>
+        <w:rPr>
+          <w:rFonts w:ascii="Monospace" w:hAnsi="Monospace"/>
+          <w:i w:val="false"/>
+          <w:iCs w:val="false"/>
+          <w:color w:val="000000"/>
+          <w:sz w:val="20"/>
+        </w:rPr>
+        <w:t>.id(), GroupDescription.Type.</w:t>
+      </w:r>
+      <w:r>
+        <w:rPr>
+          <w:rFonts w:ascii="Monospace" w:hAnsi="Monospace"/>
+          <w:b/>
+          <w:i/>
+          <w:iCs w:val="false"/>
+          <w:color w:val="0000C0"/>
+          <w:sz w:val="20"/>
+        </w:rPr>
+        <w:t>SELECT</w:t>
+      </w:r>
+      <w:r>
+        <w:rPr>
+          <w:rFonts w:ascii="Monospace" w:hAnsi="Monospace"/>
+          <w:i w:val="false"/>
+          <w:iCs w:val="false"/>
+          <w:color w:val="000000"/>
+          <w:sz w:val="20"/>
+        </w:rPr>
+        <w:t>,</w:t>
+      </w:r>
+      <w:r>
+        <w:rPr>
+          <w:rFonts w:ascii="Monospace" w:hAnsi="Monospace"/>
+          <w:i w:val="false"/>
+          <w:iCs w:val="false"/>
+          <w:color w:val="0000C0"/>
+          <w:sz w:val="20"/>
+        </w:rPr>
+        <w:t>gbs</w:t>
+      </w:r>
+      <w:r>
+        <w:rPr>
+          <w:rFonts w:ascii="Monospace" w:hAnsi="Monospace"/>
+          <w:i w:val="false"/>
+          <w:iCs w:val="false"/>
+          <w:color w:val="000000"/>
+          <w:sz w:val="20"/>
+        </w:rPr>
+        <w:t>,</w:t>
+      </w:r>
+      <w:r>
+        <w:rPr>
+          <w:rFonts w:ascii="Monospace" w:hAnsi="Monospace"/>
+          <w:i w:val="false"/>
+          <w:iCs w:val="false"/>
+          <w:color w:val="0000C0"/>
+          <w:sz w:val="20"/>
+        </w:rPr>
+        <w:t>k</w:t>
+      </w:r>
+      <w:r>
+        <w:rPr>
+          <w:rFonts w:ascii="Monospace" w:hAnsi="Monospace"/>
+          <w:i w:val="false"/>
+          <w:iCs w:val="false"/>
+          <w:color w:val="000000"/>
+          <w:sz w:val="20"/>
+        </w:rPr>
+        <w:t>,137,</w:t>
+      </w:r>
+      <w:r>
+        <w:rPr>
+          <w:rFonts w:ascii="Monospace" w:hAnsi="Monospace"/>
+          <w:i w:val="false"/>
+          <w:iCs w:val="false"/>
+          <w:color w:val="0000C0"/>
+          <w:sz w:val="20"/>
+        </w:rPr>
+        <w:t>appId</w:t>
+      </w:r>
+      <w:r>
+        <w:rPr>
+          <w:rFonts w:ascii="Monospace" w:hAnsi="Monospace"/>
+          <w:i w:val="false"/>
+          <w:iCs w:val="false"/>
+          <w:color w:val="000000"/>
+          <w:sz w:val="20"/>
+        </w:rPr>
+        <w:t>);</w:t>
+      </w:r>
+    </w:p>
+    <w:p>
+      <w:pPr>
+        <w:pStyle w:val="Normal"/>
+        <w:rPr>
+          <w:rFonts w:ascii="Monospace" w:hAnsi="Monospace"/>
+          <w:color w:val="000000"/>
+          <w:sz w:val="20"/>
+        </w:rPr>
+      </w:pPr>
+      <w:r>
+        <w:rPr>
+          <w:i w:val="false"/>
+          <w:iCs w:val="false"/>
+        </w:rPr>
+      </w:r>
+    </w:p>
+    <w:p>
+      <w:pPr>
+        <w:pStyle w:val="Normal"/>
+        <w:rPr>
+          <w:rFonts w:ascii="Times New Roman" w:hAnsi="Times New Roman" w:eastAsia="Calibri" w:cs="" w:cstheme="minorBidi" w:eastAsiaTheme="minorHAnsi"/>
+          <w:i w:val="false"/>
+          <w:i w:val="false"/>
+          <w:iCs w:val="false"/>
+          <w:color w:val="auto"/>
+          <w:kern w:val="0"/>
+          <w:sz w:val="22"/>
+          <w:szCs w:val="22"/>
+          <w:lang w:val="es-ES" w:eastAsia="en-US" w:bidi="ar-SA"/>
+        </w:rPr>
+      </w:pPr>
+      <w:r>
+        <w:rPr>
+          <w:rFonts w:eastAsia="Calibri" w:cs="" w:cstheme="minorBidi" w:eastAsiaTheme="minorHAnsi"/>
+          <w:i w:val="false"/>
+          <w:iCs w:val="false"/>
+          <w:color w:val="auto"/>
+          <w:kern w:val="0"/>
+          <w:sz w:val="22"/>
+          <w:szCs w:val="22"/>
+          <w:lang w:val="es-ES" w:eastAsia="en-US" w:bidi="ar-SA"/>
+        </w:rPr>
+        <w:t>Nuevamente, a s</w:t>
+      </w:r>
+      <w:r>
+        <w:rPr>
+          <w:rFonts w:eastAsia="Calibri" w:cs="" w:cstheme="minorBidi" w:eastAsiaTheme="minorHAnsi"/>
+          <w:i w:val="false"/>
+          <w:iCs w:val="false"/>
+          <w:color w:val="auto"/>
+          <w:kern w:val="0"/>
+          <w:sz w:val="22"/>
+          <w:szCs w:val="22"/>
+          <w:lang w:val="es-ES" w:eastAsia="en-US" w:bidi="ar-SA"/>
+        </w:rPr>
+        <w:t xml:space="preserve">u vez, los </w:t>
+      </w:r>
+      <w:r>
+        <w:rPr>
+          <w:rFonts w:eastAsia="Calibri" w:cs="" w:cstheme="minorBidi" w:eastAsiaTheme="minorHAnsi"/>
+          <w:i/>
+          <w:iCs/>
+          <w:color w:val="auto"/>
+          <w:kern w:val="0"/>
+          <w:sz w:val="22"/>
+          <w:szCs w:val="22"/>
+          <w:lang w:val="es-ES" w:eastAsia="en-US" w:bidi="ar-SA"/>
+        </w:rPr>
+        <w:t>GroupBuckets</w:t>
+      </w:r>
+      <w:r>
+        <w:rPr>
+          <w:rFonts w:eastAsia="Calibri" w:cs="" w:cstheme="minorBidi" w:eastAsiaTheme="minorHAnsi"/>
+          <w:i w:val="false"/>
+          <w:iCs w:val="false"/>
+          <w:color w:val="auto"/>
+          <w:kern w:val="0"/>
+          <w:sz w:val="22"/>
+          <w:szCs w:val="22"/>
+          <w:lang w:val="es-ES" w:eastAsia="en-US" w:bidi="ar-SA"/>
+        </w:rPr>
+        <w:t xml:space="preserve"> está formado por un ArrayList que contiene todos los buckets individuales que tiene el grupo</w:t>
+      </w:r>
+    </w:p>
+    <w:p>
+      <w:pPr>
+        <w:pStyle w:val="Normal"/>
+        <w:rPr>
+          <w:i w:val="false"/>
+          <w:i w:val="false"/>
+          <w:iCs w:val="false"/>
+        </w:rPr>
+      </w:pPr>
+      <w:r>
+        <w:rPr>
+          <w:rFonts w:ascii="Monospace" w:hAnsi="Monospace"/>
+          <w:i w:val="false"/>
+          <w:iCs w:val="false"/>
+          <w:color w:val="0000C0"/>
+          <w:sz w:val="20"/>
+          <w:shd w:fill="E8F2FE" w:val="clear"/>
+        </w:rPr>
+        <w:t>gbs</w:t>
+      </w:r>
+      <w:r>
+        <w:rPr>
+          <w:rFonts w:ascii="Monospace" w:hAnsi="Monospace"/>
+          <w:i w:val="false"/>
+          <w:iCs w:val="false"/>
+          <w:color w:val="000000"/>
+          <w:sz w:val="20"/>
+          <w:shd w:fill="E8F2FE" w:val="clear"/>
+        </w:rPr>
+        <w:t xml:space="preserve"> = </w:t>
+      </w:r>
+      <w:r>
+        <w:rPr>
+          <w:rFonts w:ascii="Monospace" w:hAnsi="Monospace"/>
+          <w:b/>
+          <w:i w:val="false"/>
+          <w:iCs w:val="false"/>
+          <w:color w:val="7F0055"/>
+          <w:sz w:val="20"/>
+          <w:shd w:fill="E8F2FE" w:val="clear"/>
+        </w:rPr>
+        <w:t>new</w:t>
+      </w:r>
+      <w:r>
+        <w:rPr>
+          <w:rFonts w:ascii="Monospace" w:hAnsi="Monospace"/>
+          <w:i w:val="false"/>
+          <w:iCs w:val="false"/>
+          <w:color w:val="000000"/>
+          <w:sz w:val="20"/>
+          <w:shd w:fill="E8F2FE" w:val="clear"/>
+        </w:rPr>
+        <w:t xml:space="preserve"> GroupBuckets(</w:t>
+      </w:r>
+      <w:r>
+        <w:rPr>
+          <w:rFonts w:ascii="Monospace" w:hAnsi="Monospace"/>
+          <w:i w:val="false"/>
+          <w:iCs w:val="false"/>
+          <w:color w:val="6A3E3E"/>
+          <w:sz w:val="20"/>
+          <w:shd w:fill="E8F2FE" w:val="clear"/>
+        </w:rPr>
+        <w:t>listGroup</w:t>
+      </w:r>
+      <w:r>
+        <w:rPr>
+          <w:rFonts w:ascii="Monospace" w:hAnsi="Monospace"/>
+          <w:i w:val="false"/>
+          <w:iCs w:val="false"/>
+          <w:color w:val="000000"/>
+          <w:sz w:val="20"/>
+          <w:shd w:fill="E8F2FE" w:val="clear"/>
+        </w:rPr>
+        <w:t>);</w:t>
+      </w:r>
+    </w:p>
+    <w:p>
+      <w:pPr>
+        <w:pStyle w:val="Normal"/>
+        <w:ind w:hanging="0"/>
+        <w:jc w:val="left"/>
+        <w:rPr>
+          <w:i w:val="false"/>
+          <w:i w:val="false"/>
+          <w:iCs w:val="false"/>
+        </w:rPr>
+      </w:pPr>
+      <w:r>
+        <w:rPr>
+          <w:rFonts w:ascii="Monospace" w:hAnsi="Monospace"/>
+          <w:i w:val="false"/>
+          <w:iCs w:val="false"/>
+          <w:color w:val="000000"/>
+          <w:sz w:val="20"/>
+          <w:highlight w:val="blue"/>
+        </w:rPr>
+        <w:t xml:space="preserve">List&lt;GroupBucket&gt; </w:t>
+      </w:r>
+      <w:r>
+        <w:rPr>
+          <w:rFonts w:ascii="Monospace" w:hAnsi="Monospace"/>
+          <w:i w:val="false"/>
+          <w:iCs w:val="false"/>
+          <w:color w:val="6A3E3E"/>
+          <w:sz w:val="20"/>
+        </w:rPr>
+        <w:t>listGroup</w:t>
+      </w:r>
+      <w:r>
+        <w:rPr>
+          <w:rFonts w:ascii="Monospace" w:hAnsi="Monospace"/>
+          <w:i w:val="false"/>
+          <w:iCs w:val="false"/>
+          <w:color w:val="000000"/>
+          <w:sz w:val="20"/>
+        </w:rPr>
+        <w:t xml:space="preserve"> = </w:t>
+      </w:r>
+      <w:r>
+        <w:rPr>
+          <w:rFonts w:ascii="Monospace" w:hAnsi="Monospace"/>
+          <w:b/>
+          <w:i w:val="false"/>
+          <w:iCs w:val="false"/>
+          <w:color w:val="7F0055"/>
+          <w:sz w:val="20"/>
+        </w:rPr>
+        <w:t xml:space="preserve">new </w:t>
+      </w:r>
+      <w:r>
+        <w:rPr>
+          <w:rFonts w:ascii="Monospace" w:hAnsi="Monospace"/>
+          <w:i w:val="false"/>
+          <w:iCs w:val="false"/>
+          <w:color w:val="000000"/>
+          <w:sz w:val="20"/>
+        </w:rPr>
+        <w:t>ArrayList&lt;GroupBucket&gt;();</w:t>
+      </w:r>
+    </w:p>
+    <w:p>
+      <w:pPr>
+        <w:pStyle w:val="Normal"/>
+        <w:rPr>
+          <w:rFonts w:ascii="Monospace" w:hAnsi="Monospace"/>
+          <w:color w:val="000000"/>
+          <w:sz w:val="20"/>
+          <w:highlight w:val="blue"/>
+        </w:rPr>
+      </w:pPr>
+      <w:r>
+        <w:rPr>
+          <w:i w:val="false"/>
+          <w:iCs w:val="false"/>
         </w:rPr>
       </w:r>
     </w:p>
     <w:p>
       <w:pPr>
         <w:pStyle w:val="TextBody"/>
+        <w:rPr/>
+      </w:pPr>
+      <w:r>
+        <w:rPr/>
+        <w:t>Finalmente, a este ArrayList de GroupBucket creado le iremos añadiendo cada bucket individual:</w:t>
+      </w:r>
+    </w:p>
+    <w:p>
+      <w:pPr>
+        <w:pStyle w:val="Normal"/>
         <w:rPr>
           <w:i w:val="false"/>
           <w:i w:val="false"/>
           <w:iCs w:val="false"/>
-          <w:color w:val="000000"/>
-        </w:rPr>
-      </w:pPr>
-      <w:r>
-        <w:rPr>
+        </w:rPr>
+      </w:pPr>
+      <w:r>
+        <w:rPr>
+          <w:rFonts w:ascii="Monospace" w:hAnsi="Monospace"/>
           <w:i w:val="false"/>
           <w:iCs w:val="false"/>
           <w:color w:val="000000"/>
-        </w:rPr>
+          <w:sz w:val="20"/>
+          <w:shd w:fill="E8F2FE" w:val="clear"/>
+        </w:rPr>
+        <w:t xml:space="preserve">GroupBucket </w:t>
+      </w:r>
+      <w:r>
+        <w:rPr>
+          <w:rFonts w:ascii="Monospace" w:hAnsi="Monospace"/>
+          <w:i w:val="false"/>
+          <w:iCs w:val="false"/>
+          <w:color w:val="6A3E3E"/>
+          <w:sz w:val="20"/>
+          <w:shd w:fill="E8F2FE" w:val="clear"/>
+        </w:rPr>
+        <w:t>gb</w:t>
+      </w:r>
+      <w:r>
+        <w:rPr>
+          <w:rFonts w:ascii="Monospace" w:hAnsi="Monospace"/>
+          <w:i w:val="false"/>
+          <w:iCs w:val="false"/>
+          <w:color w:val="000000"/>
+          <w:sz w:val="20"/>
+          <w:shd w:fill="E8F2FE" w:val="clear"/>
+        </w:rPr>
+        <w:t xml:space="preserve"> = DefaultGroupBucket.</w:t>
+      </w:r>
+      <w:r>
+        <w:rPr>
+          <w:rFonts w:ascii="Monospace" w:hAnsi="Monospace"/>
+          <w:i/>
+          <w:iCs w:val="false"/>
+          <w:color w:val="000000"/>
+          <w:sz w:val="20"/>
+          <w:shd w:fill="E8F2FE" w:val="clear"/>
+        </w:rPr>
+        <w:t>createSelectGroupBucket</w:t>
+      </w:r>
+      <w:r>
+        <w:rPr>
+          <w:rFonts w:ascii="Monospace" w:hAnsi="Monospace"/>
+          <w:i w:val="false"/>
+          <w:iCs w:val="false"/>
+          <w:color w:val="000000"/>
+          <w:sz w:val="20"/>
+          <w:shd w:fill="E8F2FE" w:val="clear"/>
+        </w:rPr>
+        <w:t>(</w:t>
+      </w:r>
+      <w:r>
+        <w:rPr>
+          <w:rFonts w:ascii="Monospace" w:hAnsi="Monospace"/>
+          <w:i w:val="false"/>
+          <w:iCs w:val="false"/>
+          <w:color w:val="6A3E3E"/>
+          <w:sz w:val="20"/>
+          <w:shd w:fill="E8F2FE" w:val="clear"/>
+        </w:rPr>
+        <w:t>sendPort</w:t>
+      </w:r>
+      <w:r>
+        <w:rPr>
+          <w:rFonts w:ascii="Monospace" w:hAnsi="Monospace"/>
+          <w:i w:val="false"/>
+          <w:iCs w:val="false"/>
+          <w:color w:val="000000"/>
+          <w:sz w:val="20"/>
+          <w:shd w:fill="E8F2FE" w:val="clear"/>
+        </w:rPr>
+        <w:t>);</w:t>
       </w:r>
     </w:p>
     <w:p>
       <w:pPr>
         <w:pStyle w:val="TextBody"/>
-        <w:rPr>
-          <w:i w:val="false"/>
+        <w:rPr/>
+      </w:pPr>
+      <w:r>
+        <w:rPr/>
+        <w:t>Cada GroupBucket tendrá como argumento la acción a llevar por él, en nuestro caso enviarlo por el primer puerto troncal que tenga la red:</w:t>
+      </w:r>
+    </w:p>
+    <w:p>
+      <w:pPr>
+        <w:pStyle w:val="Normal"/>
+        <w:rPr>
+          <w:highlight w:val="blue"/>
+        </w:rPr>
+      </w:pPr>
+      <w:r>
+        <w:rPr>
+          <w:rFonts w:eastAsia="Calibri" w:cs="" w:cstheme="minorBidi" w:eastAsiaTheme="minorHAnsi"/>
           <w:i w:val="false"/>
           <w:iCs w:val="false"/>
-        </w:rPr>
-      </w:pPr>
-      <w:r>
-        <w:rPr>
+          <w:color w:val="auto"/>
+          <w:kern w:val="0"/>
+          <w:sz w:val="22"/>
+          <w:szCs w:val="22"/>
+          <w:lang w:val="es-ES" w:eastAsia="en-US" w:bidi="ar-SA"/>
+        </w:rPr>
+      </w:r>
+    </w:p>
+    <w:p>
+      <w:pPr>
+        <w:pStyle w:val="Normal"/>
+        <w:ind w:hanging="0"/>
+        <w:jc w:val="left"/>
+        <w:rPr>
+          <w:i w:val="false"/>
           <w:i w:val="false"/>
           <w:iCs w:val="false"/>
         </w:rPr>
+      </w:pPr>
+      <w:r>
+        <w:rPr>
+          <w:rFonts w:ascii="Monospace" w:hAnsi="Monospace"/>
+          <w:i w:val="false"/>
+          <w:iCs w:val="false"/>
+          <w:color w:val="000000"/>
+          <w:sz w:val="20"/>
+        </w:rPr>
+        <w:t xml:space="preserve">TrafficTreatment </w:t>
+      </w:r>
+      <w:r>
+        <w:rPr>
+          <w:rFonts w:ascii="Monospace" w:hAnsi="Monospace"/>
+          <w:i w:val="false"/>
+          <w:iCs w:val="false"/>
+          <w:color w:val="6A3E3E"/>
+          <w:sz w:val="20"/>
+        </w:rPr>
+        <w:t>sendPort</w:t>
+      </w:r>
+      <w:r>
+        <w:rPr>
+          <w:rFonts w:ascii="Monospace" w:hAnsi="Monospace"/>
+          <w:i w:val="false"/>
+          <w:iCs w:val="false"/>
+          <w:color w:val="000000"/>
+          <w:sz w:val="20"/>
+        </w:rPr>
+        <w:t xml:space="preserve"> = DefaultTrafficTreatment.</w:t>
+      </w:r>
+      <w:r>
+        <w:rPr>
+          <w:rFonts w:ascii="Monospace" w:hAnsi="Monospace"/>
+          <w:i/>
+          <w:iCs w:val="false"/>
+          <w:color w:val="000000"/>
+          <w:sz w:val="20"/>
+        </w:rPr>
+        <w:t>builder</w:t>
+      </w:r>
+      <w:r>
+        <w:rPr>
+          <w:rFonts w:ascii="Monospace" w:hAnsi="Monospace"/>
+          <w:i w:val="false"/>
+          <w:iCs w:val="false"/>
+          <w:color w:val="000000"/>
+          <w:sz w:val="20"/>
+        </w:rPr>
+        <w:t>()</w:t>
+      </w:r>
+    </w:p>
+    <w:p>
+      <w:pPr>
+        <w:pStyle w:val="Normal"/>
+        <w:ind w:hanging="0"/>
+        <w:jc w:val="left"/>
+        <w:rPr>
+          <w:i w:val="false"/>
+          <w:i w:val="false"/>
+          <w:iCs w:val="false"/>
+        </w:rPr>
+      </w:pPr>
+      <w:r>
+        <w:rPr>
+          <w:rFonts w:ascii="Monospace" w:hAnsi="Monospace"/>
+          <w:i w:val="false"/>
+          <w:iCs w:val="false"/>
+          <w:color w:val="000000"/>
+          <w:sz w:val="20"/>
+        </w:rPr>
+        <w:t>.setOutput(PortNumber.</w:t>
+      </w:r>
+      <w:r>
+        <w:rPr>
+          <w:rFonts w:ascii="Monospace" w:hAnsi="Monospace"/>
+          <w:i/>
+          <w:iCs w:val="false"/>
+          <w:color w:val="000000"/>
+          <w:sz w:val="20"/>
+        </w:rPr>
+        <w:t>portNumber</w:t>
+      </w:r>
+      <w:r>
+        <w:rPr>
+          <w:rFonts w:ascii="Monospace" w:hAnsi="Monospace"/>
+          <w:i w:val="false"/>
+          <w:iCs w:val="false"/>
+          <w:color w:val="000000"/>
+          <w:sz w:val="20"/>
+        </w:rPr>
+        <w:t>(</w:t>
+      </w:r>
+      <w:r>
+        <w:rPr>
+          <w:rFonts w:ascii="Monospace" w:hAnsi="Monospace"/>
+          <w:i w:val="false"/>
+          <w:iCs w:val="false"/>
+          <w:color w:val="0000C0"/>
+          <w:sz w:val="20"/>
+        </w:rPr>
+        <w:t>puerto</w:t>
+      </w:r>
+      <w:r>
+        <w:rPr>
+          <w:rFonts w:ascii="Monospace" w:hAnsi="Monospace"/>
+          <w:i w:val="false"/>
+          <w:iCs w:val="false"/>
+          <w:color w:val="0000C0"/>
+          <w:sz w:val="20"/>
+        </w:rPr>
+        <w:t>)</w:t>
+      </w:r>
+      <w:r>
+        <w:rPr>
+          <w:rFonts w:ascii="Monospace" w:hAnsi="Monospace"/>
+          <w:i w:val="false"/>
+          <w:iCs w:val="false"/>
+          <w:color w:val="000000"/>
+          <w:sz w:val="20"/>
+        </w:rPr>
+        <w:t>)).build();</w:t>
+      </w:r>
+    </w:p>
+    <w:p>
+      <w:pPr>
+        <w:pStyle w:val="Normal"/>
+        <w:ind w:hanging="0"/>
+        <w:jc w:val="left"/>
+        <w:rPr>
+          <w:rFonts w:ascii="Monospace" w:hAnsi="Monospace"/>
+          <w:color w:val="000000"/>
+          <w:sz w:val="20"/>
+        </w:rPr>
+      </w:pPr>
+      <w:r>
+        <w:rPr>
+          <w:i w:val="false"/>
+          <w:iCs w:val="false"/>
+        </w:rPr>
+      </w:r>
+    </w:p>
+    <w:p>
+      <w:pPr>
+        <w:pStyle w:val="TextBody"/>
+        <w:rPr/>
+      </w:pPr>
+      <w:r>
+        <w:rPr/>
+        <w:t xml:space="preserve">Por tanto, lo que hemos hecho es crear un grupo que por el momento tiene un único bucket, que consiste en enviar por el puerto 10 cuando se utilice. </w:t>
+      </w:r>
+    </w:p>
+    <w:p>
+      <w:pPr>
+        <w:pStyle w:val="TextBody"/>
+        <w:rPr/>
+      </w:pPr>
+      <w:r>
+        <w:rPr/>
+        <w:t>El siguiente paso es determinar 3 umbrales de tráfico acordes (al igual que los puertos son parámetros configurables). Cuando el tráfico agregado en toda la red supere un determinado umbral añadiremos un nuevo bucket que contenga el siguiente puerto.</w:t>
+      </w:r>
+    </w:p>
+    <w:p>
+      <w:pPr>
+        <w:pStyle w:val="TextBody"/>
+        <w:rPr/>
+      </w:pPr>
+      <w:r>
+        <w:rPr/>
+        <w:t xml:space="preserve">Para poder obtener el tráfico agregado creamos una tarea y en ella obtenemos las </w:t>
+      </w:r>
+      <w:r>
+        <w:rPr>
+          <w:i w:val="false"/>
+          <w:iCs w:val="false"/>
+        </w:rPr>
+        <w:t>delta estadísticas de cada puerto que iremos almacenando de acuerdo a la siguiente ecuación:</w:t>
+      </w:r>
+    </w:p>
+    <w:p>
+      <w:pPr>
+        <w:pStyle w:val="Normal"/>
+        <w:rPr/>
+      </w:pPr>
+      <w:r>
+        <w:rPr>
+          <w:rFonts w:ascii="Monospace" w:hAnsi="Monospace"/>
+          <w:color w:val="0000C0"/>
+          <w:sz w:val="20"/>
+        </w:rPr>
+        <w:t>bitsPorSegundo</w:t>
+      </w:r>
+      <w:r>
+        <w:rPr>
+          <w:rFonts w:ascii="Monospace" w:hAnsi="Monospace"/>
+          <w:color w:val="000000"/>
+          <w:sz w:val="20"/>
+        </w:rPr>
+        <w:t>=</w:t>
+      </w:r>
+      <w:r>
+        <w:rPr>
+          <w:rFonts w:ascii="Monospace" w:hAnsi="Monospace"/>
+          <w:color w:val="0000C0"/>
+          <w:sz w:val="20"/>
+        </w:rPr>
+        <w:t>bitsPorSegundo+</w:t>
+      </w:r>
+      <w:r>
+        <w:rPr>
+          <w:rFonts w:ascii="Monospace" w:hAnsi="Monospace"/>
+          <w:color w:val="000000"/>
+          <w:sz w:val="20"/>
+        </w:rPr>
+        <w:t>(</w:t>
+      </w:r>
+      <w:r>
+        <w:rPr>
+          <w:rFonts w:ascii="Monospace" w:hAnsi="Monospace"/>
+          <w:color w:val="6A3E3E"/>
+          <w:sz w:val="20"/>
+        </w:rPr>
+        <w:t>traffic</w:t>
+      </w:r>
+      <w:r>
+        <w:rPr>
+          <w:rFonts w:ascii="Monospace" w:hAnsi="Monospace"/>
+          <w:color w:val="000000"/>
+          <w:sz w:val="20"/>
+        </w:rPr>
+        <w:t>.bytesSent()*8)/</w:t>
+      </w:r>
+      <w:r>
+        <w:rPr>
+          <w:rFonts w:ascii="Monospace" w:hAnsi="Monospace"/>
+          <w:color w:val="0000C0"/>
+          <w:sz w:val="20"/>
+        </w:rPr>
+        <w:t>temporizadorTarea</w:t>
+      </w:r>
+      <w:r>
+        <w:rPr>
+          <w:rFonts w:ascii="Monospace" w:hAnsi="Monospace"/>
+          <w:color w:val="000000"/>
+          <w:sz w:val="20"/>
+        </w:rPr>
+        <w:t xml:space="preserve">;        </w:t>
+        <w:tab/>
+        <w:tab/>
+      </w:r>
+    </w:p>
+    <w:p>
+      <w:pPr>
+        <w:pStyle w:val="Normal"/>
+        <w:rPr>
+          <w:color w:val="CE181E"/>
+        </w:rPr>
+      </w:pPr>
+      <w:r>
+        <w:rPr>
+          <w:i w:val="false"/>
+          <w:iCs w:val="false"/>
+          <w:color w:val="CE181E"/>
+        </w:rPr>
+        <w:t>PONER MODO ECUACION EN WORD</w:t>
+      </w:r>
+    </w:p>
+    <w:p>
+      <w:pPr>
+        <w:pStyle w:val="Normal"/>
+        <w:rPr>
+          <w:color w:val="000000"/>
+        </w:rPr>
+      </w:pPr>
+      <w:r>
+        <w:rPr>
+          <w:i w:val="false"/>
+          <w:iCs w:val="false"/>
+          <w:color w:val="000000"/>
+        </w:rPr>
+        <w:t xml:space="preserve">Para añadir </w:t>
+      </w:r>
+      <w:r>
+        <w:rPr>
+          <w:i/>
+          <w:iCs/>
+          <w:color w:val="000000"/>
+        </w:rPr>
+        <w:t>buckets</w:t>
+      </w:r>
+      <w:r>
+        <w:rPr>
+          <w:i w:val="false"/>
+          <w:iCs w:val="false"/>
+          <w:color w:val="000000"/>
+        </w:rPr>
+        <w:t xml:space="preserve"> simplemente creamos un nuevo tratamiento con el puerto correspondiente que esté almacenado en un nuevo</w:t>
+      </w:r>
+      <w:r>
+        <w:rPr>
+          <w:i/>
+          <w:iCs/>
+          <w:color w:val="000000"/>
+        </w:rPr>
+        <w:t xml:space="preserve"> GroupBucket</w:t>
+      </w:r>
+      <w:r>
+        <w:rPr>
+          <w:i w:val="false"/>
+          <w:iCs w:val="false"/>
+          <w:color w:val="000000"/>
+        </w:rPr>
+        <w:t xml:space="preserve"> y</w:t>
+      </w:r>
+      <w:r>
+        <w:rPr>
+          <w:i/>
+          <w:iCs/>
+          <w:color w:val="000000"/>
+        </w:rPr>
+        <w:t xml:space="preserve"> </w:t>
+      </w:r>
+      <w:r>
+        <w:rPr>
+          <w:i w:val="false"/>
+          <w:iCs w:val="false"/>
+          <w:color w:val="000000"/>
+        </w:rPr>
+        <w:t>lo añadiremos al ArrayList ya creado.</w:t>
+      </w:r>
+    </w:p>
+    <w:p>
+      <w:pPr>
+        <w:pStyle w:val="Normal"/>
+        <w:rPr>
+          <w:color w:val="000000"/>
+        </w:rPr>
+      </w:pPr>
+      <w:r>
+        <w:rPr>
+          <w:i w:val="false"/>
+          <w:iCs w:val="false"/>
+          <w:color w:val="000000"/>
+        </w:rPr>
+        <w:t xml:space="preserve">Una vez tenemos actualizado en cada iteración del temporizador predefinido los </w:t>
+      </w:r>
+      <w:r>
+        <w:rPr>
+          <w:i/>
+          <w:iCs/>
+          <w:color w:val="000000"/>
+        </w:rPr>
+        <w:t>buckets</w:t>
+      </w:r>
+      <w:r>
+        <w:rPr>
+          <w:i w:val="false"/>
+          <w:iCs w:val="false"/>
+          <w:color w:val="000000"/>
+        </w:rPr>
+        <w:t xml:space="preserve"> por los que se mandará el tráfico entre los 2 open Vswitch hay que crear las reglas de flujo que indiquen que el tráfico se mande por el grupo en vez de por los puertos propiamente dicho. Esto se tiene que realizar en el método </w:t>
+      </w:r>
+      <w:r>
+        <w:rPr>
+          <w:i/>
+          <w:iCs/>
+          <w:color w:val="000000"/>
+        </w:rPr>
+        <w:t>installRule.</w:t>
+      </w:r>
+    </w:p>
+    <w:p>
+      <w:pPr>
+        <w:pStyle w:val="Normal"/>
+        <w:rPr>
+          <w:i w:val="false"/>
+          <w:i w:val="false"/>
+          <w:iCs w:val="false"/>
+          <w:color w:val="000000"/>
+        </w:rPr>
+      </w:pPr>
+      <w:r>
+        <w:rPr>
+          <w:i w:val="false"/>
+          <w:iCs w:val="false"/>
+          <w:color w:val="000000"/>
+        </w:rPr>
+        <w:t>4.4.3 Método installRule</w:t>
+      </w:r>
+    </w:p>
+    <w:p>
+      <w:pPr>
+        <w:pStyle w:val="Normal"/>
+        <w:rPr>
+          <w:i w:val="false"/>
+          <w:i w:val="false"/>
+          <w:iCs w:val="false"/>
+          <w:color w:val="000000"/>
+        </w:rPr>
+      </w:pPr>
+      <w:r>
+        <w:rPr>
+          <w:i w:val="false"/>
+          <w:iCs w:val="false"/>
+          <w:color w:val="000000"/>
+        </w:rPr>
+        <w:t xml:space="preserve">Dentro de este método lo que nos interesa es crear una regla que indique que cuando el tráfico tenga como destino alguno de los puertos troncales </w:t>
       </w:r>
       <w:r>
         <w:br w:type="page"/>
@@ -8983,9 +10001,7 @@
         <w:bidi w:val="0"/>
         <w:spacing w:before="0" w:after="160"/>
         <w:jc w:val="both"/>
-        <w:rPr>
-          <w:rStyle w:val="InternetLink"/>
-        </w:rPr>
+        <w:rPr/>
       </w:pPr>
       <w:hyperlink r:id="rId20">
         <w:r>
@@ -9070,7 +10086,7 @@
         <w:docPartGallery w:val="Page Numbers (Bottom of Page)"/>
         <w:docPartUnique w:val="true"/>
       </w:docPartObj>
-      <w:id w:val="1534308942"/>
+      <w:id w:val="619788548"/>
     </w:sdtPr>
     <w:sdtContent>
       <w:p>
@@ -9093,7 +10109,7 @@
         </w:r>
         <w:r>
           <w:rPr/>
-          <w:t>30</w:t>
+          <w:t>31</w:t>
         </w:r>
         <w:r>
           <w:rPr/>
@@ -17859,6 +18875,895 @@
   </w:style>
   <w:style w:type="character" w:styleId="ListLabel871">
     <w:name w:val="ListLabel 871"/>
+    <w:qFormat/>
+    <w:rPr/>
+  </w:style>
+  <w:style w:type="character" w:styleId="ListLabel872">
+    <w:name w:val="ListLabel 872"/>
+    <w:qFormat/>
+    <w:rPr>
+      <w:rFonts w:cs="OpenSymbol"/>
+    </w:rPr>
+  </w:style>
+  <w:style w:type="character" w:styleId="ListLabel873">
+    <w:name w:val="ListLabel 873"/>
+    <w:qFormat/>
+    <w:rPr>
+      <w:rFonts w:cs="OpenSymbol"/>
+    </w:rPr>
+  </w:style>
+  <w:style w:type="character" w:styleId="ListLabel874">
+    <w:name w:val="ListLabel 874"/>
+    <w:qFormat/>
+    <w:rPr>
+      <w:rFonts w:cs="OpenSymbol"/>
+    </w:rPr>
+  </w:style>
+  <w:style w:type="character" w:styleId="ListLabel875">
+    <w:name w:val="ListLabel 875"/>
+    <w:qFormat/>
+    <w:rPr>
+      <w:rFonts w:cs="OpenSymbol"/>
+    </w:rPr>
+  </w:style>
+  <w:style w:type="character" w:styleId="ListLabel876">
+    <w:name w:val="ListLabel 876"/>
+    <w:qFormat/>
+    <w:rPr>
+      <w:rFonts w:cs="OpenSymbol"/>
+    </w:rPr>
+  </w:style>
+  <w:style w:type="character" w:styleId="ListLabel877">
+    <w:name w:val="ListLabel 877"/>
+    <w:qFormat/>
+    <w:rPr>
+      <w:rFonts w:cs="OpenSymbol"/>
+    </w:rPr>
+  </w:style>
+  <w:style w:type="character" w:styleId="ListLabel878">
+    <w:name w:val="ListLabel 878"/>
+    <w:qFormat/>
+    <w:rPr>
+      <w:rFonts w:cs="OpenSymbol"/>
+    </w:rPr>
+  </w:style>
+  <w:style w:type="character" w:styleId="ListLabel879">
+    <w:name w:val="ListLabel 879"/>
+    <w:qFormat/>
+    <w:rPr>
+      <w:rFonts w:cs="OpenSymbol"/>
+    </w:rPr>
+  </w:style>
+  <w:style w:type="character" w:styleId="ListLabel880">
+    <w:name w:val="ListLabel 880"/>
+    <w:qFormat/>
+    <w:rPr>
+      <w:rFonts w:cs="OpenSymbol"/>
+    </w:rPr>
+  </w:style>
+  <w:style w:type="character" w:styleId="ListLabel881">
+    <w:name w:val="ListLabel 881"/>
+    <w:qFormat/>
+    <w:rPr>
+      <w:rFonts w:cs="OpenSymbol"/>
+    </w:rPr>
+  </w:style>
+  <w:style w:type="character" w:styleId="ListLabel882">
+    <w:name w:val="ListLabel 882"/>
+    <w:qFormat/>
+    <w:rPr>
+      <w:rFonts w:cs="OpenSymbol"/>
+    </w:rPr>
+  </w:style>
+  <w:style w:type="character" w:styleId="ListLabel883">
+    <w:name w:val="ListLabel 883"/>
+    <w:qFormat/>
+    <w:rPr>
+      <w:rFonts w:cs="OpenSymbol"/>
+    </w:rPr>
+  </w:style>
+  <w:style w:type="character" w:styleId="ListLabel884">
+    <w:name w:val="ListLabel 884"/>
+    <w:qFormat/>
+    <w:rPr>
+      <w:rFonts w:cs="OpenSymbol"/>
+    </w:rPr>
+  </w:style>
+  <w:style w:type="character" w:styleId="ListLabel885">
+    <w:name w:val="ListLabel 885"/>
+    <w:qFormat/>
+    <w:rPr>
+      <w:rFonts w:cs="OpenSymbol"/>
+    </w:rPr>
+  </w:style>
+  <w:style w:type="character" w:styleId="ListLabel886">
+    <w:name w:val="ListLabel 886"/>
+    <w:qFormat/>
+    <w:rPr>
+      <w:rFonts w:cs="OpenSymbol"/>
+    </w:rPr>
+  </w:style>
+  <w:style w:type="character" w:styleId="ListLabel887">
+    <w:name w:val="ListLabel 887"/>
+    <w:qFormat/>
+    <w:rPr>
+      <w:rFonts w:cs="OpenSymbol"/>
+    </w:rPr>
+  </w:style>
+  <w:style w:type="character" w:styleId="ListLabel888">
+    <w:name w:val="ListLabel 888"/>
+    <w:qFormat/>
+    <w:rPr>
+      <w:rFonts w:cs="OpenSymbol"/>
+    </w:rPr>
+  </w:style>
+  <w:style w:type="character" w:styleId="ListLabel889">
+    <w:name w:val="ListLabel 889"/>
+    <w:qFormat/>
+    <w:rPr>
+      <w:rFonts w:cs="OpenSymbol"/>
+    </w:rPr>
+  </w:style>
+  <w:style w:type="character" w:styleId="ListLabel890">
+    <w:name w:val="ListLabel 890"/>
+    <w:qFormat/>
+    <w:rPr>
+      <w:rFonts w:cs="OpenSymbol"/>
+    </w:rPr>
+  </w:style>
+  <w:style w:type="character" w:styleId="ListLabel891">
+    <w:name w:val="ListLabel 891"/>
+    <w:qFormat/>
+    <w:rPr>
+      <w:rFonts w:cs="OpenSymbol"/>
+    </w:rPr>
+  </w:style>
+  <w:style w:type="character" w:styleId="ListLabel892">
+    <w:name w:val="ListLabel 892"/>
+    <w:qFormat/>
+    <w:rPr>
+      <w:rFonts w:cs="OpenSymbol"/>
+    </w:rPr>
+  </w:style>
+  <w:style w:type="character" w:styleId="ListLabel893">
+    <w:name w:val="ListLabel 893"/>
+    <w:qFormat/>
+    <w:rPr>
+      <w:rFonts w:cs="OpenSymbol"/>
+    </w:rPr>
+  </w:style>
+  <w:style w:type="character" w:styleId="ListLabel894">
+    <w:name w:val="ListLabel 894"/>
+    <w:qFormat/>
+    <w:rPr>
+      <w:rFonts w:cs="OpenSymbol"/>
+    </w:rPr>
+  </w:style>
+  <w:style w:type="character" w:styleId="ListLabel895">
+    <w:name w:val="ListLabel 895"/>
+    <w:qFormat/>
+    <w:rPr>
+      <w:rFonts w:cs="OpenSymbol"/>
+    </w:rPr>
+  </w:style>
+  <w:style w:type="character" w:styleId="ListLabel896">
+    <w:name w:val="ListLabel 896"/>
+    <w:qFormat/>
+    <w:rPr>
+      <w:rFonts w:cs="OpenSymbol"/>
+    </w:rPr>
+  </w:style>
+  <w:style w:type="character" w:styleId="ListLabel897">
+    <w:name w:val="ListLabel 897"/>
+    <w:qFormat/>
+    <w:rPr>
+      <w:rFonts w:cs="OpenSymbol"/>
+    </w:rPr>
+  </w:style>
+  <w:style w:type="character" w:styleId="ListLabel898">
+    <w:name w:val="ListLabel 898"/>
+    <w:qFormat/>
+    <w:rPr>
+      <w:rFonts w:cs="OpenSymbol"/>
+    </w:rPr>
+  </w:style>
+  <w:style w:type="character" w:styleId="ListLabel899">
+    <w:name w:val="ListLabel 899"/>
+    <w:qFormat/>
+    <w:rPr>
+      <w:rFonts w:cs="OpenSymbol"/>
+    </w:rPr>
+  </w:style>
+  <w:style w:type="character" w:styleId="ListLabel900">
+    <w:name w:val="ListLabel 900"/>
+    <w:qFormat/>
+    <w:rPr>
+      <w:rFonts w:cs="OpenSymbol"/>
+    </w:rPr>
+  </w:style>
+  <w:style w:type="character" w:styleId="ListLabel901">
+    <w:name w:val="ListLabel 901"/>
+    <w:qFormat/>
+    <w:rPr>
+      <w:rFonts w:cs="OpenSymbol"/>
+    </w:rPr>
+  </w:style>
+  <w:style w:type="character" w:styleId="ListLabel902">
+    <w:name w:val="ListLabel 902"/>
+    <w:qFormat/>
+    <w:rPr>
+      <w:rFonts w:cs="OpenSymbol"/>
+    </w:rPr>
+  </w:style>
+  <w:style w:type="character" w:styleId="ListLabel903">
+    <w:name w:val="ListLabel 903"/>
+    <w:qFormat/>
+    <w:rPr>
+      <w:rFonts w:cs="OpenSymbol"/>
+    </w:rPr>
+  </w:style>
+  <w:style w:type="character" w:styleId="ListLabel904">
+    <w:name w:val="ListLabel 904"/>
+    <w:qFormat/>
+    <w:rPr>
+      <w:rFonts w:cs="OpenSymbol"/>
+    </w:rPr>
+  </w:style>
+  <w:style w:type="character" w:styleId="ListLabel905">
+    <w:name w:val="ListLabel 905"/>
+    <w:qFormat/>
+    <w:rPr>
+      <w:rFonts w:cs="OpenSymbol"/>
+    </w:rPr>
+  </w:style>
+  <w:style w:type="character" w:styleId="ListLabel906">
+    <w:name w:val="ListLabel 906"/>
+    <w:qFormat/>
+    <w:rPr>
+      <w:rFonts w:cs="OpenSymbol"/>
+    </w:rPr>
+  </w:style>
+  <w:style w:type="character" w:styleId="ListLabel907">
+    <w:name w:val="ListLabel 907"/>
+    <w:qFormat/>
+    <w:rPr>
+      <w:rFonts w:cs="OpenSymbol"/>
+    </w:rPr>
+  </w:style>
+  <w:style w:type="character" w:styleId="ListLabel908">
+    <w:name w:val="ListLabel 908"/>
+    <w:qFormat/>
+    <w:rPr>
+      <w:rFonts w:cs="OpenSymbol"/>
+    </w:rPr>
+  </w:style>
+  <w:style w:type="character" w:styleId="ListLabel909">
+    <w:name w:val="ListLabel 909"/>
+    <w:qFormat/>
+    <w:rPr>
+      <w:rFonts w:cs="OpenSymbol"/>
+    </w:rPr>
+  </w:style>
+  <w:style w:type="character" w:styleId="ListLabel910">
+    <w:name w:val="ListLabel 910"/>
+    <w:qFormat/>
+    <w:rPr>
+      <w:rFonts w:cs="OpenSymbol"/>
+    </w:rPr>
+  </w:style>
+  <w:style w:type="character" w:styleId="ListLabel911">
+    <w:name w:val="ListLabel 911"/>
+    <w:qFormat/>
+    <w:rPr>
+      <w:rFonts w:cs="OpenSymbol"/>
+    </w:rPr>
+  </w:style>
+  <w:style w:type="character" w:styleId="ListLabel912">
+    <w:name w:val="ListLabel 912"/>
+    <w:qFormat/>
+    <w:rPr>
+      <w:rFonts w:cs="OpenSymbol"/>
+    </w:rPr>
+  </w:style>
+  <w:style w:type="character" w:styleId="ListLabel913">
+    <w:name w:val="ListLabel 913"/>
+    <w:qFormat/>
+    <w:rPr>
+      <w:rFonts w:cs="OpenSymbol"/>
+    </w:rPr>
+  </w:style>
+  <w:style w:type="character" w:styleId="ListLabel914">
+    <w:name w:val="ListLabel 914"/>
+    <w:qFormat/>
+    <w:rPr>
+      <w:rFonts w:cs="OpenSymbol"/>
+    </w:rPr>
+  </w:style>
+  <w:style w:type="character" w:styleId="ListLabel915">
+    <w:name w:val="ListLabel 915"/>
+    <w:qFormat/>
+    <w:rPr>
+      <w:rFonts w:cs="OpenSymbol"/>
+    </w:rPr>
+  </w:style>
+  <w:style w:type="character" w:styleId="ListLabel916">
+    <w:name w:val="ListLabel 916"/>
+    <w:qFormat/>
+    <w:rPr>
+      <w:rFonts w:cs="OpenSymbol"/>
+    </w:rPr>
+  </w:style>
+  <w:style w:type="character" w:styleId="ListLabel917">
+    <w:name w:val="ListLabel 917"/>
+    <w:qFormat/>
+    <w:rPr>
+      <w:rFonts w:cs="OpenSymbol"/>
+    </w:rPr>
+  </w:style>
+  <w:style w:type="character" w:styleId="ListLabel918">
+    <w:name w:val="ListLabel 918"/>
+    <w:qFormat/>
+    <w:rPr>
+      <w:rFonts w:cs="OpenSymbol"/>
+    </w:rPr>
+  </w:style>
+  <w:style w:type="character" w:styleId="ListLabel919">
+    <w:name w:val="ListLabel 919"/>
+    <w:qFormat/>
+    <w:rPr>
+      <w:rFonts w:cs="OpenSymbol"/>
+    </w:rPr>
+  </w:style>
+  <w:style w:type="character" w:styleId="ListLabel920">
+    <w:name w:val="ListLabel 920"/>
+    <w:qFormat/>
+    <w:rPr>
+      <w:rFonts w:cs="OpenSymbol"/>
+    </w:rPr>
+  </w:style>
+  <w:style w:type="character" w:styleId="ListLabel921">
+    <w:name w:val="ListLabel 921"/>
+    <w:qFormat/>
+    <w:rPr>
+      <w:rFonts w:cs="OpenSymbol"/>
+    </w:rPr>
+  </w:style>
+  <w:style w:type="character" w:styleId="ListLabel922">
+    <w:name w:val="ListLabel 922"/>
+    <w:qFormat/>
+    <w:rPr>
+      <w:rFonts w:cs="OpenSymbol"/>
+    </w:rPr>
+  </w:style>
+  <w:style w:type="character" w:styleId="ListLabel923">
+    <w:name w:val="ListLabel 923"/>
+    <w:qFormat/>
+    <w:rPr>
+      <w:rFonts w:cs="OpenSymbol"/>
+    </w:rPr>
+  </w:style>
+  <w:style w:type="character" w:styleId="ListLabel924">
+    <w:name w:val="ListLabel 924"/>
+    <w:qFormat/>
+    <w:rPr>
+      <w:rFonts w:cs="OpenSymbol"/>
+    </w:rPr>
+  </w:style>
+  <w:style w:type="character" w:styleId="ListLabel925">
+    <w:name w:val="ListLabel 925"/>
+    <w:qFormat/>
+    <w:rPr>
+      <w:rFonts w:cs="OpenSymbol"/>
+    </w:rPr>
+  </w:style>
+  <w:style w:type="character" w:styleId="ListLabel926">
+    <w:name w:val="ListLabel 926"/>
+    <w:qFormat/>
+    <w:rPr>
+      <w:rFonts w:cs="OpenSymbol"/>
+      <w:sz w:val="22"/>
+    </w:rPr>
+  </w:style>
+  <w:style w:type="character" w:styleId="ListLabel927">
+    <w:name w:val="ListLabel 927"/>
+    <w:qFormat/>
+    <w:rPr>
+      <w:rFonts w:cs="OpenSymbol"/>
+    </w:rPr>
+  </w:style>
+  <w:style w:type="character" w:styleId="ListLabel928">
+    <w:name w:val="ListLabel 928"/>
+    <w:qFormat/>
+    <w:rPr>
+      <w:rFonts w:cs="OpenSymbol"/>
+    </w:rPr>
+  </w:style>
+  <w:style w:type="character" w:styleId="ListLabel929">
+    <w:name w:val="ListLabel 929"/>
+    <w:qFormat/>
+    <w:rPr>
+      <w:rFonts w:cs="OpenSymbol"/>
+    </w:rPr>
+  </w:style>
+  <w:style w:type="character" w:styleId="ListLabel930">
+    <w:name w:val="ListLabel 930"/>
+    <w:qFormat/>
+    <w:rPr>
+      <w:rFonts w:cs="OpenSymbol"/>
+    </w:rPr>
+  </w:style>
+  <w:style w:type="character" w:styleId="ListLabel931">
+    <w:name w:val="ListLabel 931"/>
+    <w:qFormat/>
+    <w:rPr>
+      <w:rFonts w:cs="OpenSymbol"/>
+    </w:rPr>
+  </w:style>
+  <w:style w:type="character" w:styleId="ListLabel932">
+    <w:name w:val="ListLabel 932"/>
+    <w:qFormat/>
+    <w:rPr>
+      <w:rFonts w:cs="OpenSymbol"/>
+    </w:rPr>
+  </w:style>
+  <w:style w:type="character" w:styleId="ListLabel933">
+    <w:name w:val="ListLabel 933"/>
+    <w:qFormat/>
+    <w:rPr>
+      <w:rFonts w:cs="OpenSymbol"/>
+    </w:rPr>
+  </w:style>
+  <w:style w:type="character" w:styleId="ListLabel934">
+    <w:name w:val="ListLabel 934"/>
+    <w:qFormat/>
+    <w:rPr>
+      <w:rFonts w:cs="OpenSymbol"/>
+    </w:rPr>
+  </w:style>
+  <w:style w:type="character" w:styleId="ListLabel935">
+    <w:name w:val="ListLabel 935"/>
+    <w:qFormat/>
+    <w:rPr>
+      <w:rFonts w:cs="OpenSymbol"/>
+      <w:sz w:val="22"/>
+    </w:rPr>
+  </w:style>
+  <w:style w:type="character" w:styleId="ListLabel936">
+    <w:name w:val="ListLabel 936"/>
+    <w:qFormat/>
+    <w:rPr>
+      <w:rFonts w:cs="OpenSymbol"/>
+    </w:rPr>
+  </w:style>
+  <w:style w:type="character" w:styleId="ListLabel937">
+    <w:name w:val="ListLabel 937"/>
+    <w:qFormat/>
+    <w:rPr>
+      <w:rFonts w:cs="OpenSymbol"/>
+    </w:rPr>
+  </w:style>
+  <w:style w:type="character" w:styleId="ListLabel938">
+    <w:name w:val="ListLabel 938"/>
+    <w:qFormat/>
+    <w:rPr>
+      <w:rFonts w:cs="OpenSymbol"/>
+    </w:rPr>
+  </w:style>
+  <w:style w:type="character" w:styleId="ListLabel939">
+    <w:name w:val="ListLabel 939"/>
+    <w:qFormat/>
+    <w:rPr>
+      <w:rFonts w:cs="OpenSymbol"/>
+    </w:rPr>
+  </w:style>
+  <w:style w:type="character" w:styleId="ListLabel940">
+    <w:name w:val="ListLabel 940"/>
+    <w:qFormat/>
+    <w:rPr>
+      <w:rFonts w:cs="OpenSymbol"/>
+    </w:rPr>
+  </w:style>
+  <w:style w:type="character" w:styleId="ListLabel941">
+    <w:name w:val="ListLabel 941"/>
+    <w:qFormat/>
+    <w:rPr>
+      <w:rFonts w:cs="OpenSymbol"/>
+    </w:rPr>
+  </w:style>
+  <w:style w:type="character" w:styleId="ListLabel942">
+    <w:name w:val="ListLabel 942"/>
+    <w:qFormat/>
+    <w:rPr>
+      <w:rFonts w:cs="OpenSymbol"/>
+    </w:rPr>
+  </w:style>
+  <w:style w:type="character" w:styleId="ListLabel943">
+    <w:name w:val="ListLabel 943"/>
+    <w:qFormat/>
+    <w:rPr>
+      <w:rFonts w:cs="OpenSymbol"/>
+    </w:rPr>
+  </w:style>
+  <w:style w:type="character" w:styleId="ListLabel944">
+    <w:name w:val="ListLabel 944"/>
+    <w:qFormat/>
+    <w:rPr>
+      <w:rFonts w:cs="OpenSymbol"/>
+    </w:rPr>
+  </w:style>
+  <w:style w:type="character" w:styleId="ListLabel945">
+    <w:name w:val="ListLabel 945"/>
+    <w:qFormat/>
+    <w:rPr>
+      <w:rFonts w:cs="OpenSymbol"/>
+    </w:rPr>
+  </w:style>
+  <w:style w:type="character" w:styleId="ListLabel946">
+    <w:name w:val="ListLabel 946"/>
+    <w:qFormat/>
+    <w:rPr>
+      <w:rFonts w:cs="OpenSymbol"/>
+    </w:rPr>
+  </w:style>
+  <w:style w:type="character" w:styleId="ListLabel947">
+    <w:name w:val="ListLabel 947"/>
+    <w:qFormat/>
+    <w:rPr>
+      <w:rFonts w:cs="OpenSymbol"/>
+    </w:rPr>
+  </w:style>
+  <w:style w:type="character" w:styleId="ListLabel948">
+    <w:name w:val="ListLabel 948"/>
+    <w:qFormat/>
+    <w:rPr>
+      <w:rFonts w:cs="OpenSymbol"/>
+    </w:rPr>
+  </w:style>
+  <w:style w:type="character" w:styleId="ListLabel949">
+    <w:name w:val="ListLabel 949"/>
+    <w:qFormat/>
+    <w:rPr>
+      <w:rFonts w:cs="OpenSymbol"/>
+    </w:rPr>
+  </w:style>
+  <w:style w:type="character" w:styleId="ListLabel950">
+    <w:name w:val="ListLabel 950"/>
+    <w:qFormat/>
+    <w:rPr>
+      <w:rFonts w:cs="OpenSymbol"/>
+    </w:rPr>
+  </w:style>
+  <w:style w:type="character" w:styleId="ListLabel951">
+    <w:name w:val="ListLabel 951"/>
+    <w:qFormat/>
+    <w:rPr>
+      <w:rFonts w:cs="OpenSymbol"/>
+    </w:rPr>
+  </w:style>
+  <w:style w:type="character" w:styleId="ListLabel952">
+    <w:name w:val="ListLabel 952"/>
+    <w:qFormat/>
+    <w:rPr>
+      <w:rFonts w:cs="OpenSymbol"/>
+    </w:rPr>
+  </w:style>
+  <w:style w:type="character" w:styleId="ListLabel953">
+    <w:name w:val="ListLabel 953"/>
+    <w:qFormat/>
+    <w:rPr>
+      <w:rFonts w:cs="OpenSymbol"/>
+    </w:rPr>
+  </w:style>
+  <w:style w:type="character" w:styleId="ListLabel954">
+    <w:name w:val="ListLabel 954"/>
+    <w:qFormat/>
+    <w:rPr>
+      <w:rFonts w:cs="OpenSymbol"/>
+    </w:rPr>
+  </w:style>
+  <w:style w:type="character" w:styleId="ListLabel955">
+    <w:name w:val="ListLabel 955"/>
+    <w:qFormat/>
+    <w:rPr>
+      <w:rFonts w:cs="OpenSymbol"/>
+    </w:rPr>
+  </w:style>
+  <w:style w:type="character" w:styleId="ListLabel956">
+    <w:name w:val="ListLabel 956"/>
+    <w:qFormat/>
+    <w:rPr>
+      <w:rFonts w:cs="OpenSymbol"/>
+    </w:rPr>
+  </w:style>
+  <w:style w:type="character" w:styleId="ListLabel957">
+    <w:name w:val="ListLabel 957"/>
+    <w:qFormat/>
+    <w:rPr>
+      <w:rFonts w:cs="OpenSymbol"/>
+    </w:rPr>
+  </w:style>
+  <w:style w:type="character" w:styleId="ListLabel958">
+    <w:name w:val="ListLabel 958"/>
+    <w:qFormat/>
+    <w:rPr>
+      <w:rFonts w:cs="OpenSymbol"/>
+    </w:rPr>
+  </w:style>
+  <w:style w:type="character" w:styleId="ListLabel959">
+    <w:name w:val="ListLabel 959"/>
+    <w:qFormat/>
+    <w:rPr>
+      <w:rFonts w:cs="OpenSymbol"/>
+    </w:rPr>
+  </w:style>
+  <w:style w:type="character" w:styleId="ListLabel960">
+    <w:name w:val="ListLabel 960"/>
+    <w:qFormat/>
+    <w:rPr>
+      <w:rFonts w:cs="OpenSymbol"/>
+    </w:rPr>
+  </w:style>
+  <w:style w:type="character" w:styleId="ListLabel961">
+    <w:name w:val="ListLabel 961"/>
+    <w:qFormat/>
+    <w:rPr>
+      <w:rFonts w:cs="OpenSymbol"/>
+    </w:rPr>
+  </w:style>
+  <w:style w:type="character" w:styleId="ListLabel962">
+    <w:name w:val="ListLabel 962"/>
+    <w:qFormat/>
+    <w:rPr>
+      <w:rFonts w:cs="OpenSymbol"/>
+    </w:rPr>
+  </w:style>
+  <w:style w:type="character" w:styleId="ListLabel963">
+    <w:name w:val="ListLabel 963"/>
+    <w:qFormat/>
+    <w:rPr>
+      <w:rFonts w:cs="OpenSymbol"/>
+    </w:rPr>
+  </w:style>
+  <w:style w:type="character" w:styleId="ListLabel964">
+    <w:name w:val="ListLabel 964"/>
+    <w:qFormat/>
+    <w:rPr>
+      <w:rFonts w:cs="OpenSymbol"/>
+    </w:rPr>
+  </w:style>
+  <w:style w:type="character" w:styleId="ListLabel965">
+    <w:name w:val="ListLabel 965"/>
+    <w:qFormat/>
+    <w:rPr>
+      <w:rFonts w:cs="OpenSymbol"/>
+    </w:rPr>
+  </w:style>
+  <w:style w:type="character" w:styleId="ListLabel966">
+    <w:name w:val="ListLabel 966"/>
+    <w:qFormat/>
+    <w:rPr>
+      <w:rFonts w:cs="OpenSymbol"/>
+    </w:rPr>
+  </w:style>
+  <w:style w:type="character" w:styleId="ListLabel967">
+    <w:name w:val="ListLabel 967"/>
+    <w:qFormat/>
+    <w:rPr>
+      <w:rFonts w:cs="OpenSymbol"/>
+    </w:rPr>
+  </w:style>
+  <w:style w:type="character" w:styleId="ListLabel968">
+    <w:name w:val="ListLabel 968"/>
+    <w:qFormat/>
+    <w:rPr>
+      <w:rFonts w:cs="OpenSymbol"/>
+    </w:rPr>
+  </w:style>
+  <w:style w:type="character" w:styleId="ListLabel969">
+    <w:name w:val="ListLabel 969"/>
+    <w:qFormat/>
+    <w:rPr>
+      <w:rFonts w:cs="OpenSymbol"/>
+    </w:rPr>
+  </w:style>
+  <w:style w:type="character" w:styleId="ListLabel970">
+    <w:name w:val="ListLabel 970"/>
+    <w:qFormat/>
+    <w:rPr>
+      <w:rFonts w:cs="OpenSymbol"/>
+    </w:rPr>
+  </w:style>
+  <w:style w:type="character" w:styleId="ListLabel971">
+    <w:name w:val="ListLabel 971"/>
+    <w:qFormat/>
+    <w:rPr>
+      <w:rFonts w:cs="OpenSymbol"/>
+    </w:rPr>
+  </w:style>
+  <w:style w:type="character" w:styleId="ListLabel972">
+    <w:name w:val="ListLabel 972"/>
+    <w:qFormat/>
+    <w:rPr>
+      <w:rFonts w:cs="OpenSymbol"/>
+    </w:rPr>
+  </w:style>
+  <w:style w:type="character" w:styleId="ListLabel973">
+    <w:name w:val="ListLabel 973"/>
+    <w:qFormat/>
+    <w:rPr>
+      <w:rFonts w:cs="OpenSymbol"/>
+    </w:rPr>
+  </w:style>
+  <w:style w:type="character" w:styleId="ListLabel974">
+    <w:name w:val="ListLabel 974"/>
+    <w:qFormat/>
+    <w:rPr>
+      <w:rFonts w:cs="OpenSymbol"/>
+    </w:rPr>
+  </w:style>
+  <w:style w:type="character" w:styleId="ListLabel975">
+    <w:name w:val="ListLabel 975"/>
+    <w:qFormat/>
+    <w:rPr>
+      <w:rFonts w:cs="OpenSymbol"/>
+    </w:rPr>
+  </w:style>
+  <w:style w:type="character" w:styleId="ListLabel976">
+    <w:name w:val="ListLabel 976"/>
+    <w:qFormat/>
+    <w:rPr>
+      <w:rFonts w:cs="OpenSymbol"/>
+    </w:rPr>
+  </w:style>
+  <w:style w:type="character" w:styleId="ListLabel977">
+    <w:name w:val="ListLabel 977"/>
+    <w:qFormat/>
+    <w:rPr>
+      <w:rFonts w:cs="OpenSymbol"/>
+    </w:rPr>
+  </w:style>
+  <w:style w:type="character" w:styleId="ListLabel978">
+    <w:name w:val="ListLabel 978"/>
+    <w:qFormat/>
+    <w:rPr>
+      <w:rFonts w:cs="OpenSymbol"/>
+    </w:rPr>
+  </w:style>
+  <w:style w:type="character" w:styleId="ListLabel979">
+    <w:name w:val="ListLabel 979"/>
+    <w:qFormat/>
+    <w:rPr>
+      <w:rFonts w:cs="OpenSymbol"/>
+    </w:rPr>
+  </w:style>
+  <w:style w:type="character" w:styleId="ListLabel980">
+    <w:name w:val="ListLabel 980"/>
+    <w:qFormat/>
+    <w:rPr>
+      <w:rFonts w:cs="OpenSymbol"/>
+    </w:rPr>
+  </w:style>
+  <w:style w:type="character" w:styleId="ListLabel981">
+    <w:name w:val="ListLabel 981"/>
+    <w:qFormat/>
+    <w:rPr>
+      <w:rFonts w:cs="OpenSymbol"/>
+    </w:rPr>
+  </w:style>
+  <w:style w:type="character" w:styleId="ListLabel982">
+    <w:name w:val="ListLabel 982"/>
+    <w:qFormat/>
+    <w:rPr>
+      <w:rFonts w:cs="OpenSymbol"/>
+    </w:rPr>
+  </w:style>
+  <w:style w:type="character" w:styleId="ListLabel983">
+    <w:name w:val="ListLabel 983"/>
+    <w:qFormat/>
+    <w:rPr>
+      <w:rFonts w:cs="OpenSymbol"/>
+    </w:rPr>
+  </w:style>
+  <w:style w:type="character" w:styleId="ListLabel984">
+    <w:name w:val="ListLabel 984"/>
+    <w:qFormat/>
+    <w:rPr>
+      <w:rFonts w:cs="OpenSymbol"/>
+    </w:rPr>
+  </w:style>
+  <w:style w:type="character" w:styleId="ListLabel985">
+    <w:name w:val="ListLabel 985"/>
+    <w:qFormat/>
+    <w:rPr>
+      <w:rFonts w:cs="OpenSymbol"/>
+    </w:rPr>
+  </w:style>
+  <w:style w:type="character" w:styleId="ListLabel986">
+    <w:name w:val="ListLabel 986"/>
+    <w:qFormat/>
+    <w:rPr>
+      <w:rFonts w:cs="OpenSymbol"/>
+    </w:rPr>
+  </w:style>
+  <w:style w:type="character" w:styleId="ListLabel987">
+    <w:name w:val="ListLabel 987"/>
+    <w:qFormat/>
+    <w:rPr>
+      <w:rFonts w:cs="OpenSymbol"/>
+    </w:rPr>
+  </w:style>
+  <w:style w:type="character" w:styleId="ListLabel988">
+    <w:name w:val="ListLabel 988"/>
+    <w:qFormat/>
+    <w:rPr>
+      <w:rFonts w:cs="OpenSymbol"/>
+    </w:rPr>
+  </w:style>
+  <w:style w:type="character" w:styleId="ListLabel989">
+    <w:name w:val="ListLabel 989"/>
+    <w:qFormat/>
+    <w:rPr>
+      <w:rFonts w:cs="OpenSymbol"/>
+    </w:rPr>
+  </w:style>
+  <w:style w:type="character" w:styleId="ListLabel990">
+    <w:name w:val="ListLabel 990"/>
+    <w:qFormat/>
+    <w:rPr>
+      <w:rFonts w:cs="OpenSymbol"/>
+    </w:rPr>
+  </w:style>
+  <w:style w:type="character" w:styleId="ListLabel991">
+    <w:name w:val="ListLabel 991"/>
+    <w:qFormat/>
+    <w:rPr>
+      <w:rFonts w:cs="OpenSymbol"/>
+    </w:rPr>
+  </w:style>
+  <w:style w:type="character" w:styleId="ListLabel992">
+    <w:name w:val="ListLabel 992"/>
+    <w:qFormat/>
+    <w:rPr>
+      <w:rFonts w:cs="OpenSymbol"/>
+    </w:rPr>
+  </w:style>
+  <w:style w:type="character" w:styleId="ListLabel993">
+    <w:name w:val="ListLabel 993"/>
+    <w:qFormat/>
+    <w:rPr>
+      <w:rFonts w:cs="OpenSymbol"/>
+    </w:rPr>
+  </w:style>
+  <w:style w:type="character" w:styleId="ListLabel994">
+    <w:name w:val="ListLabel 994"/>
+    <w:qFormat/>
+    <w:rPr>
+      <w:rFonts w:cs="OpenSymbol"/>
+    </w:rPr>
+  </w:style>
+  <w:style w:type="character" w:styleId="ListLabel995">
+    <w:name w:val="ListLabel 995"/>
+    <w:qFormat/>
+    <w:rPr>
+      <w:rFonts w:cs="OpenSymbol"/>
+    </w:rPr>
+  </w:style>
+  <w:style w:type="character" w:styleId="ListLabel996">
+    <w:name w:val="ListLabel 996"/>
+    <w:qFormat/>
+    <w:rPr>
+      <w:rFonts w:cs="OpenSymbol"/>
+    </w:rPr>
+  </w:style>
+  <w:style w:type="character" w:styleId="ListLabel997">
+    <w:name w:val="ListLabel 997"/>
+    <w:qFormat/>
+    <w:rPr>
+      <w:rFonts w:cs="OpenSymbol"/>
+    </w:rPr>
+  </w:style>
+  <w:style w:type="character" w:styleId="ListLabel998">
+    <w:name w:val="ListLabel 998"/>
     <w:qFormat/>
     <w:rPr/>
   </w:style>

</xml_diff>

<commit_message>
Terminada Aplicacion 5 Terminadas de redactar Aplicaciones 4 y 5
</commit_message>
<xml_diff>
--- a/Memoria TFG Ruben Blanco.docx
+++ b/Memoria TFG Ruben Blanco.docx
@@ -35,9 +35,9 @@
             <wp:wrapTight wrapText="bothSides">
               <wp:wrapPolygon edited="0">
                 <wp:start x="-28" y="0"/>
-                <wp:lineTo x="-28" y="20773"/>
-                <wp:lineTo x="21094" y="20773"/>
-                <wp:lineTo x="21094" y="0"/>
+                <wp:lineTo x="-28" y="20744"/>
+                <wp:lineTo x="21066" y="20744"/>
+                <wp:lineTo x="21066" y="0"/>
                 <wp:lineTo x="-28" y="0"/>
               </wp:wrapPolygon>
             </wp:wrapTight>
@@ -1190,8 +1190,8 @@
         <w:pStyle w:val="Title"/>
         <w:rPr/>
       </w:pPr>
-      <w:bookmarkStart w:id="4" w:name="_Toc511992075"/>
-      <w:bookmarkStart w:id="5" w:name="_Toc526778433"/>
+      <w:bookmarkStart w:id="4" w:name="_Toc526778433"/>
+      <w:bookmarkStart w:id="5" w:name="_Toc511992075"/>
       <w:r>
         <w:rPr/>
         <w:t>Índice</w:t>
@@ -3206,7 +3206,7 @@
                   </pic:nvPicPr>
                   <pic:blipFill>
                     <a:blip r:embed="rId9"/>
-                    <a:srcRect l="22478" t="15748" r="31489" b="40319"/>
+                    <a:srcRect l="22478" t="15748" r="31492" b="40319"/>
                     <a:stretch>
                       <a:fillRect/>
                     </a:stretch>
@@ -8031,7 +8031,7 @@
                   </pic:nvPicPr>
                   <pic:blipFill>
                     <a:blip r:embed="rId12"/>
-                    <a:srcRect l="26617" t="15866" r="27873" b="39251"/>
+                    <a:srcRect l="26617" t="15866" r="27876" b="39251"/>
                     <a:stretch>
                       <a:fillRect/>
                     </a:stretch>
@@ -8679,23 +8679,7 @@
           <w:iCs w:val="false"/>
           <w:color w:val="000000"/>
         </w:rPr>
-        <w:t>4.4.</w:t>
-      </w:r>
-      <w:r>
-        <w:rPr>
-          <w:i w:val="false"/>
-          <w:iCs w:val="false"/>
-          <w:color w:val="000000"/>
-        </w:rPr>
-        <w:t>2</w:t>
-      </w:r>
-      <w:r>
-        <w:rPr>
-          <w:i w:val="false"/>
-          <w:iCs w:val="false"/>
-          <w:color w:val="000000"/>
-        </w:rPr>
-        <w:t xml:space="preserve"> Método activate</w:t>
+        <w:t>4.4.2 Método activate</w:t>
       </w:r>
     </w:p>
     <w:p>
@@ -8903,14 +8887,7 @@
           <w:i/>
           <w:iCs/>
         </w:rPr>
-        <w:t>GroupB</w:t>
-      </w:r>
-      <w:r>
-        <w:rPr>
-          <w:i/>
-          <w:iCs/>
-        </w:rPr>
-        <w:t>uckets</w:t>
+        <w:t>GroupBuckets</w:t>
       </w:r>
       <w:r>
         <w:rPr>
@@ -9093,8 +9070,9 @@
       </w:pPr>
       <w:r>
         <w:rPr>
-          <w:i w:val="false"/>
-          <w:iCs w:val="false"/>
+          <w:rFonts w:ascii="Monospace" w:hAnsi="Monospace"/>
+          <w:color w:val="000000"/>
+          <w:sz w:val="20"/>
         </w:rPr>
       </w:r>
     </w:p>
@@ -9124,20 +9102,7 @@
           <w:szCs w:val="22"/>
           <w:lang w:val="es-ES" w:eastAsia="en-US" w:bidi="ar-SA"/>
         </w:rPr>
-        <w:t>Nuevamente, a s</w:t>
-      </w:r>
-      <w:r>
-        <w:rPr>
-          <w:rFonts w:eastAsia="Calibri" w:cs="" w:cstheme="minorBidi" w:eastAsiaTheme="minorHAnsi"/>
-          <w:i w:val="false"/>
-          <w:iCs w:val="false"/>
-          <w:color w:val="auto"/>
-          <w:kern w:val="0"/>
-          <w:sz w:val="22"/>
-          <w:szCs w:val="22"/>
-          <w:lang w:val="es-ES" w:eastAsia="en-US" w:bidi="ar-SA"/>
-        </w:rPr>
-        <w:t xml:space="preserve">u vez, los </w:t>
+        <w:t xml:space="preserve">Nuevamente, a su vez, los </w:t>
       </w:r>
       <w:r>
         <w:rPr>
@@ -9319,8 +9284,10 @@
       </w:pPr>
       <w:r>
         <w:rPr>
-          <w:i w:val="false"/>
-          <w:iCs w:val="false"/>
+          <w:rFonts w:ascii="Monospace" w:hAnsi="Monospace"/>
+          <w:color w:val="000000"/>
+          <w:sz w:val="20"/>
+          <w:highlight w:val="blue"/>
         </w:rPr>
       </w:r>
     </w:p>
@@ -9440,14 +9407,7 @@
       </w:pPr>
       <w:r>
         <w:rPr>
-          <w:rFonts w:eastAsia="Calibri" w:cs="" w:cstheme="minorBidi" w:eastAsiaTheme="minorHAnsi"/>
-          <w:i w:val="false"/>
-          <w:iCs w:val="false"/>
-          <w:color w:val="auto"/>
-          <w:kern w:val="0"/>
-          <w:sz w:val="22"/>
-          <w:szCs w:val="22"/>
-          <w:lang w:val="es-ES" w:eastAsia="en-US" w:bidi="ar-SA"/>
+          <w:highlight w:val="blue"/>
         </w:rPr>
       </w:r>
     </w:p>
@@ -9562,17 +9522,7 @@
           <w:color w:val="0000C0"/>
           <w:sz w:val="20"/>
         </w:rPr>
-        <w:t>puerto</w:t>
-      </w:r>
-      <w:r>
-        <w:rPr>
-          <w:rFonts w:ascii="Monospace" w:hAnsi="Monospace"/>
-          <w:i w:val="false"/>
-          <w:iCs w:val="false"/>
-          <w:color w:val="0000C0"/>
-          <w:sz w:val="20"/>
-        </w:rPr>
-        <w:t>)</w:t>
+        <w:t>puerto)</w:t>
       </w:r>
       <w:r>
         <w:rPr>
@@ -9598,8 +9548,9 @@
       </w:pPr>
       <w:r>
         <w:rPr>
-          <w:i w:val="false"/>
-          <w:iCs w:val="false"/>
+          <w:rFonts w:ascii="Monospace" w:hAnsi="Monospace"/>
+          <w:color w:val="000000"/>
+          <w:sz w:val="20"/>
         </w:rPr>
       </w:r>
     </w:p>
@@ -9854,20 +9805,1233 @@
     <w:p>
       <w:pPr>
         <w:pStyle w:val="Normal"/>
-        <w:rPr>
-          <w:i w:val="false"/>
-          <w:i w:val="false"/>
-          <w:iCs w:val="false"/>
-          <w:color w:val="000000"/>
-        </w:rPr>
-      </w:pPr>
-      <w:r>
-        <w:rPr>
-          <w:i w:val="false"/>
-          <w:iCs w:val="false"/>
-          <w:color w:val="000000"/>
-        </w:rPr>
-        <w:t xml:space="preserve">Dentro de este método lo que nos interesa es crear una regla que indique que cuando el tráfico tenga como destino alguno de los puertos troncales </w:t>
+        <w:rPr/>
+      </w:pPr>
+      <w:r>
+        <w:rPr>
+          <w:i w:val="false"/>
+          <w:iCs w:val="false"/>
+          <w:color w:val="000000"/>
+        </w:rPr>
+        <w:t xml:space="preserve">Dentro de este método </w:t>
+      </w:r>
+      <w:r>
+        <w:rPr>
+          <w:i w:val="false"/>
+          <w:iCs w:val="false"/>
+          <w:color w:val="000000"/>
+        </w:rPr>
+        <w:t>el objetivo</w:t>
+      </w:r>
+      <w:r>
+        <w:rPr>
+          <w:i w:val="false"/>
+          <w:iCs w:val="false"/>
+          <w:color w:val="000000"/>
+        </w:rPr>
+        <w:t xml:space="preserve"> es crear una regla que indique que cuando el tráfico tenga como destino alguno de los puertos troncales, </w:t>
+      </w:r>
+      <w:r>
+        <w:rPr>
+          <w:i w:val="false"/>
+          <w:iCs w:val="false"/>
+          <w:color w:val="000000"/>
+        </w:rPr>
+        <w:t xml:space="preserve">lo cual haremos dentro de una sentencia </w:t>
+      </w:r>
+      <w:r>
+        <w:rPr>
+          <w:i/>
+          <w:iCs/>
+          <w:color w:val="000000"/>
+        </w:rPr>
+        <w:t>if.</w:t>
+      </w:r>
+    </w:p>
+    <w:p>
+      <w:pPr>
+        <w:pStyle w:val="Normal"/>
+        <w:rPr>
+          <w:i w:val="false"/>
+          <w:i w:val="false"/>
+          <w:iCs w:val="false"/>
+        </w:rPr>
+      </w:pPr>
+      <w:r>
+        <w:rPr>
+          <w:i w:val="false"/>
+          <w:iCs w:val="false"/>
+          <w:color w:val="000000"/>
+        </w:rPr>
+        <w:t>El tratamiento cuando entremos en esta sentencia condicional será indicar al tráfico que se envie por el grupo de la siguiente forma:</w:t>
+      </w:r>
+    </w:p>
+    <w:p>
+      <w:pPr>
+        <w:pStyle w:val="Normal"/>
+        <w:jc w:val="left"/>
+        <w:rPr>
+          <w:i w:val="false"/>
+          <w:i w:val="false"/>
+          <w:iCs w:val="false"/>
+        </w:rPr>
+      </w:pPr>
+      <w:r>
+        <w:rPr>
+          <w:rFonts w:ascii="Monospace" w:hAnsi="Monospace"/>
+          <w:i w:val="false"/>
+          <w:iCs w:val="false"/>
+          <w:color w:val="000000"/>
+          <w:sz w:val="20"/>
+        </w:rPr>
+        <w:t xml:space="preserve">TrafficTreatment </w:t>
+      </w:r>
+      <w:r>
+        <w:rPr>
+          <w:rFonts w:ascii="Monospace" w:hAnsi="Monospace"/>
+          <w:i w:val="false"/>
+          <w:iCs w:val="false"/>
+          <w:color w:val="6A3E3E"/>
+          <w:sz w:val="20"/>
+        </w:rPr>
+        <w:t>treatment</w:t>
+      </w:r>
+      <w:r>
+        <w:rPr>
+          <w:rFonts w:ascii="Monospace" w:hAnsi="Monospace"/>
+          <w:i w:val="false"/>
+          <w:iCs w:val="false"/>
+          <w:color w:val="000000"/>
+          <w:sz w:val="20"/>
+        </w:rPr>
+        <w:t>= DefaultTrafficTreatment.</w:t>
+      </w:r>
+      <w:r>
+        <w:rPr>
+          <w:rFonts w:ascii="Monospace" w:hAnsi="Monospace"/>
+          <w:i/>
+          <w:iCs w:val="false"/>
+          <w:color w:val="000000"/>
+          <w:sz w:val="20"/>
+        </w:rPr>
+        <w:t>builder</w:t>
+      </w:r>
+      <w:r>
+        <w:rPr>
+          <w:rFonts w:ascii="Monospace" w:hAnsi="Monospace"/>
+          <w:i w:val="false"/>
+          <w:iCs w:val="false"/>
+          <w:color w:val="000000"/>
+          <w:sz w:val="20"/>
+        </w:rPr>
+        <w:t>()</w:t>
+      </w:r>
+    </w:p>
+    <w:p>
+      <w:pPr>
+        <w:pStyle w:val="Normal"/>
+        <w:ind w:hanging="0"/>
+        <w:jc w:val="left"/>
+        <w:rPr/>
+      </w:pPr>
+      <w:r>
+        <w:rPr>
+          <w:rFonts w:ascii="Monospace" w:hAnsi="Monospace"/>
+          <w:color w:val="000000"/>
+          <w:sz w:val="20"/>
+        </w:rPr>
+        <w:tab/>
+        <w:tab/>
+        <w:tab/>
+        <w:tab/>
+        <w:tab/>
+        <w:t>.group(</w:t>
+      </w:r>
+      <w:r>
+        <w:rPr>
+          <w:rFonts w:ascii="Monospace" w:hAnsi="Monospace"/>
+          <w:b/>
+          <w:color w:val="7F0055"/>
+          <w:sz w:val="20"/>
+        </w:rPr>
+        <w:t>new</w:t>
+      </w:r>
+      <w:r>
+        <w:rPr>
+          <w:rFonts w:ascii="Monospace" w:hAnsi="Monospace"/>
+          <w:color w:val="000000"/>
+          <w:sz w:val="20"/>
+        </w:rPr>
+        <w:t xml:space="preserve"> GroupId(137))</w:t>
+      </w:r>
+    </w:p>
+    <w:p>
+      <w:pPr>
+        <w:pStyle w:val="Normal"/>
+        <w:jc w:val="left"/>
+        <w:rPr>
+          <w:color w:val="000000"/>
+        </w:rPr>
+      </w:pPr>
+      <w:r>
+        <w:rPr>
+          <w:rFonts w:ascii="Monospace" w:hAnsi="Monospace"/>
+          <w:i w:val="false"/>
+          <w:iCs w:val="false"/>
+          <w:color w:val="000000"/>
+          <w:sz w:val="20"/>
+        </w:rPr>
+        <w:tab/>
+        <w:tab/>
+        <w:tab/>
+        <w:tab/>
+        <w:tab/>
+        <w:t>.build();</w:t>
+      </w:r>
+    </w:p>
+    <w:p>
+      <w:pPr>
+        <w:pStyle w:val="Normal"/>
+        <w:jc w:val="left"/>
+        <w:rPr>
+          <w:color w:val="000000"/>
+        </w:rPr>
+      </w:pPr>
+      <w:r>
+        <w:rPr>
+          <w:i w:val="false"/>
+          <w:iCs w:val="false"/>
+        </w:rPr>
+      </w:r>
+    </w:p>
+    <w:p>
+      <w:pPr>
+        <w:pStyle w:val="Normal"/>
+        <w:rPr/>
+      </w:pPr>
+      <w:r>
+        <w:rPr>
+          <w:i w:val="false"/>
+          <w:iCs w:val="false"/>
+          <w:color w:val="000000"/>
+        </w:rPr>
+        <w:t xml:space="preserve">Esto, como se ha comentado, lo que hace es enviar por al grupo previamente creado y que sea este el que según el tipo y los </w:t>
+      </w:r>
+      <w:r>
+        <w:rPr>
+          <w:i/>
+          <w:iCs/>
+          <w:color w:val="000000"/>
+        </w:rPr>
+        <w:t xml:space="preserve">buckets </w:t>
+      </w:r>
+      <w:r>
+        <w:rPr>
+          <w:i w:val="false"/>
+          <w:iCs w:val="false"/>
+          <w:color w:val="000000"/>
+        </w:rPr>
+        <w:t>que contenga.</w:t>
+      </w:r>
+    </w:p>
+    <w:p>
+      <w:pPr>
+        <w:pStyle w:val="Normal"/>
+        <w:rPr/>
+      </w:pPr>
+      <w:r>
+        <w:rPr>
+          <w:i w:val="false"/>
+          <w:iCs w:val="false"/>
+          <w:color w:val="000000"/>
+        </w:rPr>
+        <w:t>Por otro lado, en el caso de que el tráfico tenga como destino cualquier otro puerto el tratamiento a seguir será enviarlo por el puerto de salida que haya aprendido simplemente.</w:t>
+      </w:r>
+      <w:r>
+        <w:br w:type="page"/>
+      </w:r>
+    </w:p>
+    <w:p>
+      <w:pPr>
+        <w:pStyle w:val="Normal"/>
+        <w:rPr/>
+      </w:pPr>
+      <w:r>
+        <w:rPr>
+          <w:i w:val="false"/>
+          <w:iCs w:val="false"/>
+          <w:color w:val="000000"/>
+        </w:rPr>
+        <w:t>4.5 Aplicación FakeDHCP</w:t>
+      </w:r>
+    </w:p>
+    <w:p>
+      <w:pPr>
+        <w:pStyle w:val="Normal"/>
+        <w:rPr/>
+      </w:pPr>
+      <w:r>
+        <w:rPr>
+          <w:i w:val="false"/>
+          <w:iCs w:val="false"/>
+          <w:color w:val="000000"/>
+        </w:rPr>
+        <w:t>4.5.1 Explicación teórica</w:t>
+      </w:r>
+    </w:p>
+    <w:p>
+      <w:pPr>
+        <w:pStyle w:val="Normal"/>
+        <w:rPr/>
+      </w:pPr>
+      <w:r>
+        <w:rPr>
+          <w:i w:val="false"/>
+          <w:iCs w:val="false"/>
+          <w:color w:val="000000"/>
+        </w:rPr>
+        <w:t>En primer lugar se va a explicar el funcionamiento del protocolo DHCP (</w:t>
+      </w:r>
+      <w:r>
+        <w:rPr>
+          <w:i/>
+          <w:iCs/>
+          <w:color w:val="000000"/>
+        </w:rPr>
+        <w:t xml:space="preserve">Dynamic Host Configuration Protocol) </w:t>
+      </w:r>
+      <w:r>
+        <w:rPr>
+          <w:i w:val="false"/>
+          <w:iCs w:val="false"/>
+          <w:color w:val="000000"/>
+        </w:rPr>
+        <w:t xml:space="preserve"> es un protocolo de la capa de aplicación en el cual un servidor DHCP asigna de forma dinámica direcciones IP a los dispositivos de una red para poder comunicarse. Este protocolo permite 3 formas de asignación de direcciones IP:</w:t>
+      </w:r>
+    </w:p>
+    <w:p>
+      <w:pPr>
+        <w:pStyle w:val="Normal"/>
+        <w:numPr>
+          <w:ilvl w:val="0"/>
+          <w:numId w:val="15"/>
+        </w:numPr>
+        <w:rPr/>
+      </w:pPr>
+      <w:r>
+        <w:rPr>
+          <w:i w:val="false"/>
+          <w:iCs w:val="false"/>
+          <w:color w:val="000000"/>
+        </w:rPr>
+        <w:t>Asignación manual: Se asigna una IP a una máquina de forma estática, es decir, cada vez que se conecte recibirá la misma dirección</w:t>
+      </w:r>
+    </w:p>
+    <w:p>
+      <w:pPr>
+        <w:pStyle w:val="Normal"/>
+        <w:numPr>
+          <w:ilvl w:val="0"/>
+          <w:numId w:val="15"/>
+        </w:numPr>
+        <w:rPr/>
+      </w:pPr>
+      <w:r>
+        <w:rPr>
+          <w:i w:val="false"/>
+          <w:iCs w:val="false"/>
+          <w:color w:val="000000"/>
+        </w:rPr>
+        <w:t>Asignación automática: Se asigna una IP a una máquina la primera vez que hace la solicitud al servidor y se mantiene hasta que se desconecta</w:t>
+      </w:r>
+    </w:p>
+    <w:p>
+      <w:pPr>
+        <w:pStyle w:val="Normal"/>
+        <w:numPr>
+          <w:ilvl w:val="0"/>
+          <w:numId w:val="15"/>
+        </w:numPr>
+        <w:rPr/>
+      </w:pPr>
+      <w:r>
+        <w:rPr>
+          <w:i w:val="false"/>
+          <w:iCs w:val="false"/>
+          <w:color w:val="000000"/>
+        </w:rPr>
+        <w:t xml:space="preserve">Asignación dinámica: En este caso el administrador determina un rango de direcciones IP y cada máquina solicita su dirección IP al servidor cuando la tarjeta de interfaz de red se inicializa </w:t>
+      </w:r>
+      <w:r>
+        <w:rPr>
+          <w:i w:val="false"/>
+          <w:iCs w:val="false"/>
+          <w:color w:val="000000"/>
+        </w:rPr>
+        <w:t xml:space="preserve">y durante un tiempo limitado. Cuando este tiempo finaliza la IP es eliminada y la máquina no puede funcionar hasta que pida otra. </w:t>
+      </w:r>
+    </w:p>
+    <w:p>
+      <w:pPr>
+        <w:pStyle w:val="Normal"/>
+        <w:rPr>
+          <w:i w:val="false"/>
+          <w:i w:val="false"/>
+          <w:iCs w:val="false"/>
+          <w:color w:val="000000"/>
+        </w:rPr>
+      </w:pPr>
+      <w:r>
+        <w:rPr/>
+      </w:r>
+    </w:p>
+    <w:p>
+      <w:pPr>
+        <w:pStyle w:val="Normal"/>
+        <w:rPr/>
+      </w:pPr>
+      <w:r>
+        <w:rPr>
+          <w:i w:val="false"/>
+          <w:iCs w:val="false"/>
+          <w:color w:val="000000"/>
+        </w:rPr>
+        <w:t>El funcionamiento del protocolo se basa en el envío de 4 tramas diferentes intercambiadas entre cliente y servidor. Cabe destacar que el servidor utiliza el puerto 67 UDP  y el cliente utiliza el puerto 68 UDP</w:t>
+      </w:r>
+    </w:p>
+    <w:p>
+      <w:pPr>
+        <w:pStyle w:val="Normal"/>
+        <w:rPr>
+          <w:i w:val="false"/>
+          <w:i w:val="false"/>
+          <w:iCs w:val="false"/>
+          <w:color w:val="000000"/>
+        </w:rPr>
+      </w:pPr>
+      <w:r>
+        <w:rPr/>
+      </w:r>
+    </w:p>
+    <w:p>
+      <w:pPr>
+        <w:pStyle w:val="Normal"/>
+        <w:numPr>
+          <w:ilvl w:val="0"/>
+          <w:numId w:val="16"/>
+        </w:numPr>
+        <w:rPr/>
+      </w:pPr>
+      <w:r>
+        <w:rPr>
+          <w:i w:val="false"/>
+          <w:iCs w:val="false"/>
+          <w:color w:val="000000"/>
+        </w:rPr>
+        <w:t xml:space="preserve">DHCP Discovery: Es una solicitud DHCP realizada por un cliente </w:t>
+      </w:r>
+      <w:r>
+        <w:rPr>
+          <w:i w:val="false"/>
+          <w:iCs w:val="false"/>
+          <w:color w:val="000000"/>
+        </w:rPr>
+        <w:t xml:space="preserve">con la dirección destino MAC broadcast </w:t>
+      </w:r>
+      <w:r>
+        <w:rPr>
+          <w:i w:val="false"/>
+          <w:iCs w:val="false"/>
+          <w:color w:val="000000"/>
+        </w:rPr>
+        <w:t>para que el servidor DHCP le asigne una dirección IP y el resto de parámetros como servidor DNS</w:t>
+      </w:r>
+    </w:p>
+    <w:p>
+      <w:pPr>
+        <w:pStyle w:val="Normal"/>
+        <w:numPr>
+          <w:ilvl w:val="0"/>
+          <w:numId w:val="16"/>
+        </w:numPr>
+        <w:rPr/>
+      </w:pPr>
+      <w:r>
+        <w:rPr>
+          <w:i w:val="false"/>
+          <w:iCs w:val="false"/>
+          <w:color w:val="000000"/>
+        </w:rPr>
+        <w:t xml:space="preserve">DHCP Offer: Es el paquete de respuesta del servidor DHCP ante la petición previa </w:t>
+      </w:r>
+      <w:r>
+        <w:rPr>
+          <w:i w:val="false"/>
+          <w:iCs w:val="false"/>
+          <w:color w:val="000000"/>
+        </w:rPr>
+        <w:t>en el que le ofrece una dirección IP. Contiene una oferta de configuración con todos los detalles que el servidot tiene almacenados para el cliente. Este puede aceptarla o ignorarla</w:t>
+      </w:r>
+    </w:p>
+    <w:p>
+      <w:pPr>
+        <w:pStyle w:val="Normal"/>
+        <w:numPr>
+          <w:ilvl w:val="0"/>
+          <w:numId w:val="16"/>
+        </w:numPr>
+        <w:rPr/>
+      </w:pPr>
+      <w:r>
+        <w:rPr>
+          <w:i w:val="false"/>
+          <w:iCs w:val="false"/>
+          <w:color w:val="000000"/>
+        </w:rPr>
+        <w:t>DHCP Request: El cliente confirma la oferta recibida con sus detalles</w:t>
+      </w:r>
+    </w:p>
+    <w:p>
+      <w:pPr>
+        <w:pStyle w:val="Normal"/>
+        <w:numPr>
+          <w:ilvl w:val="0"/>
+          <w:numId w:val="16"/>
+        </w:numPr>
+        <w:rPr/>
+      </w:pPr>
+      <w:r>
+        <w:rPr>
+          <w:i w:val="false"/>
+          <w:iCs w:val="false"/>
+          <w:color w:val="000000"/>
+        </w:rPr>
+        <w:t>DCHPACK: El servidor confirma la asignación y una vez recibida el cliente empieza a usar la red.</w:t>
+      </w:r>
+    </w:p>
+    <w:p>
+      <w:pPr>
+        <w:pStyle w:val="Normal"/>
+        <w:numPr>
+          <w:ilvl w:val="0"/>
+          <w:numId w:val="0"/>
+        </w:numPr>
+        <w:ind w:left="720" w:hanging="0"/>
+        <w:rPr>
+          <w:color w:val="CE181E"/>
+        </w:rPr>
+      </w:pPr>
+      <w:r>
+        <w:rPr>
+          <w:i w:val="false"/>
+          <w:iCs w:val="false"/>
+          <w:color w:val="CE181E"/>
+        </w:rPr>
+        <w:t>PONER CAPTURAS WIRESHARK DEL INTERCAMBIO DE TRAMAS</w:t>
+      </w:r>
+    </w:p>
+    <w:p>
+      <w:pPr>
+        <w:pStyle w:val="Normal"/>
+        <w:rPr>
+          <w:color w:val="CE181E"/>
+        </w:rPr>
+      </w:pPr>
+      <w:r>
+        <w:rPr>
+          <w:i w:val="false"/>
+          <w:iCs w:val="false"/>
+          <w:color w:val="000000"/>
+        </w:rPr>
+        <w:t>Una vez explicado el funcionamiento del protocolo se va a detallar el de la aplicación en concreto:</w:t>
+      </w:r>
+    </w:p>
+    <w:p>
+      <w:pPr>
+        <w:pStyle w:val="Normal"/>
+        <w:rPr/>
+      </w:pPr>
+      <w:r>
+        <w:rPr>
+          <w:i w:val="false"/>
+          <w:iCs w:val="false"/>
+          <w:color w:val="000000"/>
+        </w:rPr>
+        <w:t>Esta aplicación está basada en aumentar la seguridad de la red con el objetivo de evitar conectarnos a servidores DHCP no fiables.</w:t>
+      </w:r>
+    </w:p>
+    <w:p>
+      <w:pPr>
+        <w:pStyle w:val="Normal"/>
+        <w:rPr/>
+      </w:pPr>
+      <w:r>
+        <w:rPr>
+          <w:i w:val="false"/>
+          <w:iCs w:val="false"/>
+          <w:color w:val="000000"/>
+        </w:rPr>
+        <w:t xml:space="preserve">Este fenómeno conocido como </w:t>
+      </w:r>
+      <w:r>
+        <w:rPr>
+          <w:i/>
+          <w:iCs/>
+          <w:color w:val="000000"/>
+        </w:rPr>
+        <w:t xml:space="preserve">rogue DHCP </w:t>
+      </w:r>
+      <w:r>
+        <w:rPr>
+          <w:i w:val="false"/>
+          <w:iCs w:val="false"/>
+          <w:color w:val="000000"/>
+        </w:rPr>
+        <w:t>tiene el siguiente funcio</w:t>
+      </w:r>
+      <w:r>
+        <w:rPr>
+          <w:i w:val="false"/>
+          <w:iCs w:val="false"/>
+          <w:color w:val="000000"/>
+        </w:rPr>
+        <w:t>na</w:t>
+      </w:r>
+      <w:r>
+        <w:rPr>
+          <w:i w:val="false"/>
+          <w:iCs w:val="false"/>
+          <w:color w:val="000000"/>
+        </w:rPr>
+        <w:t>miento:</w:t>
+      </w:r>
+    </w:p>
+    <w:p>
+      <w:pPr>
+        <w:pStyle w:val="Normal"/>
+        <w:rPr/>
+      </w:pPr>
+      <w:r>
+        <w:rPr>
+          <w:i w:val="false"/>
+          <w:iCs w:val="false"/>
+          <w:color w:val="000000"/>
+        </w:rPr>
+        <w:t xml:space="preserve">En primer lugar el cliente se conecta a la red, en este momento tanto el servidor DHCP legítimo como el falso que está conectado </w:t>
+      </w:r>
+      <w:r>
+        <w:rPr>
+          <w:i w:val="false"/>
+          <w:iCs w:val="false"/>
+          <w:color w:val="000000"/>
+        </w:rPr>
+        <w:t xml:space="preserve">a la red les ofrecen direcciones IP entre otros. En el momento en el que algún cliente acepta la dirección IP del DHCP falso puede detectar todo el tráfico que envia violando todo tipo de privacidad y pudiendo acceder a datos comprometidos </w:t>
+      </w:r>
+      <w:r>
+        <w:rPr>
+          <w:i w:val="false"/>
+          <w:iCs w:val="false"/>
+          <w:color w:val="000000"/>
+        </w:rPr>
+        <w:t xml:space="preserve">o realizar ataques del tipo </w:t>
+      </w:r>
+      <w:r>
+        <w:rPr>
+          <w:i/>
+          <w:iCs/>
+          <w:color w:val="000000"/>
+        </w:rPr>
+        <w:t>man in the middle</w:t>
+      </w:r>
+      <w:r>
+        <w:rPr>
+          <w:i w:val="false"/>
+          <w:iCs w:val="false"/>
+          <w:color w:val="000000"/>
+        </w:rPr>
+        <w:t>.</w:t>
+      </w:r>
+    </w:p>
+    <w:p>
+      <w:pPr>
+        <w:pStyle w:val="Normal"/>
+        <w:rPr/>
+      </w:pPr>
+      <w:r>
+        <w:rPr>
+          <w:i w:val="false"/>
+          <w:iCs w:val="false"/>
+          <w:color w:val="000000"/>
+        </w:rPr>
+        <w:t>4.5.2 Procesador de paquetes</w:t>
+      </w:r>
+    </w:p>
+    <w:p>
+      <w:pPr>
+        <w:pStyle w:val="Normal"/>
+        <w:rPr/>
+      </w:pPr>
+      <w:r>
+        <w:rPr>
+          <w:i w:val="false"/>
+          <w:iCs w:val="false"/>
+          <w:color w:val="000000"/>
+        </w:rPr>
+        <w:t xml:space="preserve">Para el funcionamiento de la aplicación es necesario crear un procesador de paquetes muy similar al utilizado en la aplicación </w:t>
+      </w:r>
+      <w:r>
+        <w:rPr>
+          <w:i/>
+          <w:iCs/>
+          <w:color w:val="000000"/>
+        </w:rPr>
+        <w:t>severalpings</w:t>
+      </w:r>
+      <w:r>
+        <w:rPr>
+          <w:i w:val="false"/>
+          <w:iCs w:val="false"/>
+          <w:color w:val="000000"/>
+        </w:rPr>
+        <w:t>.</w:t>
+      </w:r>
+    </w:p>
+    <w:p>
+      <w:pPr>
+        <w:pStyle w:val="Normal"/>
+        <w:rPr/>
+      </w:pPr>
+      <w:r>
+        <w:rPr>
+          <w:i w:val="false"/>
+          <w:iCs w:val="false"/>
+          <w:color w:val="000000"/>
+        </w:rPr>
+        <w:t>En primer lugar se interceptaran todos los paquetes que sean del tipo DHCP. Como es un protocolo de la capa de aplicación ONOS no llega a sus cabeceras ya que se queda en el nivel 3, por tanto, lo que haremos será interceptar todo el tráfico que tenga como origen el puerto UDP 67 y destino el puerto UDP 68</w:t>
+      </w:r>
+    </w:p>
+    <w:p>
+      <w:pPr>
+        <w:pStyle w:val="Normal"/>
+        <w:rPr>
+          <w:color w:val="CE181E"/>
+        </w:rPr>
+      </w:pPr>
+      <w:r>
+        <w:rPr>
+          <w:i w:val="false"/>
+          <w:iCs w:val="false"/>
+          <w:color w:val="CE181E"/>
+        </w:rPr>
+        <w:t xml:space="preserve">SERIA NECESARIO CREAR UNA REGLA PARA EL TRAFICO DE VUELTA? UDP ORIGEN 68 Y DESTINO 67? </w:t>
+      </w:r>
+    </w:p>
+    <w:p>
+      <w:pPr>
+        <w:pStyle w:val="Normal"/>
+        <w:rPr>
+          <w:color w:val="CE181E"/>
+        </w:rPr>
+      </w:pPr>
+      <w:r>
+        <w:rPr>
+          <w:rFonts w:ascii="Monospace" w:hAnsi="Monospace"/>
+          <w:i w:val="false"/>
+          <w:iCs w:val="false"/>
+          <w:color w:val="000000"/>
+          <w:sz w:val="20"/>
+        </w:rPr>
+        <w:tab/>
+        <w:t xml:space="preserve">TrafficSelector </w:t>
+      </w:r>
+      <w:r>
+        <w:rPr>
+          <w:rFonts w:ascii="Monospace" w:hAnsi="Monospace"/>
+          <w:color w:val="0000C0"/>
+          <w:sz w:val="20"/>
+        </w:rPr>
+        <w:t>selector</w:t>
+      </w:r>
+      <w:r>
+        <w:rPr>
+          <w:rFonts w:ascii="Monospace" w:hAnsi="Monospace"/>
+          <w:color w:val="000000"/>
+          <w:sz w:val="20"/>
+        </w:rPr>
+        <w:t xml:space="preserve"> = DefaultTrafficSelector.</w:t>
+      </w:r>
+      <w:r>
+        <w:rPr>
+          <w:rFonts w:ascii="Monospace" w:hAnsi="Monospace"/>
+          <w:i/>
+          <w:color w:val="000000"/>
+          <w:sz w:val="20"/>
+        </w:rPr>
+        <w:t>builder</w:t>
+      </w:r>
+      <w:r>
+        <w:rPr>
+          <w:rFonts w:ascii="Monospace" w:hAnsi="Monospace"/>
+          <w:color w:val="000000"/>
+          <w:sz w:val="20"/>
+        </w:rPr>
+        <w:t>()</w:t>
+      </w:r>
+    </w:p>
+    <w:p>
+      <w:pPr>
+        <w:pStyle w:val="Normal"/>
+        <w:ind w:hanging="0"/>
+        <w:jc w:val="left"/>
+        <w:rPr/>
+      </w:pPr>
+      <w:r>
+        <w:rPr>
+          <w:rFonts w:ascii="Monospace" w:hAnsi="Monospace"/>
+          <w:color w:val="000000"/>
+          <w:sz w:val="20"/>
+        </w:rPr>
+        <w:tab/>
+        <w:tab/>
+        <w:tab/>
+        <w:t>.matchEthType(Ethernet.</w:t>
+      </w:r>
+      <w:r>
+        <w:rPr>
+          <w:rFonts w:ascii="Monospace" w:hAnsi="Monospace"/>
+          <w:b/>
+          <w:i/>
+          <w:color w:val="0000C0"/>
+          <w:sz w:val="20"/>
+        </w:rPr>
+        <w:t>TYPE_IPV4</w:t>
+      </w:r>
+      <w:r>
+        <w:rPr>
+          <w:rFonts w:ascii="Monospace" w:hAnsi="Monospace"/>
+          <w:color w:val="000000"/>
+          <w:sz w:val="20"/>
+        </w:rPr>
+        <w:t>)</w:t>
+      </w:r>
+    </w:p>
+    <w:p>
+      <w:pPr>
+        <w:pStyle w:val="Normal"/>
+        <w:ind w:hanging="0"/>
+        <w:jc w:val="left"/>
+        <w:rPr/>
+      </w:pPr>
+      <w:r>
+        <w:rPr>
+          <w:rFonts w:ascii="Monospace" w:hAnsi="Monospace"/>
+          <w:color w:val="000000"/>
+          <w:sz w:val="20"/>
+        </w:rPr>
+        <w:tab/>
+        <w:tab/>
+        <w:tab/>
+        <w:t>.matchIPProtocol(IPv4.</w:t>
+      </w:r>
+      <w:r>
+        <w:rPr>
+          <w:rFonts w:ascii="Monospace" w:hAnsi="Monospace"/>
+          <w:b/>
+          <w:i/>
+          <w:color w:val="0000C0"/>
+          <w:sz w:val="20"/>
+        </w:rPr>
+        <w:t>PROTOCOL_UDP</w:t>
+      </w:r>
+      <w:r>
+        <w:rPr>
+          <w:rFonts w:ascii="Monospace" w:hAnsi="Monospace"/>
+          <w:color w:val="000000"/>
+          <w:sz w:val="20"/>
+        </w:rPr>
+        <w:t>)</w:t>
+      </w:r>
+    </w:p>
+    <w:p>
+      <w:pPr>
+        <w:pStyle w:val="Normal"/>
+        <w:ind w:hanging="0"/>
+        <w:jc w:val="left"/>
+        <w:rPr/>
+      </w:pPr>
+      <w:r>
+        <w:rPr>
+          <w:rFonts w:ascii="Monospace" w:hAnsi="Monospace"/>
+          <w:color w:val="000000"/>
+          <w:sz w:val="20"/>
+        </w:rPr>
+        <w:tab/>
+        <w:tab/>
+        <w:tab/>
+        <w:t>.matchUdpDst(TpPort.</w:t>
+      </w:r>
+      <w:r>
+        <w:rPr>
+          <w:rFonts w:ascii="Monospace" w:hAnsi="Monospace"/>
+          <w:i/>
+          <w:color w:val="000000"/>
+          <w:sz w:val="20"/>
+        </w:rPr>
+        <w:t>tpPort</w:t>
+      </w:r>
+      <w:r>
+        <w:rPr>
+          <w:rFonts w:ascii="Monospace" w:hAnsi="Monospace"/>
+          <w:color w:val="000000"/>
+          <w:sz w:val="20"/>
+        </w:rPr>
+        <w:t>(UDP.</w:t>
+      </w:r>
+      <w:r>
+        <w:rPr>
+          <w:rFonts w:ascii="Monospace" w:hAnsi="Monospace"/>
+          <w:b/>
+          <w:i/>
+          <w:color w:val="0000C0"/>
+          <w:sz w:val="20"/>
+        </w:rPr>
+        <w:t>DHCP_SERVER_PORT</w:t>
+      </w:r>
+      <w:r>
+        <w:rPr>
+          <w:rFonts w:ascii="Monospace" w:hAnsi="Monospace"/>
+          <w:color w:val="000000"/>
+          <w:sz w:val="20"/>
+        </w:rPr>
+        <w:t>))</w:t>
+      </w:r>
+    </w:p>
+    <w:p>
+      <w:pPr>
+        <w:pStyle w:val="Normal"/>
+        <w:ind w:hanging="0"/>
+        <w:jc w:val="left"/>
+        <w:rPr/>
+      </w:pPr>
+      <w:r>
+        <w:rPr>
+          <w:rFonts w:ascii="Monospace" w:hAnsi="Monospace"/>
+          <w:color w:val="000000"/>
+          <w:sz w:val="20"/>
+        </w:rPr>
+        <w:tab/>
+        <w:tab/>
+        <w:tab/>
+        <w:t>.matchUdpSrc(TpPort.</w:t>
+      </w:r>
+      <w:r>
+        <w:rPr>
+          <w:rFonts w:ascii="Monospace" w:hAnsi="Monospace"/>
+          <w:i/>
+          <w:color w:val="000000"/>
+          <w:sz w:val="20"/>
+        </w:rPr>
+        <w:t>tpPort</w:t>
+      </w:r>
+      <w:r>
+        <w:rPr>
+          <w:rFonts w:ascii="Monospace" w:hAnsi="Monospace"/>
+          <w:color w:val="000000"/>
+          <w:sz w:val="20"/>
+        </w:rPr>
+        <w:t>(UDP.</w:t>
+      </w:r>
+      <w:r>
+        <w:rPr>
+          <w:rFonts w:ascii="Monospace" w:hAnsi="Monospace"/>
+          <w:b/>
+          <w:i/>
+          <w:color w:val="0000C0"/>
+          <w:sz w:val="20"/>
+        </w:rPr>
+        <w:t>DHCP_CLIENT_PORT</w:t>
+      </w:r>
+      <w:r>
+        <w:rPr>
+          <w:rFonts w:ascii="Monospace" w:hAnsi="Monospace"/>
+          <w:color w:val="000000"/>
+          <w:sz w:val="20"/>
+        </w:rPr>
+        <w:t>))</w:t>
+      </w:r>
+    </w:p>
+    <w:p>
+      <w:pPr>
+        <w:pStyle w:val="Normal"/>
+        <w:rPr/>
+      </w:pPr>
+      <w:r>
+        <w:rPr>
+          <w:rFonts w:ascii="Monospace" w:hAnsi="Monospace"/>
+          <w:color w:val="000000"/>
+          <w:sz w:val="20"/>
+        </w:rPr>
+        <w:tab/>
+        <w:tab/>
+        <w:tab/>
+        <w:t>.build();</w:t>
+      </w:r>
+    </w:p>
+    <w:p>
+      <w:pPr>
+        <w:pStyle w:val="Normal"/>
+        <w:rPr>
+          <w:rFonts w:ascii="Monospace" w:hAnsi="Monospace"/>
+          <w:i w:val="false"/>
+          <w:i w:val="false"/>
+          <w:iCs w:val="false"/>
+          <w:color w:val="000000"/>
+          <w:sz w:val="20"/>
+        </w:rPr>
+      </w:pPr>
+      <w:r>
+        <w:rPr/>
+      </w:r>
+    </w:p>
+    <w:p>
+      <w:pPr>
+        <w:pStyle w:val="Normal"/>
+        <w:rPr/>
+      </w:pPr>
+      <w:r>
+        <w:rPr>
+          <w:i w:val="false"/>
+          <w:iCs w:val="false"/>
+          <w:color w:val="000000"/>
+        </w:rPr>
+        <w:t>Cuando el paquete está en el controlador añadimos un procesador de paquetes que será instanciado:</w:t>
+      </w:r>
+    </w:p>
+    <w:p>
+      <w:pPr>
+        <w:pStyle w:val="Normal"/>
+        <w:rPr/>
+      </w:pPr>
+      <w:r>
+        <w:rPr>
+          <w:rFonts w:ascii="Monospace" w:hAnsi="Monospace"/>
+          <w:i w:val="false"/>
+          <w:iCs w:val="false"/>
+          <w:color w:val="000000"/>
+          <w:sz w:val="20"/>
+        </w:rPr>
+        <w:tab/>
+      </w:r>
+      <w:r>
+        <w:rPr>
+          <w:rFonts w:ascii="Monospace" w:hAnsi="Monospace"/>
+          <w:b/>
+          <w:color w:val="7F0055"/>
+          <w:sz w:val="20"/>
+        </w:rPr>
+        <w:t>private</w:t>
+      </w:r>
+      <w:r>
+        <w:rPr>
+          <w:rFonts w:ascii="Monospace" w:hAnsi="Monospace"/>
+          <w:color w:val="000000"/>
+          <w:sz w:val="20"/>
+        </w:rPr>
+        <w:t xml:space="preserve"> </w:t>
+      </w:r>
+      <w:r>
+        <w:rPr>
+          <w:rFonts w:ascii="Monospace" w:hAnsi="Monospace"/>
+          <w:b/>
+          <w:color w:val="7F0055"/>
+          <w:sz w:val="20"/>
+        </w:rPr>
+        <w:t>final</w:t>
+      </w:r>
+      <w:r>
+        <w:rPr>
+          <w:rFonts w:ascii="Monospace" w:hAnsi="Monospace"/>
+          <w:color w:val="000000"/>
+          <w:sz w:val="20"/>
+        </w:rPr>
+        <w:t xml:space="preserve"> PacketProcessor </w:t>
+      </w:r>
+      <w:r>
+        <w:rPr>
+          <w:rFonts w:ascii="Monospace" w:hAnsi="Monospace"/>
+          <w:color w:val="0000C0"/>
+          <w:sz w:val="20"/>
+        </w:rPr>
+        <w:t>packetProcessor</w:t>
+      </w:r>
+      <w:r>
+        <w:rPr>
+          <w:rFonts w:ascii="Monospace" w:hAnsi="Monospace"/>
+          <w:color w:val="000000"/>
+          <w:sz w:val="20"/>
+        </w:rPr>
+        <w:t xml:space="preserve"> = </w:t>
+      </w:r>
+      <w:r>
+        <w:rPr>
+          <w:rFonts w:ascii="Monospace" w:hAnsi="Monospace"/>
+          <w:b/>
+          <w:color w:val="7F0055"/>
+          <w:sz w:val="20"/>
+        </w:rPr>
+        <w:t>new</w:t>
+      </w:r>
+      <w:r>
+        <w:rPr>
+          <w:rFonts w:ascii="Monospace" w:hAnsi="Monospace"/>
+          <w:color w:val="000000"/>
+          <w:sz w:val="20"/>
+        </w:rPr>
+        <w:t xml:space="preserve"> DHCPProcessor();</w:t>
+      </w:r>
+    </w:p>
+    <w:p>
+      <w:pPr>
+        <w:pStyle w:val="Normal"/>
+        <w:rPr>
+          <w:i w:val="false"/>
+          <w:i w:val="false"/>
+          <w:iCs w:val="false"/>
+          <w:color w:val="000000"/>
+        </w:rPr>
+      </w:pPr>
+      <w:r>
+        <w:rPr/>
+      </w:r>
+    </w:p>
+    <w:p>
+      <w:pPr>
+        <w:pStyle w:val="Normal"/>
+        <w:rPr/>
+      </w:pPr>
+      <w:r>
+        <w:rPr>
+          <w:i w:val="false"/>
+          <w:iCs w:val="false"/>
+          <w:color w:val="000000"/>
+        </w:rPr>
+        <w:t xml:space="preserve">Dentro del método DHCPProcesor lo primero es comprobar que de todo el tráfico que llega al controlador estamos seleccionando el DHCP. Para ello habrá que obtener el paquete que acaca de llegar y obtener la carga útil </w:t>
+      </w:r>
+      <w:r>
+        <w:rPr>
+          <w:i w:val="false"/>
+          <w:iCs w:val="false"/>
+          <w:color w:val="000000"/>
+        </w:rPr>
+        <w:t>e igualarlo al mensaje que queremos comprobar, DHCPOffer</w:t>
+      </w:r>
+    </w:p>
+    <w:p>
+      <w:pPr>
+        <w:pStyle w:val="TextBody"/>
+        <w:rPr/>
+      </w:pPr>
+      <w:r>
+        <w:rPr>
+          <w:rFonts w:ascii="Monospace" w:hAnsi="Monospace"/>
+          <w:i w:val="false"/>
+          <w:iCs w:val="false"/>
+          <w:color w:val="000000"/>
+          <w:sz w:val="20"/>
+          <w:shd w:fill="E8F2FE" w:val="clear"/>
+        </w:rPr>
+        <w:t xml:space="preserve">((DHCP)(((UDP)((IPv4) </w:t>
+      </w:r>
+      <w:r>
+        <w:rPr>
+          <w:rFonts w:ascii="Monospace" w:hAnsi="Monospace"/>
+          <w:color w:val="6A3E3E"/>
+          <w:sz w:val="20"/>
+          <w:shd w:fill="E8F2FE" w:val="clear"/>
+        </w:rPr>
+        <w:t>eth</w:t>
+      </w:r>
+      <w:r>
+        <w:rPr>
+          <w:rFonts w:ascii="Monospace" w:hAnsi="Monospace"/>
+          <w:color w:val="000000"/>
+          <w:sz w:val="20"/>
+          <w:shd w:fill="E8F2FE" w:val="clear"/>
+        </w:rPr>
+        <w:t>.getPayload()).getPayload())).getPayload()).getPacketType() == DHCP.MsgType.</w:t>
+      </w:r>
+      <w:r>
+        <w:rPr>
+          <w:rFonts w:ascii="Monospace" w:hAnsi="Monospace"/>
+          <w:b/>
+          <w:i/>
+          <w:color w:val="0000C0"/>
+          <w:sz w:val="20"/>
+          <w:shd w:fill="E8F2FE" w:val="clear"/>
+        </w:rPr>
+        <w:t>DHCPOFFER</w:t>
+      </w:r>
+      <w:r>
+        <w:rPr>
+          <w:rFonts w:ascii="Monospace" w:hAnsi="Monospace"/>
+          <w:color w:val="000000"/>
+          <w:sz w:val="20"/>
+          <w:shd w:fill="E8F2FE" w:val="clear"/>
+        </w:rPr>
+        <w:t>;</w:t>
+      </w:r>
+      <w:r>
+        <w:rPr>
+          <w:i w:val="false"/>
+          <w:iCs w:val="false"/>
+          <w:color w:val="CE181E"/>
+        </w:rPr>
+        <w:t xml:space="preserve"> </w:t>
+      </w:r>
+    </w:p>
+    <w:p>
+      <w:pPr>
+        <w:pStyle w:val="TextBody"/>
+        <w:rPr/>
+      </w:pPr>
+      <w:r>
+        <w:rPr/>
+      </w:r>
+    </w:p>
+    <w:p>
+      <w:pPr>
+        <w:pStyle w:val="Normal"/>
+        <w:rPr/>
+      </w:pPr>
+      <w:r>
+        <w:rPr>
+          <w:i w:val="false"/>
+          <w:iCs w:val="false"/>
+          <w:color w:val="000000"/>
+        </w:rPr>
+        <w:t>C</w:t>
+      </w:r>
+      <w:r>
+        <w:rPr>
+          <w:i w:val="false"/>
+          <w:iCs w:val="false"/>
+          <w:color w:val="000000"/>
+        </w:rPr>
+        <w:t>uando se ha comprobado que efecivamente, el paquete que se está procesando es un DHCPOffer comprobamos el puerto por el que venía ese paquete. Si e el mismo que aquel que tenemos prefijado (el puerto del router es un parámetro configurable) permitimos el envío del paquete, en caso de que ese DHCPOffer venga por cualquier otro puerto se bloquea, el host no recibe ese paquete, por tanto no acepta la oferta y se evita que cualquiera que intente realizar un ataque a nuestra red.</w:t>
+      </w:r>
+    </w:p>
+    <w:p>
+      <w:pPr>
+        <w:pStyle w:val="Normal"/>
+        <w:rPr>
+          <w:i w:val="false"/>
+          <w:i w:val="false"/>
+          <w:iCs w:val="false"/>
+          <w:color w:val="000000"/>
+        </w:rPr>
+      </w:pPr>
+      <w:r>
+        <w:rPr/>
       </w:r>
       <w:r>
         <w:br w:type="page"/>
@@ -10086,7 +11250,7 @@
         <w:docPartGallery w:val="Page Numbers (Bottom of Page)"/>
         <w:docPartUnique w:val="true"/>
       </w:docPartObj>
-      <w:id w:val="619788548"/>
+      <w:id w:val="1693303018"/>
     </w:sdtPr>
     <w:sdtContent>
       <w:p>
@@ -10109,7 +11273,7 @@
         </w:r>
         <w:r>
           <w:rPr/>
-          <w:t>31</w:t>
+          <w:t>33</w:t>
         </w:r>
         <w:r>
           <w:rPr/>
@@ -12189,6 +13353,298 @@
     </w:lvl>
   </w:abstractNum>
   <w:abstractNum w:abstractNumId="15">
+    <w:lvl w:ilvl="0">
+      <w:start w:val="1"/>
+      <w:numFmt w:val="bullet"/>
+      <w:lvlText w:val=""/>
+      <w:lvlJc w:val="left"/>
+      <w:pPr>
+        <w:tabs>
+          <w:tab w:val="num" w:pos="720"/>
+        </w:tabs>
+        <w:ind w:left="720" w:hanging="360"/>
+      </w:pPr>
+      <w:rPr>
+        <w:rFonts w:ascii="Symbol" w:hAnsi="Symbol" w:cs="Symbol" w:hint="default"/>
+        <w:rFonts w:cs="OpenSymbol"/>
+      </w:rPr>
+    </w:lvl>
+    <w:lvl w:ilvl="1">
+      <w:start w:val="1"/>
+      <w:numFmt w:val="bullet"/>
+      <w:lvlText w:val="◦"/>
+      <w:lvlJc w:val="left"/>
+      <w:pPr>
+        <w:tabs>
+          <w:tab w:val="num" w:pos="1080"/>
+        </w:tabs>
+        <w:ind w:left="1080" w:hanging="360"/>
+      </w:pPr>
+      <w:rPr>
+        <w:rFonts w:ascii="OpenSymbol" w:hAnsi="OpenSymbol" w:cs="OpenSymbol" w:hint="default"/>
+        <w:rFonts w:cs="OpenSymbol"/>
+      </w:rPr>
+    </w:lvl>
+    <w:lvl w:ilvl="2">
+      <w:start w:val="1"/>
+      <w:numFmt w:val="bullet"/>
+      <w:lvlText w:val="▪"/>
+      <w:lvlJc w:val="left"/>
+      <w:pPr>
+        <w:tabs>
+          <w:tab w:val="num" w:pos="1440"/>
+        </w:tabs>
+        <w:ind w:left="1440" w:hanging="360"/>
+      </w:pPr>
+      <w:rPr>
+        <w:rFonts w:ascii="OpenSymbol" w:hAnsi="OpenSymbol" w:cs="OpenSymbol" w:hint="default"/>
+        <w:rFonts w:cs="OpenSymbol"/>
+      </w:rPr>
+    </w:lvl>
+    <w:lvl w:ilvl="3">
+      <w:start w:val="1"/>
+      <w:numFmt w:val="bullet"/>
+      <w:lvlText w:val=""/>
+      <w:lvlJc w:val="left"/>
+      <w:pPr>
+        <w:tabs>
+          <w:tab w:val="num" w:pos="1800"/>
+        </w:tabs>
+        <w:ind w:left="1800" w:hanging="360"/>
+      </w:pPr>
+      <w:rPr>
+        <w:rFonts w:ascii="Symbol" w:hAnsi="Symbol" w:cs="Symbol" w:hint="default"/>
+        <w:rFonts w:cs="OpenSymbol"/>
+      </w:rPr>
+    </w:lvl>
+    <w:lvl w:ilvl="4">
+      <w:start w:val="1"/>
+      <w:numFmt w:val="bullet"/>
+      <w:lvlText w:val="◦"/>
+      <w:lvlJc w:val="left"/>
+      <w:pPr>
+        <w:tabs>
+          <w:tab w:val="num" w:pos="2160"/>
+        </w:tabs>
+        <w:ind w:left="2160" w:hanging="360"/>
+      </w:pPr>
+      <w:rPr>
+        <w:rFonts w:ascii="OpenSymbol" w:hAnsi="OpenSymbol" w:cs="OpenSymbol" w:hint="default"/>
+        <w:rFonts w:cs="OpenSymbol"/>
+      </w:rPr>
+    </w:lvl>
+    <w:lvl w:ilvl="5">
+      <w:start w:val="1"/>
+      <w:numFmt w:val="bullet"/>
+      <w:lvlText w:val="▪"/>
+      <w:lvlJc w:val="left"/>
+      <w:pPr>
+        <w:tabs>
+          <w:tab w:val="num" w:pos="2520"/>
+        </w:tabs>
+        <w:ind w:left="2520" w:hanging="360"/>
+      </w:pPr>
+      <w:rPr>
+        <w:rFonts w:ascii="OpenSymbol" w:hAnsi="OpenSymbol" w:cs="OpenSymbol" w:hint="default"/>
+        <w:rFonts w:cs="OpenSymbol"/>
+      </w:rPr>
+    </w:lvl>
+    <w:lvl w:ilvl="6">
+      <w:start w:val="1"/>
+      <w:numFmt w:val="bullet"/>
+      <w:lvlText w:val=""/>
+      <w:lvlJc w:val="left"/>
+      <w:pPr>
+        <w:tabs>
+          <w:tab w:val="num" w:pos="2880"/>
+        </w:tabs>
+        <w:ind w:left="2880" w:hanging="360"/>
+      </w:pPr>
+      <w:rPr>
+        <w:rFonts w:ascii="Symbol" w:hAnsi="Symbol" w:cs="Symbol" w:hint="default"/>
+        <w:rFonts w:cs="OpenSymbol"/>
+      </w:rPr>
+    </w:lvl>
+    <w:lvl w:ilvl="7">
+      <w:start w:val="1"/>
+      <w:numFmt w:val="bullet"/>
+      <w:lvlText w:val="◦"/>
+      <w:lvlJc w:val="left"/>
+      <w:pPr>
+        <w:tabs>
+          <w:tab w:val="num" w:pos="3240"/>
+        </w:tabs>
+        <w:ind w:left="3240" w:hanging="360"/>
+      </w:pPr>
+      <w:rPr>
+        <w:rFonts w:ascii="OpenSymbol" w:hAnsi="OpenSymbol" w:cs="OpenSymbol" w:hint="default"/>
+        <w:rFonts w:cs="OpenSymbol"/>
+      </w:rPr>
+    </w:lvl>
+    <w:lvl w:ilvl="8">
+      <w:start w:val="1"/>
+      <w:numFmt w:val="bullet"/>
+      <w:lvlText w:val="▪"/>
+      <w:lvlJc w:val="left"/>
+      <w:pPr>
+        <w:tabs>
+          <w:tab w:val="num" w:pos="3600"/>
+        </w:tabs>
+        <w:ind w:left="3600" w:hanging="360"/>
+      </w:pPr>
+      <w:rPr>
+        <w:rFonts w:ascii="OpenSymbol" w:hAnsi="OpenSymbol" w:cs="OpenSymbol" w:hint="default"/>
+        <w:rFonts w:cs="OpenSymbol"/>
+      </w:rPr>
+    </w:lvl>
+  </w:abstractNum>
+  <w:abstractNum w:abstractNumId="16">
+    <w:lvl w:ilvl="0">
+      <w:start w:val="1"/>
+      <w:numFmt w:val="bullet"/>
+      <w:lvlText w:val=""/>
+      <w:lvlJc w:val="left"/>
+      <w:pPr>
+        <w:tabs>
+          <w:tab w:val="num" w:pos="720"/>
+        </w:tabs>
+        <w:ind w:left="720" w:hanging="360"/>
+      </w:pPr>
+      <w:rPr>
+        <w:rFonts w:ascii="Symbol" w:hAnsi="Symbol" w:cs="Symbol" w:hint="default"/>
+        <w:rFonts w:cs="OpenSymbol"/>
+      </w:rPr>
+    </w:lvl>
+    <w:lvl w:ilvl="1">
+      <w:start w:val="1"/>
+      <w:numFmt w:val="bullet"/>
+      <w:lvlText w:val="◦"/>
+      <w:lvlJc w:val="left"/>
+      <w:pPr>
+        <w:tabs>
+          <w:tab w:val="num" w:pos="1080"/>
+        </w:tabs>
+        <w:ind w:left="1080" w:hanging="360"/>
+      </w:pPr>
+      <w:rPr>
+        <w:rFonts w:ascii="OpenSymbol" w:hAnsi="OpenSymbol" w:cs="OpenSymbol" w:hint="default"/>
+        <w:rFonts w:cs="OpenSymbol"/>
+      </w:rPr>
+    </w:lvl>
+    <w:lvl w:ilvl="2">
+      <w:start w:val="1"/>
+      <w:numFmt w:val="bullet"/>
+      <w:lvlText w:val="▪"/>
+      <w:lvlJc w:val="left"/>
+      <w:pPr>
+        <w:tabs>
+          <w:tab w:val="num" w:pos="1440"/>
+        </w:tabs>
+        <w:ind w:left="1440" w:hanging="360"/>
+      </w:pPr>
+      <w:rPr>
+        <w:rFonts w:ascii="OpenSymbol" w:hAnsi="OpenSymbol" w:cs="OpenSymbol" w:hint="default"/>
+        <w:rFonts w:cs="OpenSymbol"/>
+      </w:rPr>
+    </w:lvl>
+    <w:lvl w:ilvl="3">
+      <w:start w:val="1"/>
+      <w:numFmt w:val="bullet"/>
+      <w:lvlText w:val=""/>
+      <w:lvlJc w:val="left"/>
+      <w:pPr>
+        <w:tabs>
+          <w:tab w:val="num" w:pos="1800"/>
+        </w:tabs>
+        <w:ind w:left="1800" w:hanging="360"/>
+      </w:pPr>
+      <w:rPr>
+        <w:rFonts w:ascii="Symbol" w:hAnsi="Symbol" w:cs="Symbol" w:hint="default"/>
+        <w:rFonts w:cs="OpenSymbol"/>
+      </w:rPr>
+    </w:lvl>
+    <w:lvl w:ilvl="4">
+      <w:start w:val="1"/>
+      <w:numFmt w:val="bullet"/>
+      <w:lvlText w:val="◦"/>
+      <w:lvlJc w:val="left"/>
+      <w:pPr>
+        <w:tabs>
+          <w:tab w:val="num" w:pos="2160"/>
+        </w:tabs>
+        <w:ind w:left="2160" w:hanging="360"/>
+      </w:pPr>
+      <w:rPr>
+        <w:rFonts w:ascii="OpenSymbol" w:hAnsi="OpenSymbol" w:cs="OpenSymbol" w:hint="default"/>
+        <w:rFonts w:cs="OpenSymbol"/>
+      </w:rPr>
+    </w:lvl>
+    <w:lvl w:ilvl="5">
+      <w:start w:val="1"/>
+      <w:numFmt w:val="bullet"/>
+      <w:lvlText w:val="▪"/>
+      <w:lvlJc w:val="left"/>
+      <w:pPr>
+        <w:tabs>
+          <w:tab w:val="num" w:pos="2520"/>
+        </w:tabs>
+        <w:ind w:left="2520" w:hanging="360"/>
+      </w:pPr>
+      <w:rPr>
+        <w:rFonts w:ascii="OpenSymbol" w:hAnsi="OpenSymbol" w:cs="OpenSymbol" w:hint="default"/>
+        <w:rFonts w:cs="OpenSymbol"/>
+      </w:rPr>
+    </w:lvl>
+    <w:lvl w:ilvl="6">
+      <w:start w:val="1"/>
+      <w:numFmt w:val="bullet"/>
+      <w:lvlText w:val=""/>
+      <w:lvlJc w:val="left"/>
+      <w:pPr>
+        <w:tabs>
+          <w:tab w:val="num" w:pos="2880"/>
+        </w:tabs>
+        <w:ind w:left="2880" w:hanging="360"/>
+      </w:pPr>
+      <w:rPr>
+        <w:rFonts w:ascii="Symbol" w:hAnsi="Symbol" w:cs="Symbol" w:hint="default"/>
+        <w:rFonts w:cs="OpenSymbol"/>
+      </w:rPr>
+    </w:lvl>
+    <w:lvl w:ilvl="7">
+      <w:start w:val="1"/>
+      <w:numFmt w:val="bullet"/>
+      <w:lvlText w:val="◦"/>
+      <w:lvlJc w:val="left"/>
+      <w:pPr>
+        <w:tabs>
+          <w:tab w:val="num" w:pos="3240"/>
+        </w:tabs>
+        <w:ind w:left="3240" w:hanging="360"/>
+      </w:pPr>
+      <w:rPr>
+        <w:rFonts w:ascii="OpenSymbol" w:hAnsi="OpenSymbol" w:cs="OpenSymbol" w:hint="default"/>
+        <w:rFonts w:cs="OpenSymbol"/>
+      </w:rPr>
+    </w:lvl>
+    <w:lvl w:ilvl="8">
+      <w:start w:val="1"/>
+      <w:numFmt w:val="bullet"/>
+      <w:lvlText w:val="▪"/>
+      <w:lvlJc w:val="left"/>
+      <w:pPr>
+        <w:tabs>
+          <w:tab w:val="num" w:pos="3600"/>
+        </w:tabs>
+        <w:ind w:left="3600" w:hanging="360"/>
+      </w:pPr>
+      <w:rPr>
+        <w:rFonts w:ascii="OpenSymbol" w:hAnsi="OpenSymbol" w:cs="OpenSymbol" w:hint="default"/>
+        <w:rFonts w:cs="OpenSymbol"/>
+      </w:rPr>
+    </w:lvl>
+  </w:abstractNum>
+  <w:abstractNum w:abstractNumId="17">
     <w:lvl w:ilvl="0">
       <w:start w:val="1"/>
       <w:numFmt w:val="none"/>
@@ -12324,6 +13780,12 @@
   </w:num>
   <w:num w:numId="15">
     <w:abstractNumId w:val="15"/>
+  </w:num>
+  <w:num w:numId="16">
+    <w:abstractNumId w:val="16"/>
+  </w:num>
+  <w:num w:numId="17">
+    <w:abstractNumId w:val="17"/>
   </w:num>
 </w:numbering>
 </file>
@@ -19764,6 +21226,895 @@
   </w:style>
   <w:style w:type="character" w:styleId="ListLabel998">
     <w:name w:val="ListLabel 998"/>
+    <w:qFormat/>
+    <w:rPr/>
+  </w:style>
+  <w:style w:type="character" w:styleId="ListLabel999">
+    <w:name w:val="ListLabel 999"/>
+    <w:qFormat/>
+    <w:rPr>
+      <w:rFonts w:cs="OpenSymbol"/>
+    </w:rPr>
+  </w:style>
+  <w:style w:type="character" w:styleId="ListLabel1000">
+    <w:name w:val="ListLabel 1000"/>
+    <w:qFormat/>
+    <w:rPr>
+      <w:rFonts w:cs="OpenSymbol"/>
+    </w:rPr>
+  </w:style>
+  <w:style w:type="character" w:styleId="ListLabel1001">
+    <w:name w:val="ListLabel 1001"/>
+    <w:qFormat/>
+    <w:rPr>
+      <w:rFonts w:cs="OpenSymbol"/>
+    </w:rPr>
+  </w:style>
+  <w:style w:type="character" w:styleId="ListLabel1002">
+    <w:name w:val="ListLabel 1002"/>
+    <w:qFormat/>
+    <w:rPr>
+      <w:rFonts w:cs="OpenSymbol"/>
+    </w:rPr>
+  </w:style>
+  <w:style w:type="character" w:styleId="ListLabel1003">
+    <w:name w:val="ListLabel 1003"/>
+    <w:qFormat/>
+    <w:rPr>
+      <w:rFonts w:cs="OpenSymbol"/>
+    </w:rPr>
+  </w:style>
+  <w:style w:type="character" w:styleId="ListLabel1004">
+    <w:name w:val="ListLabel 1004"/>
+    <w:qFormat/>
+    <w:rPr>
+      <w:rFonts w:cs="OpenSymbol"/>
+    </w:rPr>
+  </w:style>
+  <w:style w:type="character" w:styleId="ListLabel1005">
+    <w:name w:val="ListLabel 1005"/>
+    <w:qFormat/>
+    <w:rPr>
+      <w:rFonts w:cs="OpenSymbol"/>
+    </w:rPr>
+  </w:style>
+  <w:style w:type="character" w:styleId="ListLabel1006">
+    <w:name w:val="ListLabel 1006"/>
+    <w:qFormat/>
+    <w:rPr>
+      <w:rFonts w:cs="OpenSymbol"/>
+    </w:rPr>
+  </w:style>
+  <w:style w:type="character" w:styleId="ListLabel1007">
+    <w:name w:val="ListLabel 1007"/>
+    <w:qFormat/>
+    <w:rPr>
+      <w:rFonts w:cs="OpenSymbol"/>
+    </w:rPr>
+  </w:style>
+  <w:style w:type="character" w:styleId="ListLabel1008">
+    <w:name w:val="ListLabel 1008"/>
+    <w:qFormat/>
+    <w:rPr>
+      <w:rFonts w:cs="OpenSymbol"/>
+    </w:rPr>
+  </w:style>
+  <w:style w:type="character" w:styleId="ListLabel1009">
+    <w:name w:val="ListLabel 1009"/>
+    <w:qFormat/>
+    <w:rPr>
+      <w:rFonts w:cs="OpenSymbol"/>
+    </w:rPr>
+  </w:style>
+  <w:style w:type="character" w:styleId="ListLabel1010">
+    <w:name w:val="ListLabel 1010"/>
+    <w:qFormat/>
+    <w:rPr>
+      <w:rFonts w:cs="OpenSymbol"/>
+    </w:rPr>
+  </w:style>
+  <w:style w:type="character" w:styleId="ListLabel1011">
+    <w:name w:val="ListLabel 1011"/>
+    <w:qFormat/>
+    <w:rPr>
+      <w:rFonts w:cs="OpenSymbol"/>
+    </w:rPr>
+  </w:style>
+  <w:style w:type="character" w:styleId="ListLabel1012">
+    <w:name w:val="ListLabel 1012"/>
+    <w:qFormat/>
+    <w:rPr>
+      <w:rFonts w:cs="OpenSymbol"/>
+    </w:rPr>
+  </w:style>
+  <w:style w:type="character" w:styleId="ListLabel1013">
+    <w:name w:val="ListLabel 1013"/>
+    <w:qFormat/>
+    <w:rPr>
+      <w:rFonts w:cs="OpenSymbol"/>
+    </w:rPr>
+  </w:style>
+  <w:style w:type="character" w:styleId="ListLabel1014">
+    <w:name w:val="ListLabel 1014"/>
+    <w:qFormat/>
+    <w:rPr>
+      <w:rFonts w:cs="OpenSymbol"/>
+    </w:rPr>
+  </w:style>
+  <w:style w:type="character" w:styleId="ListLabel1015">
+    <w:name w:val="ListLabel 1015"/>
+    <w:qFormat/>
+    <w:rPr>
+      <w:rFonts w:cs="OpenSymbol"/>
+    </w:rPr>
+  </w:style>
+  <w:style w:type="character" w:styleId="ListLabel1016">
+    <w:name w:val="ListLabel 1016"/>
+    <w:qFormat/>
+    <w:rPr>
+      <w:rFonts w:cs="OpenSymbol"/>
+    </w:rPr>
+  </w:style>
+  <w:style w:type="character" w:styleId="ListLabel1017">
+    <w:name w:val="ListLabel 1017"/>
+    <w:qFormat/>
+    <w:rPr>
+      <w:rFonts w:cs="OpenSymbol"/>
+    </w:rPr>
+  </w:style>
+  <w:style w:type="character" w:styleId="ListLabel1018">
+    <w:name w:val="ListLabel 1018"/>
+    <w:qFormat/>
+    <w:rPr>
+      <w:rFonts w:cs="OpenSymbol"/>
+    </w:rPr>
+  </w:style>
+  <w:style w:type="character" w:styleId="ListLabel1019">
+    <w:name w:val="ListLabel 1019"/>
+    <w:qFormat/>
+    <w:rPr>
+      <w:rFonts w:cs="OpenSymbol"/>
+    </w:rPr>
+  </w:style>
+  <w:style w:type="character" w:styleId="ListLabel1020">
+    <w:name w:val="ListLabel 1020"/>
+    <w:qFormat/>
+    <w:rPr>
+      <w:rFonts w:cs="OpenSymbol"/>
+    </w:rPr>
+  </w:style>
+  <w:style w:type="character" w:styleId="ListLabel1021">
+    <w:name w:val="ListLabel 1021"/>
+    <w:qFormat/>
+    <w:rPr>
+      <w:rFonts w:cs="OpenSymbol"/>
+    </w:rPr>
+  </w:style>
+  <w:style w:type="character" w:styleId="ListLabel1022">
+    <w:name w:val="ListLabel 1022"/>
+    <w:qFormat/>
+    <w:rPr>
+      <w:rFonts w:cs="OpenSymbol"/>
+    </w:rPr>
+  </w:style>
+  <w:style w:type="character" w:styleId="ListLabel1023">
+    <w:name w:val="ListLabel 1023"/>
+    <w:qFormat/>
+    <w:rPr>
+      <w:rFonts w:cs="OpenSymbol"/>
+    </w:rPr>
+  </w:style>
+  <w:style w:type="character" w:styleId="ListLabel1024">
+    <w:name w:val="ListLabel 1024"/>
+    <w:qFormat/>
+    <w:rPr>
+      <w:rFonts w:cs="OpenSymbol"/>
+    </w:rPr>
+  </w:style>
+  <w:style w:type="character" w:styleId="ListLabel1025">
+    <w:name w:val="ListLabel 1025"/>
+    <w:qFormat/>
+    <w:rPr>
+      <w:rFonts w:cs="OpenSymbol"/>
+    </w:rPr>
+  </w:style>
+  <w:style w:type="character" w:styleId="ListLabel1026">
+    <w:name w:val="ListLabel 1026"/>
+    <w:qFormat/>
+    <w:rPr>
+      <w:rFonts w:cs="OpenSymbol"/>
+    </w:rPr>
+  </w:style>
+  <w:style w:type="character" w:styleId="ListLabel1027">
+    <w:name w:val="ListLabel 1027"/>
+    <w:qFormat/>
+    <w:rPr>
+      <w:rFonts w:cs="OpenSymbol"/>
+    </w:rPr>
+  </w:style>
+  <w:style w:type="character" w:styleId="ListLabel1028">
+    <w:name w:val="ListLabel 1028"/>
+    <w:qFormat/>
+    <w:rPr>
+      <w:rFonts w:cs="OpenSymbol"/>
+    </w:rPr>
+  </w:style>
+  <w:style w:type="character" w:styleId="ListLabel1029">
+    <w:name w:val="ListLabel 1029"/>
+    <w:qFormat/>
+    <w:rPr>
+      <w:rFonts w:cs="OpenSymbol"/>
+    </w:rPr>
+  </w:style>
+  <w:style w:type="character" w:styleId="ListLabel1030">
+    <w:name w:val="ListLabel 1030"/>
+    <w:qFormat/>
+    <w:rPr>
+      <w:rFonts w:cs="OpenSymbol"/>
+    </w:rPr>
+  </w:style>
+  <w:style w:type="character" w:styleId="ListLabel1031">
+    <w:name w:val="ListLabel 1031"/>
+    <w:qFormat/>
+    <w:rPr>
+      <w:rFonts w:cs="OpenSymbol"/>
+    </w:rPr>
+  </w:style>
+  <w:style w:type="character" w:styleId="ListLabel1032">
+    <w:name w:val="ListLabel 1032"/>
+    <w:qFormat/>
+    <w:rPr>
+      <w:rFonts w:cs="OpenSymbol"/>
+    </w:rPr>
+  </w:style>
+  <w:style w:type="character" w:styleId="ListLabel1033">
+    <w:name w:val="ListLabel 1033"/>
+    <w:qFormat/>
+    <w:rPr>
+      <w:rFonts w:cs="OpenSymbol"/>
+    </w:rPr>
+  </w:style>
+  <w:style w:type="character" w:styleId="ListLabel1034">
+    <w:name w:val="ListLabel 1034"/>
+    <w:qFormat/>
+    <w:rPr>
+      <w:rFonts w:cs="OpenSymbol"/>
+    </w:rPr>
+  </w:style>
+  <w:style w:type="character" w:styleId="ListLabel1035">
+    <w:name w:val="ListLabel 1035"/>
+    <w:qFormat/>
+    <w:rPr>
+      <w:rFonts w:cs="OpenSymbol"/>
+    </w:rPr>
+  </w:style>
+  <w:style w:type="character" w:styleId="ListLabel1036">
+    <w:name w:val="ListLabel 1036"/>
+    <w:qFormat/>
+    <w:rPr>
+      <w:rFonts w:cs="OpenSymbol"/>
+    </w:rPr>
+  </w:style>
+  <w:style w:type="character" w:styleId="ListLabel1037">
+    <w:name w:val="ListLabel 1037"/>
+    <w:qFormat/>
+    <w:rPr>
+      <w:rFonts w:cs="OpenSymbol"/>
+    </w:rPr>
+  </w:style>
+  <w:style w:type="character" w:styleId="ListLabel1038">
+    <w:name w:val="ListLabel 1038"/>
+    <w:qFormat/>
+    <w:rPr>
+      <w:rFonts w:cs="OpenSymbol"/>
+    </w:rPr>
+  </w:style>
+  <w:style w:type="character" w:styleId="ListLabel1039">
+    <w:name w:val="ListLabel 1039"/>
+    <w:qFormat/>
+    <w:rPr>
+      <w:rFonts w:cs="OpenSymbol"/>
+    </w:rPr>
+  </w:style>
+  <w:style w:type="character" w:styleId="ListLabel1040">
+    <w:name w:val="ListLabel 1040"/>
+    <w:qFormat/>
+    <w:rPr>
+      <w:rFonts w:cs="OpenSymbol"/>
+    </w:rPr>
+  </w:style>
+  <w:style w:type="character" w:styleId="ListLabel1041">
+    <w:name w:val="ListLabel 1041"/>
+    <w:qFormat/>
+    <w:rPr>
+      <w:rFonts w:cs="OpenSymbol"/>
+    </w:rPr>
+  </w:style>
+  <w:style w:type="character" w:styleId="ListLabel1042">
+    <w:name w:val="ListLabel 1042"/>
+    <w:qFormat/>
+    <w:rPr>
+      <w:rFonts w:cs="OpenSymbol"/>
+    </w:rPr>
+  </w:style>
+  <w:style w:type="character" w:styleId="ListLabel1043">
+    <w:name w:val="ListLabel 1043"/>
+    <w:qFormat/>
+    <w:rPr>
+      <w:rFonts w:cs="OpenSymbol"/>
+    </w:rPr>
+  </w:style>
+  <w:style w:type="character" w:styleId="ListLabel1044">
+    <w:name w:val="ListLabel 1044"/>
+    <w:qFormat/>
+    <w:rPr>
+      <w:rFonts w:cs="OpenSymbol"/>
+    </w:rPr>
+  </w:style>
+  <w:style w:type="character" w:styleId="ListLabel1045">
+    <w:name w:val="ListLabel 1045"/>
+    <w:qFormat/>
+    <w:rPr>
+      <w:rFonts w:cs="OpenSymbol"/>
+    </w:rPr>
+  </w:style>
+  <w:style w:type="character" w:styleId="ListLabel1046">
+    <w:name w:val="ListLabel 1046"/>
+    <w:qFormat/>
+    <w:rPr>
+      <w:rFonts w:cs="OpenSymbol"/>
+    </w:rPr>
+  </w:style>
+  <w:style w:type="character" w:styleId="ListLabel1047">
+    <w:name w:val="ListLabel 1047"/>
+    <w:qFormat/>
+    <w:rPr>
+      <w:rFonts w:cs="OpenSymbol"/>
+    </w:rPr>
+  </w:style>
+  <w:style w:type="character" w:styleId="ListLabel1048">
+    <w:name w:val="ListLabel 1048"/>
+    <w:qFormat/>
+    <w:rPr>
+      <w:rFonts w:cs="OpenSymbol"/>
+    </w:rPr>
+  </w:style>
+  <w:style w:type="character" w:styleId="ListLabel1049">
+    <w:name w:val="ListLabel 1049"/>
+    <w:qFormat/>
+    <w:rPr>
+      <w:rFonts w:cs="OpenSymbol"/>
+    </w:rPr>
+  </w:style>
+  <w:style w:type="character" w:styleId="ListLabel1050">
+    <w:name w:val="ListLabel 1050"/>
+    <w:qFormat/>
+    <w:rPr>
+      <w:rFonts w:cs="OpenSymbol"/>
+    </w:rPr>
+  </w:style>
+  <w:style w:type="character" w:styleId="ListLabel1051">
+    <w:name w:val="ListLabel 1051"/>
+    <w:qFormat/>
+    <w:rPr>
+      <w:rFonts w:cs="OpenSymbol"/>
+    </w:rPr>
+  </w:style>
+  <w:style w:type="character" w:styleId="ListLabel1052">
+    <w:name w:val="ListLabel 1052"/>
+    <w:qFormat/>
+    <w:rPr>
+      <w:rFonts w:cs="OpenSymbol"/>
+    </w:rPr>
+  </w:style>
+  <w:style w:type="character" w:styleId="ListLabel1053">
+    <w:name w:val="ListLabel 1053"/>
+    <w:qFormat/>
+    <w:rPr>
+      <w:rFonts w:cs="OpenSymbol"/>
+      <w:sz w:val="22"/>
+    </w:rPr>
+  </w:style>
+  <w:style w:type="character" w:styleId="ListLabel1054">
+    <w:name w:val="ListLabel 1054"/>
+    <w:qFormat/>
+    <w:rPr>
+      <w:rFonts w:cs="OpenSymbol"/>
+    </w:rPr>
+  </w:style>
+  <w:style w:type="character" w:styleId="ListLabel1055">
+    <w:name w:val="ListLabel 1055"/>
+    <w:qFormat/>
+    <w:rPr>
+      <w:rFonts w:cs="OpenSymbol"/>
+    </w:rPr>
+  </w:style>
+  <w:style w:type="character" w:styleId="ListLabel1056">
+    <w:name w:val="ListLabel 1056"/>
+    <w:qFormat/>
+    <w:rPr>
+      <w:rFonts w:cs="OpenSymbol"/>
+    </w:rPr>
+  </w:style>
+  <w:style w:type="character" w:styleId="ListLabel1057">
+    <w:name w:val="ListLabel 1057"/>
+    <w:qFormat/>
+    <w:rPr>
+      <w:rFonts w:cs="OpenSymbol"/>
+    </w:rPr>
+  </w:style>
+  <w:style w:type="character" w:styleId="ListLabel1058">
+    <w:name w:val="ListLabel 1058"/>
+    <w:qFormat/>
+    <w:rPr>
+      <w:rFonts w:cs="OpenSymbol"/>
+    </w:rPr>
+  </w:style>
+  <w:style w:type="character" w:styleId="ListLabel1059">
+    <w:name w:val="ListLabel 1059"/>
+    <w:qFormat/>
+    <w:rPr>
+      <w:rFonts w:cs="OpenSymbol"/>
+    </w:rPr>
+  </w:style>
+  <w:style w:type="character" w:styleId="ListLabel1060">
+    <w:name w:val="ListLabel 1060"/>
+    <w:qFormat/>
+    <w:rPr>
+      <w:rFonts w:cs="OpenSymbol"/>
+    </w:rPr>
+  </w:style>
+  <w:style w:type="character" w:styleId="ListLabel1061">
+    <w:name w:val="ListLabel 1061"/>
+    <w:qFormat/>
+    <w:rPr>
+      <w:rFonts w:cs="OpenSymbol"/>
+    </w:rPr>
+  </w:style>
+  <w:style w:type="character" w:styleId="ListLabel1062">
+    <w:name w:val="ListLabel 1062"/>
+    <w:qFormat/>
+    <w:rPr>
+      <w:rFonts w:cs="OpenSymbol"/>
+      <w:sz w:val="22"/>
+    </w:rPr>
+  </w:style>
+  <w:style w:type="character" w:styleId="ListLabel1063">
+    <w:name w:val="ListLabel 1063"/>
+    <w:qFormat/>
+    <w:rPr>
+      <w:rFonts w:cs="OpenSymbol"/>
+    </w:rPr>
+  </w:style>
+  <w:style w:type="character" w:styleId="ListLabel1064">
+    <w:name w:val="ListLabel 1064"/>
+    <w:qFormat/>
+    <w:rPr>
+      <w:rFonts w:cs="OpenSymbol"/>
+    </w:rPr>
+  </w:style>
+  <w:style w:type="character" w:styleId="ListLabel1065">
+    <w:name w:val="ListLabel 1065"/>
+    <w:qFormat/>
+    <w:rPr>
+      <w:rFonts w:cs="OpenSymbol"/>
+    </w:rPr>
+  </w:style>
+  <w:style w:type="character" w:styleId="ListLabel1066">
+    <w:name w:val="ListLabel 1066"/>
+    <w:qFormat/>
+    <w:rPr>
+      <w:rFonts w:cs="OpenSymbol"/>
+    </w:rPr>
+  </w:style>
+  <w:style w:type="character" w:styleId="ListLabel1067">
+    <w:name w:val="ListLabel 1067"/>
+    <w:qFormat/>
+    <w:rPr>
+      <w:rFonts w:cs="OpenSymbol"/>
+    </w:rPr>
+  </w:style>
+  <w:style w:type="character" w:styleId="ListLabel1068">
+    <w:name w:val="ListLabel 1068"/>
+    <w:qFormat/>
+    <w:rPr>
+      <w:rFonts w:cs="OpenSymbol"/>
+    </w:rPr>
+  </w:style>
+  <w:style w:type="character" w:styleId="ListLabel1069">
+    <w:name w:val="ListLabel 1069"/>
+    <w:qFormat/>
+    <w:rPr>
+      <w:rFonts w:cs="OpenSymbol"/>
+    </w:rPr>
+  </w:style>
+  <w:style w:type="character" w:styleId="ListLabel1070">
+    <w:name w:val="ListLabel 1070"/>
+    <w:qFormat/>
+    <w:rPr>
+      <w:rFonts w:cs="OpenSymbol"/>
+    </w:rPr>
+  </w:style>
+  <w:style w:type="character" w:styleId="ListLabel1071">
+    <w:name w:val="ListLabel 1071"/>
+    <w:qFormat/>
+    <w:rPr>
+      <w:rFonts w:cs="OpenSymbol"/>
+    </w:rPr>
+  </w:style>
+  <w:style w:type="character" w:styleId="ListLabel1072">
+    <w:name w:val="ListLabel 1072"/>
+    <w:qFormat/>
+    <w:rPr>
+      <w:rFonts w:cs="OpenSymbol"/>
+    </w:rPr>
+  </w:style>
+  <w:style w:type="character" w:styleId="ListLabel1073">
+    <w:name w:val="ListLabel 1073"/>
+    <w:qFormat/>
+    <w:rPr>
+      <w:rFonts w:cs="OpenSymbol"/>
+    </w:rPr>
+  </w:style>
+  <w:style w:type="character" w:styleId="ListLabel1074">
+    <w:name w:val="ListLabel 1074"/>
+    <w:qFormat/>
+    <w:rPr>
+      <w:rFonts w:cs="OpenSymbol"/>
+    </w:rPr>
+  </w:style>
+  <w:style w:type="character" w:styleId="ListLabel1075">
+    <w:name w:val="ListLabel 1075"/>
+    <w:qFormat/>
+    <w:rPr>
+      <w:rFonts w:cs="OpenSymbol"/>
+    </w:rPr>
+  </w:style>
+  <w:style w:type="character" w:styleId="ListLabel1076">
+    <w:name w:val="ListLabel 1076"/>
+    <w:qFormat/>
+    <w:rPr>
+      <w:rFonts w:cs="OpenSymbol"/>
+    </w:rPr>
+  </w:style>
+  <w:style w:type="character" w:styleId="ListLabel1077">
+    <w:name w:val="ListLabel 1077"/>
+    <w:qFormat/>
+    <w:rPr>
+      <w:rFonts w:cs="OpenSymbol"/>
+    </w:rPr>
+  </w:style>
+  <w:style w:type="character" w:styleId="ListLabel1078">
+    <w:name w:val="ListLabel 1078"/>
+    <w:qFormat/>
+    <w:rPr>
+      <w:rFonts w:cs="OpenSymbol"/>
+    </w:rPr>
+  </w:style>
+  <w:style w:type="character" w:styleId="ListLabel1079">
+    <w:name w:val="ListLabel 1079"/>
+    <w:qFormat/>
+    <w:rPr>
+      <w:rFonts w:cs="OpenSymbol"/>
+    </w:rPr>
+  </w:style>
+  <w:style w:type="character" w:styleId="ListLabel1080">
+    <w:name w:val="ListLabel 1080"/>
+    <w:qFormat/>
+    <w:rPr>
+      <w:rFonts w:cs="OpenSymbol"/>
+    </w:rPr>
+  </w:style>
+  <w:style w:type="character" w:styleId="ListLabel1081">
+    <w:name w:val="ListLabel 1081"/>
+    <w:qFormat/>
+    <w:rPr>
+      <w:rFonts w:cs="OpenSymbol"/>
+    </w:rPr>
+  </w:style>
+  <w:style w:type="character" w:styleId="ListLabel1082">
+    <w:name w:val="ListLabel 1082"/>
+    <w:qFormat/>
+    <w:rPr>
+      <w:rFonts w:cs="OpenSymbol"/>
+    </w:rPr>
+  </w:style>
+  <w:style w:type="character" w:styleId="ListLabel1083">
+    <w:name w:val="ListLabel 1083"/>
+    <w:qFormat/>
+    <w:rPr>
+      <w:rFonts w:cs="OpenSymbol"/>
+    </w:rPr>
+  </w:style>
+  <w:style w:type="character" w:styleId="ListLabel1084">
+    <w:name w:val="ListLabel 1084"/>
+    <w:qFormat/>
+    <w:rPr>
+      <w:rFonts w:cs="OpenSymbol"/>
+    </w:rPr>
+  </w:style>
+  <w:style w:type="character" w:styleId="ListLabel1085">
+    <w:name w:val="ListLabel 1085"/>
+    <w:qFormat/>
+    <w:rPr>
+      <w:rFonts w:cs="OpenSymbol"/>
+    </w:rPr>
+  </w:style>
+  <w:style w:type="character" w:styleId="ListLabel1086">
+    <w:name w:val="ListLabel 1086"/>
+    <w:qFormat/>
+    <w:rPr>
+      <w:rFonts w:cs="OpenSymbol"/>
+    </w:rPr>
+  </w:style>
+  <w:style w:type="character" w:styleId="ListLabel1087">
+    <w:name w:val="ListLabel 1087"/>
+    <w:qFormat/>
+    <w:rPr>
+      <w:rFonts w:cs="OpenSymbol"/>
+    </w:rPr>
+  </w:style>
+  <w:style w:type="character" w:styleId="ListLabel1088">
+    <w:name w:val="ListLabel 1088"/>
+    <w:qFormat/>
+    <w:rPr>
+      <w:rFonts w:cs="OpenSymbol"/>
+    </w:rPr>
+  </w:style>
+  <w:style w:type="character" w:styleId="ListLabel1089">
+    <w:name w:val="ListLabel 1089"/>
+    <w:qFormat/>
+    <w:rPr>
+      <w:rFonts w:cs="OpenSymbol"/>
+    </w:rPr>
+  </w:style>
+  <w:style w:type="character" w:styleId="ListLabel1090">
+    <w:name w:val="ListLabel 1090"/>
+    <w:qFormat/>
+    <w:rPr>
+      <w:rFonts w:cs="OpenSymbol"/>
+    </w:rPr>
+  </w:style>
+  <w:style w:type="character" w:styleId="ListLabel1091">
+    <w:name w:val="ListLabel 1091"/>
+    <w:qFormat/>
+    <w:rPr>
+      <w:rFonts w:cs="OpenSymbol"/>
+    </w:rPr>
+  </w:style>
+  <w:style w:type="character" w:styleId="ListLabel1092">
+    <w:name w:val="ListLabel 1092"/>
+    <w:qFormat/>
+    <w:rPr>
+      <w:rFonts w:cs="OpenSymbol"/>
+    </w:rPr>
+  </w:style>
+  <w:style w:type="character" w:styleId="ListLabel1093">
+    <w:name w:val="ListLabel 1093"/>
+    <w:qFormat/>
+    <w:rPr>
+      <w:rFonts w:cs="OpenSymbol"/>
+    </w:rPr>
+  </w:style>
+  <w:style w:type="character" w:styleId="ListLabel1094">
+    <w:name w:val="ListLabel 1094"/>
+    <w:qFormat/>
+    <w:rPr>
+      <w:rFonts w:cs="OpenSymbol"/>
+    </w:rPr>
+  </w:style>
+  <w:style w:type="character" w:styleId="ListLabel1095">
+    <w:name w:val="ListLabel 1095"/>
+    <w:qFormat/>
+    <w:rPr>
+      <w:rFonts w:cs="OpenSymbol"/>
+    </w:rPr>
+  </w:style>
+  <w:style w:type="character" w:styleId="ListLabel1096">
+    <w:name w:val="ListLabel 1096"/>
+    <w:qFormat/>
+    <w:rPr>
+      <w:rFonts w:cs="OpenSymbol"/>
+    </w:rPr>
+  </w:style>
+  <w:style w:type="character" w:styleId="ListLabel1097">
+    <w:name w:val="ListLabel 1097"/>
+    <w:qFormat/>
+    <w:rPr>
+      <w:rFonts w:cs="OpenSymbol"/>
+    </w:rPr>
+  </w:style>
+  <w:style w:type="character" w:styleId="ListLabel1098">
+    <w:name w:val="ListLabel 1098"/>
+    <w:qFormat/>
+    <w:rPr>
+      <w:rFonts w:cs="OpenSymbol"/>
+    </w:rPr>
+  </w:style>
+  <w:style w:type="character" w:styleId="ListLabel1099">
+    <w:name w:val="ListLabel 1099"/>
+    <w:qFormat/>
+    <w:rPr>
+      <w:rFonts w:cs="OpenSymbol"/>
+    </w:rPr>
+  </w:style>
+  <w:style w:type="character" w:styleId="ListLabel1100">
+    <w:name w:val="ListLabel 1100"/>
+    <w:qFormat/>
+    <w:rPr>
+      <w:rFonts w:cs="OpenSymbol"/>
+    </w:rPr>
+  </w:style>
+  <w:style w:type="character" w:styleId="ListLabel1101">
+    <w:name w:val="ListLabel 1101"/>
+    <w:qFormat/>
+    <w:rPr>
+      <w:rFonts w:cs="OpenSymbol"/>
+    </w:rPr>
+  </w:style>
+  <w:style w:type="character" w:styleId="ListLabel1102">
+    <w:name w:val="ListLabel 1102"/>
+    <w:qFormat/>
+    <w:rPr>
+      <w:rFonts w:cs="OpenSymbol"/>
+    </w:rPr>
+  </w:style>
+  <w:style w:type="character" w:styleId="ListLabel1103">
+    <w:name w:val="ListLabel 1103"/>
+    <w:qFormat/>
+    <w:rPr>
+      <w:rFonts w:cs="OpenSymbol"/>
+    </w:rPr>
+  </w:style>
+  <w:style w:type="character" w:styleId="ListLabel1104">
+    <w:name w:val="ListLabel 1104"/>
+    <w:qFormat/>
+    <w:rPr>
+      <w:rFonts w:cs="OpenSymbol"/>
+    </w:rPr>
+  </w:style>
+  <w:style w:type="character" w:styleId="ListLabel1105">
+    <w:name w:val="ListLabel 1105"/>
+    <w:qFormat/>
+    <w:rPr>
+      <w:rFonts w:cs="OpenSymbol"/>
+    </w:rPr>
+  </w:style>
+  <w:style w:type="character" w:styleId="ListLabel1106">
+    <w:name w:val="ListLabel 1106"/>
+    <w:qFormat/>
+    <w:rPr>
+      <w:rFonts w:cs="OpenSymbol"/>
+    </w:rPr>
+  </w:style>
+  <w:style w:type="character" w:styleId="ListLabel1107">
+    <w:name w:val="ListLabel 1107"/>
+    <w:qFormat/>
+    <w:rPr>
+      <w:rFonts w:cs="OpenSymbol"/>
+    </w:rPr>
+  </w:style>
+  <w:style w:type="character" w:styleId="ListLabel1108">
+    <w:name w:val="ListLabel 1108"/>
+    <w:qFormat/>
+    <w:rPr>
+      <w:rFonts w:cs="OpenSymbol"/>
+    </w:rPr>
+  </w:style>
+  <w:style w:type="character" w:styleId="ListLabel1109">
+    <w:name w:val="ListLabel 1109"/>
+    <w:qFormat/>
+    <w:rPr>
+      <w:rFonts w:cs="OpenSymbol"/>
+    </w:rPr>
+  </w:style>
+  <w:style w:type="character" w:styleId="ListLabel1110">
+    <w:name w:val="ListLabel 1110"/>
+    <w:qFormat/>
+    <w:rPr>
+      <w:rFonts w:cs="OpenSymbol"/>
+    </w:rPr>
+  </w:style>
+  <w:style w:type="character" w:styleId="ListLabel1111">
+    <w:name w:val="ListLabel 1111"/>
+    <w:qFormat/>
+    <w:rPr>
+      <w:rFonts w:cs="OpenSymbol"/>
+    </w:rPr>
+  </w:style>
+  <w:style w:type="character" w:styleId="ListLabel1112">
+    <w:name w:val="ListLabel 1112"/>
+    <w:qFormat/>
+    <w:rPr>
+      <w:rFonts w:cs="OpenSymbol"/>
+    </w:rPr>
+  </w:style>
+  <w:style w:type="character" w:styleId="ListLabel1113">
+    <w:name w:val="ListLabel 1113"/>
+    <w:qFormat/>
+    <w:rPr>
+      <w:rFonts w:cs="OpenSymbol"/>
+    </w:rPr>
+  </w:style>
+  <w:style w:type="character" w:styleId="ListLabel1114">
+    <w:name w:val="ListLabel 1114"/>
+    <w:qFormat/>
+    <w:rPr>
+      <w:rFonts w:cs="OpenSymbol"/>
+    </w:rPr>
+  </w:style>
+  <w:style w:type="character" w:styleId="ListLabel1115">
+    <w:name w:val="ListLabel 1115"/>
+    <w:qFormat/>
+    <w:rPr>
+      <w:rFonts w:cs="OpenSymbol"/>
+    </w:rPr>
+  </w:style>
+  <w:style w:type="character" w:styleId="ListLabel1116">
+    <w:name w:val="ListLabel 1116"/>
+    <w:qFormat/>
+    <w:rPr>
+      <w:rFonts w:cs="OpenSymbol"/>
+    </w:rPr>
+  </w:style>
+  <w:style w:type="character" w:styleId="ListLabel1117">
+    <w:name w:val="ListLabel 1117"/>
+    <w:qFormat/>
+    <w:rPr>
+      <w:rFonts w:cs="OpenSymbol"/>
+    </w:rPr>
+  </w:style>
+  <w:style w:type="character" w:styleId="ListLabel1118">
+    <w:name w:val="ListLabel 1118"/>
+    <w:qFormat/>
+    <w:rPr>
+      <w:rFonts w:cs="OpenSymbol"/>
+    </w:rPr>
+  </w:style>
+  <w:style w:type="character" w:styleId="ListLabel1119">
+    <w:name w:val="ListLabel 1119"/>
+    <w:qFormat/>
+    <w:rPr>
+      <w:rFonts w:cs="OpenSymbol"/>
+    </w:rPr>
+  </w:style>
+  <w:style w:type="character" w:styleId="ListLabel1120">
+    <w:name w:val="ListLabel 1120"/>
+    <w:qFormat/>
+    <w:rPr>
+      <w:rFonts w:cs="OpenSymbol"/>
+    </w:rPr>
+  </w:style>
+  <w:style w:type="character" w:styleId="ListLabel1121">
+    <w:name w:val="ListLabel 1121"/>
+    <w:qFormat/>
+    <w:rPr>
+      <w:rFonts w:cs="OpenSymbol"/>
+    </w:rPr>
+  </w:style>
+  <w:style w:type="character" w:styleId="ListLabel1122">
+    <w:name w:val="ListLabel 1122"/>
+    <w:qFormat/>
+    <w:rPr>
+      <w:rFonts w:cs="OpenSymbol"/>
+    </w:rPr>
+  </w:style>
+  <w:style w:type="character" w:styleId="ListLabel1123">
+    <w:name w:val="ListLabel 1123"/>
+    <w:qFormat/>
+    <w:rPr>
+      <w:rFonts w:cs="OpenSymbol"/>
+    </w:rPr>
+  </w:style>
+  <w:style w:type="character" w:styleId="ListLabel1124">
+    <w:name w:val="ListLabel 1124"/>
+    <w:qFormat/>
+    <w:rPr>
+      <w:rFonts w:cs="OpenSymbol"/>
+    </w:rPr>
+  </w:style>
+  <w:style w:type="character" w:styleId="ListLabel1125">
+    <w:name w:val="ListLabel 1125"/>
     <w:qFormat/>
     <w:rPr/>
   </w:style>

</xml_diff>

<commit_message>
Terminada (ahora si que si) la aplicacion 5 e iniciado el diffserv
</commit_message>
<xml_diff>
--- a/Memoria TFG Ruben Blanco.docx
+++ b/Memoria TFG Ruben Blanco.docx
@@ -35,9 +35,9 @@
             <wp:wrapTight wrapText="bothSides">
               <wp:wrapPolygon edited="0">
                 <wp:start x="-28" y="0"/>
-                <wp:lineTo x="-28" y="20744"/>
-                <wp:lineTo x="21066" y="20744"/>
-                <wp:lineTo x="21066" y="0"/>
+                <wp:lineTo x="-28" y="20715"/>
+                <wp:lineTo x="21038" y="20715"/>
+                <wp:lineTo x="21038" y="0"/>
                 <wp:lineTo x="-28" y="0"/>
               </wp:wrapPolygon>
             </wp:wrapTight>
@@ -1190,8 +1190,8 @@
         <w:pStyle w:val="Title"/>
         <w:rPr/>
       </w:pPr>
-      <w:bookmarkStart w:id="4" w:name="_Toc526778433"/>
-      <w:bookmarkStart w:id="5" w:name="_Toc511992075"/>
+      <w:bookmarkStart w:id="4" w:name="_Toc511992075"/>
+      <w:bookmarkStart w:id="5" w:name="_Toc526778433"/>
       <w:r>
         <w:rPr/>
         <w:t>Índice</w:t>
@@ -2345,7 +2345,7 @@
                   </pic:nvPicPr>
                   <pic:blipFill>
                     <a:blip r:embed="rId4"/>
-                    <a:srcRect l="4889" t="20059" r="29550" b="35423"/>
+                    <a:srcRect l="4889" t="20054" r="29547" b="35418"/>
                     <a:stretch>
                       <a:fillRect/>
                     </a:stretch>
@@ -2484,7 +2484,7 @@
                   </pic:nvPicPr>
                   <pic:blipFill>
                     <a:blip r:embed="rId5"/>
-                    <a:srcRect l="20721" t="9365" r="23723" b="42923"/>
+                    <a:srcRect l="20718" t="9365" r="23720" b="42918"/>
                     <a:stretch>
                       <a:fillRect/>
                     </a:stretch>
@@ -3206,7 +3206,7 @@
                   </pic:nvPicPr>
                   <pic:blipFill>
                     <a:blip r:embed="rId9"/>
-                    <a:srcRect l="22478" t="15748" r="31492" b="40319"/>
+                    <a:srcRect l="22475" t="15748" r="31489" b="40314"/>
                     <a:stretch>
                       <a:fillRect/>
                     </a:stretch>
@@ -3391,7 +3391,7 @@
                   </pic:nvPicPr>
                   <pic:blipFill>
                     <a:blip r:embed="rId10"/>
-                    <a:srcRect l="21072" t="1589" r="23020" b="41934"/>
+                    <a:srcRect l="21069" t="1589" r="23017" b="41929"/>
                     <a:stretch>
                       <a:fillRect/>
                     </a:stretch>
@@ -8031,7 +8031,7 @@
                   </pic:nvPicPr>
                   <pic:blipFill>
                     <a:blip r:embed="rId12"/>
-                    <a:srcRect l="26617" t="15866" r="27876" b="39251"/>
+                    <a:srcRect l="26611" t="15861" r="27873" b="39247"/>
                     <a:stretch>
                       <a:fillRect/>
                     </a:stretch>
@@ -9813,31 +9813,7 @@
           <w:iCs w:val="false"/>
           <w:color w:val="000000"/>
         </w:rPr>
-        <w:t xml:space="preserve">Dentro de este método </w:t>
-      </w:r>
-      <w:r>
-        <w:rPr>
-          <w:i w:val="false"/>
-          <w:iCs w:val="false"/>
-          <w:color w:val="000000"/>
-        </w:rPr>
-        <w:t>el objetivo</w:t>
-      </w:r>
-      <w:r>
-        <w:rPr>
-          <w:i w:val="false"/>
-          <w:iCs w:val="false"/>
-          <w:color w:val="000000"/>
-        </w:rPr>
-        <w:t xml:space="preserve"> es crear una regla que indique que cuando el tráfico tenga como destino alguno de los puertos troncales, </w:t>
-      </w:r>
-      <w:r>
-        <w:rPr>
-          <w:i w:val="false"/>
-          <w:iCs w:val="false"/>
-          <w:color w:val="000000"/>
-        </w:rPr>
-        <w:t xml:space="preserve">lo cual haremos dentro de una sentencia </w:t>
+        <w:t xml:space="preserve">Dentro de este método el objetivo es crear una regla que indique que cuando el tráfico tenga como destino alguno de los puertos troncales, lo cual haremos dentro de una sentencia </w:t>
       </w:r>
       <w:r>
         <w:rPr>
@@ -9999,8 +9975,7 @@
       </w:pPr>
       <w:r>
         <w:rPr>
-          <w:i w:val="false"/>
-          <w:iCs w:val="false"/>
+          <w:color w:val="000000"/>
         </w:rPr>
       </w:r>
     </w:p>
@@ -10160,29 +10135,25 @@
           <w:iCs w:val="false"/>
           <w:color w:val="000000"/>
         </w:rPr>
-        <w:t xml:space="preserve">Asignación dinámica: En este caso el administrador determina un rango de direcciones IP y cada máquina solicita su dirección IP al servidor cuando la tarjeta de interfaz de red se inicializa </w:t>
-      </w:r>
-      <w:r>
-        <w:rPr>
-          <w:i w:val="false"/>
-          <w:iCs w:val="false"/>
-          <w:color w:val="000000"/>
-        </w:rPr>
-        <w:t xml:space="preserve">y durante un tiempo limitado. Cuando este tiempo finaliza la IP es eliminada y la máquina no puede funcionar hasta que pida otra. </w:t>
-      </w:r>
-    </w:p>
-    <w:p>
-      <w:pPr>
-        <w:pStyle w:val="Normal"/>
-        <w:rPr>
-          <w:i w:val="false"/>
-          <w:i w:val="false"/>
-          <w:iCs w:val="false"/>
-          <w:color w:val="000000"/>
-        </w:rPr>
-      </w:pPr>
-      <w:r>
-        <w:rPr/>
+        <w:t xml:space="preserve">Asignación dinámica: En este caso el administrador determina un rango de direcciones IP y cada máquina solicita su dirección IP al servidor cuando la tarjeta de interfaz de red se inicializa y durante un tiempo limitado. Cuando este tiempo finaliza la IP es eliminada y la máquina no puede funcionar hasta que pida otra. </w:t>
+      </w:r>
+    </w:p>
+    <w:p>
+      <w:pPr>
+        <w:pStyle w:val="Normal"/>
+        <w:rPr>
+          <w:i w:val="false"/>
+          <w:i w:val="false"/>
+          <w:iCs w:val="false"/>
+          <w:color w:val="000000"/>
+        </w:rPr>
+      </w:pPr>
+      <w:r>
+        <w:rPr>
+          <w:i w:val="false"/>
+          <w:iCs w:val="false"/>
+          <w:color w:val="000000"/>
+        </w:rPr>
       </w:r>
     </w:p>
     <w:p>
@@ -10210,7 +10181,11 @@
         </w:rPr>
       </w:pPr>
       <w:r>
-        <w:rPr/>
+        <w:rPr>
+          <w:i w:val="false"/>
+          <w:iCs w:val="false"/>
+          <w:color w:val="000000"/>
+        </w:rPr>
       </w:r>
     </w:p>
     <w:p>
@@ -10228,23 +10203,7 @@
           <w:iCs w:val="false"/>
           <w:color w:val="000000"/>
         </w:rPr>
-        <w:t xml:space="preserve">DHCP Discovery: Es una solicitud DHCP realizada por un cliente </w:t>
-      </w:r>
-      <w:r>
-        <w:rPr>
-          <w:i w:val="false"/>
-          <w:iCs w:val="false"/>
-          <w:color w:val="000000"/>
-        </w:rPr>
-        <w:t xml:space="preserve">con la dirección destino MAC broadcast </w:t>
-      </w:r>
-      <w:r>
-        <w:rPr>
-          <w:i w:val="false"/>
-          <w:iCs w:val="false"/>
-          <w:color w:val="000000"/>
-        </w:rPr>
-        <w:t>para que el servidor DHCP le asigne una dirección IP y el resto de parámetros como servidor DNS</w:t>
+        <w:t>DHCP Discovery: Es una solicitud DHCP realizada por un cliente con la dirección destino MAC broadcast para que el servidor DHCP le asigne una dirección IP y el resto de parámetros como servidor DNS</w:t>
       </w:r>
     </w:p>
     <w:p>
@@ -10262,15 +10221,7 @@
           <w:iCs w:val="false"/>
           <w:color w:val="000000"/>
         </w:rPr>
-        <w:t xml:space="preserve">DHCP Offer: Es el paquete de respuesta del servidor DHCP ante la petición previa </w:t>
-      </w:r>
-      <w:r>
-        <w:rPr>
-          <w:i w:val="false"/>
-          <w:iCs w:val="false"/>
-          <w:color w:val="000000"/>
-        </w:rPr>
-        <w:t>en el que le ofrece una dirección IP. Contiene una oferta de configuración con todos los detalles que el servidot tiene almacenados para el cliente. Este puede aceptarla o ignorarla</w:t>
+        <w:t>DHCP Offer: Es el paquete de respuesta del servidor DHCP ante la petición previa en el que le ofrece una dirección IP. Contiene una oferta de configuración con todos los detalles que el servidot tiene almacenados para el cliente. Este puede aceptarla o ignorarla</w:t>
       </w:r>
     </w:p>
     <w:p>
@@ -10387,53 +10338,21 @@
           <w:iCs w:val="false"/>
           <w:color w:val="000000"/>
         </w:rPr>
-        <w:t>tiene el siguiente funcio</w:t>
-      </w:r>
-      <w:r>
-        <w:rPr>
-          <w:i w:val="false"/>
-          <w:iCs w:val="false"/>
-          <w:color w:val="000000"/>
-        </w:rPr>
-        <w:t>na</w:t>
-      </w:r>
-      <w:r>
-        <w:rPr>
-          <w:i w:val="false"/>
-          <w:iCs w:val="false"/>
-          <w:color w:val="000000"/>
-        </w:rPr>
-        <w:t>miento:</w:t>
-      </w:r>
-    </w:p>
-    <w:p>
-      <w:pPr>
-        <w:pStyle w:val="Normal"/>
-        <w:rPr/>
-      </w:pPr>
-      <w:r>
-        <w:rPr>
-          <w:i w:val="false"/>
-          <w:iCs w:val="false"/>
-          <w:color w:val="000000"/>
-        </w:rPr>
-        <w:t xml:space="preserve">En primer lugar el cliente se conecta a la red, en este momento tanto el servidor DHCP legítimo como el falso que está conectado </w:t>
-      </w:r>
-      <w:r>
-        <w:rPr>
-          <w:i w:val="false"/>
-          <w:iCs w:val="false"/>
-          <w:color w:val="000000"/>
-        </w:rPr>
-        <w:t xml:space="preserve">a la red les ofrecen direcciones IP entre otros. En el momento en el que algún cliente acepta la dirección IP del DHCP falso puede detectar todo el tráfico que envia violando todo tipo de privacidad y pudiendo acceder a datos comprometidos </w:t>
-      </w:r>
-      <w:r>
-        <w:rPr>
-          <w:i w:val="false"/>
-          <w:iCs w:val="false"/>
-          <w:color w:val="000000"/>
-        </w:rPr>
-        <w:t xml:space="preserve">o realizar ataques del tipo </w:t>
+        <w:t>tiene el siguiente funcionamiento:</w:t>
+      </w:r>
+    </w:p>
+    <w:p>
+      <w:pPr>
+        <w:pStyle w:val="Normal"/>
+        <w:rPr/>
+      </w:pPr>
+      <w:r>
+        <w:rPr>
+          <w:i w:val="false"/>
+          <w:iCs w:val="false"/>
+          <w:color w:val="000000"/>
+        </w:rPr>
+        <w:t xml:space="preserve">En primer lugar el cliente se conecta a la red, en este momento tanto el servidor DHCP legítimo como el falso que está conectado a la red les ofrecen direcciones IP entre otros. En el momento en el que algún cliente acepta la dirección IP del DHCP falso puede detectar todo el tráfico que envia violando todo tipo de privacidad y pudiendo acceder a datos comprometidos o realizar ataques del tipo </w:t>
       </w:r>
       <w:r>
         <w:rPr>
@@ -10513,31 +10432,13 @@
     <w:p>
       <w:pPr>
         <w:pStyle w:val="Normal"/>
-        <w:rPr>
-          <w:color w:val="CE181E"/>
-        </w:rPr>
-      </w:pPr>
-      <w:r>
-        <w:rPr>
-          <w:i w:val="false"/>
-          <w:iCs w:val="false"/>
-          <w:color w:val="CE181E"/>
-        </w:rPr>
-        <w:t xml:space="preserve">SERIA NECESARIO CREAR UNA REGLA PARA EL TRAFICO DE VUELTA? UDP ORIGEN 68 Y DESTINO 67? </w:t>
-      </w:r>
-    </w:p>
-    <w:p>
-      <w:pPr>
-        <w:pStyle w:val="Normal"/>
-        <w:rPr>
-          <w:color w:val="CE181E"/>
-        </w:rPr>
+        <w:ind w:hanging="0"/>
+        <w:jc w:val="left"/>
+        <w:rPr/>
       </w:pPr>
       <w:r>
         <w:rPr>
           <w:rFonts w:ascii="Monospace" w:hAnsi="Monospace"/>
-          <w:i w:val="false"/>
-          <w:iCs w:val="false"/>
           <w:color w:val="000000"/>
           <w:sz w:val="20"/>
         </w:rPr>
@@ -10695,7 +10596,7 @@
           <w:color w:val="0000C0"/>
           <w:sz w:val="20"/>
         </w:rPr>
-        <w:t>DHCP_SERVER_PORT</w:t>
+        <w:t>DHCP_CLIENT_PORT</w:t>
       </w:r>
       <w:r>
         <w:rPr>
@@ -10749,7 +10650,7 @@
           <w:color w:val="0000C0"/>
           <w:sz w:val="20"/>
         </w:rPr>
-        <w:t>DHCP_CLIENT_PORT</w:t>
+        <w:t>DHCP_SERVER_PORT</w:t>
       </w:r>
       <w:r>
         <w:rPr>
@@ -10790,7 +10691,13 @@
         </w:rPr>
       </w:pPr>
       <w:r>
-        <w:rPr/>
+        <w:rPr>
+          <w:rFonts w:ascii="Monospace" w:hAnsi="Monospace"/>
+          <w:i w:val="false"/>
+          <w:iCs w:val="false"/>
+          <w:color w:val="000000"/>
+          <w:sz w:val="20"/>
+        </w:rPr>
       </w:r>
     </w:p>
     <w:p>
@@ -10901,29 +10808,25 @@
         </w:rPr>
       </w:pPr>
       <w:r>
-        <w:rPr/>
-      </w:r>
-    </w:p>
-    <w:p>
-      <w:pPr>
-        <w:pStyle w:val="Normal"/>
-        <w:rPr/>
-      </w:pPr>
-      <w:r>
-        <w:rPr>
-          <w:i w:val="false"/>
-          <w:iCs w:val="false"/>
-          <w:color w:val="000000"/>
-        </w:rPr>
-        <w:t xml:space="preserve">Dentro del método DHCPProcesor lo primero es comprobar que de todo el tráfico que llega al controlador estamos seleccionando el DHCP. Para ello habrá que obtener el paquete que acaca de llegar y obtener la carga útil </w:t>
-      </w:r>
-      <w:r>
-        <w:rPr>
-          <w:i w:val="false"/>
-          <w:iCs w:val="false"/>
-          <w:color w:val="000000"/>
-        </w:rPr>
-        <w:t>e igualarlo al mensaje que queremos comprobar, DHCPOffer</w:t>
+        <w:rPr>
+          <w:i w:val="false"/>
+          <w:iCs w:val="false"/>
+          <w:color w:val="000000"/>
+        </w:rPr>
+      </w:r>
+    </w:p>
+    <w:p>
+      <w:pPr>
+        <w:pStyle w:val="Normal"/>
+        <w:rPr/>
+      </w:pPr>
+      <w:r>
+        <w:rPr>
+          <w:i w:val="false"/>
+          <w:iCs w:val="false"/>
+          <w:color w:val="000000"/>
+        </w:rPr>
+        <w:t>Dentro del método DHCPProcesor lo primero es comprobar que de todo el tráfico que llega al controlador estamos seleccionando el DHCP. Para ello habrá que obtener el paquete que acaca de llegar y obtener la carga útil e igualarlo al mensaje que queremos comprobar, DHCPOffer</w:t>
       </w:r>
     </w:p>
     <w:p>
@@ -11009,29 +10912,25 @@
           <w:iCs w:val="false"/>
           <w:color w:val="000000"/>
         </w:rPr>
-        <w:t>C</w:t>
-      </w:r>
-      <w:r>
-        <w:rPr>
-          <w:i w:val="false"/>
-          <w:iCs w:val="false"/>
-          <w:color w:val="000000"/>
-        </w:rPr>
-        <w:t>uando se ha comprobado que efecivamente, el paquete que se está procesando es un DHCPOffer comprobamos el puerto por el que venía ese paquete. Si e el mismo que aquel que tenemos prefijado (el puerto del router es un parámetro configurable) permitimos el envío del paquete, en caso de que ese DHCPOffer venga por cualquier otro puerto se bloquea, el host no recibe ese paquete, por tanto no acepta la oferta y se evita que cualquiera que intente realizar un ataque a nuestra red.</w:t>
-      </w:r>
-    </w:p>
-    <w:p>
-      <w:pPr>
-        <w:pStyle w:val="Normal"/>
-        <w:rPr>
-          <w:i w:val="false"/>
-          <w:i w:val="false"/>
-          <w:iCs w:val="false"/>
-          <w:color w:val="000000"/>
-        </w:rPr>
-      </w:pPr>
-      <w:r>
-        <w:rPr/>
+        <w:t>Cuando se ha comprobado que efecivamente, el paquete que se está procesando es un DHCPOffer comprobamos el puerto por el que venía ese paquete. Si e el mismo que aquel que tenemos prefijado (el puerto del router es un parámetro configurable) permitimos el envío del paquete, en caso de que ese DHCPOffer venga por cualquier otro puerto se bloquea, el host no recibe ese paquete, por tanto no acepta la oferta y se evita que cualquiera que intente realizar un ataque a nuestra red.</w:t>
+      </w:r>
+    </w:p>
+    <w:p>
+      <w:pPr>
+        <w:pStyle w:val="Normal"/>
+        <w:rPr>
+          <w:i w:val="false"/>
+          <w:i w:val="false"/>
+          <w:iCs w:val="false"/>
+          <w:color w:val="000000"/>
+        </w:rPr>
+      </w:pPr>
+      <w:r>
+        <w:rPr>
+          <w:i w:val="false"/>
+          <w:iCs w:val="false"/>
+          <w:color w:val="000000"/>
+        </w:rPr>
       </w:r>
       <w:r>
         <w:br w:type="page"/>
@@ -11250,7 +11149,7 @@
         <w:docPartGallery w:val="Page Numbers (Bottom of Page)"/>
         <w:docPartUnique w:val="true"/>
       </w:docPartObj>
-      <w:id w:val="1693303018"/>
+      <w:id w:val="746084258"/>
     </w:sdtPr>
     <w:sdtContent>
       <w:p>
@@ -22115,6 +22014,1021 @@
   </w:style>
   <w:style w:type="character" w:styleId="ListLabel1125">
     <w:name w:val="ListLabel 1125"/>
+    <w:qFormat/>
+    <w:rPr/>
+  </w:style>
+  <w:style w:type="character" w:styleId="ListLabel1126">
+    <w:name w:val="ListLabel 1126"/>
+    <w:qFormat/>
+    <w:rPr>
+      <w:rFonts w:cs="OpenSymbol"/>
+    </w:rPr>
+  </w:style>
+  <w:style w:type="character" w:styleId="ListLabel1127">
+    <w:name w:val="ListLabel 1127"/>
+    <w:qFormat/>
+    <w:rPr>
+      <w:rFonts w:cs="OpenSymbol"/>
+    </w:rPr>
+  </w:style>
+  <w:style w:type="character" w:styleId="ListLabel1128">
+    <w:name w:val="ListLabel 1128"/>
+    <w:qFormat/>
+    <w:rPr>
+      <w:rFonts w:cs="OpenSymbol"/>
+    </w:rPr>
+  </w:style>
+  <w:style w:type="character" w:styleId="ListLabel1129">
+    <w:name w:val="ListLabel 1129"/>
+    <w:qFormat/>
+    <w:rPr>
+      <w:rFonts w:cs="OpenSymbol"/>
+    </w:rPr>
+  </w:style>
+  <w:style w:type="character" w:styleId="ListLabel1130">
+    <w:name w:val="ListLabel 1130"/>
+    <w:qFormat/>
+    <w:rPr>
+      <w:rFonts w:cs="OpenSymbol"/>
+    </w:rPr>
+  </w:style>
+  <w:style w:type="character" w:styleId="ListLabel1131">
+    <w:name w:val="ListLabel 1131"/>
+    <w:qFormat/>
+    <w:rPr>
+      <w:rFonts w:cs="OpenSymbol"/>
+    </w:rPr>
+  </w:style>
+  <w:style w:type="character" w:styleId="ListLabel1132">
+    <w:name w:val="ListLabel 1132"/>
+    <w:qFormat/>
+    <w:rPr>
+      <w:rFonts w:cs="OpenSymbol"/>
+    </w:rPr>
+  </w:style>
+  <w:style w:type="character" w:styleId="ListLabel1133">
+    <w:name w:val="ListLabel 1133"/>
+    <w:qFormat/>
+    <w:rPr>
+      <w:rFonts w:cs="OpenSymbol"/>
+    </w:rPr>
+  </w:style>
+  <w:style w:type="character" w:styleId="ListLabel1134">
+    <w:name w:val="ListLabel 1134"/>
+    <w:qFormat/>
+    <w:rPr>
+      <w:rFonts w:cs="OpenSymbol"/>
+    </w:rPr>
+  </w:style>
+  <w:style w:type="character" w:styleId="ListLabel1135">
+    <w:name w:val="ListLabel 1135"/>
+    <w:qFormat/>
+    <w:rPr>
+      <w:rFonts w:cs="OpenSymbol"/>
+    </w:rPr>
+  </w:style>
+  <w:style w:type="character" w:styleId="ListLabel1136">
+    <w:name w:val="ListLabel 1136"/>
+    <w:qFormat/>
+    <w:rPr>
+      <w:rFonts w:cs="OpenSymbol"/>
+    </w:rPr>
+  </w:style>
+  <w:style w:type="character" w:styleId="ListLabel1137">
+    <w:name w:val="ListLabel 1137"/>
+    <w:qFormat/>
+    <w:rPr>
+      <w:rFonts w:cs="OpenSymbol"/>
+    </w:rPr>
+  </w:style>
+  <w:style w:type="character" w:styleId="ListLabel1138">
+    <w:name w:val="ListLabel 1138"/>
+    <w:qFormat/>
+    <w:rPr>
+      <w:rFonts w:cs="OpenSymbol"/>
+    </w:rPr>
+  </w:style>
+  <w:style w:type="character" w:styleId="ListLabel1139">
+    <w:name w:val="ListLabel 1139"/>
+    <w:qFormat/>
+    <w:rPr>
+      <w:rFonts w:cs="OpenSymbol"/>
+    </w:rPr>
+  </w:style>
+  <w:style w:type="character" w:styleId="ListLabel1140">
+    <w:name w:val="ListLabel 1140"/>
+    <w:qFormat/>
+    <w:rPr>
+      <w:rFonts w:cs="OpenSymbol"/>
+    </w:rPr>
+  </w:style>
+  <w:style w:type="character" w:styleId="ListLabel1141">
+    <w:name w:val="ListLabel 1141"/>
+    <w:qFormat/>
+    <w:rPr>
+      <w:rFonts w:cs="OpenSymbol"/>
+    </w:rPr>
+  </w:style>
+  <w:style w:type="character" w:styleId="ListLabel1142">
+    <w:name w:val="ListLabel 1142"/>
+    <w:qFormat/>
+    <w:rPr>
+      <w:rFonts w:cs="OpenSymbol"/>
+    </w:rPr>
+  </w:style>
+  <w:style w:type="character" w:styleId="ListLabel1143">
+    <w:name w:val="ListLabel 1143"/>
+    <w:qFormat/>
+    <w:rPr>
+      <w:rFonts w:cs="OpenSymbol"/>
+    </w:rPr>
+  </w:style>
+  <w:style w:type="character" w:styleId="ListLabel1144">
+    <w:name w:val="ListLabel 1144"/>
+    <w:qFormat/>
+    <w:rPr>
+      <w:rFonts w:cs="OpenSymbol"/>
+    </w:rPr>
+  </w:style>
+  <w:style w:type="character" w:styleId="ListLabel1145">
+    <w:name w:val="ListLabel 1145"/>
+    <w:qFormat/>
+    <w:rPr>
+      <w:rFonts w:cs="OpenSymbol"/>
+    </w:rPr>
+  </w:style>
+  <w:style w:type="character" w:styleId="ListLabel1146">
+    <w:name w:val="ListLabel 1146"/>
+    <w:qFormat/>
+    <w:rPr>
+      <w:rFonts w:cs="OpenSymbol"/>
+    </w:rPr>
+  </w:style>
+  <w:style w:type="character" w:styleId="ListLabel1147">
+    <w:name w:val="ListLabel 1147"/>
+    <w:qFormat/>
+    <w:rPr>
+      <w:rFonts w:cs="OpenSymbol"/>
+    </w:rPr>
+  </w:style>
+  <w:style w:type="character" w:styleId="ListLabel1148">
+    <w:name w:val="ListLabel 1148"/>
+    <w:qFormat/>
+    <w:rPr>
+      <w:rFonts w:cs="OpenSymbol"/>
+    </w:rPr>
+  </w:style>
+  <w:style w:type="character" w:styleId="ListLabel1149">
+    <w:name w:val="ListLabel 1149"/>
+    <w:qFormat/>
+    <w:rPr>
+      <w:rFonts w:cs="OpenSymbol"/>
+    </w:rPr>
+  </w:style>
+  <w:style w:type="character" w:styleId="ListLabel1150">
+    <w:name w:val="ListLabel 1150"/>
+    <w:qFormat/>
+    <w:rPr>
+      <w:rFonts w:cs="OpenSymbol"/>
+    </w:rPr>
+  </w:style>
+  <w:style w:type="character" w:styleId="ListLabel1151">
+    <w:name w:val="ListLabel 1151"/>
+    <w:qFormat/>
+    <w:rPr>
+      <w:rFonts w:cs="OpenSymbol"/>
+    </w:rPr>
+  </w:style>
+  <w:style w:type="character" w:styleId="ListLabel1152">
+    <w:name w:val="ListLabel 1152"/>
+    <w:qFormat/>
+    <w:rPr>
+      <w:rFonts w:cs="OpenSymbol"/>
+    </w:rPr>
+  </w:style>
+  <w:style w:type="character" w:styleId="ListLabel1153">
+    <w:name w:val="ListLabel 1153"/>
+    <w:qFormat/>
+    <w:rPr>
+      <w:rFonts w:cs="OpenSymbol"/>
+    </w:rPr>
+  </w:style>
+  <w:style w:type="character" w:styleId="ListLabel1154">
+    <w:name w:val="ListLabel 1154"/>
+    <w:qFormat/>
+    <w:rPr>
+      <w:rFonts w:cs="OpenSymbol"/>
+    </w:rPr>
+  </w:style>
+  <w:style w:type="character" w:styleId="ListLabel1155">
+    <w:name w:val="ListLabel 1155"/>
+    <w:qFormat/>
+    <w:rPr>
+      <w:rFonts w:cs="OpenSymbol"/>
+    </w:rPr>
+  </w:style>
+  <w:style w:type="character" w:styleId="ListLabel1156">
+    <w:name w:val="ListLabel 1156"/>
+    <w:qFormat/>
+    <w:rPr>
+      <w:rFonts w:cs="OpenSymbol"/>
+    </w:rPr>
+  </w:style>
+  <w:style w:type="character" w:styleId="ListLabel1157">
+    <w:name w:val="ListLabel 1157"/>
+    <w:qFormat/>
+    <w:rPr>
+      <w:rFonts w:cs="OpenSymbol"/>
+    </w:rPr>
+  </w:style>
+  <w:style w:type="character" w:styleId="ListLabel1158">
+    <w:name w:val="ListLabel 1158"/>
+    <w:qFormat/>
+    <w:rPr>
+      <w:rFonts w:cs="OpenSymbol"/>
+    </w:rPr>
+  </w:style>
+  <w:style w:type="character" w:styleId="ListLabel1159">
+    <w:name w:val="ListLabel 1159"/>
+    <w:qFormat/>
+    <w:rPr>
+      <w:rFonts w:cs="OpenSymbol"/>
+    </w:rPr>
+  </w:style>
+  <w:style w:type="character" w:styleId="ListLabel1160">
+    <w:name w:val="ListLabel 1160"/>
+    <w:qFormat/>
+    <w:rPr>
+      <w:rFonts w:cs="OpenSymbol"/>
+    </w:rPr>
+  </w:style>
+  <w:style w:type="character" w:styleId="ListLabel1161">
+    <w:name w:val="ListLabel 1161"/>
+    <w:qFormat/>
+    <w:rPr>
+      <w:rFonts w:cs="OpenSymbol"/>
+    </w:rPr>
+  </w:style>
+  <w:style w:type="character" w:styleId="ListLabel1162">
+    <w:name w:val="ListLabel 1162"/>
+    <w:qFormat/>
+    <w:rPr>
+      <w:rFonts w:cs="OpenSymbol"/>
+    </w:rPr>
+  </w:style>
+  <w:style w:type="character" w:styleId="ListLabel1163">
+    <w:name w:val="ListLabel 1163"/>
+    <w:qFormat/>
+    <w:rPr>
+      <w:rFonts w:cs="OpenSymbol"/>
+    </w:rPr>
+  </w:style>
+  <w:style w:type="character" w:styleId="ListLabel1164">
+    <w:name w:val="ListLabel 1164"/>
+    <w:qFormat/>
+    <w:rPr>
+      <w:rFonts w:cs="OpenSymbol"/>
+    </w:rPr>
+  </w:style>
+  <w:style w:type="character" w:styleId="ListLabel1165">
+    <w:name w:val="ListLabel 1165"/>
+    <w:qFormat/>
+    <w:rPr>
+      <w:rFonts w:cs="OpenSymbol"/>
+    </w:rPr>
+  </w:style>
+  <w:style w:type="character" w:styleId="ListLabel1166">
+    <w:name w:val="ListLabel 1166"/>
+    <w:qFormat/>
+    <w:rPr>
+      <w:rFonts w:cs="OpenSymbol"/>
+    </w:rPr>
+  </w:style>
+  <w:style w:type="character" w:styleId="ListLabel1167">
+    <w:name w:val="ListLabel 1167"/>
+    <w:qFormat/>
+    <w:rPr>
+      <w:rFonts w:cs="OpenSymbol"/>
+    </w:rPr>
+  </w:style>
+  <w:style w:type="character" w:styleId="ListLabel1168">
+    <w:name w:val="ListLabel 1168"/>
+    <w:qFormat/>
+    <w:rPr>
+      <w:rFonts w:cs="OpenSymbol"/>
+    </w:rPr>
+  </w:style>
+  <w:style w:type="character" w:styleId="ListLabel1169">
+    <w:name w:val="ListLabel 1169"/>
+    <w:qFormat/>
+    <w:rPr>
+      <w:rFonts w:cs="OpenSymbol"/>
+    </w:rPr>
+  </w:style>
+  <w:style w:type="character" w:styleId="ListLabel1170">
+    <w:name w:val="ListLabel 1170"/>
+    <w:qFormat/>
+    <w:rPr>
+      <w:rFonts w:cs="OpenSymbol"/>
+    </w:rPr>
+  </w:style>
+  <w:style w:type="character" w:styleId="ListLabel1171">
+    <w:name w:val="ListLabel 1171"/>
+    <w:qFormat/>
+    <w:rPr>
+      <w:rFonts w:cs="OpenSymbol"/>
+    </w:rPr>
+  </w:style>
+  <w:style w:type="character" w:styleId="ListLabel1172">
+    <w:name w:val="ListLabel 1172"/>
+    <w:qFormat/>
+    <w:rPr>
+      <w:rFonts w:cs="OpenSymbol"/>
+    </w:rPr>
+  </w:style>
+  <w:style w:type="character" w:styleId="ListLabel1173">
+    <w:name w:val="ListLabel 1173"/>
+    <w:qFormat/>
+    <w:rPr>
+      <w:rFonts w:cs="OpenSymbol"/>
+    </w:rPr>
+  </w:style>
+  <w:style w:type="character" w:styleId="ListLabel1174">
+    <w:name w:val="ListLabel 1174"/>
+    <w:qFormat/>
+    <w:rPr>
+      <w:rFonts w:cs="OpenSymbol"/>
+    </w:rPr>
+  </w:style>
+  <w:style w:type="character" w:styleId="ListLabel1175">
+    <w:name w:val="ListLabel 1175"/>
+    <w:qFormat/>
+    <w:rPr>
+      <w:rFonts w:cs="OpenSymbol"/>
+    </w:rPr>
+  </w:style>
+  <w:style w:type="character" w:styleId="ListLabel1176">
+    <w:name w:val="ListLabel 1176"/>
+    <w:qFormat/>
+    <w:rPr>
+      <w:rFonts w:cs="OpenSymbol"/>
+    </w:rPr>
+  </w:style>
+  <w:style w:type="character" w:styleId="ListLabel1177">
+    <w:name w:val="ListLabel 1177"/>
+    <w:qFormat/>
+    <w:rPr>
+      <w:rFonts w:cs="OpenSymbol"/>
+    </w:rPr>
+  </w:style>
+  <w:style w:type="character" w:styleId="ListLabel1178">
+    <w:name w:val="ListLabel 1178"/>
+    <w:qFormat/>
+    <w:rPr>
+      <w:rFonts w:cs="OpenSymbol"/>
+    </w:rPr>
+  </w:style>
+  <w:style w:type="character" w:styleId="ListLabel1179">
+    <w:name w:val="ListLabel 1179"/>
+    <w:qFormat/>
+    <w:rPr>
+      <w:rFonts w:cs="OpenSymbol"/>
+    </w:rPr>
+  </w:style>
+  <w:style w:type="character" w:styleId="ListLabel1180">
+    <w:name w:val="ListLabel 1180"/>
+    <w:qFormat/>
+    <w:rPr>
+      <w:rFonts w:cs="OpenSymbol"/>
+      <w:sz w:val="22"/>
+    </w:rPr>
+  </w:style>
+  <w:style w:type="character" w:styleId="ListLabel1181">
+    <w:name w:val="ListLabel 1181"/>
+    <w:qFormat/>
+    <w:rPr>
+      <w:rFonts w:cs="OpenSymbol"/>
+    </w:rPr>
+  </w:style>
+  <w:style w:type="character" w:styleId="ListLabel1182">
+    <w:name w:val="ListLabel 1182"/>
+    <w:qFormat/>
+    <w:rPr>
+      <w:rFonts w:cs="OpenSymbol"/>
+    </w:rPr>
+  </w:style>
+  <w:style w:type="character" w:styleId="ListLabel1183">
+    <w:name w:val="ListLabel 1183"/>
+    <w:qFormat/>
+    <w:rPr>
+      <w:rFonts w:cs="OpenSymbol"/>
+    </w:rPr>
+  </w:style>
+  <w:style w:type="character" w:styleId="ListLabel1184">
+    <w:name w:val="ListLabel 1184"/>
+    <w:qFormat/>
+    <w:rPr>
+      <w:rFonts w:cs="OpenSymbol"/>
+    </w:rPr>
+  </w:style>
+  <w:style w:type="character" w:styleId="ListLabel1185">
+    <w:name w:val="ListLabel 1185"/>
+    <w:qFormat/>
+    <w:rPr>
+      <w:rFonts w:cs="OpenSymbol"/>
+    </w:rPr>
+  </w:style>
+  <w:style w:type="character" w:styleId="ListLabel1186">
+    <w:name w:val="ListLabel 1186"/>
+    <w:qFormat/>
+    <w:rPr>
+      <w:rFonts w:cs="OpenSymbol"/>
+    </w:rPr>
+  </w:style>
+  <w:style w:type="character" w:styleId="ListLabel1187">
+    <w:name w:val="ListLabel 1187"/>
+    <w:qFormat/>
+    <w:rPr>
+      <w:rFonts w:cs="OpenSymbol"/>
+    </w:rPr>
+  </w:style>
+  <w:style w:type="character" w:styleId="ListLabel1188">
+    <w:name w:val="ListLabel 1188"/>
+    <w:qFormat/>
+    <w:rPr>
+      <w:rFonts w:cs="OpenSymbol"/>
+    </w:rPr>
+  </w:style>
+  <w:style w:type="character" w:styleId="ListLabel1189">
+    <w:name w:val="ListLabel 1189"/>
+    <w:qFormat/>
+    <w:rPr>
+      <w:rFonts w:cs="OpenSymbol"/>
+      <w:sz w:val="22"/>
+    </w:rPr>
+  </w:style>
+  <w:style w:type="character" w:styleId="ListLabel1190">
+    <w:name w:val="ListLabel 1190"/>
+    <w:qFormat/>
+    <w:rPr>
+      <w:rFonts w:cs="OpenSymbol"/>
+    </w:rPr>
+  </w:style>
+  <w:style w:type="character" w:styleId="ListLabel1191">
+    <w:name w:val="ListLabel 1191"/>
+    <w:qFormat/>
+    <w:rPr>
+      <w:rFonts w:cs="OpenSymbol"/>
+    </w:rPr>
+  </w:style>
+  <w:style w:type="character" w:styleId="ListLabel1192">
+    <w:name w:val="ListLabel 1192"/>
+    <w:qFormat/>
+    <w:rPr>
+      <w:rFonts w:cs="OpenSymbol"/>
+    </w:rPr>
+  </w:style>
+  <w:style w:type="character" w:styleId="ListLabel1193">
+    <w:name w:val="ListLabel 1193"/>
+    <w:qFormat/>
+    <w:rPr>
+      <w:rFonts w:cs="OpenSymbol"/>
+    </w:rPr>
+  </w:style>
+  <w:style w:type="character" w:styleId="ListLabel1194">
+    <w:name w:val="ListLabel 1194"/>
+    <w:qFormat/>
+    <w:rPr>
+      <w:rFonts w:cs="OpenSymbol"/>
+    </w:rPr>
+  </w:style>
+  <w:style w:type="character" w:styleId="ListLabel1195">
+    <w:name w:val="ListLabel 1195"/>
+    <w:qFormat/>
+    <w:rPr>
+      <w:rFonts w:cs="OpenSymbol"/>
+    </w:rPr>
+  </w:style>
+  <w:style w:type="character" w:styleId="ListLabel1196">
+    <w:name w:val="ListLabel 1196"/>
+    <w:qFormat/>
+    <w:rPr>
+      <w:rFonts w:cs="OpenSymbol"/>
+    </w:rPr>
+  </w:style>
+  <w:style w:type="character" w:styleId="ListLabel1197">
+    <w:name w:val="ListLabel 1197"/>
+    <w:qFormat/>
+    <w:rPr>
+      <w:rFonts w:cs="OpenSymbol"/>
+    </w:rPr>
+  </w:style>
+  <w:style w:type="character" w:styleId="ListLabel1198">
+    <w:name w:val="ListLabel 1198"/>
+    <w:qFormat/>
+    <w:rPr>
+      <w:rFonts w:cs="OpenSymbol"/>
+    </w:rPr>
+  </w:style>
+  <w:style w:type="character" w:styleId="ListLabel1199">
+    <w:name w:val="ListLabel 1199"/>
+    <w:qFormat/>
+    <w:rPr>
+      <w:rFonts w:cs="OpenSymbol"/>
+    </w:rPr>
+  </w:style>
+  <w:style w:type="character" w:styleId="ListLabel1200">
+    <w:name w:val="ListLabel 1200"/>
+    <w:qFormat/>
+    <w:rPr>
+      <w:rFonts w:cs="OpenSymbol"/>
+    </w:rPr>
+  </w:style>
+  <w:style w:type="character" w:styleId="ListLabel1201">
+    <w:name w:val="ListLabel 1201"/>
+    <w:qFormat/>
+    <w:rPr>
+      <w:rFonts w:cs="OpenSymbol"/>
+    </w:rPr>
+  </w:style>
+  <w:style w:type="character" w:styleId="ListLabel1202">
+    <w:name w:val="ListLabel 1202"/>
+    <w:qFormat/>
+    <w:rPr>
+      <w:rFonts w:cs="OpenSymbol"/>
+    </w:rPr>
+  </w:style>
+  <w:style w:type="character" w:styleId="ListLabel1203">
+    <w:name w:val="ListLabel 1203"/>
+    <w:qFormat/>
+    <w:rPr>
+      <w:rFonts w:cs="OpenSymbol"/>
+    </w:rPr>
+  </w:style>
+  <w:style w:type="character" w:styleId="ListLabel1204">
+    <w:name w:val="ListLabel 1204"/>
+    <w:qFormat/>
+    <w:rPr>
+      <w:rFonts w:cs="OpenSymbol"/>
+    </w:rPr>
+  </w:style>
+  <w:style w:type="character" w:styleId="ListLabel1205">
+    <w:name w:val="ListLabel 1205"/>
+    <w:qFormat/>
+    <w:rPr>
+      <w:rFonts w:cs="OpenSymbol"/>
+    </w:rPr>
+  </w:style>
+  <w:style w:type="character" w:styleId="ListLabel1206">
+    <w:name w:val="ListLabel 1206"/>
+    <w:qFormat/>
+    <w:rPr>
+      <w:rFonts w:cs="OpenSymbol"/>
+    </w:rPr>
+  </w:style>
+  <w:style w:type="character" w:styleId="ListLabel1207">
+    <w:name w:val="ListLabel 1207"/>
+    <w:qFormat/>
+    <w:rPr>
+      <w:rFonts w:cs="OpenSymbol"/>
+    </w:rPr>
+  </w:style>
+  <w:style w:type="character" w:styleId="ListLabel1208">
+    <w:name w:val="ListLabel 1208"/>
+    <w:qFormat/>
+    <w:rPr>
+      <w:rFonts w:cs="OpenSymbol"/>
+    </w:rPr>
+  </w:style>
+  <w:style w:type="character" w:styleId="ListLabel1209">
+    <w:name w:val="ListLabel 1209"/>
+    <w:qFormat/>
+    <w:rPr>
+      <w:rFonts w:cs="OpenSymbol"/>
+    </w:rPr>
+  </w:style>
+  <w:style w:type="character" w:styleId="ListLabel1210">
+    <w:name w:val="ListLabel 1210"/>
+    <w:qFormat/>
+    <w:rPr>
+      <w:rFonts w:cs="OpenSymbol"/>
+    </w:rPr>
+  </w:style>
+  <w:style w:type="character" w:styleId="ListLabel1211">
+    <w:name w:val="ListLabel 1211"/>
+    <w:qFormat/>
+    <w:rPr>
+      <w:rFonts w:cs="OpenSymbol"/>
+    </w:rPr>
+  </w:style>
+  <w:style w:type="character" w:styleId="ListLabel1212">
+    <w:name w:val="ListLabel 1212"/>
+    <w:qFormat/>
+    <w:rPr>
+      <w:rFonts w:cs="OpenSymbol"/>
+    </w:rPr>
+  </w:style>
+  <w:style w:type="character" w:styleId="ListLabel1213">
+    <w:name w:val="ListLabel 1213"/>
+    <w:qFormat/>
+    <w:rPr>
+      <w:rFonts w:cs="OpenSymbol"/>
+    </w:rPr>
+  </w:style>
+  <w:style w:type="character" w:styleId="ListLabel1214">
+    <w:name w:val="ListLabel 1214"/>
+    <w:qFormat/>
+    <w:rPr>
+      <w:rFonts w:cs="OpenSymbol"/>
+    </w:rPr>
+  </w:style>
+  <w:style w:type="character" w:styleId="ListLabel1215">
+    <w:name w:val="ListLabel 1215"/>
+    <w:qFormat/>
+    <w:rPr>
+      <w:rFonts w:cs="OpenSymbol"/>
+    </w:rPr>
+  </w:style>
+  <w:style w:type="character" w:styleId="ListLabel1216">
+    <w:name w:val="ListLabel 1216"/>
+    <w:qFormat/>
+    <w:rPr>
+      <w:rFonts w:cs="OpenSymbol"/>
+    </w:rPr>
+  </w:style>
+  <w:style w:type="character" w:styleId="ListLabel1217">
+    <w:name w:val="ListLabel 1217"/>
+    <w:qFormat/>
+    <w:rPr>
+      <w:rFonts w:cs="OpenSymbol"/>
+    </w:rPr>
+  </w:style>
+  <w:style w:type="character" w:styleId="ListLabel1218">
+    <w:name w:val="ListLabel 1218"/>
+    <w:qFormat/>
+    <w:rPr>
+      <w:rFonts w:cs="OpenSymbol"/>
+    </w:rPr>
+  </w:style>
+  <w:style w:type="character" w:styleId="ListLabel1219">
+    <w:name w:val="ListLabel 1219"/>
+    <w:qFormat/>
+    <w:rPr>
+      <w:rFonts w:cs="OpenSymbol"/>
+    </w:rPr>
+  </w:style>
+  <w:style w:type="character" w:styleId="ListLabel1220">
+    <w:name w:val="ListLabel 1220"/>
+    <w:qFormat/>
+    <w:rPr>
+      <w:rFonts w:cs="OpenSymbol"/>
+    </w:rPr>
+  </w:style>
+  <w:style w:type="character" w:styleId="ListLabel1221">
+    <w:name w:val="ListLabel 1221"/>
+    <w:qFormat/>
+    <w:rPr>
+      <w:rFonts w:cs="OpenSymbol"/>
+    </w:rPr>
+  </w:style>
+  <w:style w:type="character" w:styleId="ListLabel1222">
+    <w:name w:val="ListLabel 1222"/>
+    <w:qFormat/>
+    <w:rPr>
+      <w:rFonts w:cs="OpenSymbol"/>
+    </w:rPr>
+  </w:style>
+  <w:style w:type="character" w:styleId="ListLabel1223">
+    <w:name w:val="ListLabel 1223"/>
+    <w:qFormat/>
+    <w:rPr>
+      <w:rFonts w:cs="OpenSymbol"/>
+    </w:rPr>
+  </w:style>
+  <w:style w:type="character" w:styleId="ListLabel1224">
+    <w:name w:val="ListLabel 1224"/>
+    <w:qFormat/>
+    <w:rPr>
+      <w:rFonts w:cs="OpenSymbol"/>
+    </w:rPr>
+  </w:style>
+  <w:style w:type="character" w:styleId="ListLabel1225">
+    <w:name w:val="ListLabel 1225"/>
+    <w:qFormat/>
+    <w:rPr>
+      <w:rFonts w:cs="OpenSymbol"/>
+    </w:rPr>
+  </w:style>
+  <w:style w:type="character" w:styleId="ListLabel1226">
+    <w:name w:val="ListLabel 1226"/>
+    <w:qFormat/>
+    <w:rPr>
+      <w:rFonts w:cs="OpenSymbol"/>
+    </w:rPr>
+  </w:style>
+  <w:style w:type="character" w:styleId="ListLabel1227">
+    <w:name w:val="ListLabel 1227"/>
+    <w:qFormat/>
+    <w:rPr>
+      <w:rFonts w:cs="OpenSymbol"/>
+    </w:rPr>
+  </w:style>
+  <w:style w:type="character" w:styleId="ListLabel1228">
+    <w:name w:val="ListLabel 1228"/>
+    <w:qFormat/>
+    <w:rPr>
+      <w:rFonts w:cs="OpenSymbol"/>
+    </w:rPr>
+  </w:style>
+  <w:style w:type="character" w:styleId="ListLabel1229">
+    <w:name w:val="ListLabel 1229"/>
+    <w:qFormat/>
+    <w:rPr>
+      <w:rFonts w:cs="OpenSymbol"/>
+    </w:rPr>
+  </w:style>
+  <w:style w:type="character" w:styleId="ListLabel1230">
+    <w:name w:val="ListLabel 1230"/>
+    <w:qFormat/>
+    <w:rPr>
+      <w:rFonts w:cs="OpenSymbol"/>
+    </w:rPr>
+  </w:style>
+  <w:style w:type="character" w:styleId="ListLabel1231">
+    <w:name w:val="ListLabel 1231"/>
+    <w:qFormat/>
+    <w:rPr>
+      <w:rFonts w:cs="OpenSymbol"/>
+    </w:rPr>
+  </w:style>
+  <w:style w:type="character" w:styleId="ListLabel1232">
+    <w:name w:val="ListLabel 1232"/>
+    <w:qFormat/>
+    <w:rPr>
+      <w:rFonts w:cs="OpenSymbol"/>
+    </w:rPr>
+  </w:style>
+  <w:style w:type="character" w:styleId="ListLabel1233">
+    <w:name w:val="ListLabel 1233"/>
+    <w:qFormat/>
+    <w:rPr>
+      <w:rFonts w:cs="OpenSymbol"/>
+    </w:rPr>
+  </w:style>
+  <w:style w:type="character" w:styleId="ListLabel1234">
+    <w:name w:val="ListLabel 1234"/>
+    <w:qFormat/>
+    <w:rPr>
+      <w:rFonts w:cs="OpenSymbol"/>
+    </w:rPr>
+  </w:style>
+  <w:style w:type="character" w:styleId="ListLabel1235">
+    <w:name w:val="ListLabel 1235"/>
+    <w:qFormat/>
+    <w:rPr>
+      <w:rFonts w:cs="OpenSymbol"/>
+    </w:rPr>
+  </w:style>
+  <w:style w:type="character" w:styleId="ListLabel1236">
+    <w:name w:val="ListLabel 1236"/>
+    <w:qFormat/>
+    <w:rPr>
+      <w:rFonts w:cs="OpenSymbol"/>
+    </w:rPr>
+  </w:style>
+  <w:style w:type="character" w:styleId="ListLabel1237">
+    <w:name w:val="ListLabel 1237"/>
+    <w:qFormat/>
+    <w:rPr>
+      <w:rFonts w:cs="OpenSymbol"/>
+    </w:rPr>
+  </w:style>
+  <w:style w:type="character" w:styleId="ListLabel1238">
+    <w:name w:val="ListLabel 1238"/>
+    <w:qFormat/>
+    <w:rPr>
+      <w:rFonts w:cs="OpenSymbol"/>
+    </w:rPr>
+  </w:style>
+  <w:style w:type="character" w:styleId="ListLabel1239">
+    <w:name w:val="ListLabel 1239"/>
+    <w:qFormat/>
+    <w:rPr>
+      <w:rFonts w:cs="OpenSymbol"/>
+    </w:rPr>
+  </w:style>
+  <w:style w:type="character" w:styleId="ListLabel1240">
+    <w:name w:val="ListLabel 1240"/>
+    <w:qFormat/>
+    <w:rPr>
+      <w:rFonts w:cs="OpenSymbol"/>
+    </w:rPr>
+  </w:style>
+  <w:style w:type="character" w:styleId="ListLabel1241">
+    <w:name w:val="ListLabel 1241"/>
+    <w:qFormat/>
+    <w:rPr>
+      <w:rFonts w:cs="OpenSymbol"/>
+    </w:rPr>
+  </w:style>
+  <w:style w:type="character" w:styleId="ListLabel1242">
+    <w:name w:val="ListLabel 1242"/>
+    <w:qFormat/>
+    <w:rPr>
+      <w:rFonts w:cs="OpenSymbol"/>
+    </w:rPr>
+  </w:style>
+  <w:style w:type="character" w:styleId="ListLabel1243">
+    <w:name w:val="ListLabel 1243"/>
+    <w:qFormat/>
+    <w:rPr>
+      <w:rFonts w:cs="OpenSymbol"/>
+    </w:rPr>
+  </w:style>
+  <w:style w:type="character" w:styleId="ListLabel1244">
+    <w:name w:val="ListLabel 1244"/>
+    <w:qFormat/>
+    <w:rPr>
+      <w:rFonts w:cs="OpenSymbol"/>
+    </w:rPr>
+  </w:style>
+  <w:style w:type="character" w:styleId="ListLabel1245">
+    <w:name w:val="ListLabel 1245"/>
+    <w:qFormat/>
+    <w:rPr>
+      <w:rFonts w:cs="OpenSymbol"/>
+    </w:rPr>
+  </w:style>
+  <w:style w:type="character" w:styleId="ListLabel1246">
+    <w:name w:val="ListLabel 1246"/>
+    <w:qFormat/>
+    <w:rPr>
+      <w:rFonts w:cs="OpenSymbol"/>
+    </w:rPr>
+  </w:style>
+  <w:style w:type="character" w:styleId="ListLabel1247">
+    <w:name w:val="ListLabel 1247"/>
+    <w:qFormat/>
+    <w:rPr>
+      <w:rFonts w:cs="OpenSymbol"/>
+    </w:rPr>
+  </w:style>
+  <w:style w:type="character" w:styleId="ListLabel1248">
+    <w:name w:val="ListLabel 1248"/>
+    <w:qFormat/>
+    <w:rPr>
+      <w:rFonts w:cs="OpenSymbol"/>
+    </w:rPr>
+  </w:style>
+  <w:style w:type="character" w:styleId="ListLabel1249">
+    <w:name w:val="ListLabel 1249"/>
+    <w:qFormat/>
+    <w:rPr>
+      <w:rFonts w:cs="OpenSymbol"/>
+    </w:rPr>
+  </w:style>
+  <w:style w:type="character" w:styleId="ListLabel1250">
+    <w:name w:val="ListLabel 1250"/>
+    <w:qFormat/>
+    <w:rPr>
+      <w:rFonts w:cs="OpenSymbol"/>
+    </w:rPr>
+  </w:style>
+  <w:style w:type="character" w:styleId="ListLabel1251">
+    <w:name w:val="ListLabel 1251"/>
+    <w:qFormat/>
+    <w:rPr>
+      <w:rFonts w:cs="OpenSymbol"/>
+    </w:rPr>
+  </w:style>
+  <w:style w:type="character" w:styleId="ListLabel1252">
+    <w:name w:val="ListLabel 1252"/>
+    <w:qFormat/>
+    <w:rPr>
+      <w:rFonts w:cs="OpenSymbol"/>
+    </w:rPr>
+  </w:style>
+  <w:style w:type="character" w:styleId="ListLabel1253">
+    <w:name w:val="ListLabel 1253"/>
+    <w:qFormat/>
+    <w:rPr>
+      <w:rFonts w:cs="OpenSymbol"/>
+    </w:rPr>
+  </w:style>
+  <w:style w:type="character" w:styleId="ListLabel1254">
+    <w:name w:val="ListLabel 1254"/>
+    <w:qFormat/>
+    <w:rPr>
+      <w:rFonts w:cs="OpenSymbol"/>
+    </w:rPr>
+  </w:style>
+  <w:style w:type="character" w:styleId="ListLabel1255">
+    <w:name w:val="ListLabel 1255"/>
+    <w:qFormat/>
+    <w:rPr>
+      <w:rFonts w:cs="OpenSymbol"/>
+    </w:rPr>
+  </w:style>
+  <w:style w:type="character" w:styleId="ListLabel1256">
+    <w:name w:val="ListLabel 1256"/>
+    <w:qFormat/>
+    <w:rPr>
+      <w:rFonts w:cs="OpenSymbol"/>
+    </w:rPr>
+  </w:style>
+  <w:style w:type="character" w:styleId="ListLabel1257">
+    <w:name w:val="ListLabel 1257"/>
+    <w:qFormat/>
+    <w:rPr>
+      <w:rFonts w:cs="OpenSymbol"/>
+    </w:rPr>
+  </w:style>
+  <w:style w:type="character" w:styleId="ListLabel1258">
+    <w:name w:val="ListLabel 1258"/>
+    <w:qFormat/>
+    <w:rPr>
+      <w:rFonts w:cs="OpenSymbol"/>
+    </w:rPr>
+  </w:style>
+  <w:style w:type="character" w:styleId="ListLabel1259">
+    <w:name w:val="ListLabel 1259"/>
+    <w:qFormat/>
+    <w:rPr>
+      <w:rFonts w:cs="OpenSymbol"/>
+    </w:rPr>
+  </w:style>
+  <w:style w:type="character" w:styleId="ListLabel1260">
+    <w:name w:val="ListLabel 1260"/>
+    <w:qFormat/>
+    <w:rPr>
+      <w:rFonts w:cs="OpenSymbol"/>
+    </w:rPr>
+  </w:style>
+  <w:style w:type="character" w:styleId="ListLabel1261">
+    <w:name w:val="ListLabel 1261"/>
+    <w:qFormat/>
+    <w:rPr>
+      <w:rFonts w:cs="OpenSymbol"/>
+    </w:rPr>
+  </w:style>
+  <w:style w:type="character" w:styleId="ListLabel1262">
+    <w:name w:val="ListLabel 1262"/>
+    <w:qFormat/>
+    <w:rPr>
+      <w:rFonts w:cs="OpenSymbol"/>
+    </w:rPr>
+  </w:style>
+  <w:style w:type="character" w:styleId="ListLabel1263">
+    <w:name w:val="ListLabel 1263"/>
+    <w:qFormat/>
+    <w:rPr>
+      <w:rFonts w:cs="OpenSymbol"/>
+    </w:rPr>
+  </w:style>
+  <w:style w:type="character" w:styleId="ListLabel1264">
+    <w:name w:val="ListLabel 1264"/>
+    <w:qFormat/>
+    <w:rPr>
+      <w:rFonts w:cs="OpenSymbol"/>
+    </w:rPr>
+  </w:style>
+  <w:style w:type="character" w:styleId="ListLabel1265">
+    <w:name w:val="ListLabel 1265"/>
+    <w:qFormat/>
+    <w:rPr>
+      <w:rFonts w:cs="OpenSymbol"/>
+    </w:rPr>
+  </w:style>
+  <w:style w:type="character" w:styleId="ListLabel1266">
+    <w:name w:val="ListLabel 1266"/>
+    <w:qFormat/>
+    <w:rPr>
+      <w:rFonts w:cs="OpenSymbol"/>
+    </w:rPr>
+  </w:style>
+  <w:style w:type="character" w:styleId="ListLabel1267">
+    <w:name w:val="ListLabel 1267"/>
+    <w:qFormat/>
+    <w:rPr>
+      <w:rFonts w:cs="OpenSymbol"/>
+    </w:rPr>
+  </w:style>
+  <w:style w:type="character" w:styleId="ListLabel1268">
+    <w:name w:val="ListLabel 1268"/>
+    <w:qFormat/>
+    <w:rPr>
+      <w:rFonts w:cs="OpenSymbol"/>
+    </w:rPr>
+  </w:style>
+  <w:style w:type="character" w:styleId="ListLabel1269">
+    <w:name w:val="ListLabel 1269"/>
+    <w:qFormat/>
+    <w:rPr>
+      <w:rFonts w:cs="OpenSymbol"/>
+    </w:rPr>
+  </w:style>
+  <w:style w:type="character" w:styleId="ListLabel1270">
+    <w:name w:val="ListLabel 1270"/>
     <w:qFormat/>
     <w:rPr/>
   </w:style>

</xml_diff>

<commit_message>
Actualizada memoria. Avanzado de redactar la aplicacion 3
</commit_message>
<xml_diff>
--- a/Memoria TFG Ruben Blanco.docx
+++ b/Memoria TFG Ruben Blanco.docx
@@ -35,9 +35,9 @@
             <wp:wrapTight wrapText="bothSides">
               <wp:wrapPolygon edited="0">
                 <wp:start x="-28" y="0"/>
-                <wp:lineTo x="-28" y="20687"/>
-                <wp:lineTo x="21010" y="20687"/>
-                <wp:lineTo x="21010" y="0"/>
+                <wp:lineTo x="-28" y="20658"/>
+                <wp:lineTo x="20982" y="20658"/>
+                <wp:lineTo x="20982" y="0"/>
                 <wp:lineTo x="-28" y="0"/>
               </wp:wrapPolygon>
             </wp:wrapTight>
@@ -1190,8 +1190,8 @@
         <w:pStyle w:val="Title"/>
         <w:rPr/>
       </w:pPr>
-      <w:bookmarkStart w:id="4" w:name="_Toc526778433"/>
-      <w:bookmarkStart w:id="5" w:name="_Toc511992075"/>
+      <w:bookmarkStart w:id="4" w:name="_Toc511992075"/>
+      <w:bookmarkStart w:id="5" w:name="_Toc526778433"/>
       <w:r>
         <w:rPr/>
         <w:t>Índice</w:t>
@@ -5920,42 +5920,10 @@
         </w:rPr>
       </w:pPr>
       <w:r>
-        <w:rPr/>
-      </w:r>
-    </w:p>
-    <w:p>
-      <w:pPr>
-        <w:pStyle w:val="TextBody"/>
-        <w:spacing w:before="150" w:after="0"/>
         <w:rPr>
           <w:rFonts w:eastAsia="Calibri"/>
           <w:color w:val="CE181E"/>
         </w:rPr>
-      </w:pPr>
-      <w:r>
-        <w:rPr/>
-      </w:r>
-    </w:p>
-    <w:p>
-      <w:pPr>
-        <w:pStyle w:val="TextBody"/>
-        <w:spacing w:before="150" w:after="0"/>
-        <w:rPr/>
-      </w:pPr>
-      <w:r>
-        <w:rPr/>
-        <w:t>4.1.6 Banco de pruebas</w:t>
-      </w:r>
-    </w:p>
-    <w:p>
-      <w:pPr>
-        <w:pStyle w:val="TextBody"/>
-        <w:spacing w:before="150" w:after="0"/>
-        <w:rPr/>
-      </w:pPr>
-      <w:r>
-        <w:rPr/>
-        <w:t>En este apartado final se va a probar la aplicación mostrando fundamentalmente capturas de la red y del funcionamiento de la aplicación.</w:t>
       </w:r>
     </w:p>
     <w:p>
@@ -7766,10 +7734,15 @@
     <w:p>
       <w:pPr>
         <w:pStyle w:val="TextBody"/>
-        <w:rPr/>
-      </w:pPr>
-      <w:r>
-        <w:rPr/>
+        <w:rPr>
+          <w:color w:val="CE181E"/>
+        </w:rPr>
+      </w:pPr>
+      <w:r>
+        <w:rPr>
+          <w:color w:val="CE181E"/>
+        </w:rPr>
+        <w:t xml:space="preserve">EXPLICAR FUNCIONAMIENTO TABLAS OPENFLOW AQUI </w:t>
       </w:r>
     </w:p>
     <w:p>
@@ -7799,7 +7772,33 @@
       </w:pPr>
       <w:r>
         <w:rPr/>
-        <w:t>El funcionamiento de la aplicación se va a ir explicando paulatinamente.</w:t>
+        <w:t>4.3.2.1 Fichero VlanByMac.java</w:t>
+      </w:r>
+    </w:p>
+    <w:p>
+      <w:pPr>
+        <w:pStyle w:val="TextBody"/>
+        <w:rPr/>
+      </w:pPr>
+      <w:r>
+        <w:rPr/>
+        <w:t xml:space="preserve">El </w:t>
+      </w:r>
+      <w:r>
+        <w:rPr/>
+        <w:t xml:space="preserve">código </w:t>
+      </w:r>
+      <w:r>
+        <w:rPr/>
+        <w:t xml:space="preserve">de </w:t>
+      </w:r>
+      <w:r>
+        <w:rPr/>
+        <w:t xml:space="preserve">esta </w:t>
+      </w:r>
+      <w:r>
+        <w:rPr/>
+        <w:t>aplicación se va a ir explicando paulatinamente.</w:t>
       </w:r>
     </w:p>
     <w:p>
@@ -7922,7 +7921,15 @@
           <w:i w:val="false"/>
           <w:iCs w:val="false"/>
         </w:rPr>
-        <w:t xml:space="preserve">que tendrá como objetivo notificarnos cuando se añade un host nuevo a la red. </w:t>
+        <w:t xml:space="preserve">que tendrá como objetivo notificarnos cuando se añade un host nuevo a la red.  </w:t>
+      </w:r>
+      <w:r>
+        <w:rPr>
+          <w:i w:val="false"/>
+          <w:iCs w:val="false"/>
+          <w:color w:val="CE181E"/>
+        </w:rPr>
+        <w:t xml:space="preserve">FALTA EXPLICAR QUE HACE FALTA ACTIVAR DETECT HOST Y HOSTPROBINGPROVIDER </w:t>
       </w:r>
     </w:p>
     <w:p>
@@ -7935,7 +7942,27 @@
           <w:i w:val="false"/>
           <w:iCs w:val="false"/>
         </w:rPr>
-        <w:t xml:space="preserve">En cuanto se añade un host comprobamos la VLAN en la que está mediante </w:t>
+        <w:t>4.3.2.1.1 Host añadido a la red</w:t>
+      </w:r>
+    </w:p>
+    <w:p>
+      <w:pPr>
+        <w:pStyle w:val="TextBody"/>
+        <w:rPr/>
+      </w:pPr>
+      <w:r>
+        <w:rPr>
+          <w:i w:val="false"/>
+          <w:iCs w:val="false"/>
+        </w:rPr>
+        <w:t xml:space="preserve">Cuando un host se añade a la red </w:t>
+      </w:r>
+      <w:r>
+        <w:rPr>
+          <w:i w:val="false"/>
+          <w:iCs w:val="false"/>
+        </w:rPr>
+        <w:t xml:space="preserve">lo primero que se hace es obtener la VLAN a la que está asociada obteniendola a partir del </w:t>
       </w:r>
       <w:r>
         <w:rPr>
@@ -7949,21 +7976,395 @@
           <w:i w:val="false"/>
           <w:iCs w:val="false"/>
         </w:rPr>
+        <w:t>, incluyendo una excepción para el caso de que esa MAC no tenga asociada en cuyo caso se notifica y se finaliza la ejecución de la aplicación.</w:t>
+      </w:r>
+    </w:p>
+    <w:p>
+      <w:pPr>
+        <w:pStyle w:val="TextBody"/>
+        <w:rPr/>
+      </w:pPr>
+      <w:r>
+        <w:rPr>
+          <w:i w:val="false"/>
+          <w:iCs w:val="false"/>
+        </w:rPr>
+        <w:t>En el caso de que si tenga una VLAN se hace una distinción en función del valor recibido.</w:t>
+      </w:r>
+    </w:p>
+    <w:p>
+      <w:pPr>
+        <w:pStyle w:val="TextBody"/>
+        <w:numPr>
+          <w:ilvl w:val="0"/>
+          <w:numId w:val="17"/>
+        </w:numPr>
+        <w:rPr/>
+      </w:pPr>
+      <w:r>
+        <w:rPr>
+          <w:i w:val="false"/>
+          <w:iCs w:val="false"/>
+        </w:rPr>
+        <w:t>Si el valor es cualquier entero distinto a 0, significa que quien se ha conectado es un host. El procedimiento a seguir es el siguiente:</w:t>
+      </w:r>
+    </w:p>
+    <w:p>
+      <w:pPr>
+        <w:pStyle w:val="TextBody"/>
+        <w:numPr>
+          <w:ilvl w:val="1"/>
+          <w:numId w:val="17"/>
+        </w:numPr>
+        <w:rPr/>
+      </w:pPr>
+      <w:r>
+        <w:rPr>
+          <w:i w:val="false"/>
+          <w:iCs w:val="false"/>
+        </w:rPr>
+        <w:t>Creamos una regla de flujo en la tabla 0</w:t>
+      </w:r>
+      <w:r>
+        <w:rPr>
+          <w:i w:val="false"/>
+          <w:iCs w:val="false"/>
+          <w:color w:val="CE181E"/>
+        </w:rPr>
         <w:t xml:space="preserve"> </w:t>
       </w:r>
+      <w:r>
+        <w:rPr>
+          <w:i w:val="false"/>
+          <w:iCs w:val="false"/>
+        </w:rPr>
+        <w:t xml:space="preserve">que añada la VLAN </w:t>
+      </w:r>
+      <w:r>
+        <w:rPr>
+          <w:i w:val="false"/>
+          <w:iCs w:val="false"/>
+        </w:rPr>
+        <w:t>que contenía el host y que a continuación haga una transición a la tabla 1</w:t>
+      </w:r>
     </w:p>
     <w:p>
       <w:pPr>
         <w:pStyle w:val="TextBody"/>
-        <w:rPr/>
-      </w:pPr>
-      <w:r>
-        <w:rPr>
-          <w:i w:val="false"/>
-          <w:iCs w:val="false"/>
+        <w:numPr>
+          <w:ilvl w:val="1"/>
+          <w:numId w:val="17"/>
+        </w:numPr>
+        <w:rPr/>
+      </w:pPr>
+      <w:r>
+        <w:rPr>
+          <w:i w:val="false"/>
+          <w:iCs w:val="false"/>
+        </w:rPr>
+        <w:t xml:space="preserve">En la tabla 1 creamos otra regla de flujo </w:t>
+      </w:r>
+      <w:r>
+        <w:rPr>
+          <w:i w:val="false"/>
+          <w:iCs w:val="false"/>
+        </w:rPr>
+        <w:t xml:space="preserve">cuando se envíe tráfico al host que se ha conetado. Solo en el caso de que coincida la VLAN del host que envió tráfico y la del host que se acaba de añadir enviamos por el puerto correspondiente y a continuación, </w:t>
+      </w:r>
+      <w:r>
+        <w:rPr>
+          <w:i w:val="false"/>
+          <w:iCs w:val="false"/>
+        </w:rPr>
+        <w:t>desetiquetamos la VLAN (se recuerda que el tráfico que sale y llega a los hosts va sin ningún tipo de etiquetado VLAN). Se indica tambien que se haga una transición a la tabla 2 cuyo contenido se verá posteriormente</w:t>
+      </w:r>
+    </w:p>
+    <w:p>
+      <w:pPr>
+        <w:pStyle w:val="TextBody"/>
+        <w:numPr>
+          <w:ilvl w:val="0"/>
+          <w:numId w:val="17"/>
+        </w:numPr>
+        <w:rPr/>
+      </w:pPr>
+      <w:r>
+        <w:rPr>
+          <w:i w:val="false"/>
+          <w:iCs w:val="false"/>
+        </w:rPr>
+        <w:t xml:space="preserve">Si el valor es 0 significa </w:t>
+      </w:r>
+      <w:r>
+        <w:rPr>
+          <w:i w:val="false"/>
+          <w:iCs w:val="false"/>
+        </w:rPr>
+        <w:t>que quien se ha conectado es un router. El procedimiento en este caso varía siendo el siguiente:</w:t>
+      </w:r>
+    </w:p>
+    <w:p>
+      <w:pPr>
+        <w:pStyle w:val="TextBody"/>
+        <w:numPr>
+          <w:ilvl w:val="1"/>
+          <w:numId w:val="17"/>
+        </w:numPr>
+        <w:rPr/>
+      </w:pPr>
+      <w:r>
+        <w:rPr>
+          <w:i w:val="false"/>
+          <w:iCs w:val="false"/>
+        </w:rPr>
+        <w:t xml:space="preserve">Se crea una regla de flujo en la tabla 0 para cuando el router envía tráfico </w:t>
+      </w:r>
+      <w:r>
+        <w:rPr>
+          <w:i w:val="false"/>
+          <w:iCs w:val="false"/>
+        </w:rPr>
+        <w:t xml:space="preserve">al open Vswitch </w:t>
+      </w:r>
+      <w:r>
+        <w:rPr>
+          <w:i w:val="false"/>
+          <w:iCs w:val="false"/>
+        </w:rPr>
+        <w:t>cuyo tratamiento es simplemente hacer una transición a la tabla 1 ya que este tráfico ya viene etiquetado con la VLAN.</w:t>
+      </w:r>
+    </w:p>
+    <w:p>
+      <w:pPr>
+        <w:pStyle w:val="TextBody"/>
+        <w:numPr>
+          <w:ilvl w:val="1"/>
+          <w:numId w:val="17"/>
+        </w:numPr>
+        <w:rPr/>
+      </w:pPr>
+      <w:r>
+        <w:rPr>
+          <w:i w:val="false"/>
+          <w:iCs w:val="false"/>
+        </w:rPr>
+        <w:t xml:space="preserve">En la tabla 1 </w:t>
+      </w:r>
+      <w:r>
+        <w:rPr>
+          <w:i w:val="false"/>
+          <w:iCs w:val="false"/>
+        </w:rPr>
+        <w:t>nos centramos en el tráfico cuyo destino es el router, en este caso se le indica al open vSwitch que lo envíe por el puerto en el que está conectado el router sin desetiquetarlo  ya que el router a diferencia de un host si necesita saber la VLAN para poder enviar el tráfico nuevamente.</w:t>
+      </w:r>
+    </w:p>
+    <w:p>
+      <w:pPr>
+        <w:pStyle w:val="TextBody"/>
+        <w:numPr>
+          <w:ilvl w:val="1"/>
+          <w:numId w:val="17"/>
+        </w:numPr>
+        <w:rPr/>
+      </w:pPr>
+      <w:r>
+        <w:rPr>
+          <w:i w:val="false"/>
+          <w:iCs w:val="false"/>
+        </w:rPr>
+        <w:t xml:space="preserve">Finalmente añadimos las reglas a </w:t>
+      </w:r>
+      <w:r>
+        <w:rPr>
+          <w:i/>
+          <w:iCs/>
+        </w:rPr>
+        <w:t xml:space="preserve">macRuleMap </w:t>
+      </w:r>
+      <w:r>
+        <w:rPr>
+          <w:i w:val="false"/>
+          <w:iCs w:val="false"/>
+        </w:rPr>
+        <w:t xml:space="preserve"> para en el momento en el que el host se desconecta eliminarlas</w:t>
+      </w:r>
+    </w:p>
+    <w:p>
+      <w:pPr>
+        <w:pStyle w:val="TextBody"/>
+        <w:rPr>
+          <w:i w:val="false"/>
+          <w:i w:val="false"/>
+          <w:iCs w:val="false"/>
+        </w:rPr>
+      </w:pPr>
+      <w:r>
+        <w:rPr/>
+      </w:r>
+    </w:p>
+    <w:p>
+      <w:pPr>
+        <w:pStyle w:val="TextBody"/>
+        <w:rPr/>
+      </w:pPr>
+      <w:r>
+        <w:rPr>
+          <w:i w:val="false"/>
+          <w:iCs w:val="false"/>
+        </w:rPr>
+        <w:t>O</w:t>
+      </w:r>
+      <w:r>
+        <w:rPr>
+          <w:i w:val="false"/>
+          <w:iCs w:val="false"/>
+        </w:rPr>
+        <w:t xml:space="preserve">tro caso que hay que contemplar es para el tráfico broadcast. Hay que tener en cuenta que en un caso que no contemple VLANs el tráfico broadcast se difunden por todos los puertos. </w:t>
+      </w:r>
+      <w:r>
+        <w:rPr>
+          <w:i w:val="false"/>
+          <w:iCs w:val="false"/>
+        </w:rPr>
+        <w:t>En este caso hay que hacer que se mande solo por aquellos que pertenecen a la VLAN y por los routers que tengamos.</w:t>
+      </w:r>
+    </w:p>
+    <w:p>
+      <w:pPr>
+        <w:pStyle w:val="TextBody"/>
+        <w:rPr/>
+      </w:pPr>
+      <w:r>
+        <w:rPr>
+          <w:i w:val="false"/>
+          <w:iCs w:val="false"/>
+        </w:rPr>
+        <w:t xml:space="preserve">Hay que recordar que en la tabla 0 ya se ha realizado la regla que asigna la VLAN, por tanto lo que hacemos es obtener del HashMap </w:t>
+      </w:r>
+      <w:r>
+        <w:rPr>
+          <w:i/>
+          <w:iCs/>
+        </w:rPr>
+        <w:t>macVlanMap</w:t>
+      </w:r>
+      <w:r>
+        <w:rPr>
+          <w:i w:val="false"/>
+          <w:iCs w:val="false"/>
+        </w:rPr>
+        <w:t xml:space="preserve"> aquellas MAC cuya VLAN es la 0 haciendo uso del método </w:t>
+      </w:r>
+      <w:r>
+        <w:rPr>
+          <w:i/>
+          <w:iCs/>
+        </w:rPr>
+        <w:t>getKeys</w:t>
+      </w:r>
+      <w:r>
+        <w:rPr>
+          <w:i w:val="false"/>
+          <w:iCs w:val="false"/>
+        </w:rPr>
+        <w:t xml:space="preserve"> e indicar </w:t>
+      </w:r>
+      <w:r>
+        <w:rPr>
+          <w:i w:val="false"/>
+          <w:iCs w:val="false"/>
+        </w:rPr>
+        <w:t xml:space="preserve">modificando el tratamiento de la regla </w:t>
+      </w:r>
+      <w:r>
+        <w:rPr>
+          <w:i w:val="false"/>
+          <w:iCs w:val="false"/>
+        </w:rPr>
+        <w:t>que el tráfico se envíe por esos puertos etiquetado.</w:t>
+      </w:r>
+    </w:p>
+    <w:p>
+      <w:pPr>
+        <w:pStyle w:val="TextBody"/>
+        <w:rPr/>
+      </w:pPr>
+      <w:r>
+        <w:rPr>
+          <w:i w:val="false"/>
+          <w:iCs w:val="false"/>
+        </w:rPr>
+        <w:t xml:space="preserve">A continuación, desetiquetamos el paquete y utilizando nuevamente el método </w:t>
+      </w:r>
+      <w:r>
+        <w:rPr>
+          <w:i/>
+          <w:iCs/>
+        </w:rPr>
+        <w:t>getKeys</w:t>
+      </w:r>
+      <w:r>
+        <w:rPr>
+          <w:i/>
+          <w:iCs/>
+        </w:rPr>
+        <w:t xml:space="preserve"> </w:t>
+      </w:r>
+      <w:r>
+        <w:rPr>
+          <w:i w:val="false"/>
+          <w:iCs w:val="false"/>
+        </w:rPr>
+        <w:t xml:space="preserve">obtenemos los hosts que coinciden con la VLAN </w:t>
+      </w:r>
+      <w:r>
+        <w:rPr>
+          <w:i w:val="false"/>
+          <w:iCs w:val="false"/>
+        </w:rPr>
+        <w:t>y enviarlo por los puertos correspondientes.</w:t>
+      </w:r>
+    </w:p>
+    <w:p>
+      <w:pPr>
+        <w:pStyle w:val="TextBody"/>
+        <w:rPr/>
+      </w:pPr>
+      <w:r>
+        <w:rPr>
+          <w:i w:val="false"/>
+          <w:iCs w:val="false"/>
+        </w:rPr>
+        <w:t>Finalmente, instalamos la regla en la tabla 1 con el tratamiento previo.</w:t>
+      </w:r>
+    </w:p>
+    <w:p>
+      <w:pPr>
+        <w:pStyle w:val="TextBody"/>
+        <w:rPr>
+          <w:i w:val="false"/>
+          <w:i w:val="false"/>
+          <w:iCs w:val="false"/>
+        </w:rPr>
+      </w:pPr>
+      <w:r>
+        <w:rPr/>
+      </w:r>
+    </w:p>
+    <w:p>
+      <w:pPr>
+        <w:pStyle w:val="TextBody"/>
+        <w:rPr>
           <w:color w:val="CE181E"/>
         </w:rPr>
-        <w:t>MIRAR EN CASA LA HOJA CON EL DESARROLLO APUNTADO</w:t>
+      </w:pPr>
+      <w:r>
+        <w:rPr>
+          <w:i w:val="false"/>
+          <w:iCs w:val="false"/>
+          <w:color w:val="CE181E"/>
+        </w:rPr>
+        <w:t xml:space="preserve">FALTA EXPLICAR LAS 2 REGLAS QUE SELECCIONAN EL TRAFICO ARP, PERO TENGO QUE DARLE UNA VUELTA QUE AUN NO LAS ENTIENDO </w:t>
       </w:r>
     </w:p>
     <w:p>
@@ -7973,13 +8374,25 @@
           <w:i w:val="false"/>
           <w:i w:val="false"/>
           <w:iCs w:val="false"/>
+        </w:rPr>
+      </w:pPr>
+      <w:r>
+        <w:rPr>
           <w:color w:val="CE181E"/>
         </w:rPr>
-      </w:pPr>
-      <w:r>
-        <w:rPr>
-          <w:i w:val="false"/>
-          <w:iCs w:val="false"/>
+      </w:r>
+    </w:p>
+    <w:p>
+      <w:pPr>
+        <w:pStyle w:val="TextBody"/>
+        <w:rPr>
+          <w:i w:val="false"/>
+          <w:i w:val="false"/>
+          <w:iCs w:val="false"/>
+        </w:rPr>
+      </w:pPr>
+      <w:r>
+        <w:rPr>
           <w:color w:val="CE181E"/>
         </w:rPr>
       </w:r>
@@ -7988,21 +8401,592 @@
       <w:pPr>
         <w:pStyle w:val="TextBody"/>
         <w:rPr>
-          <w:i w:val="false"/>
-          <w:i w:val="false"/>
-          <w:iCs w:val="false"/>
-          <w:color w:val="CE181E"/>
-        </w:rPr>
-      </w:pPr>
-      <w:r>
-        <w:rPr>
-          <w:i w:val="false"/>
-          <w:iCs w:val="false"/>
-          <w:color w:val="CE181E"/>
-        </w:rPr>
-      </w:r>
-      <w:r>
-        <w:br w:type="page"/>
+          <w:color w:val="000000"/>
+        </w:rPr>
+      </w:pPr>
+      <w:r>
+        <w:rPr>
+          <w:i w:val="false"/>
+          <w:iCs w:val="false"/>
+          <w:color w:val="000000"/>
+        </w:rPr>
+        <w:t>4.3.2.1.2 Host eliminado de la red</w:t>
+      </w:r>
+    </w:p>
+    <w:p>
+      <w:pPr>
+        <w:pStyle w:val="TextBody"/>
+        <w:rPr>
+          <w:color w:val="000000"/>
+        </w:rPr>
+      </w:pPr>
+      <w:r>
+        <w:rPr>
+          <w:i w:val="false"/>
+          <w:iCs w:val="false"/>
+          <w:color w:val="000000"/>
+        </w:rPr>
+        <w:t>Cuando un host es eliminado de la red lo primero que hacemos es eliminar todas las reglas de flujo que contengan esa MAC. Esto hace que se borre tambien aquella referida al tráfico broadcast, por tanto es necesario volverla a crear esta vez sin incluir el host que acabamos de eliminar. El procedimiento para realizar esta regla es idéntico al explicado en la sección anterior.</w:t>
+      </w:r>
+    </w:p>
+    <w:p>
+      <w:pPr>
+        <w:pStyle w:val="TextBody"/>
+        <w:rPr>
+          <w:i w:val="false"/>
+          <w:i w:val="false"/>
+          <w:iCs w:val="false"/>
+        </w:rPr>
+      </w:pPr>
+      <w:r>
+        <w:rPr>
+          <w:color w:val="000000"/>
+        </w:rPr>
+      </w:r>
+    </w:p>
+    <w:p>
+      <w:pPr>
+        <w:pStyle w:val="TextBody"/>
+        <w:rPr>
+          <w:color w:val="000000"/>
+        </w:rPr>
+      </w:pPr>
+      <w:r>
+        <w:rPr>
+          <w:i w:val="false"/>
+          <w:iCs w:val="false"/>
+          <w:color w:val="000000"/>
+        </w:rPr>
+        <w:t>4.3.2.2.2 Ficheros auxiliares</w:t>
+      </w:r>
+    </w:p>
+    <w:p>
+      <w:pPr>
+        <w:pStyle w:val="TextBody"/>
+        <w:rPr>
+          <w:color w:val="000000"/>
+        </w:rPr>
+      </w:pPr>
+      <w:r>
+        <w:rPr>
+          <w:i w:val="false"/>
+          <w:iCs w:val="false"/>
+          <w:color w:val="000000"/>
+        </w:rPr>
+        <w:t>Para que la interactividad con la aplicación sea más sencilla se han creado 3 comandos ejecutables mediante la CLI de ONOS para evitar tener que modificar el código de la aplicación cada vez que se quiera cambiar de VLAN algún host o cada vez que se quiera añadir o eliminar una correspondencia.</w:t>
+      </w:r>
+    </w:p>
+    <w:p>
+      <w:pPr>
+        <w:pStyle w:val="TextBody"/>
+        <w:rPr>
+          <w:color w:val="000000"/>
+        </w:rPr>
+      </w:pPr>
+      <w:r>
+        <w:rPr>
+          <w:i w:val="false"/>
+          <w:iCs w:val="false"/>
+          <w:color w:val="000000"/>
+        </w:rPr>
+        <w:t xml:space="preserve">En primer lugar, en el fichero ShowVlanCommand se crea un el comando </w:t>
+      </w:r>
+      <w:r>
+        <w:rPr>
+          <w:i/>
+          <w:iCs/>
+          <w:color w:val="000000"/>
+        </w:rPr>
+        <w:t xml:space="preserve">show-Vlan-Mac </w:t>
+      </w:r>
+      <w:r>
+        <w:rPr>
+          <w:i w:val="false"/>
+          <w:iCs w:val="false"/>
+          <w:color w:val="000000"/>
+        </w:rPr>
+        <w:t>cuyo objetivo es mostrar las correspondencias MAC-VLAN presentes en la aplicación.</w:t>
+      </w:r>
+    </w:p>
+    <w:p>
+      <w:pPr>
+        <w:pStyle w:val="TextBody"/>
+        <w:rPr>
+          <w:color w:val="000000"/>
+        </w:rPr>
+      </w:pPr>
+      <w:r>
+        <w:rPr>
+          <w:i w:val="false"/>
+          <w:iCs w:val="false"/>
+          <w:color w:val="000000"/>
+        </w:rPr>
+        <w:t xml:space="preserve">Para crear un comando se hace de la siguiente forma: </w:t>
+      </w:r>
+    </w:p>
+    <w:p>
+      <w:pPr>
+        <w:pStyle w:val="Normal"/>
+        <w:rPr>
+          <w:color w:val="000000"/>
+        </w:rPr>
+      </w:pPr>
+      <w:r>
+        <w:rPr>
+          <w:rFonts w:ascii="Monospace" w:hAnsi="Monospace"/>
+          <w:i w:val="false"/>
+          <w:iCs w:val="false"/>
+          <w:color w:val="646464"/>
+          <w:sz w:val="20"/>
+        </w:rPr>
+        <w:t>@Command</w:t>
+      </w:r>
+      <w:r>
+        <w:rPr>
+          <w:rFonts w:ascii="Monospace" w:hAnsi="Monospace"/>
+          <w:color w:val="000000"/>
+          <w:sz w:val="20"/>
+        </w:rPr>
+        <w:t xml:space="preserve">(scope = </w:t>
+      </w:r>
+      <w:r>
+        <w:rPr>
+          <w:rFonts w:ascii="Monospace" w:hAnsi="Monospace"/>
+          <w:color w:val="2A00FF"/>
+          <w:sz w:val="20"/>
+        </w:rPr>
+        <w:t>"onos"</w:t>
+      </w:r>
+      <w:r>
+        <w:rPr>
+          <w:rFonts w:ascii="Monospace" w:hAnsi="Monospace"/>
+          <w:color w:val="000000"/>
+          <w:sz w:val="20"/>
+        </w:rPr>
+        <w:t xml:space="preserve">, name = </w:t>
+      </w:r>
+      <w:r>
+        <w:rPr>
+          <w:rFonts w:ascii="Monospace" w:hAnsi="Monospace"/>
+          <w:color w:val="2A00FF"/>
+          <w:sz w:val="20"/>
+        </w:rPr>
+        <w:t>"show-Vlan-Mac"</w:t>
+      </w:r>
+      <w:r>
+        <w:rPr>
+          <w:rFonts w:ascii="Monospace" w:hAnsi="Monospace"/>
+          <w:color w:val="000000"/>
+          <w:sz w:val="20"/>
+        </w:rPr>
+        <w:t>,</w:t>
+      </w:r>
+    </w:p>
+    <w:p>
+      <w:pPr>
+        <w:pStyle w:val="Normal"/>
+        <w:rPr>
+          <w:i w:val="false"/>
+          <w:i w:val="false"/>
+          <w:iCs w:val="false"/>
+        </w:rPr>
+      </w:pPr>
+      <w:r>
+        <w:rPr>
+          <w:rFonts w:ascii="Monospace" w:hAnsi="Monospace"/>
+          <w:color w:val="000000"/>
+          <w:sz w:val="20"/>
+        </w:rPr>
+        <w:tab/>
+        <w:tab/>
+        <w:t xml:space="preserve">description = </w:t>
+      </w:r>
+      <w:r>
+        <w:rPr>
+          <w:rFonts w:ascii="Monospace" w:hAnsi="Monospace"/>
+          <w:color w:val="2A00FF"/>
+          <w:sz w:val="20"/>
+        </w:rPr>
+        <w:t>"shows the Vlan matches to an existing Mac"</w:t>
+      </w:r>
+      <w:r>
+        <w:rPr>
+          <w:rFonts w:ascii="Monospace" w:hAnsi="Monospace"/>
+          <w:color w:val="000000"/>
+          <w:sz w:val="20"/>
+        </w:rPr>
+        <w:t>)</w:t>
+      </w:r>
+    </w:p>
+    <w:p>
+      <w:pPr>
+        <w:pStyle w:val="TextBody"/>
+        <w:rPr>
+          <w:rFonts w:ascii="Times New Roman" w:hAnsi="Times New Roman" w:eastAsia="Calibri" w:cs=""/>
+          <w:i w:val="false"/>
+          <w:i w:val="false"/>
+          <w:iCs w:val="false"/>
+          <w:color w:val="000000"/>
+          <w:kern w:val="0"/>
+          <w:sz w:val="22"/>
+          <w:szCs w:val="22"/>
+          <w:lang w:val="es-ES" w:eastAsia="en-US" w:bidi="ar-SA"/>
+        </w:rPr>
+      </w:pPr>
+      <w:r>
+        <w:rPr>
+          <w:rFonts w:eastAsia="Calibri" w:cs=""/>
+          <w:i w:val="false"/>
+          <w:iCs w:val="false"/>
+          <w:color w:val="000000"/>
+          <w:kern w:val="0"/>
+          <w:sz w:val="22"/>
+          <w:szCs w:val="22"/>
+          <w:lang w:val="es-ES" w:eastAsia="en-US" w:bidi="ar-SA"/>
+        </w:rPr>
+        <w:t>Y, a continuación se llama al método doExecute(). En este método creamos un servicio de la clase principal de la aplicación (en este caso el fichero VlanByMac.java) que nos permitirá acceder a los métodos. Llamando al método showVlanMac definido en el fichero principal y cuyo código es simplemente imprimir por pantalla el HashMap macVlanMap ya tenemos realizado el comando.</w:t>
+      </w:r>
+    </w:p>
+    <w:p>
+      <w:pPr>
+        <w:pStyle w:val="TextBody"/>
+        <w:rPr>
+          <w:rFonts w:ascii="Times New Roman" w:hAnsi="Times New Roman" w:eastAsia="Calibri" w:cs=""/>
+          <w:i w:val="false"/>
+          <w:i w:val="false"/>
+          <w:iCs w:val="false"/>
+          <w:color w:val="000000"/>
+          <w:kern w:val="0"/>
+          <w:sz w:val="22"/>
+          <w:szCs w:val="22"/>
+          <w:lang w:val="es-ES" w:eastAsia="en-US" w:bidi="ar-SA"/>
+        </w:rPr>
+      </w:pPr>
+      <w:r>
+        <w:rPr>
+          <w:rFonts w:eastAsia="Calibri" w:cs=""/>
+          <w:i w:val="false"/>
+          <w:iCs w:val="false"/>
+          <w:color w:val="000000"/>
+          <w:kern w:val="0"/>
+          <w:sz w:val="22"/>
+          <w:szCs w:val="22"/>
+          <w:lang w:val="es-ES" w:eastAsia="en-US" w:bidi="ar-SA"/>
+        </w:rPr>
+        <w:t xml:space="preserve">El siguiente comando, presente en el fichero AddVlanCommand.java nos permite añadir  nuevas correspondencias MAC-VLAN. Para ello se debe ejecutar el comando add-Mac-Vlan y añadir 2 argumentos. El primero es la MAC del host y el segundo la VLAN. </w:t>
+      </w:r>
+    </w:p>
+    <w:p>
+      <w:pPr>
+        <w:pStyle w:val="TextBody"/>
+        <w:rPr>
+          <w:rFonts w:ascii="Times New Roman" w:hAnsi="Times New Roman" w:eastAsia="Calibri" w:cs=""/>
+          <w:i w:val="false"/>
+          <w:i w:val="false"/>
+          <w:iCs w:val="false"/>
+          <w:color w:val="000000"/>
+          <w:kern w:val="0"/>
+          <w:sz w:val="22"/>
+          <w:szCs w:val="22"/>
+          <w:lang w:val="es-ES" w:eastAsia="en-US" w:bidi="ar-SA"/>
+        </w:rPr>
+      </w:pPr>
+      <w:r>
+        <w:rPr>
+          <w:rFonts w:eastAsia="Calibri" w:cs=""/>
+          <w:i w:val="false"/>
+          <w:iCs w:val="false"/>
+          <w:color w:val="000000"/>
+          <w:kern w:val="0"/>
+          <w:sz w:val="22"/>
+          <w:szCs w:val="22"/>
+          <w:lang w:val="es-ES" w:eastAsia="en-US" w:bidi="ar-SA"/>
+        </w:rPr>
+        <w:t>Un ejemplo de uso podría ser el siguiente:</w:t>
+      </w:r>
+    </w:p>
+    <w:p>
+      <w:pPr>
+        <w:pStyle w:val="TextBody"/>
+        <w:rPr>
+          <w:rFonts w:ascii="Times New Roman" w:hAnsi="Times New Roman" w:eastAsia="Calibri" w:cs=""/>
+          <w:i w:val="false"/>
+          <w:i w:val="false"/>
+          <w:iCs w:val="false"/>
+          <w:color w:val="000000"/>
+          <w:kern w:val="0"/>
+          <w:sz w:val="22"/>
+          <w:szCs w:val="22"/>
+          <w:lang w:val="es-ES" w:eastAsia="en-US" w:bidi="ar-SA"/>
+        </w:rPr>
+      </w:pPr>
+      <w:r>
+        <w:rPr>
+          <w:rFonts w:eastAsia="Calibri" w:cs=""/>
+          <w:i w:val="false"/>
+          <w:iCs w:val="false"/>
+          <w:color w:val="000000"/>
+          <w:kern w:val="0"/>
+          <w:sz w:val="22"/>
+          <w:szCs w:val="22"/>
+          <w:lang w:val="es-ES" w:eastAsia="en-US" w:bidi="ar-SA"/>
+        </w:rPr>
+        <w:tab/>
+      </w:r>
+      <w:bookmarkStart w:id="8" w:name="__DdeLink__940_180691070"/>
+      <w:r>
+        <w:rPr>
+          <w:rFonts w:eastAsia="Calibri" w:cs=""/>
+          <w:i w:val="false"/>
+          <w:iCs w:val="false"/>
+          <w:color w:val="000000"/>
+          <w:kern w:val="0"/>
+          <w:sz w:val="22"/>
+          <w:szCs w:val="22"/>
+          <w:lang w:val="es-ES" w:eastAsia="en-US" w:bidi="ar-SA"/>
+        </w:rPr>
+        <w:t>add-Mac-Vlan 00:00:00:00:00:03 2</w:t>
+      </w:r>
+      <w:bookmarkEnd w:id="8"/>
+    </w:p>
+    <w:p>
+      <w:pPr>
+        <w:pStyle w:val="TextBody"/>
+        <w:rPr>
+          <w:rFonts w:ascii="Times New Roman" w:hAnsi="Times New Roman" w:eastAsia="Calibri" w:cs=""/>
+          <w:i w:val="false"/>
+          <w:i w:val="false"/>
+          <w:iCs w:val="false"/>
+          <w:color w:val="000000"/>
+          <w:kern w:val="0"/>
+          <w:sz w:val="22"/>
+          <w:szCs w:val="22"/>
+          <w:lang w:val="es-ES" w:eastAsia="en-US" w:bidi="ar-SA"/>
+        </w:rPr>
+      </w:pPr>
+      <w:r>
+        <w:rPr>
+          <w:rFonts w:eastAsia="Calibri" w:cs=""/>
+          <w:i w:val="false"/>
+          <w:iCs w:val="false"/>
+          <w:color w:val="000000"/>
+          <w:kern w:val="0"/>
+          <w:sz w:val="22"/>
+          <w:szCs w:val="22"/>
+          <w:lang w:val="es-ES" w:eastAsia="en-US" w:bidi="ar-SA"/>
+        </w:rPr>
+        <w:t>En este caso se le añade al host cuya MAC acaba en :03 la VLAN 2.</w:t>
+      </w:r>
+    </w:p>
+    <w:p>
+      <w:pPr>
+        <w:pStyle w:val="TextBody"/>
+        <w:rPr>
+          <w:rFonts w:ascii="Times New Roman" w:hAnsi="Times New Roman" w:eastAsia="Calibri" w:cs=""/>
+          <w:i w:val="false"/>
+          <w:i w:val="false"/>
+          <w:iCs w:val="false"/>
+          <w:color w:val="000000"/>
+          <w:kern w:val="0"/>
+          <w:sz w:val="22"/>
+          <w:szCs w:val="22"/>
+          <w:lang w:val="es-ES" w:eastAsia="en-US" w:bidi="ar-SA"/>
+        </w:rPr>
+      </w:pPr>
+      <w:r>
+        <w:rPr>
+          <w:rFonts w:eastAsia="Calibri" w:cs=""/>
+          <w:i w:val="false"/>
+          <w:iCs w:val="false"/>
+          <w:color w:val="000000"/>
+          <w:kern w:val="0"/>
+          <w:sz w:val="22"/>
+          <w:szCs w:val="22"/>
+          <w:lang w:val="es-ES" w:eastAsia="en-US" w:bidi="ar-SA"/>
+        </w:rPr>
+        <w:t>Cabe destacar que en caso de que se quiera modificar una correspondencia ya existente no es necesario eliminarla y volverla a crear, basta con utilizar este comando y ya se actualiza sin necesidad de haberla borrado previamente.</w:t>
+      </w:r>
+    </w:p>
+    <w:p>
+      <w:pPr>
+        <w:pStyle w:val="TextBody"/>
+        <w:rPr>
+          <w:rFonts w:ascii="Times New Roman" w:hAnsi="Times New Roman" w:eastAsia="Calibri" w:cs=""/>
+          <w:i w:val="false"/>
+          <w:i w:val="false"/>
+          <w:iCs w:val="false"/>
+          <w:color w:val="000000"/>
+          <w:kern w:val="0"/>
+          <w:sz w:val="22"/>
+          <w:szCs w:val="22"/>
+          <w:lang w:val="es-ES" w:eastAsia="en-US" w:bidi="ar-SA"/>
+        </w:rPr>
+      </w:pPr>
+      <w:r>
+        <w:rPr>
+          <w:rFonts w:eastAsia="Calibri" w:cs=""/>
+          <w:i w:val="false"/>
+          <w:iCs w:val="false"/>
+          <w:color w:val="000000"/>
+          <w:kern w:val="0"/>
+          <w:sz w:val="22"/>
+          <w:szCs w:val="22"/>
+          <w:lang w:val="es-ES" w:eastAsia="en-US" w:bidi="ar-SA"/>
+        </w:rPr>
+      </w:r>
+    </w:p>
+    <w:p>
+      <w:pPr>
+        <w:pStyle w:val="TextBody"/>
+        <w:rPr>
+          <w:rFonts w:ascii="Times New Roman" w:hAnsi="Times New Roman" w:eastAsia="Calibri" w:cs=""/>
+          <w:i w:val="false"/>
+          <w:i w:val="false"/>
+          <w:iCs w:val="false"/>
+          <w:color w:val="000000"/>
+          <w:kern w:val="0"/>
+          <w:sz w:val="22"/>
+          <w:szCs w:val="22"/>
+          <w:lang w:val="es-ES" w:eastAsia="en-US" w:bidi="ar-SA"/>
+        </w:rPr>
+      </w:pPr>
+      <w:r>
+        <w:rPr>
+          <w:rFonts w:eastAsia="Calibri" w:cs=""/>
+          <w:i w:val="false"/>
+          <w:iCs w:val="false"/>
+          <w:color w:val="000000"/>
+          <w:kern w:val="0"/>
+          <w:sz w:val="22"/>
+          <w:szCs w:val="22"/>
+          <w:lang w:val="es-ES" w:eastAsia="en-US" w:bidi="ar-SA"/>
+        </w:rPr>
+        <w:t>Finalmente, con el comando remove-Mac-Vlan eliminamos permanentemente una correspondencia. La sintaxis es idéntica al caso anterior teniendo que insertar en primer lugar la MAC del host y continuación la VLAN que tuviera ese host.</w:t>
+      </w:r>
+    </w:p>
+    <w:p>
+      <w:pPr>
+        <w:pStyle w:val="TextBody"/>
+        <w:rPr>
+          <w:rFonts w:ascii="Times New Roman" w:hAnsi="Times New Roman" w:eastAsia="Calibri" w:cs=""/>
+          <w:i w:val="false"/>
+          <w:i w:val="false"/>
+          <w:iCs w:val="false"/>
+          <w:color w:val="000000"/>
+          <w:kern w:val="0"/>
+          <w:sz w:val="22"/>
+          <w:szCs w:val="22"/>
+          <w:lang w:val="es-ES" w:eastAsia="en-US" w:bidi="ar-SA"/>
+        </w:rPr>
+      </w:pPr>
+      <w:r>
+        <w:rPr>
+          <w:rFonts w:eastAsia="Calibri" w:cs=""/>
+          <w:i w:val="false"/>
+          <w:iCs w:val="false"/>
+          <w:color w:val="000000"/>
+          <w:kern w:val="0"/>
+          <w:sz w:val="22"/>
+          <w:szCs w:val="22"/>
+          <w:lang w:val="es-ES" w:eastAsia="en-US" w:bidi="ar-SA"/>
+        </w:rPr>
+        <w:t>Un ejemplo de uso es:</w:t>
+      </w:r>
+    </w:p>
+    <w:p>
+      <w:pPr>
+        <w:pStyle w:val="TextBody"/>
+        <w:rPr>
+          <w:rFonts w:ascii="Times New Roman" w:hAnsi="Times New Roman" w:eastAsia="Calibri" w:cs=""/>
+          <w:i w:val="false"/>
+          <w:i w:val="false"/>
+          <w:iCs w:val="false"/>
+          <w:color w:val="000000"/>
+          <w:kern w:val="0"/>
+          <w:sz w:val="22"/>
+          <w:szCs w:val="22"/>
+          <w:lang w:val="es-ES" w:eastAsia="en-US" w:bidi="ar-SA"/>
+        </w:rPr>
+      </w:pPr>
+      <w:r>
+        <w:rPr>
+          <w:rFonts w:eastAsia="Calibri" w:cs=""/>
+          <w:i w:val="false"/>
+          <w:iCs w:val="false"/>
+          <w:color w:val="000000"/>
+          <w:kern w:val="0"/>
+          <w:sz w:val="22"/>
+          <w:szCs w:val="22"/>
+          <w:lang w:val="es-ES" w:eastAsia="en-US" w:bidi="ar-SA"/>
+        </w:rPr>
+        <w:tab/>
+        <w:t>remove-Mac-Vlan 00:00:00:00:00:03 2</w:t>
+      </w:r>
+    </w:p>
+    <w:p>
+      <w:pPr>
+        <w:pStyle w:val="TextBody"/>
+        <w:rPr>
+          <w:rFonts w:ascii="Times New Roman" w:hAnsi="Times New Roman" w:eastAsia="Calibri" w:cs=""/>
+          <w:i w:val="false"/>
+          <w:i w:val="false"/>
+          <w:iCs w:val="false"/>
+          <w:color w:val="000000"/>
+          <w:kern w:val="0"/>
+          <w:sz w:val="22"/>
+          <w:szCs w:val="22"/>
+          <w:lang w:val="es-ES" w:eastAsia="en-US" w:bidi="ar-SA"/>
+        </w:rPr>
+      </w:pPr>
+      <w:r>
+        <w:rPr>
+          <w:rFonts w:eastAsia="Calibri" w:cs=""/>
+          <w:i w:val="false"/>
+          <w:iCs w:val="false"/>
+          <w:color w:val="000000"/>
+          <w:kern w:val="0"/>
+          <w:sz w:val="22"/>
+          <w:szCs w:val="22"/>
+          <w:lang w:val="es-ES" w:eastAsia="en-US" w:bidi="ar-SA"/>
+        </w:rPr>
+      </w:r>
+    </w:p>
+    <w:p>
+      <w:pPr>
+        <w:pStyle w:val="TextBody"/>
+        <w:rPr/>
+      </w:pPr>
+      <w:r>
+        <w:rPr>
+          <w:rFonts w:eastAsia="Calibri" w:cs=""/>
+          <w:i w:val="false"/>
+          <w:iCs w:val="false"/>
+          <w:color w:val="000000"/>
+          <w:kern w:val="0"/>
+          <w:sz w:val="22"/>
+          <w:szCs w:val="22"/>
+          <w:lang w:val="es-ES" w:eastAsia="en-US" w:bidi="ar-SA"/>
+        </w:rPr>
+        <w:t>En este caso hemos borrado la correspondencia creada en el ejemplo anterior.</w:t>
+      </w:r>
+    </w:p>
+    <w:p>
+      <w:pPr>
+        <w:pStyle w:val="TextBody"/>
+        <w:rPr>
+          <w:rFonts w:ascii="Times New Roman" w:hAnsi="Times New Roman" w:eastAsia="Calibri" w:cs=""/>
+          <w:i w:val="false"/>
+          <w:i w:val="false"/>
+          <w:iCs w:val="false"/>
+          <w:color w:val="000000"/>
+          <w:kern w:val="0"/>
+          <w:sz w:val="22"/>
+          <w:szCs w:val="22"/>
+          <w:lang w:val="es-ES" w:eastAsia="en-US" w:bidi="ar-SA"/>
+        </w:rPr>
+      </w:pPr>
+      <w:r>
+        <w:rPr/>
       </w:r>
     </w:p>
     <w:p>
@@ -10964,17 +11948,27 @@
       <w:pPr>
         <w:pStyle w:val="Normal"/>
         <w:rPr>
-          <w:i w:val="false"/>
-          <w:i w:val="false"/>
-          <w:iCs w:val="false"/>
-          <w:color w:val="000000"/>
-        </w:rPr>
-      </w:pPr>
-      <w:r>
-        <w:rPr>
-          <w:i w:val="false"/>
-          <w:iCs w:val="false"/>
-          <w:color w:val="000000"/>
+          <w:rFonts w:ascii="Times New Roman" w:hAnsi="Times New Roman" w:eastAsia="Calibri" w:cs=""/>
+          <w:i w:val="false"/>
+          <w:i w:val="false"/>
+          <w:iCs w:val="false"/>
+          <w:color w:val="000000"/>
+          <w:kern w:val="0"/>
+          <w:sz w:val="22"/>
+          <w:szCs w:val="22"/>
+          <w:lang w:val="es-ES" w:eastAsia="en-US" w:bidi="ar-SA"/>
+        </w:rPr>
+      </w:pPr>
+      <w:r>
+        <w:rPr>
+          <w:rFonts w:eastAsia="Calibri" w:cs=""/>
+          <w:i w:val="false"/>
+          <w:iCs w:val="false"/>
+          <w:color w:val="000000"/>
+          <w:kern w:val="0"/>
+          <w:sz w:val="22"/>
+          <w:szCs w:val="22"/>
+          <w:lang w:val="es-ES" w:eastAsia="en-US" w:bidi="ar-SA"/>
         </w:rPr>
       </w:r>
       <w:r>
@@ -11194,7 +12188,7 @@
         <w:docPartGallery w:val="Page Numbers (Bottom of Page)"/>
         <w:docPartUnique w:val="true"/>
       </w:docPartObj>
-      <w:id w:val="1846249131"/>
+      <w:id w:val="386622811"/>
     </w:sdtPr>
     <w:sdtContent>
       <w:p>
@@ -11217,7 +12211,7 @@
         </w:r>
         <w:r>
           <w:rPr/>
-          <w:t>20</w:t>
+          <w:t>27</w:t>
         </w:r>
         <w:r>
           <w:rPr/>
@@ -13589,6 +14583,152 @@
     </w:lvl>
   </w:abstractNum>
   <w:abstractNum w:abstractNumId="17">
+    <w:lvl w:ilvl="0">
+      <w:start w:val="1"/>
+      <w:numFmt w:val="bullet"/>
+      <w:lvlText w:val=""/>
+      <w:lvlJc w:val="left"/>
+      <w:pPr>
+        <w:tabs>
+          <w:tab w:val="num" w:pos="720"/>
+        </w:tabs>
+        <w:ind w:left="720" w:hanging="360"/>
+      </w:pPr>
+      <w:rPr>
+        <w:rFonts w:ascii="Symbol" w:hAnsi="Symbol" w:cs="Symbol" w:hint="default"/>
+        <w:rFonts w:cs="OpenSymbol"/>
+      </w:rPr>
+    </w:lvl>
+    <w:lvl w:ilvl="1">
+      <w:start w:val="1"/>
+      <w:numFmt w:val="bullet"/>
+      <w:lvlText w:val="◦"/>
+      <w:lvlJc w:val="left"/>
+      <w:pPr>
+        <w:tabs>
+          <w:tab w:val="num" w:pos="1080"/>
+        </w:tabs>
+        <w:ind w:left="1080" w:hanging="360"/>
+      </w:pPr>
+      <w:rPr>
+        <w:rFonts w:ascii="OpenSymbol" w:hAnsi="OpenSymbol" w:cs="OpenSymbol" w:hint="default"/>
+        <w:rFonts w:cs="OpenSymbol"/>
+      </w:rPr>
+    </w:lvl>
+    <w:lvl w:ilvl="2">
+      <w:start w:val="1"/>
+      <w:numFmt w:val="bullet"/>
+      <w:lvlText w:val="▪"/>
+      <w:lvlJc w:val="left"/>
+      <w:pPr>
+        <w:tabs>
+          <w:tab w:val="num" w:pos="1440"/>
+        </w:tabs>
+        <w:ind w:left="1440" w:hanging="360"/>
+      </w:pPr>
+      <w:rPr>
+        <w:rFonts w:ascii="OpenSymbol" w:hAnsi="OpenSymbol" w:cs="OpenSymbol" w:hint="default"/>
+        <w:rFonts w:cs="OpenSymbol"/>
+      </w:rPr>
+    </w:lvl>
+    <w:lvl w:ilvl="3">
+      <w:start w:val="1"/>
+      <w:numFmt w:val="bullet"/>
+      <w:lvlText w:val=""/>
+      <w:lvlJc w:val="left"/>
+      <w:pPr>
+        <w:tabs>
+          <w:tab w:val="num" w:pos="1800"/>
+        </w:tabs>
+        <w:ind w:left="1800" w:hanging="360"/>
+      </w:pPr>
+      <w:rPr>
+        <w:rFonts w:ascii="Symbol" w:hAnsi="Symbol" w:cs="Symbol" w:hint="default"/>
+        <w:rFonts w:cs="OpenSymbol"/>
+      </w:rPr>
+    </w:lvl>
+    <w:lvl w:ilvl="4">
+      <w:start w:val="1"/>
+      <w:numFmt w:val="bullet"/>
+      <w:lvlText w:val="◦"/>
+      <w:lvlJc w:val="left"/>
+      <w:pPr>
+        <w:tabs>
+          <w:tab w:val="num" w:pos="2160"/>
+        </w:tabs>
+        <w:ind w:left="2160" w:hanging="360"/>
+      </w:pPr>
+      <w:rPr>
+        <w:rFonts w:ascii="OpenSymbol" w:hAnsi="OpenSymbol" w:cs="OpenSymbol" w:hint="default"/>
+        <w:rFonts w:cs="OpenSymbol"/>
+      </w:rPr>
+    </w:lvl>
+    <w:lvl w:ilvl="5">
+      <w:start w:val="1"/>
+      <w:numFmt w:val="bullet"/>
+      <w:lvlText w:val="▪"/>
+      <w:lvlJc w:val="left"/>
+      <w:pPr>
+        <w:tabs>
+          <w:tab w:val="num" w:pos="2520"/>
+        </w:tabs>
+        <w:ind w:left="2520" w:hanging="360"/>
+      </w:pPr>
+      <w:rPr>
+        <w:rFonts w:ascii="OpenSymbol" w:hAnsi="OpenSymbol" w:cs="OpenSymbol" w:hint="default"/>
+        <w:rFonts w:cs="OpenSymbol"/>
+      </w:rPr>
+    </w:lvl>
+    <w:lvl w:ilvl="6">
+      <w:start w:val="1"/>
+      <w:numFmt w:val="bullet"/>
+      <w:lvlText w:val=""/>
+      <w:lvlJc w:val="left"/>
+      <w:pPr>
+        <w:tabs>
+          <w:tab w:val="num" w:pos="2880"/>
+        </w:tabs>
+        <w:ind w:left="2880" w:hanging="360"/>
+      </w:pPr>
+      <w:rPr>
+        <w:rFonts w:ascii="Symbol" w:hAnsi="Symbol" w:cs="Symbol" w:hint="default"/>
+        <w:rFonts w:cs="OpenSymbol"/>
+      </w:rPr>
+    </w:lvl>
+    <w:lvl w:ilvl="7">
+      <w:start w:val="1"/>
+      <w:numFmt w:val="bullet"/>
+      <w:lvlText w:val="◦"/>
+      <w:lvlJc w:val="left"/>
+      <w:pPr>
+        <w:tabs>
+          <w:tab w:val="num" w:pos="3240"/>
+        </w:tabs>
+        <w:ind w:left="3240" w:hanging="360"/>
+      </w:pPr>
+      <w:rPr>
+        <w:rFonts w:ascii="OpenSymbol" w:hAnsi="OpenSymbol" w:cs="OpenSymbol" w:hint="default"/>
+        <w:rFonts w:cs="OpenSymbol"/>
+      </w:rPr>
+    </w:lvl>
+    <w:lvl w:ilvl="8">
+      <w:start w:val="1"/>
+      <w:numFmt w:val="bullet"/>
+      <w:lvlText w:val="▪"/>
+      <w:lvlJc w:val="left"/>
+      <w:pPr>
+        <w:tabs>
+          <w:tab w:val="num" w:pos="3600"/>
+        </w:tabs>
+        <w:ind w:left="3600" w:hanging="360"/>
+      </w:pPr>
+      <w:rPr>
+        <w:rFonts w:ascii="OpenSymbol" w:hAnsi="OpenSymbol" w:cs="OpenSymbol" w:hint="default"/>
+        <w:rFonts w:cs="OpenSymbol"/>
+      </w:rPr>
+    </w:lvl>
+  </w:abstractNum>
+  <w:abstractNum w:abstractNumId="18">
     <w:lvl w:ilvl="0">
       <w:start w:val="1"/>
       <w:numFmt w:val="none"/>
@@ -13730,6 +14870,9 @@
   </w:num>
   <w:num w:numId="17">
     <w:abstractNumId w:val="17"/>
+  </w:num>
+  <w:num w:numId="18">
+    <w:abstractNumId w:val="18"/>
   </w:num>
 </w:numbering>
 </file>
@@ -24089,6 +25232,1021 @@
   </w:style>
   <w:style w:type="character" w:styleId="ListLabel1415">
     <w:name w:val="ListLabel 1415"/>
+    <w:qFormat/>
+    <w:rPr/>
+  </w:style>
+  <w:style w:type="character" w:styleId="ListLabel1416">
+    <w:name w:val="ListLabel 1416"/>
+    <w:qFormat/>
+    <w:rPr>
+      <w:rFonts w:cs="OpenSymbol"/>
+    </w:rPr>
+  </w:style>
+  <w:style w:type="character" w:styleId="ListLabel1417">
+    <w:name w:val="ListLabel 1417"/>
+    <w:qFormat/>
+    <w:rPr>
+      <w:rFonts w:cs="OpenSymbol"/>
+    </w:rPr>
+  </w:style>
+  <w:style w:type="character" w:styleId="ListLabel1418">
+    <w:name w:val="ListLabel 1418"/>
+    <w:qFormat/>
+    <w:rPr>
+      <w:rFonts w:cs="OpenSymbol"/>
+    </w:rPr>
+  </w:style>
+  <w:style w:type="character" w:styleId="ListLabel1419">
+    <w:name w:val="ListLabel 1419"/>
+    <w:qFormat/>
+    <w:rPr>
+      <w:rFonts w:cs="OpenSymbol"/>
+    </w:rPr>
+  </w:style>
+  <w:style w:type="character" w:styleId="ListLabel1420">
+    <w:name w:val="ListLabel 1420"/>
+    <w:qFormat/>
+    <w:rPr>
+      <w:rFonts w:cs="OpenSymbol"/>
+    </w:rPr>
+  </w:style>
+  <w:style w:type="character" w:styleId="ListLabel1421">
+    <w:name w:val="ListLabel 1421"/>
+    <w:qFormat/>
+    <w:rPr>
+      <w:rFonts w:cs="OpenSymbol"/>
+    </w:rPr>
+  </w:style>
+  <w:style w:type="character" w:styleId="ListLabel1422">
+    <w:name w:val="ListLabel 1422"/>
+    <w:qFormat/>
+    <w:rPr>
+      <w:rFonts w:cs="OpenSymbol"/>
+    </w:rPr>
+  </w:style>
+  <w:style w:type="character" w:styleId="ListLabel1423">
+    <w:name w:val="ListLabel 1423"/>
+    <w:qFormat/>
+    <w:rPr>
+      <w:rFonts w:cs="OpenSymbol"/>
+    </w:rPr>
+  </w:style>
+  <w:style w:type="character" w:styleId="ListLabel1424">
+    <w:name w:val="ListLabel 1424"/>
+    <w:qFormat/>
+    <w:rPr>
+      <w:rFonts w:cs="OpenSymbol"/>
+    </w:rPr>
+  </w:style>
+  <w:style w:type="character" w:styleId="ListLabel1425">
+    <w:name w:val="ListLabel 1425"/>
+    <w:qFormat/>
+    <w:rPr>
+      <w:rFonts w:cs="OpenSymbol"/>
+    </w:rPr>
+  </w:style>
+  <w:style w:type="character" w:styleId="ListLabel1426">
+    <w:name w:val="ListLabel 1426"/>
+    <w:qFormat/>
+    <w:rPr>
+      <w:rFonts w:cs="OpenSymbol"/>
+    </w:rPr>
+  </w:style>
+  <w:style w:type="character" w:styleId="ListLabel1427">
+    <w:name w:val="ListLabel 1427"/>
+    <w:qFormat/>
+    <w:rPr>
+      <w:rFonts w:cs="OpenSymbol"/>
+    </w:rPr>
+  </w:style>
+  <w:style w:type="character" w:styleId="ListLabel1428">
+    <w:name w:val="ListLabel 1428"/>
+    <w:qFormat/>
+    <w:rPr>
+      <w:rFonts w:cs="OpenSymbol"/>
+    </w:rPr>
+  </w:style>
+  <w:style w:type="character" w:styleId="ListLabel1429">
+    <w:name w:val="ListLabel 1429"/>
+    <w:qFormat/>
+    <w:rPr>
+      <w:rFonts w:cs="OpenSymbol"/>
+    </w:rPr>
+  </w:style>
+  <w:style w:type="character" w:styleId="ListLabel1430">
+    <w:name w:val="ListLabel 1430"/>
+    <w:qFormat/>
+    <w:rPr>
+      <w:rFonts w:cs="OpenSymbol"/>
+    </w:rPr>
+  </w:style>
+  <w:style w:type="character" w:styleId="ListLabel1431">
+    <w:name w:val="ListLabel 1431"/>
+    <w:qFormat/>
+    <w:rPr>
+      <w:rFonts w:cs="OpenSymbol"/>
+    </w:rPr>
+  </w:style>
+  <w:style w:type="character" w:styleId="ListLabel1432">
+    <w:name w:val="ListLabel 1432"/>
+    <w:qFormat/>
+    <w:rPr>
+      <w:rFonts w:cs="OpenSymbol"/>
+    </w:rPr>
+  </w:style>
+  <w:style w:type="character" w:styleId="ListLabel1433">
+    <w:name w:val="ListLabel 1433"/>
+    <w:qFormat/>
+    <w:rPr>
+      <w:rFonts w:cs="OpenSymbol"/>
+    </w:rPr>
+  </w:style>
+  <w:style w:type="character" w:styleId="ListLabel1434">
+    <w:name w:val="ListLabel 1434"/>
+    <w:qFormat/>
+    <w:rPr>
+      <w:rFonts w:cs="OpenSymbol"/>
+    </w:rPr>
+  </w:style>
+  <w:style w:type="character" w:styleId="ListLabel1435">
+    <w:name w:val="ListLabel 1435"/>
+    <w:qFormat/>
+    <w:rPr>
+      <w:rFonts w:cs="OpenSymbol"/>
+    </w:rPr>
+  </w:style>
+  <w:style w:type="character" w:styleId="ListLabel1436">
+    <w:name w:val="ListLabel 1436"/>
+    <w:qFormat/>
+    <w:rPr>
+      <w:rFonts w:cs="OpenSymbol"/>
+    </w:rPr>
+  </w:style>
+  <w:style w:type="character" w:styleId="ListLabel1437">
+    <w:name w:val="ListLabel 1437"/>
+    <w:qFormat/>
+    <w:rPr>
+      <w:rFonts w:cs="OpenSymbol"/>
+    </w:rPr>
+  </w:style>
+  <w:style w:type="character" w:styleId="ListLabel1438">
+    <w:name w:val="ListLabel 1438"/>
+    <w:qFormat/>
+    <w:rPr>
+      <w:rFonts w:cs="OpenSymbol"/>
+    </w:rPr>
+  </w:style>
+  <w:style w:type="character" w:styleId="ListLabel1439">
+    <w:name w:val="ListLabel 1439"/>
+    <w:qFormat/>
+    <w:rPr>
+      <w:rFonts w:cs="OpenSymbol"/>
+    </w:rPr>
+  </w:style>
+  <w:style w:type="character" w:styleId="ListLabel1440">
+    <w:name w:val="ListLabel 1440"/>
+    <w:qFormat/>
+    <w:rPr>
+      <w:rFonts w:cs="OpenSymbol"/>
+    </w:rPr>
+  </w:style>
+  <w:style w:type="character" w:styleId="ListLabel1441">
+    <w:name w:val="ListLabel 1441"/>
+    <w:qFormat/>
+    <w:rPr>
+      <w:rFonts w:cs="OpenSymbol"/>
+    </w:rPr>
+  </w:style>
+  <w:style w:type="character" w:styleId="ListLabel1442">
+    <w:name w:val="ListLabel 1442"/>
+    <w:qFormat/>
+    <w:rPr>
+      <w:rFonts w:cs="OpenSymbol"/>
+    </w:rPr>
+  </w:style>
+  <w:style w:type="character" w:styleId="ListLabel1443">
+    <w:name w:val="ListLabel 1443"/>
+    <w:qFormat/>
+    <w:rPr>
+      <w:rFonts w:cs="OpenSymbol"/>
+    </w:rPr>
+  </w:style>
+  <w:style w:type="character" w:styleId="ListLabel1444">
+    <w:name w:val="ListLabel 1444"/>
+    <w:qFormat/>
+    <w:rPr>
+      <w:rFonts w:cs="OpenSymbol"/>
+    </w:rPr>
+  </w:style>
+  <w:style w:type="character" w:styleId="ListLabel1445">
+    <w:name w:val="ListLabel 1445"/>
+    <w:qFormat/>
+    <w:rPr>
+      <w:rFonts w:cs="OpenSymbol"/>
+    </w:rPr>
+  </w:style>
+  <w:style w:type="character" w:styleId="ListLabel1446">
+    <w:name w:val="ListLabel 1446"/>
+    <w:qFormat/>
+    <w:rPr>
+      <w:rFonts w:cs="OpenSymbol"/>
+    </w:rPr>
+  </w:style>
+  <w:style w:type="character" w:styleId="ListLabel1447">
+    <w:name w:val="ListLabel 1447"/>
+    <w:qFormat/>
+    <w:rPr>
+      <w:rFonts w:cs="OpenSymbol"/>
+    </w:rPr>
+  </w:style>
+  <w:style w:type="character" w:styleId="ListLabel1448">
+    <w:name w:val="ListLabel 1448"/>
+    <w:qFormat/>
+    <w:rPr>
+      <w:rFonts w:cs="OpenSymbol"/>
+    </w:rPr>
+  </w:style>
+  <w:style w:type="character" w:styleId="ListLabel1449">
+    <w:name w:val="ListLabel 1449"/>
+    <w:qFormat/>
+    <w:rPr>
+      <w:rFonts w:cs="OpenSymbol"/>
+    </w:rPr>
+  </w:style>
+  <w:style w:type="character" w:styleId="ListLabel1450">
+    <w:name w:val="ListLabel 1450"/>
+    <w:qFormat/>
+    <w:rPr>
+      <w:rFonts w:cs="OpenSymbol"/>
+    </w:rPr>
+  </w:style>
+  <w:style w:type="character" w:styleId="ListLabel1451">
+    <w:name w:val="ListLabel 1451"/>
+    <w:qFormat/>
+    <w:rPr>
+      <w:rFonts w:cs="OpenSymbol"/>
+    </w:rPr>
+  </w:style>
+  <w:style w:type="character" w:styleId="ListLabel1452">
+    <w:name w:val="ListLabel 1452"/>
+    <w:qFormat/>
+    <w:rPr>
+      <w:rFonts w:cs="OpenSymbol"/>
+    </w:rPr>
+  </w:style>
+  <w:style w:type="character" w:styleId="ListLabel1453">
+    <w:name w:val="ListLabel 1453"/>
+    <w:qFormat/>
+    <w:rPr>
+      <w:rFonts w:cs="OpenSymbol"/>
+    </w:rPr>
+  </w:style>
+  <w:style w:type="character" w:styleId="ListLabel1454">
+    <w:name w:val="ListLabel 1454"/>
+    <w:qFormat/>
+    <w:rPr>
+      <w:rFonts w:cs="OpenSymbol"/>
+    </w:rPr>
+  </w:style>
+  <w:style w:type="character" w:styleId="ListLabel1455">
+    <w:name w:val="ListLabel 1455"/>
+    <w:qFormat/>
+    <w:rPr>
+      <w:rFonts w:cs="OpenSymbol"/>
+    </w:rPr>
+  </w:style>
+  <w:style w:type="character" w:styleId="ListLabel1456">
+    <w:name w:val="ListLabel 1456"/>
+    <w:qFormat/>
+    <w:rPr>
+      <w:rFonts w:cs="OpenSymbol"/>
+    </w:rPr>
+  </w:style>
+  <w:style w:type="character" w:styleId="ListLabel1457">
+    <w:name w:val="ListLabel 1457"/>
+    <w:qFormat/>
+    <w:rPr>
+      <w:rFonts w:cs="OpenSymbol"/>
+    </w:rPr>
+  </w:style>
+  <w:style w:type="character" w:styleId="ListLabel1458">
+    <w:name w:val="ListLabel 1458"/>
+    <w:qFormat/>
+    <w:rPr>
+      <w:rFonts w:cs="OpenSymbol"/>
+    </w:rPr>
+  </w:style>
+  <w:style w:type="character" w:styleId="ListLabel1459">
+    <w:name w:val="ListLabel 1459"/>
+    <w:qFormat/>
+    <w:rPr>
+      <w:rFonts w:cs="OpenSymbol"/>
+    </w:rPr>
+  </w:style>
+  <w:style w:type="character" w:styleId="ListLabel1460">
+    <w:name w:val="ListLabel 1460"/>
+    <w:qFormat/>
+    <w:rPr>
+      <w:rFonts w:cs="OpenSymbol"/>
+    </w:rPr>
+  </w:style>
+  <w:style w:type="character" w:styleId="ListLabel1461">
+    <w:name w:val="ListLabel 1461"/>
+    <w:qFormat/>
+    <w:rPr>
+      <w:rFonts w:cs="OpenSymbol"/>
+    </w:rPr>
+  </w:style>
+  <w:style w:type="character" w:styleId="ListLabel1462">
+    <w:name w:val="ListLabel 1462"/>
+    <w:qFormat/>
+    <w:rPr>
+      <w:rFonts w:cs="OpenSymbol"/>
+    </w:rPr>
+  </w:style>
+  <w:style w:type="character" w:styleId="ListLabel1463">
+    <w:name w:val="ListLabel 1463"/>
+    <w:qFormat/>
+    <w:rPr>
+      <w:rFonts w:cs="OpenSymbol"/>
+    </w:rPr>
+  </w:style>
+  <w:style w:type="character" w:styleId="ListLabel1464">
+    <w:name w:val="ListLabel 1464"/>
+    <w:qFormat/>
+    <w:rPr>
+      <w:rFonts w:cs="OpenSymbol"/>
+    </w:rPr>
+  </w:style>
+  <w:style w:type="character" w:styleId="ListLabel1465">
+    <w:name w:val="ListLabel 1465"/>
+    <w:qFormat/>
+    <w:rPr>
+      <w:rFonts w:cs="OpenSymbol"/>
+    </w:rPr>
+  </w:style>
+  <w:style w:type="character" w:styleId="ListLabel1466">
+    <w:name w:val="ListLabel 1466"/>
+    <w:qFormat/>
+    <w:rPr>
+      <w:rFonts w:cs="OpenSymbol"/>
+    </w:rPr>
+  </w:style>
+  <w:style w:type="character" w:styleId="ListLabel1467">
+    <w:name w:val="ListLabel 1467"/>
+    <w:qFormat/>
+    <w:rPr>
+      <w:rFonts w:cs="OpenSymbol"/>
+    </w:rPr>
+  </w:style>
+  <w:style w:type="character" w:styleId="ListLabel1468">
+    <w:name w:val="ListLabel 1468"/>
+    <w:qFormat/>
+    <w:rPr>
+      <w:rFonts w:cs="OpenSymbol"/>
+    </w:rPr>
+  </w:style>
+  <w:style w:type="character" w:styleId="ListLabel1469">
+    <w:name w:val="ListLabel 1469"/>
+    <w:qFormat/>
+    <w:rPr>
+      <w:rFonts w:cs="OpenSymbol"/>
+    </w:rPr>
+  </w:style>
+  <w:style w:type="character" w:styleId="ListLabel1470">
+    <w:name w:val="ListLabel 1470"/>
+    <w:qFormat/>
+    <w:rPr>
+      <w:rFonts w:cs="OpenSymbol"/>
+      <w:sz w:val="22"/>
+    </w:rPr>
+  </w:style>
+  <w:style w:type="character" w:styleId="ListLabel1471">
+    <w:name w:val="ListLabel 1471"/>
+    <w:qFormat/>
+    <w:rPr>
+      <w:rFonts w:cs="OpenSymbol"/>
+    </w:rPr>
+  </w:style>
+  <w:style w:type="character" w:styleId="ListLabel1472">
+    <w:name w:val="ListLabel 1472"/>
+    <w:qFormat/>
+    <w:rPr>
+      <w:rFonts w:cs="OpenSymbol"/>
+    </w:rPr>
+  </w:style>
+  <w:style w:type="character" w:styleId="ListLabel1473">
+    <w:name w:val="ListLabel 1473"/>
+    <w:qFormat/>
+    <w:rPr>
+      <w:rFonts w:cs="OpenSymbol"/>
+    </w:rPr>
+  </w:style>
+  <w:style w:type="character" w:styleId="ListLabel1474">
+    <w:name w:val="ListLabel 1474"/>
+    <w:qFormat/>
+    <w:rPr>
+      <w:rFonts w:cs="OpenSymbol"/>
+    </w:rPr>
+  </w:style>
+  <w:style w:type="character" w:styleId="ListLabel1475">
+    <w:name w:val="ListLabel 1475"/>
+    <w:qFormat/>
+    <w:rPr>
+      <w:rFonts w:cs="OpenSymbol"/>
+    </w:rPr>
+  </w:style>
+  <w:style w:type="character" w:styleId="ListLabel1476">
+    <w:name w:val="ListLabel 1476"/>
+    <w:qFormat/>
+    <w:rPr>
+      <w:rFonts w:cs="OpenSymbol"/>
+    </w:rPr>
+  </w:style>
+  <w:style w:type="character" w:styleId="ListLabel1477">
+    <w:name w:val="ListLabel 1477"/>
+    <w:qFormat/>
+    <w:rPr>
+      <w:rFonts w:cs="OpenSymbol"/>
+    </w:rPr>
+  </w:style>
+  <w:style w:type="character" w:styleId="ListLabel1478">
+    <w:name w:val="ListLabel 1478"/>
+    <w:qFormat/>
+    <w:rPr>
+      <w:rFonts w:cs="OpenSymbol"/>
+    </w:rPr>
+  </w:style>
+  <w:style w:type="character" w:styleId="ListLabel1479">
+    <w:name w:val="ListLabel 1479"/>
+    <w:qFormat/>
+    <w:rPr>
+      <w:rFonts w:cs="OpenSymbol"/>
+      <w:sz w:val="22"/>
+    </w:rPr>
+  </w:style>
+  <w:style w:type="character" w:styleId="ListLabel1480">
+    <w:name w:val="ListLabel 1480"/>
+    <w:qFormat/>
+    <w:rPr>
+      <w:rFonts w:cs="OpenSymbol"/>
+    </w:rPr>
+  </w:style>
+  <w:style w:type="character" w:styleId="ListLabel1481">
+    <w:name w:val="ListLabel 1481"/>
+    <w:qFormat/>
+    <w:rPr>
+      <w:rFonts w:cs="OpenSymbol"/>
+    </w:rPr>
+  </w:style>
+  <w:style w:type="character" w:styleId="ListLabel1482">
+    <w:name w:val="ListLabel 1482"/>
+    <w:qFormat/>
+    <w:rPr>
+      <w:rFonts w:cs="OpenSymbol"/>
+    </w:rPr>
+  </w:style>
+  <w:style w:type="character" w:styleId="ListLabel1483">
+    <w:name w:val="ListLabel 1483"/>
+    <w:qFormat/>
+    <w:rPr>
+      <w:rFonts w:cs="OpenSymbol"/>
+    </w:rPr>
+  </w:style>
+  <w:style w:type="character" w:styleId="ListLabel1484">
+    <w:name w:val="ListLabel 1484"/>
+    <w:qFormat/>
+    <w:rPr>
+      <w:rFonts w:cs="OpenSymbol"/>
+    </w:rPr>
+  </w:style>
+  <w:style w:type="character" w:styleId="ListLabel1485">
+    <w:name w:val="ListLabel 1485"/>
+    <w:qFormat/>
+    <w:rPr>
+      <w:rFonts w:cs="OpenSymbol"/>
+    </w:rPr>
+  </w:style>
+  <w:style w:type="character" w:styleId="ListLabel1486">
+    <w:name w:val="ListLabel 1486"/>
+    <w:qFormat/>
+    <w:rPr>
+      <w:rFonts w:cs="OpenSymbol"/>
+    </w:rPr>
+  </w:style>
+  <w:style w:type="character" w:styleId="ListLabel1487">
+    <w:name w:val="ListLabel 1487"/>
+    <w:qFormat/>
+    <w:rPr>
+      <w:rFonts w:cs="OpenSymbol"/>
+    </w:rPr>
+  </w:style>
+  <w:style w:type="character" w:styleId="ListLabel1488">
+    <w:name w:val="ListLabel 1488"/>
+    <w:qFormat/>
+    <w:rPr>
+      <w:rFonts w:cs="OpenSymbol"/>
+    </w:rPr>
+  </w:style>
+  <w:style w:type="character" w:styleId="ListLabel1489">
+    <w:name w:val="ListLabel 1489"/>
+    <w:qFormat/>
+    <w:rPr>
+      <w:rFonts w:cs="OpenSymbol"/>
+    </w:rPr>
+  </w:style>
+  <w:style w:type="character" w:styleId="ListLabel1490">
+    <w:name w:val="ListLabel 1490"/>
+    <w:qFormat/>
+    <w:rPr>
+      <w:rFonts w:cs="OpenSymbol"/>
+    </w:rPr>
+  </w:style>
+  <w:style w:type="character" w:styleId="ListLabel1491">
+    <w:name w:val="ListLabel 1491"/>
+    <w:qFormat/>
+    <w:rPr>
+      <w:rFonts w:cs="OpenSymbol"/>
+    </w:rPr>
+  </w:style>
+  <w:style w:type="character" w:styleId="ListLabel1492">
+    <w:name w:val="ListLabel 1492"/>
+    <w:qFormat/>
+    <w:rPr>
+      <w:rFonts w:cs="OpenSymbol"/>
+    </w:rPr>
+  </w:style>
+  <w:style w:type="character" w:styleId="ListLabel1493">
+    <w:name w:val="ListLabel 1493"/>
+    <w:qFormat/>
+    <w:rPr>
+      <w:rFonts w:cs="OpenSymbol"/>
+    </w:rPr>
+  </w:style>
+  <w:style w:type="character" w:styleId="ListLabel1494">
+    <w:name w:val="ListLabel 1494"/>
+    <w:qFormat/>
+    <w:rPr>
+      <w:rFonts w:cs="OpenSymbol"/>
+    </w:rPr>
+  </w:style>
+  <w:style w:type="character" w:styleId="ListLabel1495">
+    <w:name w:val="ListLabel 1495"/>
+    <w:qFormat/>
+    <w:rPr>
+      <w:rFonts w:cs="OpenSymbol"/>
+    </w:rPr>
+  </w:style>
+  <w:style w:type="character" w:styleId="ListLabel1496">
+    <w:name w:val="ListLabel 1496"/>
+    <w:qFormat/>
+    <w:rPr>
+      <w:rFonts w:cs="OpenSymbol"/>
+    </w:rPr>
+  </w:style>
+  <w:style w:type="character" w:styleId="ListLabel1497">
+    <w:name w:val="ListLabel 1497"/>
+    <w:qFormat/>
+    <w:rPr>
+      <w:rFonts w:cs="OpenSymbol"/>
+    </w:rPr>
+  </w:style>
+  <w:style w:type="character" w:styleId="ListLabel1498">
+    <w:name w:val="ListLabel 1498"/>
+    <w:qFormat/>
+    <w:rPr>
+      <w:rFonts w:cs="OpenSymbol"/>
+    </w:rPr>
+  </w:style>
+  <w:style w:type="character" w:styleId="ListLabel1499">
+    <w:name w:val="ListLabel 1499"/>
+    <w:qFormat/>
+    <w:rPr>
+      <w:rFonts w:cs="OpenSymbol"/>
+    </w:rPr>
+  </w:style>
+  <w:style w:type="character" w:styleId="ListLabel1500">
+    <w:name w:val="ListLabel 1500"/>
+    <w:qFormat/>
+    <w:rPr>
+      <w:rFonts w:cs="OpenSymbol"/>
+    </w:rPr>
+  </w:style>
+  <w:style w:type="character" w:styleId="ListLabel1501">
+    <w:name w:val="ListLabel 1501"/>
+    <w:qFormat/>
+    <w:rPr>
+      <w:rFonts w:cs="OpenSymbol"/>
+    </w:rPr>
+  </w:style>
+  <w:style w:type="character" w:styleId="ListLabel1502">
+    <w:name w:val="ListLabel 1502"/>
+    <w:qFormat/>
+    <w:rPr>
+      <w:rFonts w:cs="OpenSymbol"/>
+    </w:rPr>
+  </w:style>
+  <w:style w:type="character" w:styleId="ListLabel1503">
+    <w:name w:val="ListLabel 1503"/>
+    <w:qFormat/>
+    <w:rPr>
+      <w:rFonts w:cs="OpenSymbol"/>
+    </w:rPr>
+  </w:style>
+  <w:style w:type="character" w:styleId="ListLabel1504">
+    <w:name w:val="ListLabel 1504"/>
+    <w:qFormat/>
+    <w:rPr>
+      <w:rFonts w:cs="OpenSymbol"/>
+    </w:rPr>
+  </w:style>
+  <w:style w:type="character" w:styleId="ListLabel1505">
+    <w:name w:val="ListLabel 1505"/>
+    <w:qFormat/>
+    <w:rPr>
+      <w:rFonts w:cs="OpenSymbol"/>
+    </w:rPr>
+  </w:style>
+  <w:style w:type="character" w:styleId="ListLabel1506">
+    <w:name w:val="ListLabel 1506"/>
+    <w:qFormat/>
+    <w:rPr>
+      <w:rFonts w:cs="OpenSymbol"/>
+    </w:rPr>
+  </w:style>
+  <w:style w:type="character" w:styleId="ListLabel1507">
+    <w:name w:val="ListLabel 1507"/>
+    <w:qFormat/>
+    <w:rPr>
+      <w:rFonts w:cs="OpenSymbol"/>
+    </w:rPr>
+  </w:style>
+  <w:style w:type="character" w:styleId="ListLabel1508">
+    <w:name w:val="ListLabel 1508"/>
+    <w:qFormat/>
+    <w:rPr>
+      <w:rFonts w:cs="OpenSymbol"/>
+    </w:rPr>
+  </w:style>
+  <w:style w:type="character" w:styleId="ListLabel1509">
+    <w:name w:val="ListLabel 1509"/>
+    <w:qFormat/>
+    <w:rPr>
+      <w:rFonts w:cs="OpenSymbol"/>
+    </w:rPr>
+  </w:style>
+  <w:style w:type="character" w:styleId="ListLabel1510">
+    <w:name w:val="ListLabel 1510"/>
+    <w:qFormat/>
+    <w:rPr>
+      <w:rFonts w:cs="OpenSymbol"/>
+    </w:rPr>
+  </w:style>
+  <w:style w:type="character" w:styleId="ListLabel1511">
+    <w:name w:val="ListLabel 1511"/>
+    <w:qFormat/>
+    <w:rPr>
+      <w:rFonts w:cs="OpenSymbol"/>
+    </w:rPr>
+  </w:style>
+  <w:style w:type="character" w:styleId="ListLabel1512">
+    <w:name w:val="ListLabel 1512"/>
+    <w:qFormat/>
+    <w:rPr>
+      <w:rFonts w:cs="OpenSymbol"/>
+    </w:rPr>
+  </w:style>
+  <w:style w:type="character" w:styleId="ListLabel1513">
+    <w:name w:val="ListLabel 1513"/>
+    <w:qFormat/>
+    <w:rPr>
+      <w:rFonts w:cs="OpenSymbol"/>
+    </w:rPr>
+  </w:style>
+  <w:style w:type="character" w:styleId="ListLabel1514">
+    <w:name w:val="ListLabel 1514"/>
+    <w:qFormat/>
+    <w:rPr>
+      <w:rFonts w:cs="OpenSymbol"/>
+    </w:rPr>
+  </w:style>
+  <w:style w:type="character" w:styleId="ListLabel1515">
+    <w:name w:val="ListLabel 1515"/>
+    <w:qFormat/>
+    <w:rPr>
+      <w:rFonts w:cs="OpenSymbol"/>
+    </w:rPr>
+  </w:style>
+  <w:style w:type="character" w:styleId="ListLabel1516">
+    <w:name w:val="ListLabel 1516"/>
+    <w:qFormat/>
+    <w:rPr>
+      <w:rFonts w:cs="OpenSymbol"/>
+    </w:rPr>
+  </w:style>
+  <w:style w:type="character" w:styleId="ListLabel1517">
+    <w:name w:val="ListLabel 1517"/>
+    <w:qFormat/>
+    <w:rPr>
+      <w:rFonts w:cs="OpenSymbol"/>
+    </w:rPr>
+  </w:style>
+  <w:style w:type="character" w:styleId="ListLabel1518">
+    <w:name w:val="ListLabel 1518"/>
+    <w:qFormat/>
+    <w:rPr>
+      <w:rFonts w:cs="OpenSymbol"/>
+    </w:rPr>
+  </w:style>
+  <w:style w:type="character" w:styleId="ListLabel1519">
+    <w:name w:val="ListLabel 1519"/>
+    <w:qFormat/>
+    <w:rPr>
+      <w:rFonts w:cs="OpenSymbol"/>
+    </w:rPr>
+  </w:style>
+  <w:style w:type="character" w:styleId="ListLabel1520">
+    <w:name w:val="ListLabel 1520"/>
+    <w:qFormat/>
+    <w:rPr>
+      <w:rFonts w:cs="OpenSymbol"/>
+    </w:rPr>
+  </w:style>
+  <w:style w:type="character" w:styleId="ListLabel1521">
+    <w:name w:val="ListLabel 1521"/>
+    <w:qFormat/>
+    <w:rPr>
+      <w:rFonts w:cs="OpenSymbol"/>
+    </w:rPr>
+  </w:style>
+  <w:style w:type="character" w:styleId="ListLabel1522">
+    <w:name w:val="ListLabel 1522"/>
+    <w:qFormat/>
+    <w:rPr>
+      <w:rFonts w:cs="OpenSymbol"/>
+    </w:rPr>
+  </w:style>
+  <w:style w:type="character" w:styleId="ListLabel1523">
+    <w:name w:val="ListLabel 1523"/>
+    <w:qFormat/>
+    <w:rPr>
+      <w:rFonts w:cs="OpenSymbol"/>
+    </w:rPr>
+  </w:style>
+  <w:style w:type="character" w:styleId="ListLabel1524">
+    <w:name w:val="ListLabel 1524"/>
+    <w:qFormat/>
+    <w:rPr>
+      <w:rFonts w:cs="OpenSymbol"/>
+    </w:rPr>
+  </w:style>
+  <w:style w:type="character" w:styleId="ListLabel1525">
+    <w:name w:val="ListLabel 1525"/>
+    <w:qFormat/>
+    <w:rPr>
+      <w:rFonts w:cs="OpenSymbol"/>
+    </w:rPr>
+  </w:style>
+  <w:style w:type="character" w:styleId="ListLabel1526">
+    <w:name w:val="ListLabel 1526"/>
+    <w:qFormat/>
+    <w:rPr>
+      <w:rFonts w:cs="OpenSymbol"/>
+    </w:rPr>
+  </w:style>
+  <w:style w:type="character" w:styleId="ListLabel1527">
+    <w:name w:val="ListLabel 1527"/>
+    <w:qFormat/>
+    <w:rPr>
+      <w:rFonts w:cs="OpenSymbol"/>
+    </w:rPr>
+  </w:style>
+  <w:style w:type="character" w:styleId="ListLabel1528">
+    <w:name w:val="ListLabel 1528"/>
+    <w:qFormat/>
+    <w:rPr>
+      <w:rFonts w:cs="OpenSymbol"/>
+    </w:rPr>
+  </w:style>
+  <w:style w:type="character" w:styleId="ListLabel1529">
+    <w:name w:val="ListLabel 1529"/>
+    <w:qFormat/>
+    <w:rPr>
+      <w:rFonts w:cs="OpenSymbol"/>
+    </w:rPr>
+  </w:style>
+  <w:style w:type="character" w:styleId="ListLabel1530">
+    <w:name w:val="ListLabel 1530"/>
+    <w:qFormat/>
+    <w:rPr>
+      <w:rFonts w:cs="OpenSymbol"/>
+    </w:rPr>
+  </w:style>
+  <w:style w:type="character" w:styleId="ListLabel1531">
+    <w:name w:val="ListLabel 1531"/>
+    <w:qFormat/>
+    <w:rPr>
+      <w:rFonts w:cs="OpenSymbol"/>
+    </w:rPr>
+  </w:style>
+  <w:style w:type="character" w:styleId="ListLabel1532">
+    <w:name w:val="ListLabel 1532"/>
+    <w:qFormat/>
+    <w:rPr>
+      <w:rFonts w:cs="OpenSymbol"/>
+    </w:rPr>
+  </w:style>
+  <w:style w:type="character" w:styleId="ListLabel1533">
+    <w:name w:val="ListLabel 1533"/>
+    <w:qFormat/>
+    <w:rPr>
+      <w:rFonts w:cs="OpenSymbol"/>
+    </w:rPr>
+  </w:style>
+  <w:style w:type="character" w:styleId="ListLabel1534">
+    <w:name w:val="ListLabel 1534"/>
+    <w:qFormat/>
+    <w:rPr>
+      <w:rFonts w:cs="OpenSymbol"/>
+    </w:rPr>
+  </w:style>
+  <w:style w:type="character" w:styleId="ListLabel1535">
+    <w:name w:val="ListLabel 1535"/>
+    <w:qFormat/>
+    <w:rPr>
+      <w:rFonts w:cs="OpenSymbol"/>
+    </w:rPr>
+  </w:style>
+  <w:style w:type="character" w:styleId="ListLabel1536">
+    <w:name w:val="ListLabel 1536"/>
+    <w:qFormat/>
+    <w:rPr>
+      <w:rFonts w:cs="OpenSymbol"/>
+    </w:rPr>
+  </w:style>
+  <w:style w:type="character" w:styleId="ListLabel1537">
+    <w:name w:val="ListLabel 1537"/>
+    <w:qFormat/>
+    <w:rPr>
+      <w:rFonts w:cs="OpenSymbol"/>
+    </w:rPr>
+  </w:style>
+  <w:style w:type="character" w:styleId="ListLabel1538">
+    <w:name w:val="ListLabel 1538"/>
+    <w:qFormat/>
+    <w:rPr>
+      <w:rFonts w:cs="OpenSymbol"/>
+    </w:rPr>
+  </w:style>
+  <w:style w:type="character" w:styleId="ListLabel1539">
+    <w:name w:val="ListLabel 1539"/>
+    <w:qFormat/>
+    <w:rPr>
+      <w:rFonts w:cs="OpenSymbol"/>
+    </w:rPr>
+  </w:style>
+  <w:style w:type="character" w:styleId="ListLabel1540">
+    <w:name w:val="ListLabel 1540"/>
+    <w:qFormat/>
+    <w:rPr>
+      <w:rFonts w:cs="OpenSymbol"/>
+    </w:rPr>
+  </w:style>
+  <w:style w:type="character" w:styleId="ListLabel1541">
+    <w:name w:val="ListLabel 1541"/>
+    <w:qFormat/>
+    <w:rPr>
+      <w:rFonts w:cs="OpenSymbol"/>
+    </w:rPr>
+  </w:style>
+  <w:style w:type="character" w:styleId="ListLabel1542">
+    <w:name w:val="ListLabel 1542"/>
+    <w:qFormat/>
+    <w:rPr>
+      <w:rFonts w:cs="OpenSymbol"/>
+    </w:rPr>
+  </w:style>
+  <w:style w:type="character" w:styleId="ListLabel1543">
+    <w:name w:val="ListLabel 1543"/>
+    <w:qFormat/>
+    <w:rPr>
+      <w:rFonts w:cs="OpenSymbol"/>
+    </w:rPr>
+  </w:style>
+  <w:style w:type="character" w:styleId="ListLabel1544">
+    <w:name w:val="ListLabel 1544"/>
+    <w:qFormat/>
+    <w:rPr>
+      <w:rFonts w:cs="OpenSymbol"/>
+    </w:rPr>
+  </w:style>
+  <w:style w:type="character" w:styleId="ListLabel1545">
+    <w:name w:val="ListLabel 1545"/>
+    <w:qFormat/>
+    <w:rPr>
+      <w:rFonts w:cs="OpenSymbol"/>
+    </w:rPr>
+  </w:style>
+  <w:style w:type="character" w:styleId="ListLabel1546">
+    <w:name w:val="ListLabel 1546"/>
+    <w:qFormat/>
+    <w:rPr>
+      <w:rFonts w:cs="OpenSymbol"/>
+    </w:rPr>
+  </w:style>
+  <w:style w:type="character" w:styleId="ListLabel1547">
+    <w:name w:val="ListLabel 1547"/>
+    <w:qFormat/>
+    <w:rPr>
+      <w:rFonts w:cs="OpenSymbol"/>
+    </w:rPr>
+  </w:style>
+  <w:style w:type="character" w:styleId="ListLabel1548">
+    <w:name w:val="ListLabel 1548"/>
+    <w:qFormat/>
+    <w:rPr>
+      <w:rFonts w:cs="OpenSymbol"/>
+    </w:rPr>
+  </w:style>
+  <w:style w:type="character" w:styleId="ListLabel1549">
+    <w:name w:val="ListLabel 1549"/>
+    <w:qFormat/>
+    <w:rPr>
+      <w:rFonts w:cs="OpenSymbol"/>
+    </w:rPr>
+  </w:style>
+  <w:style w:type="character" w:styleId="ListLabel1550">
+    <w:name w:val="ListLabel 1550"/>
+    <w:qFormat/>
+    <w:rPr>
+      <w:rFonts w:cs="OpenSymbol"/>
+    </w:rPr>
+  </w:style>
+  <w:style w:type="character" w:styleId="ListLabel1551">
+    <w:name w:val="ListLabel 1551"/>
+    <w:qFormat/>
+    <w:rPr>
+      <w:rFonts w:cs="OpenSymbol"/>
+    </w:rPr>
+  </w:style>
+  <w:style w:type="character" w:styleId="ListLabel1552">
+    <w:name w:val="ListLabel 1552"/>
+    <w:qFormat/>
+    <w:rPr>
+      <w:rFonts w:cs="OpenSymbol"/>
+    </w:rPr>
+  </w:style>
+  <w:style w:type="character" w:styleId="ListLabel1553">
+    <w:name w:val="ListLabel 1553"/>
+    <w:qFormat/>
+    <w:rPr>
+      <w:rFonts w:cs="OpenSymbol"/>
+    </w:rPr>
+  </w:style>
+  <w:style w:type="character" w:styleId="ListLabel1554">
+    <w:name w:val="ListLabel 1554"/>
+    <w:qFormat/>
+    <w:rPr>
+      <w:rFonts w:cs="OpenSymbol"/>
+    </w:rPr>
+  </w:style>
+  <w:style w:type="character" w:styleId="ListLabel1555">
+    <w:name w:val="ListLabel 1555"/>
+    <w:qFormat/>
+    <w:rPr>
+      <w:rFonts w:cs="OpenSymbol"/>
+    </w:rPr>
+  </w:style>
+  <w:style w:type="character" w:styleId="ListLabel1556">
+    <w:name w:val="ListLabel 1556"/>
+    <w:qFormat/>
+    <w:rPr>
+      <w:rFonts w:cs="OpenSymbol"/>
+    </w:rPr>
+  </w:style>
+  <w:style w:type="character" w:styleId="ListLabel1557">
+    <w:name w:val="ListLabel 1557"/>
+    <w:qFormat/>
+    <w:rPr>
+      <w:rFonts w:cs="OpenSymbol"/>
+    </w:rPr>
+  </w:style>
+  <w:style w:type="character" w:styleId="ListLabel1558">
+    <w:name w:val="ListLabel 1558"/>
+    <w:qFormat/>
+    <w:rPr>
+      <w:rFonts w:cs="OpenSymbol"/>
+    </w:rPr>
+  </w:style>
+  <w:style w:type="character" w:styleId="ListLabel1559">
+    <w:name w:val="ListLabel 1559"/>
+    <w:qFormat/>
+    <w:rPr>
+      <w:rFonts w:cs="OpenSymbol"/>
+    </w:rPr>
+  </w:style>
+  <w:style w:type="character" w:styleId="ListLabel1560">
+    <w:name w:val="ListLabel 1560"/>
     <w:qFormat/>
     <w:rPr/>
   </w:style>

</xml_diff>